<commit_message>
Added some work on results
</commit_message>
<xml_diff>
--- a/minf_s1736273.docx
+++ b/minf_s1736273.docx
@@ -7928,14 +7928,17 @@
       </w:r>
     </w:p>
     <w:p>
-      <w:r>
-        <w:t xml:space="preserve">Similar to the of the random check-up algorithm, check neighbours, operates by each node sending its node list to </w:t>
-      </w:r>
       <w:proofErr w:type="gramStart"/>
       <w:r>
-        <w:t>it’s</w:t>
+        <w:t>Similar to</w:t>
       </w:r>
       <w:proofErr w:type="gramEnd"/>
+      <w:r>
+        <w:t xml:space="preserve"> the of the random check-up algorithm, check neighbours, operates by each node sending its node list to </w:t>
+      </w:r>
+      <w:r>
+        <w:t>its</w:t>
+      </w:r>
       <w:r>
         <w:t xml:space="preserve"> neighbours. </w:t>
       </w:r>
@@ -7965,6 +7968,101 @@
       </w:r>
       <w:r>
         <w:t xml:space="preserve">. The node list loops back on itself so the first and last nodes are neighbours. </w:t>
+      </w:r>
+    </w:p>
+    <w:p/>
+    <w:p>
+      <w:r>
+        <w:t>As with random check-up, this algorithm when it resolves conflicts as follows:</w:t>
+      </w:r>
+    </w:p>
+    <w:p>
+      <w:pPr>
+        <w:pStyle w:val="ListParagraph"/>
+        <w:numPr>
+          <w:ilvl w:val="0"/>
+          <w:numId w:val="20"/>
+        </w:numPr>
+      </w:pPr>
+      <w:r>
+        <w:t xml:space="preserve">If the </w:t>
+      </w:r>
+      <w:r>
+        <w:t>conflict regards one of the nodes involved, then that node’s node list persists</w:t>
+      </w:r>
+    </w:p>
+    <w:p>
+      <w:pPr>
+        <w:pStyle w:val="ListParagraph"/>
+        <w:numPr>
+          <w:ilvl w:val="0"/>
+          <w:numId w:val="20"/>
+        </w:numPr>
+      </w:pPr>
+      <w:r>
+        <w:t>A connection to the node is attempted if it cannot be connected to then it is removed from each of the node lists</w:t>
+      </w:r>
+    </w:p>
+    <w:p>
+      <w:pPr>
+        <w:pStyle w:val="ListParagraph"/>
+        <w:numPr>
+          <w:ilvl w:val="0"/>
+          <w:numId w:val="20"/>
+        </w:numPr>
+      </w:pPr>
+      <w:r>
+        <w:t>Otherwise, the node lists are updated with that of the lowest node id</w:t>
+      </w:r>
+    </w:p>
+    <w:p/>
+    <w:p>
+      <w:r>
+        <w:t xml:space="preserve">This algorithm ensures that every node in the list is checked twice by different nodes. </w:t>
+      </w:r>
+      <w:r>
+        <w:t xml:space="preserve">The fact that each node checks its neighbours </w:t>
+      </w:r>
+      <w:r>
+        <w:t xml:space="preserve">when the node list is structured as a binary tree means that every node will always be checking a sibling/child node pair, or a sibling/parent pair. </w:t>
+      </w:r>
+      <w:commentRangeStart w:id="89"/>
+      <w:r>
+        <w:t>This means that you always check a node in a different branch and a different level of the tree structure.</w:t>
+      </w:r>
+      <w:commentRangeEnd w:id="89"/>
+      <w:r>
+        <w:rPr>
+          <w:rStyle w:val="CommentReference"/>
+          <w:rFonts w:ascii="NimbusRomNo9L" w:eastAsia="Times New Roman" w:hAnsi="NimbusRomNo9L"/>
+          <w:color w:val="auto"/>
+        </w:rPr>
+        <w:commentReference w:id="89"/>
+      </w:r>
+    </w:p>
+    <w:p/>
+    <w:p>
+      <w:r>
+        <w:t>As with the previous algorithm, errors may be propagated through the network however with sufficient rounds of error correction it will converge to the correct values.</w:t>
+      </w:r>
+    </w:p>
+    <w:p/>
+    <w:p>
+      <w:r>
+        <w:t>It differs from the previous algorithm by not needing a single node (generally the instigator node) to initialise a check. It does not require an offset value to coordinate as all nodes know exactly which nodes to check. This means that each node would be able to decide how often to run error correction independently of the others</w:t>
+      </w:r>
+      <w:r>
+        <w:t xml:space="preserve"> and does not require central coordination.</w:t>
+      </w:r>
+      <w:r>
+        <w:t xml:space="preserve"> It also requires less waiting than the random check-up, this is because nodes which are neighbours are close within the tree structure (the </w:t>
+      </w:r>
+      <w:r>
+        <w:t xml:space="preserve">same level ±1), and so should receive messages at approximately the </w:t>
+      </w:r>
+      <w:r>
+        <w:lastRenderedPageBreak/>
+        <w:t>same time. Whereas for random check-up it needs to wait until all nodes have finished as they can be checked in any order.</w:t>
       </w:r>
     </w:p>
     <w:p/>
@@ -7972,172 +8070,16 @@
     <w:p/>
     <w:p/>
     <w:p/>
-    <w:p>
-      <w:r>
-        <w:t xml:space="preserve"># TODO: This algorithm is designed so that each node will check that </w:t>
-      </w:r>
-      <w:proofErr w:type="spellStart"/>
-      <w:proofErr w:type="gramStart"/>
-      <w:r>
-        <w:t>it's</w:t>
-      </w:r>
-      <w:proofErr w:type="spellEnd"/>
-      <w:proofErr w:type="gramEnd"/>
-      <w:r>
-        <w:t xml:space="preserve"> neighbours have the correct values</w:t>
-      </w:r>
-    </w:p>
-    <w:p>
-      <w:r>
-        <w:t xml:space="preserve"># TODO: checks before and after it in the node list, this means in a FULL node tree then you will always have </w:t>
-      </w:r>
-    </w:p>
-    <w:p>
-      <w:r>
-        <w:t># TODO: some node in a different branch AND a different level checking if you are correct</w:t>
-      </w:r>
-    </w:p>
-    <w:p>
-      <w:r>
-        <w:t xml:space="preserve"># TODO: assumption of lowest node id is better does not hold here as some branches may be wrong earlier on, </w:t>
-      </w:r>
-    </w:p>
-    <w:p>
-      <w:r>
-        <w:t># TODO: do this through the instigator node</w:t>
-      </w:r>
-    </w:p>
-    <w:p/>
-    <w:p>
-      <w:r>
-        <w:t xml:space="preserve"># TODO: note that two nodes </w:t>
-      </w:r>
-      <w:proofErr w:type="gramStart"/>
-      <w:r>
-        <w:t>is</w:t>
-      </w:r>
-      <w:proofErr w:type="gramEnd"/>
-      <w:r>
-        <w:t xml:space="preserve"> the minimum that you would want to have, so this is the case where both </w:t>
-      </w:r>
-    </w:p>
-    <w:p>
-      <w:r>
-        <w:t># TODO: neighbours are the same node</w:t>
-      </w:r>
-    </w:p>
-    <w:p/>
-    <w:p>
-      <w:r>
-        <w:t xml:space="preserve"># TODO: this provides more </w:t>
-      </w:r>
-      <w:proofErr w:type="spellStart"/>
-      <w:r>
-        <w:t>gaurentees</w:t>
-      </w:r>
-      <w:proofErr w:type="spellEnd"/>
-      <w:r>
-        <w:t xml:space="preserve"> of checking than randomly as you always check at least one node </w:t>
-      </w:r>
-    </w:p>
-    <w:p>
-      <w:r>
-        <w:t xml:space="preserve"># TODO: in different level or branch. It also means that you do not need to have as much </w:t>
-      </w:r>
-      <w:proofErr w:type="spellStart"/>
-      <w:r>
-        <w:t>coordinatation</w:t>
-      </w:r>
-      <w:proofErr w:type="spellEnd"/>
-      <w:r>
-        <w:t xml:space="preserve"> </w:t>
-      </w:r>
-    </w:p>
-    <w:p>
-      <w:r>
-        <w:t xml:space="preserve"># TODO: as different levels will get message at approximately the same time (unlike random). It involves </w:t>
-      </w:r>
-    </w:p>
-    <w:p>
-      <w:r>
-        <w:lastRenderedPageBreak/>
-        <w:t xml:space="preserve"># TODO: less waiting time to preserve </w:t>
-      </w:r>
-      <w:proofErr w:type="spellStart"/>
-      <w:r>
-        <w:t>consistancy</w:t>
-      </w:r>
-      <w:proofErr w:type="spellEnd"/>
-      <w:r>
-        <w:t>, this is especially important when booting the network.</w:t>
-      </w:r>
-    </w:p>
-    <w:p/>
-    <w:p>
-      <w:r>
-        <w:t xml:space="preserve"># TODO: this will create a lot of false </w:t>
-      </w:r>
-      <w:proofErr w:type="gramStart"/>
-      <w:r>
-        <w:t>positives,</w:t>
-      </w:r>
-      <w:proofErr w:type="gramEnd"/>
-      <w:r>
-        <w:t xml:space="preserve"> this needs to be dealt with</w:t>
-      </w:r>
-    </w:p>
-    <w:p/>
-    <w:p>
-      <w:r>
-        <w:t xml:space="preserve"># TODO: </w:t>
-      </w:r>
-      <w:proofErr w:type="gramStart"/>
-      <w:r>
-        <w:t>of course</w:t>
-      </w:r>
-      <w:proofErr w:type="gramEnd"/>
-      <w:r>
-        <w:t xml:space="preserve"> the neighbour when it is no longer connected to the network does not respond</w:t>
-      </w:r>
-    </w:p>
-    <w:p/>
-    <w:p>
-      <w:r>
-        <w:t xml:space="preserve"># TODO: bug where it crashed as a node that had left the network, they tried to add a </w:t>
-      </w:r>
-      <w:proofErr w:type="gramStart"/>
-      <w:r>
-        <w:t>node</w:t>
-      </w:r>
-      <w:proofErr w:type="gramEnd"/>
-      <w:r>
-        <w:t xml:space="preserve"> but it wasn't connected on the master list, this was simulated by it not responding and so assumed to not connect</w:t>
-      </w:r>
-    </w:p>
-    <w:p/>
-    <w:p>
-      <w:r>
-        <w:t># TODO: the neighbours don't change so can get stuck in a loop - this is minimised by using a tree structure and then an array, different structures will mean it is better</w:t>
-      </w:r>
-    </w:p>
-    <w:p/>
-    <w:p>
-      <w:r>
-        <w:t xml:space="preserve"># TODO: imagine you check the connection to the node to check if it </w:t>
-      </w:r>
-      <w:proofErr w:type="gramStart"/>
-      <w:r>
-        <w:t>actually exists</w:t>
-      </w:r>
-      <w:proofErr w:type="gramEnd"/>
-      <w:r>
-        <w:t>, then if it doesn't then you can remove it, otherwise you assume it's connected, if both nodes disagree on the node that's connected then go for the lower node id</w:t>
-      </w:r>
-    </w:p>
     <w:p/>
     <w:p/>
     <w:p/>
     <w:p/>
+    <w:p/>
+    <w:p/>
+    <w:p/>
+    <w:p/>
+    <w:p/>
+    <w:p/>
     <w:p>
       <w:pPr>
         <w:spacing w:line="240" w:lineRule="auto"/>
@@ -8325,7 +8267,6 @@
         <w:jc w:val="left"/>
       </w:pPr>
       <w:r>
-        <w:lastRenderedPageBreak/>
         <w:t xml:space="preserve">    #TODO: * the back prop algorithm could allow for signing messages so that you know that the previous nodes have </w:t>
       </w:r>
       <w:proofErr w:type="spellStart"/>
@@ -8359,6 +8300,7 @@
         <w:jc w:val="left"/>
       </w:pPr>
       <w:r>
+        <w:lastRenderedPageBreak/>
         <w:t xml:space="preserve">    #TODO: • compare with no check and repair as a baseline</w:t>
       </w:r>
     </w:p>
@@ -8511,11 +8453,11 @@
         <w:lastRenderedPageBreak/>
         <w:t xml:space="preserve">Chapter </w:t>
       </w:r>
-      <w:commentRangeStart w:id="89"/>
+      <w:commentRangeStart w:id="90"/>
       <w:r>
         <w:t>X</w:t>
       </w:r>
-      <w:commentRangeEnd w:id="89"/>
+      <w:commentRangeEnd w:id="90"/>
       <w:r>
         <w:rPr>
           <w:rStyle w:val="CommentReference"/>
@@ -8523,22 +8465,22 @@
           <w:b w:val="0"/>
           <w:color w:val="auto"/>
         </w:rPr>
-        <w:commentReference w:id="89"/>
+        <w:commentReference w:id="90"/>
       </w:r>
     </w:p>
     <w:p>
       <w:pPr>
         <w:pStyle w:val="Heading1"/>
       </w:pPr>
-      <w:bookmarkStart w:id="90" w:name="_Toc95039292"/>
+      <w:bookmarkStart w:id="91" w:name="_Toc95039292"/>
       <w:r>
         <w:t xml:space="preserve">Simulation </w:t>
       </w:r>
-      <w:commentRangeStart w:id="91"/>
+      <w:commentRangeStart w:id="92"/>
       <w:r>
         <w:t>Results</w:t>
       </w:r>
-      <w:commentRangeEnd w:id="91"/>
+      <w:commentRangeEnd w:id="92"/>
       <w:r>
         <w:rPr>
           <w:rStyle w:val="CommentReference"/>
@@ -8546,9 +8488,9 @@
           <w:b w:val="0"/>
           <w:color w:val="auto"/>
         </w:rPr>
-        <w:commentReference w:id="91"/>
-      </w:r>
-      <w:bookmarkEnd w:id="90"/>
+        <w:commentReference w:id="92"/>
+      </w:r>
+      <w:bookmarkEnd w:id="91"/>
     </w:p>
     <w:p>
       <w:pPr>
@@ -8570,18 +8512,18 @@
       <w:r>
         <w:t xml:space="preserve"> assume that errors may occur somewhere in the kernel at some point, also Popcorn only requires </w:t>
       </w:r>
-      <w:commentRangeStart w:id="92"/>
+      <w:commentRangeStart w:id="93"/>
       <w:r>
         <w:t>eventual consistenc</w:t>
       </w:r>
-      <w:commentRangeEnd w:id="92"/>
+      <w:commentRangeEnd w:id="93"/>
       <w:r>
         <w:rPr>
           <w:rStyle w:val="CommentReference"/>
           <w:rFonts w:ascii="NimbusRomNo9L" w:eastAsia="Times New Roman" w:hAnsi="NimbusRomNo9L"/>
           <w:color w:val="auto"/>
         </w:rPr>
-        <w:commentReference w:id="92"/>
+        <w:commentReference w:id="93"/>
       </w:r>
       <w:r>
         <w:t xml:space="preserve">y. When this is a kernel process and so needs to be extremely robust it is better to opt for a more robust system of error correction rather than just error prevention. The experiments show that the number of rounds of conflict resolution are </w:t>
@@ -8593,6 +8535,141 @@
       <w:proofErr w:type="gramEnd"/>
       <w:r>
         <w:t xml:space="preserve"> even for high loss network. </w:t>
+      </w:r>
+    </w:p>
+    <w:p>
+      <w:pPr>
+        <w:spacing w:line="240" w:lineRule="auto"/>
+        <w:ind w:left="0" w:firstLine="0"/>
+        <w:jc w:val="left"/>
+      </w:pPr>
+    </w:p>
+    <w:p>
+      <w:pPr>
+        <w:spacing w:line="240" w:lineRule="auto"/>
+        <w:ind w:left="0" w:firstLine="0"/>
+        <w:jc w:val="left"/>
+      </w:pPr>
+    </w:p>
+    <w:p>
+      <w:pPr>
+        <w:spacing w:line="240" w:lineRule="auto"/>
+        <w:ind w:left="0" w:firstLine="0"/>
+        <w:jc w:val="left"/>
+      </w:pPr>
+      <w:r>
+        <w:t>Since neighbours frequently send messages to each other, an optimisation of the system would be place low latency devices near each other (i.e., devices that are physically closer). This means optimisation between the node list would also make the check neighbours algorithm more efficient.</w:t>
+      </w:r>
+    </w:p>
+    <w:p>
+      <w:pPr>
+        <w:spacing w:line="240" w:lineRule="auto"/>
+        <w:ind w:left="0" w:firstLine="0"/>
+        <w:jc w:val="left"/>
+      </w:pPr>
+    </w:p>
+    <w:p>
+      <w:pPr>
+        <w:spacing w:line="240" w:lineRule="auto"/>
+        <w:ind w:left="0" w:firstLine="0"/>
+        <w:jc w:val="left"/>
+      </w:pPr>
+    </w:p>
+    <w:p>
+      <w:pPr>
+        <w:pStyle w:val="Heading2"/>
+      </w:pPr>
+      <w:r>
+        <w:t>X.X.X Message Size</w:t>
+      </w:r>
+    </w:p>
+    <w:p>
+      <w:r>
+        <w:t>It is important to consider the size of the messages being sent. Large and frequent messages will cause large overheads to the network</w:t>
+      </w:r>
+      <w:r>
+        <w:t xml:space="preserve">. The check neighbour and the random check-up algorithm have similar message sizes: </w:t>
+      </w:r>
+      <w:r>
+        <w:rPr>
+          <w:rStyle w:val="QuoteChar"/>
+        </w:rPr>
+        <w:t>n</w:t>
+      </w:r>
+      <w:r>
+        <w:t xml:space="preserve"> unique identifiers for a node list of </w:t>
+      </w:r>
+      <w:r>
+        <w:rPr>
+          <w:rStyle w:val="QuoteChar"/>
+        </w:rPr>
+        <w:t>n</w:t>
+      </w:r>
+      <w:r>
+        <w:t xml:space="preserve"> nodes. Random check-up will also contain an integer offset value. Even for a large node list e.g., 1000 nodes it </w:t>
+      </w:r>
+      <w:commentRangeStart w:id="94"/>
+      <w:r>
+        <w:t>would this be large?</w:t>
+      </w:r>
+      <w:commentRangeEnd w:id="94"/>
+      <w:r>
+        <w:rPr>
+          <w:rStyle w:val="CommentReference"/>
+          <w:rFonts w:ascii="NimbusRomNo9L" w:eastAsia="Times New Roman" w:hAnsi="NimbusRomNo9L"/>
+          <w:color w:val="auto"/>
+        </w:rPr>
+        <w:commentReference w:id="94"/>
+      </w:r>
+    </w:p>
+    <w:p/>
+    <w:p>
+      <w:r>
+        <w:t>The acknowledgement algorithm has a tiny message since by comparison, needing only the node’s address, node id, and an integer to represent the command (add or remove).</w:t>
+      </w:r>
+    </w:p>
+    <w:p/>
+    <w:p>
+      <w:commentRangeStart w:id="95"/>
+      <w:r>
+        <w:t xml:space="preserve">When using check </w:t>
+      </w:r>
+      <w:r>
+        <w:t>neighbours,</w:t>
+      </w:r>
+      <w:r>
+        <w:t xml:space="preserve"> it would be possible to reduce the message size by storing what has changed since the last time the node</w:t>
+      </w:r>
+      <w:r>
+        <w:t xml:space="preserve"> checked. This would drastically reduce the message size.</w:t>
+      </w:r>
+      <w:commentRangeEnd w:id="95"/>
+      <w:r>
+        <w:rPr>
+          <w:rStyle w:val="CommentReference"/>
+          <w:rFonts w:ascii="NimbusRomNo9L" w:eastAsia="Times New Roman" w:hAnsi="NimbusRomNo9L"/>
+          <w:color w:val="auto"/>
+        </w:rPr>
+        <w:commentReference w:id="95"/>
+      </w:r>
+    </w:p>
+    <w:p/>
+    <w:p/>
+    <w:p/>
+    <w:p/>
+    <w:p>
+      <w:r>
+        <w:t xml:space="preserve">Use check neighbours: the message size is large but can be significantly reduced as the neighbours are fixed, it does not require significantly more rounds than check </w:t>
+      </w:r>
+      <w:r>
+        <w:lastRenderedPageBreak/>
+        <w:t>random, it does not require central coordination.</w:t>
+      </w:r>
+      <w:r>
+        <w:t xml:space="preserve"> With reduced message size the impact on the network is going to be lower than with random check-up</w:t>
+      </w:r>
+      <w:r>
+        <w:t xml:space="preserve"> even with more rounds of conflict resolution.</w:t>
       </w:r>
       <w:r>
         <w:br w:type="page"/>
@@ -8618,15 +8695,15 @@
       <w:pPr>
         <w:pStyle w:val="Heading1"/>
       </w:pPr>
-      <w:bookmarkStart w:id="93" w:name="_Toc95039293"/>
+      <w:bookmarkStart w:id="96" w:name="_Toc95039293"/>
       <w:r>
         <w:t xml:space="preserve">Popcorn </w:t>
       </w:r>
-      <w:commentRangeStart w:id="94"/>
+      <w:commentRangeStart w:id="97"/>
       <w:r>
         <w:t>Implementation</w:t>
       </w:r>
-      <w:commentRangeEnd w:id="94"/>
+      <w:commentRangeEnd w:id="97"/>
       <w:r>
         <w:rPr>
           <w:rStyle w:val="CommentReference"/>
@@ -8634,9 +8711,9 @@
           <w:b w:val="0"/>
           <w:color w:val="auto"/>
         </w:rPr>
-        <w:commentReference w:id="94"/>
-      </w:r>
-      <w:bookmarkEnd w:id="93"/>
+        <w:commentReference w:id="97"/>
+      </w:r>
+      <w:bookmarkEnd w:id="96"/>
     </w:p>
     <w:p>
       <w:pPr>
@@ -8654,6 +8731,9 @@
       <w:proofErr w:type="spellEnd"/>
       <w:r>
         <w:t>) of the data rather than passing it all of it to reduce message size</w:t>
+      </w:r>
+      <w:r>
+        <w:t>, store changes since last check</w:t>
       </w:r>
       <w:r>
         <w:br w:type="page"/>
@@ -8676,28 +8756,28 @@
       <w:pPr>
         <w:pStyle w:val="Heading1"/>
       </w:pPr>
-      <w:bookmarkStart w:id="95" w:name="_Toc95039294"/>
+      <w:bookmarkStart w:id="98" w:name="_Toc95039294"/>
       <w:r>
         <w:t>Evaluation</w:t>
       </w:r>
-      <w:bookmarkEnd w:id="95"/>
+      <w:bookmarkEnd w:id="98"/>
     </w:p>
     <w:p>
       <w:r>
         <w:t xml:space="preserve">Discuss testing of the final </w:t>
       </w:r>
-      <w:commentRangeStart w:id="96"/>
+      <w:commentRangeStart w:id="99"/>
       <w:r>
         <w:t>implementation</w:t>
       </w:r>
-      <w:commentRangeEnd w:id="96"/>
+      <w:commentRangeEnd w:id="99"/>
       <w:r>
         <w:rPr>
           <w:rStyle w:val="CommentReference"/>
           <w:rFonts w:ascii="NimbusRomNo9L" w:eastAsia="Times New Roman" w:hAnsi="NimbusRomNo9L"/>
           <w:color w:val="auto"/>
         </w:rPr>
-        <w:commentReference w:id="96"/>
+        <w:commentReference w:id="99"/>
       </w:r>
     </w:p>
     <w:p>
@@ -8722,8 +8802,8 @@
       </w:pPr>
     </w:p>
     <w:p/>
-    <w:bookmarkStart w:id="97" w:name="_Toc69305469" w:displacedByCustomXml="next"/>
-    <w:bookmarkStart w:id="98" w:name="_Toc95039295" w:displacedByCustomXml="next"/>
+    <w:bookmarkStart w:id="100" w:name="_Toc69305469" w:displacedByCustomXml="next"/>
+    <w:bookmarkStart w:id="101" w:name="_Toc95039295" w:displacedByCustomXml="next"/>
     <w:sdt>
       <w:sdtPr>
         <w:rPr>
@@ -8740,9 +8820,9 @@
       </w:sdtPr>
       <w:sdtEndPr/>
       <w:sdtContent>
-        <w:commentRangeStart w:id="99" w:displacedByCustomXml="prev"/>
-        <w:commentRangeStart w:id="100" w:displacedByCustomXml="prev"/>
-        <w:commentRangeStart w:id="101" w:displacedByCustomXml="prev"/>
+        <w:commentRangeStart w:id="102" w:displacedByCustomXml="prev"/>
+        <w:commentRangeStart w:id="103" w:displacedByCustomXml="prev"/>
+        <w:commentRangeStart w:id="104" w:displacedByCustomXml="prev"/>
         <w:p>
           <w:pPr>
             <w:pStyle w:val="Heading1"/>
@@ -8750,8 +8830,8 @@
           <w:r>
             <w:t>Bibliography</w:t>
           </w:r>
-          <w:bookmarkEnd w:id="97"/>
-          <w:commentRangeEnd w:id="101"/>
+          <w:bookmarkEnd w:id="100"/>
+          <w:commentRangeEnd w:id="104"/>
           <w:r>
             <w:rPr>
               <w:rStyle w:val="CommentReference"/>
@@ -8759,9 +8839,9 @@
               <w:b w:val="0"/>
               <w:color w:val="auto"/>
             </w:rPr>
-            <w:commentReference w:id="101"/>
-          </w:r>
-          <w:commentRangeEnd w:id="100"/>
+            <w:commentReference w:id="104"/>
+          </w:r>
+          <w:commentRangeEnd w:id="103"/>
           <w:r>
             <w:rPr>
               <w:rStyle w:val="CommentReference"/>
@@ -8769,9 +8849,9 @@
               <w:b w:val="0"/>
               <w:color w:val="auto"/>
             </w:rPr>
-            <w:commentReference w:id="100"/>
-          </w:r>
-          <w:commentRangeEnd w:id="99"/>
+            <w:commentReference w:id="103"/>
+          </w:r>
+          <w:commentRangeEnd w:id="102"/>
           <w:r>
             <w:rPr>
               <w:rStyle w:val="CommentReference"/>
@@ -8779,9 +8859,9 @@
               <w:b w:val="0"/>
               <w:color w:val="auto"/>
             </w:rPr>
-            <w:commentReference w:id="99"/>
-          </w:r>
-          <w:bookmarkEnd w:id="98"/>
+            <w:commentReference w:id="102"/>
+          </w:r>
+          <w:bookmarkEnd w:id="101"/>
         </w:p>
         <w:sdt>
           <w:sdtPr>
@@ -11650,7 +11730,7 @@
       </w:r>
     </w:p>
   </w:comment>
-  <w:comment w:id="89" w:author="Andreas R" w:date="2022-02-06T11:17:00Z" w:initials="AR">
+  <w:comment w:id="89" w:author="Andreas R" w:date="2022-02-22T14:15:00Z" w:initials="AR">
     <w:p>
       <w:pPr>
         <w:pStyle w:val="CommentText"/>
@@ -11662,11 +11742,27 @@
         <w:annotationRef/>
       </w:r>
       <w:r>
+        <w:t>Why is this important</w:t>
+      </w:r>
+    </w:p>
+  </w:comment>
+  <w:comment w:id="90" w:author="Andreas R" w:date="2022-02-06T11:17:00Z" w:initials="AR">
+    <w:p>
+      <w:pPr>
+        <w:pStyle w:val="CommentText"/>
+      </w:pPr>
+      <w:r>
+        <w:rPr>
+          <w:rStyle w:val="CommentReference"/>
+        </w:rPr>
+        <w:annotationRef/>
+      </w:r>
+      <w:r>
         <w:t>Update chapter numbers</w:t>
       </w:r>
     </w:p>
   </w:comment>
-  <w:comment w:id="91" w:author="Andreas R" w:date="2022-02-06T11:17:00Z" w:initials="AR">
+  <w:comment w:id="92" w:author="Andreas R" w:date="2022-02-06T11:17:00Z" w:initials="AR">
     <w:p>
       <w:pPr>
         <w:pStyle w:val="CommentText"/>
@@ -11682,7 +11778,7 @@
       </w:r>
     </w:p>
   </w:comment>
-  <w:comment w:id="92" w:author="Andreas R" w:date="2022-02-21T16:11:00Z" w:initials="AR">
+  <w:comment w:id="93" w:author="Andreas R" w:date="2022-02-21T16:11:00Z" w:initials="AR">
     <w:p>
       <w:pPr>
         <w:pStyle w:val="CommentText"/>
@@ -11698,7 +11794,7 @@
       </w:r>
     </w:p>
   </w:comment>
-  <w:comment w:id="94" w:author="Andreas R" w:date="2022-02-06T11:18:00Z" w:initials="AR">
+  <w:comment w:id="94" w:author="Andreas R" w:date="2022-02-23T17:19:00Z" w:initials="AR">
     <w:p>
       <w:pPr>
         <w:pStyle w:val="CommentText"/>
@@ -11709,12 +11805,46 @@
         </w:rPr>
         <w:annotationRef/>
       </w:r>
+      <w:proofErr w:type="spellStart"/>
+      <w:r>
+        <w:t>Hmmmm</w:t>
+      </w:r>
+      <w:proofErr w:type="spellEnd"/>
+    </w:p>
+  </w:comment>
+  <w:comment w:id="95" w:author="Andreas R" w:date="2022-02-23T17:23:00Z" w:initials="AR">
+    <w:p>
+      <w:pPr>
+        <w:pStyle w:val="CommentText"/>
+      </w:pPr>
+      <w:r>
+        <w:rPr>
+          <w:rStyle w:val="CommentReference"/>
+        </w:rPr>
+        <w:annotationRef/>
+      </w:r>
+      <w:r>
+        <w:t>Use this algo</w:t>
+      </w:r>
+    </w:p>
+  </w:comment>
+  <w:comment w:id="97" w:author="Andreas R" w:date="2022-02-06T11:18:00Z" w:initials="AR">
+    <w:p>
+      <w:pPr>
+        <w:pStyle w:val="CommentText"/>
+      </w:pPr>
+      <w:r>
+        <w:rPr>
+          <w:rStyle w:val="CommentReference"/>
+        </w:rPr>
+        <w:annotationRef/>
+      </w:r>
       <w:r>
         <w:t>Discuss any further changes that were needed when implementing in Popcorn, outline how it was done</w:t>
       </w:r>
     </w:p>
   </w:comment>
-  <w:comment w:id="96" w:author="Andreas R" w:date="2022-02-06T11:20:00Z" w:initials="AR">
+  <w:comment w:id="99" w:author="Andreas R" w:date="2022-02-06T11:20:00Z" w:initials="AR">
     <w:p>
       <w:pPr>
         <w:pStyle w:val="CommentText"/>
@@ -11738,7 +11868,7 @@
       </w:r>
     </w:p>
   </w:comment>
-  <w:comment w:id="101" w:author="Andreas R" w:date="2021-10-19T14:53:00Z" w:initials="AR">
+  <w:comment w:id="104" w:author="Andreas R" w:date="2021-10-19T14:53:00Z" w:initials="AR">
     <w:p>
       <w:pPr>
         <w:pStyle w:val="CommentText"/>
@@ -11754,7 +11884,7 @@
       </w:r>
     </w:p>
   </w:comment>
-  <w:comment w:id="100" w:author="Andreas R" w:date="2021-10-19T14:53:00Z" w:initials="AR">
+  <w:comment w:id="103" w:author="Andreas R" w:date="2021-10-19T14:53:00Z" w:initials="AR">
     <w:p>
       <w:pPr>
         <w:pStyle w:val="CommentText"/>
@@ -11770,7 +11900,7 @@
       </w:r>
     </w:p>
   </w:comment>
-  <w:comment w:id="99" w:author="Andreas R" w:date="2021-10-22T20:15:00Z" w:initials="AR">
+  <w:comment w:id="102" w:author="Andreas R" w:date="2021-10-22T20:15:00Z" w:initials="AR">
     <w:p>
       <w:pPr>
         <w:pStyle w:val="CommentText"/>
@@ -11869,9 +11999,12 @@
   <w15:commentEx w15:paraId="76E5BB17" w15:done="0"/>
   <w15:commentEx w15:paraId="45D7BF20" w15:done="0"/>
   <w15:commentEx w15:paraId="591976B6" w15:done="0"/>
+  <w15:commentEx w15:paraId="362061C1" w15:done="0"/>
   <w15:commentEx w15:paraId="03FE89F5" w15:done="0"/>
   <w15:commentEx w15:paraId="1ED0B1AE" w15:done="0"/>
   <w15:commentEx w15:paraId="26C8FDD0" w15:done="0"/>
+  <w15:commentEx w15:paraId="119B54DC" w15:done="0"/>
+  <w15:commentEx w15:paraId="004F3E74" w15:done="0"/>
   <w15:commentEx w15:paraId="6103389D" w15:done="0"/>
   <w15:commentEx w15:paraId="5AEB297E" w15:done="0"/>
   <w15:commentEx w15:paraId="6E5C3D0E" w15:done="0"/>
@@ -11949,9 +12082,12 @@
   <w16cex:commentExtensible w16cex:durableId="25BF4965" w16cex:dateUtc="2022-02-22T11:37:00Z"/>
   <w16cex:commentExtensible w16cex:durableId="25BF4912" w16cex:dateUtc="2022-02-22T11:35:00Z"/>
   <w16cex:commentExtensible w16cex:durableId="25BF4BD0" w16cex:dateUtc="2022-02-22T11:47:00Z"/>
+  <w16cex:commentExtensible w16cex:durableId="25BF6E82" w16cex:dateUtc="2022-02-22T14:15:00Z"/>
   <w16cex:commentExtensible w16cex:durableId="25AA2CE1" w16cex:dateUtc="2022-02-06T11:17:00Z"/>
   <w16cex:commentExtensible w16cex:durableId="25AA2CBD" w16cex:dateUtc="2022-02-06T11:17:00Z"/>
   <w16cex:commentExtensible w16cex:durableId="25BE383D" w16cex:dateUtc="2022-02-21T16:11:00Z"/>
+  <w16cex:commentExtensible w16cex:durableId="25C0EB3D" w16cex:dateUtc="2022-02-23T17:19:00Z"/>
+  <w16cex:commentExtensible w16cex:durableId="25C0EC0E" w16cex:dateUtc="2022-02-23T17:23:00Z"/>
   <w16cex:commentExtensible w16cex:durableId="25AA2D00" w16cex:dateUtc="2022-02-06T11:18:00Z"/>
   <w16cex:commentExtensible w16cex:durableId="25AA2D61" w16cex:dateUtc="2022-02-06T11:20:00Z"/>
   <w16cex:commentExtensible w16cex:durableId="25195A65" w16cex:dateUtc="2021-10-19T13:53:00Z"/>
@@ -12029,9 +12165,12 @@
   <w16cid:commentId w16cid:paraId="76E5BB17" w16cid:durableId="25BF4965"/>
   <w16cid:commentId w16cid:paraId="45D7BF20" w16cid:durableId="25BF4912"/>
   <w16cid:commentId w16cid:paraId="591976B6" w16cid:durableId="25BF4BD0"/>
+  <w16cid:commentId w16cid:paraId="362061C1" w16cid:durableId="25BF6E82"/>
   <w16cid:commentId w16cid:paraId="03FE89F5" w16cid:durableId="25AA2CE1"/>
   <w16cid:commentId w16cid:paraId="1ED0B1AE" w16cid:durableId="25AA2CBD"/>
   <w16cid:commentId w16cid:paraId="26C8FDD0" w16cid:durableId="25BE383D"/>
+  <w16cid:commentId w16cid:paraId="119B54DC" w16cid:durableId="25C0EB3D"/>
+  <w16cid:commentId w16cid:paraId="004F3E74" w16cid:durableId="25C0EC0E"/>
   <w16cid:commentId w16cid:paraId="6103389D" w16cid:durableId="25AA2D00"/>
   <w16cid:commentId w16cid:paraId="5AEB297E" w16cid:durableId="25AA2D61"/>
   <w16cid:commentId w16cid:paraId="6E5C3D0E" w16cid:durableId="25195A65"/>
@@ -13550,6 +13689,205 @@
     </w:lvl>
   </w:abstractNum>
   <w:abstractNum w:abstractNumId="14" w15:restartNumberingAfterBreak="0">
+    <w:nsid w:val="48897435"/>
+    <w:multiLevelType w:val="hybridMultilevel"/>
+    <w:tmpl w:val="ACC6BC50"/>
+    <w:lvl w:ilvl="0" w:tplc="08090001">
+      <w:start w:val="1"/>
+      <w:numFmt w:val="bullet"/>
+      <w:lvlText w:val=""/>
+      <w:lvlJc w:val="left"/>
+      <w:pPr>
+        <w:ind w:left="720" w:hanging="360"/>
+      </w:pPr>
+      <w:rPr>
+        <w:rFonts w:ascii="Symbol" w:hAnsi="Symbol" w:hint="default"/>
+      </w:rPr>
+    </w:lvl>
+    <w:lvl w:ilvl="1" w:tplc="08090003" w:tentative="1">
+      <w:start w:val="1"/>
+      <w:numFmt w:val="bullet"/>
+      <w:lvlText w:val="o"/>
+      <w:lvlJc w:val="left"/>
+      <w:pPr>
+        <w:ind w:left="1440" w:hanging="360"/>
+      </w:pPr>
+      <w:rPr>
+        <w:rFonts w:ascii="Courier New" w:hAnsi="Courier New" w:cs="Courier New" w:hint="default"/>
+      </w:rPr>
+    </w:lvl>
+    <w:lvl w:ilvl="2" w:tplc="08090005" w:tentative="1">
+      <w:start w:val="1"/>
+      <w:numFmt w:val="bullet"/>
+      <w:lvlText w:val=""/>
+      <w:lvlJc w:val="left"/>
+      <w:pPr>
+        <w:ind w:left="2160" w:hanging="360"/>
+      </w:pPr>
+      <w:rPr>
+        <w:rFonts w:ascii="Wingdings" w:hAnsi="Wingdings" w:hint="default"/>
+      </w:rPr>
+    </w:lvl>
+    <w:lvl w:ilvl="3" w:tplc="08090001" w:tentative="1">
+      <w:start w:val="1"/>
+      <w:numFmt w:val="bullet"/>
+      <w:lvlText w:val=""/>
+      <w:lvlJc w:val="left"/>
+      <w:pPr>
+        <w:ind w:left="2880" w:hanging="360"/>
+      </w:pPr>
+      <w:rPr>
+        <w:rFonts w:ascii="Symbol" w:hAnsi="Symbol" w:hint="default"/>
+      </w:rPr>
+    </w:lvl>
+    <w:lvl w:ilvl="4" w:tplc="08090003" w:tentative="1">
+      <w:start w:val="1"/>
+      <w:numFmt w:val="bullet"/>
+      <w:lvlText w:val="o"/>
+      <w:lvlJc w:val="left"/>
+      <w:pPr>
+        <w:ind w:left="3600" w:hanging="360"/>
+      </w:pPr>
+      <w:rPr>
+        <w:rFonts w:ascii="Courier New" w:hAnsi="Courier New" w:cs="Courier New" w:hint="default"/>
+      </w:rPr>
+    </w:lvl>
+    <w:lvl w:ilvl="5" w:tplc="08090005" w:tentative="1">
+      <w:start w:val="1"/>
+      <w:numFmt w:val="bullet"/>
+      <w:lvlText w:val=""/>
+      <w:lvlJc w:val="left"/>
+      <w:pPr>
+        <w:ind w:left="4320" w:hanging="360"/>
+      </w:pPr>
+      <w:rPr>
+        <w:rFonts w:ascii="Wingdings" w:hAnsi="Wingdings" w:hint="default"/>
+      </w:rPr>
+    </w:lvl>
+    <w:lvl w:ilvl="6" w:tplc="08090001" w:tentative="1">
+      <w:start w:val="1"/>
+      <w:numFmt w:val="bullet"/>
+      <w:lvlText w:val=""/>
+      <w:lvlJc w:val="left"/>
+      <w:pPr>
+        <w:ind w:left="5040" w:hanging="360"/>
+      </w:pPr>
+      <w:rPr>
+        <w:rFonts w:ascii="Symbol" w:hAnsi="Symbol" w:hint="default"/>
+      </w:rPr>
+    </w:lvl>
+    <w:lvl w:ilvl="7" w:tplc="08090003" w:tentative="1">
+      <w:start w:val="1"/>
+      <w:numFmt w:val="bullet"/>
+      <w:lvlText w:val="o"/>
+      <w:lvlJc w:val="left"/>
+      <w:pPr>
+        <w:ind w:left="5760" w:hanging="360"/>
+      </w:pPr>
+      <w:rPr>
+        <w:rFonts w:ascii="Courier New" w:hAnsi="Courier New" w:cs="Courier New" w:hint="default"/>
+      </w:rPr>
+    </w:lvl>
+    <w:lvl w:ilvl="8" w:tplc="08090005" w:tentative="1">
+      <w:start w:val="1"/>
+      <w:numFmt w:val="bullet"/>
+      <w:lvlText w:val=""/>
+      <w:lvlJc w:val="left"/>
+      <w:pPr>
+        <w:ind w:left="6480" w:hanging="360"/>
+      </w:pPr>
+      <w:rPr>
+        <w:rFonts w:ascii="Wingdings" w:hAnsi="Wingdings" w:hint="default"/>
+      </w:rPr>
+    </w:lvl>
+  </w:abstractNum>
+  <w:abstractNum w:abstractNumId="15" w15:restartNumberingAfterBreak="0">
+    <w:nsid w:val="49673417"/>
+    <w:multiLevelType w:val="hybridMultilevel"/>
+    <w:tmpl w:val="44E8F742"/>
+    <w:lvl w:ilvl="0" w:tplc="0809000F">
+      <w:start w:val="1"/>
+      <w:numFmt w:val="decimal"/>
+      <w:lvlText w:val="%1."/>
+      <w:lvlJc w:val="left"/>
+      <w:pPr>
+        <w:ind w:left="720" w:hanging="360"/>
+      </w:pPr>
+    </w:lvl>
+    <w:lvl w:ilvl="1" w:tplc="08090019" w:tentative="1">
+      <w:start w:val="1"/>
+      <w:numFmt w:val="lowerLetter"/>
+      <w:lvlText w:val="%2."/>
+      <w:lvlJc w:val="left"/>
+      <w:pPr>
+        <w:ind w:left="1440" w:hanging="360"/>
+      </w:pPr>
+    </w:lvl>
+    <w:lvl w:ilvl="2" w:tplc="0809001B" w:tentative="1">
+      <w:start w:val="1"/>
+      <w:numFmt w:val="lowerRoman"/>
+      <w:lvlText w:val="%3."/>
+      <w:lvlJc w:val="right"/>
+      <w:pPr>
+        <w:ind w:left="2160" w:hanging="180"/>
+      </w:pPr>
+    </w:lvl>
+    <w:lvl w:ilvl="3" w:tplc="0809000F" w:tentative="1">
+      <w:start w:val="1"/>
+      <w:numFmt w:val="decimal"/>
+      <w:lvlText w:val="%4."/>
+      <w:lvlJc w:val="left"/>
+      <w:pPr>
+        <w:ind w:left="2880" w:hanging="360"/>
+      </w:pPr>
+    </w:lvl>
+    <w:lvl w:ilvl="4" w:tplc="08090019" w:tentative="1">
+      <w:start w:val="1"/>
+      <w:numFmt w:val="lowerLetter"/>
+      <w:lvlText w:val="%5."/>
+      <w:lvlJc w:val="left"/>
+      <w:pPr>
+        <w:ind w:left="3600" w:hanging="360"/>
+      </w:pPr>
+    </w:lvl>
+    <w:lvl w:ilvl="5" w:tplc="0809001B" w:tentative="1">
+      <w:start w:val="1"/>
+      <w:numFmt w:val="lowerRoman"/>
+      <w:lvlText w:val="%6."/>
+      <w:lvlJc w:val="right"/>
+      <w:pPr>
+        <w:ind w:left="4320" w:hanging="180"/>
+      </w:pPr>
+    </w:lvl>
+    <w:lvl w:ilvl="6" w:tplc="0809000F" w:tentative="1">
+      <w:start w:val="1"/>
+      <w:numFmt w:val="decimal"/>
+      <w:lvlText w:val="%7."/>
+      <w:lvlJc w:val="left"/>
+      <w:pPr>
+        <w:ind w:left="5040" w:hanging="360"/>
+      </w:pPr>
+    </w:lvl>
+    <w:lvl w:ilvl="7" w:tplc="08090019" w:tentative="1">
+      <w:start w:val="1"/>
+      <w:numFmt w:val="lowerLetter"/>
+      <w:lvlText w:val="%8."/>
+      <w:lvlJc w:val="left"/>
+      <w:pPr>
+        <w:ind w:left="5760" w:hanging="360"/>
+      </w:pPr>
+    </w:lvl>
+    <w:lvl w:ilvl="8" w:tplc="0809001B" w:tentative="1">
+      <w:start w:val="1"/>
+      <w:numFmt w:val="lowerRoman"/>
+      <w:lvlText w:val="%9."/>
+      <w:lvlJc w:val="right"/>
+      <w:pPr>
+        <w:ind w:left="6480" w:hanging="180"/>
+      </w:pPr>
+    </w:lvl>
+  </w:abstractNum>
+  <w:abstractNum w:abstractNumId="16" w15:restartNumberingAfterBreak="0">
     <w:nsid w:val="6A47046A"/>
     <w:multiLevelType w:val="hybridMultilevel"/>
     <w:tmpl w:val="1792920A"/>
@@ -13635,7 +13973,7 @@
       </w:pPr>
     </w:lvl>
   </w:abstractNum>
-  <w:abstractNum w:abstractNumId="15" w15:restartNumberingAfterBreak="0">
+  <w:abstractNum w:abstractNumId="17" w15:restartNumberingAfterBreak="0">
     <w:nsid w:val="70C05682"/>
     <w:multiLevelType w:val="hybridMultilevel"/>
     <w:tmpl w:val="5F64EC24"/>
@@ -13724,7 +14062,7 @@
       </w:pPr>
     </w:lvl>
   </w:abstractNum>
-  <w:abstractNum w:abstractNumId="16" w15:restartNumberingAfterBreak="0">
+  <w:abstractNum w:abstractNumId="18" w15:restartNumberingAfterBreak="0">
     <w:nsid w:val="76020A4F"/>
     <w:multiLevelType w:val="hybridMultilevel"/>
     <w:tmpl w:val="3516EEE4"/>
@@ -13936,7 +14274,7 @@
       </w:rPr>
     </w:lvl>
   </w:abstractNum>
-  <w:abstractNum w:abstractNumId="17" w15:restartNumberingAfterBreak="0">
+  <w:abstractNum w:abstractNumId="19" w15:restartNumberingAfterBreak="0">
     <w:nsid w:val="799D4801"/>
     <w:multiLevelType w:val="hybridMultilevel"/>
     <w:tmpl w:val="2D102282"/>
@@ -14029,7 +14367,7 @@
     <w:abstractNumId w:val="12"/>
   </w:num>
   <w:num w:numId="2">
-    <w:abstractNumId w:val="16"/>
+    <w:abstractNumId w:val="18"/>
   </w:num>
   <w:num w:numId="3">
     <w:abstractNumId w:val="0"/>
@@ -14068,16 +14406,22 @@
     <w:abstractNumId w:val="10"/>
   </w:num>
   <w:num w:numId="15">
+    <w:abstractNumId w:val="19"/>
+  </w:num>
+  <w:num w:numId="16">
     <w:abstractNumId w:val="17"/>
   </w:num>
-  <w:num w:numId="16">
-    <w:abstractNumId w:val="15"/>
-  </w:num>
   <w:num w:numId="17">
-    <w:abstractNumId w:val="14"/>
+    <w:abstractNumId w:val="16"/>
   </w:num>
   <w:num w:numId="18">
     <w:abstractNumId w:val="11"/>
+  </w:num>
+  <w:num w:numId="19">
+    <w:abstractNumId w:val="14"/>
+  </w:num>
+  <w:num w:numId="20">
+    <w:abstractNumId w:val="15"/>
   </w:num>
 </w:numbering>
 </file>

</xml_diff>

<commit_message>
Added more to the results section
</commit_message>
<xml_diff>
--- a/minf_s1736273.docx
+++ b/minf_s1736273.docx
@@ -9959,168 +9959,85 @@
       <w:pPr>
         <w:pStyle w:val="Heading1"/>
       </w:pPr>
-      <w:bookmarkStart w:id="92" w:name="_Toc99882685"/>
-      <w:r>
-        <w:t xml:space="preserve">Simulation </w:t>
-      </w:r>
-      <w:commentRangeStart w:id="93"/>
-      <w:r>
-        <w:t>Results</w:t>
-      </w:r>
-      <w:commentRangeEnd w:id="93"/>
-      <w:r>
-        <w:rPr>
-          <w:rStyle w:val="CommentReference"/>
-          <w:rFonts w:ascii="NimbusRomNo9L" w:eastAsia="Times New Roman" w:hAnsi="NimbusRomNo9L" w:cs="Times New Roman"/>
-          <w:b w:val="0"/>
-          <w:color w:val="auto"/>
-        </w:rPr>
-        <w:commentReference w:id="93"/>
-      </w:r>
-      <w:bookmarkEnd w:id="92"/>
+      <w:r>
+        <w:t>Algorithm Comparison</w:t>
+      </w:r>
     </w:p>
     <w:p>
       <w:r>
-        <w:t>The simulation was run on each of the algorithms with drop rates o</w:t>
-      </w:r>
-      <w:commentRangeStart w:id="94"/>
-      <w:r>
-        <w:t xml:space="preserve">f </w:t>
-      </w:r>
-      <w:commentRangeStart w:id="95"/>
-      <w:r>
-        <w:t>0%, 5%, 10%, 20% and 40%</w:t>
-      </w:r>
-      <w:commentRangeEnd w:id="95"/>
+        <w:t xml:space="preserve">The simulation was run on each of the algorithms with drop rates of </w:t>
+      </w:r>
+      <w:r>
+        <w:t>0%, 5%, 10%, 20% and 40% with 5 trials for each algorithm and drop rate. These values were chosen to show how the algorithm degrades as the quality of the network degrades. They are chosen to be extreme values for this reason</w:t>
+      </w:r>
+      <w:r>
+        <w:t xml:space="preserve"> and not expected to be as high but show trends</w:t>
+      </w:r>
+      <w:r>
+        <w:t xml:space="preserve">. Each trial ends when 100 nodes </w:t>
+      </w:r>
+      <w:r>
+        <w:t>are</w:t>
+      </w:r>
+      <w:r>
+        <w:t xml:space="preserve"> reached. The use of multiple trials ensures that the results are not due to randomness</w:t>
+      </w:r>
+      <w:r>
+        <w:t>.</w:t>
+      </w:r>
+      <w:r>
+        <w:t xml:space="preserve"> </w:t>
+      </w:r>
+      <w:r>
+        <w:t>A</w:t>
+      </w:r>
+      <w:r>
+        <w:t xml:space="preserve"> different seed set for each trial. It also means that the structure of the node list is different for each trial as large gaps in the network in a trial could skew results – </w:t>
+      </w:r>
+      <w:r>
+        <w:t>therefore</w:t>
+      </w:r>
+      <w:r>
+        <w:t xml:space="preserve"> multiple trials are used.</w:t>
+      </w:r>
+    </w:p>
+    <w:p/>
+    <w:p>
+      <w:r>
+        <w:t xml:space="preserve">The algorithms are compared </w:t>
+      </w:r>
+      <w:commentRangeStart w:id="92"/>
+      <w:r>
+        <w:t>based on the message size, number of messages, flooding of nodes, and attempts/rounds taken.</w:t>
+      </w:r>
+      <w:commentRangeEnd w:id="92"/>
       <w:r>
         <w:rPr>
           <w:rStyle w:val="CommentReference"/>
           <w:rFonts w:ascii="NimbusRomNo9L" w:eastAsia="Times New Roman" w:hAnsi="NimbusRomNo9L"/>
           <w:color w:val="auto"/>
         </w:rPr>
-        <w:commentReference w:id="95"/>
-      </w:r>
-      <w:r>
-        <w:t xml:space="preserve"> with 5 trials for each algorithm and drop rate. These values were chosen to show how the algorithm degrades as the quality of the network degrades. They are chosen to be extreme values for this </w:t>
-      </w:r>
-      <w:commentRangeStart w:id="96"/>
-      <w:r>
-        <w:t>reason</w:t>
-      </w:r>
-      <w:commentRangeEnd w:id="96"/>
-      <w:r>
-        <w:rPr>
-          <w:rStyle w:val="CommentReference"/>
-          <w:rFonts w:ascii="NimbusRomNo9L" w:eastAsia="Times New Roman" w:hAnsi="NimbusRomNo9L"/>
-          <w:color w:val="auto"/>
-        </w:rPr>
-        <w:commentReference w:id="96"/>
-      </w:r>
-      <w:r>
-        <w:t>.</w:t>
-      </w:r>
-      <w:commentRangeEnd w:id="94"/>
-      <w:r>
-        <w:rPr>
-          <w:rStyle w:val="CommentReference"/>
-          <w:rFonts w:ascii="NimbusRomNo9L" w:eastAsia="Times New Roman" w:hAnsi="NimbusRomNo9L"/>
-          <w:color w:val="auto"/>
-        </w:rPr>
-        <w:commentReference w:id="94"/>
-      </w:r>
-      <w:r>
-        <w:t xml:space="preserve"> Each trial ends when 100 nodes </w:t>
-      </w:r>
-      <w:proofErr w:type="gramStart"/>
-      <w:r>
-        <w:t>is</w:t>
-      </w:r>
-      <w:proofErr w:type="gramEnd"/>
-      <w:r>
-        <w:t xml:space="preserve"> reached. The use of multiple trials ensures that the results are not due to randomness, having a different seed set for each trial. It also means that the structure of the node list is different for each trial as large gaps in the network in a trial could skew results – </w:t>
-      </w:r>
-      <w:proofErr w:type="gramStart"/>
-      <w:r>
-        <w:t>this is why</w:t>
-      </w:r>
-      <w:proofErr w:type="gramEnd"/>
-      <w:r>
-        <w:t xml:space="preserve"> multiple trials are used.</w:t>
+        <w:commentReference w:id="92"/>
       </w:r>
     </w:p>
-    <w:p/>
     <w:p>
-      <w:r>
-        <w:t xml:space="preserve">The algorithms are compared </w:t>
-      </w:r>
-      <w:commentRangeStart w:id="97"/>
-      <w:r>
-        <w:t>based on the message size, number of messages, flooding of nodes, and attempts/rounds taken.</w:t>
-      </w:r>
-      <w:commentRangeEnd w:id="97"/>
-      <w:r>
-        <w:rPr>
-          <w:rStyle w:val="CommentReference"/>
-          <w:rFonts w:ascii="NimbusRomNo9L" w:eastAsia="Times New Roman" w:hAnsi="NimbusRomNo9L"/>
-          <w:color w:val="auto"/>
-        </w:rPr>
-        <w:commentReference w:id="97"/>
-      </w:r>
+      <w:pPr>
+        <w:ind w:left="0" w:firstLine="0"/>
+      </w:pPr>
     </w:p>
-    <w:p/>
-    <w:p>
-      <w:commentRangeStart w:id="98"/>
-      <w:r>
-        <w:t>Since neighbours frequently send messages to each other, an optimisation of the system would be place low latency devices near each other (i.e., devices that are physically closer). This means optimisation between the node list would also make the check neighbours algorithm more efficient.</w:t>
-      </w:r>
-      <w:commentRangeEnd w:id="98"/>
-      <w:r>
-        <w:rPr>
-          <w:rStyle w:val="CommentReference"/>
-          <w:rFonts w:ascii="NimbusRomNo9L" w:eastAsia="Times New Roman" w:hAnsi="NimbusRomNo9L"/>
-          <w:color w:val="auto"/>
-        </w:rPr>
-        <w:commentReference w:id="98"/>
-      </w:r>
-    </w:p>
-    <w:p/>
-    <w:p/>
-    <w:p>
-      <w:r>
-        <w:t>SINCE ACKNOWLEGEMENT IS WAITING FOR THINGS TO COMPLETE, WHEN IT DROPS A MESSAGE LOWER IN THE NETWORK</w:t>
-      </w:r>
-      <w:r>
-        <w:t xml:space="preserve"> THEN ALL THE PARENTS WILL ALSO TIMEOUT!</w:t>
-      </w:r>
-    </w:p>
-    <w:p/>
     <w:p/>
     <w:p>
       <w:pPr>
         <w:pStyle w:val="Heading2"/>
       </w:pPr>
-      <w:bookmarkStart w:id="99" w:name="_Toc99882686"/>
+      <w:bookmarkStart w:id="93" w:name="_Toc99882686"/>
       <w:r>
         <w:t>X.X Message</w:t>
       </w:r>
       <w:r>
-        <w:t xml:space="preserve"> Size and </w:t>
-      </w:r>
-      <w:commentRangeStart w:id="100"/>
-      <w:r>
-        <w:t>Frequency</w:t>
-      </w:r>
-      <w:commentRangeEnd w:id="100"/>
-      <w:r>
-        <w:rPr>
-          <w:rStyle w:val="CommentReference"/>
-          <w:rFonts w:ascii="NimbusRomNo9L" w:eastAsia="Times New Roman" w:hAnsi="NimbusRomNo9L" w:cs="Times New Roman"/>
-          <w:b w:val="0"/>
-          <w:color w:val="auto"/>
-        </w:rPr>
-        <w:commentReference w:id="100"/>
-      </w:r>
-      <w:bookmarkEnd w:id="99"/>
+        <w:t xml:space="preserve"> Size and Frequency</w:t>
+      </w:r>
+      <w:bookmarkEnd w:id="93"/>
     </w:p>
     <w:p>
       <w:r>
@@ -10138,317 +10055,6 @@
       <w:r>
         <w:t xml:space="preserve"> the performance of Popcorn.</w:t>
       </w:r>
-    </w:p>
-    <w:p/>
-    <w:p>
-      <w:r>
-        <w:t xml:space="preserve">The check neighbour and the </w:t>
-      </w:r>
-      <w:r>
-        <w:t xml:space="preserve">check </w:t>
-      </w:r>
-      <w:r>
-        <w:t xml:space="preserve">random algorithm have similar message sizes: </w:t>
-      </w:r>
-      <w:r>
-        <w:rPr>
-          <w:rStyle w:val="QuoteChar"/>
-        </w:rPr>
-        <w:t>n</w:t>
-      </w:r>
-      <w:r>
-        <w:t xml:space="preserve"> unique identifiers for a node list of </w:t>
-      </w:r>
-      <w:r>
-        <w:rPr>
-          <w:rStyle w:val="QuoteChar"/>
-        </w:rPr>
-        <w:t>n</w:t>
-      </w:r>
-      <w:r>
-        <w:t xml:space="preserve"> nodes. </w:t>
-      </w:r>
-      <w:r>
-        <w:t>Check r</w:t>
-      </w:r>
-      <w:r>
-        <w:t xml:space="preserve">andom will also contain an integer offset value. </w:t>
-      </w:r>
-      <w:r>
-        <w:t xml:space="preserve">This scales linearly, a subset of the node list could be compared to reduce the message size. </w:t>
-      </w:r>
-      <w:commentRangeStart w:id="101"/>
-      <w:r>
-        <w:t>However, this would be at the cost of reducing the probability of the error being detected. This could be optimised to reduce the message size based.</w:t>
-      </w:r>
-      <w:commentRangeEnd w:id="101"/>
-      <w:r>
-        <w:rPr>
-          <w:rStyle w:val="CommentReference"/>
-          <w:rFonts w:ascii="NimbusRomNo9L" w:eastAsia="Times New Roman" w:hAnsi="NimbusRomNo9L"/>
-          <w:color w:val="auto"/>
-        </w:rPr>
-        <w:commentReference w:id="101"/>
-      </w:r>
-      <w:r>
-        <w:t xml:space="preserve"> The message frequency of these two algorithms is the same with </w:t>
-      </w:r>
-      <w:r>
-        <w:rPr>
-          <w:rStyle w:val="QuoteChar"/>
-        </w:rPr>
-        <w:t>n</w:t>
-      </w:r>
-      <w:r>
-        <w:t xml:space="preserve"> messages being sent per </w:t>
-      </w:r>
-      <w:commentRangeStart w:id="102"/>
-      <w:commentRangeStart w:id="103"/>
-      <w:r>
-        <w:t xml:space="preserve">round </w:t>
-      </w:r>
-      <w:commentRangeEnd w:id="102"/>
-      <w:r>
-        <w:rPr>
-          <w:rStyle w:val="CommentReference"/>
-          <w:rFonts w:ascii="NimbusRomNo9L" w:eastAsia="Times New Roman" w:hAnsi="NimbusRomNo9L"/>
-          <w:color w:val="auto"/>
-        </w:rPr>
-        <w:commentReference w:id="102"/>
-      </w:r>
-      <w:r>
-        <w:t xml:space="preserve">of conflict resolution. </w:t>
-      </w:r>
-      <w:commentRangeEnd w:id="103"/>
-      <w:r>
-        <w:rPr>
-          <w:rStyle w:val="CommentReference"/>
-          <w:rFonts w:ascii="NimbusRomNo9L" w:eastAsia="Times New Roman" w:hAnsi="NimbusRomNo9L"/>
-          <w:color w:val="auto"/>
-        </w:rPr>
-        <w:commentReference w:id="103"/>
-      </w:r>
-    </w:p>
-    <w:p/>
-    <w:p>
-      <w:r>
-        <w:t xml:space="preserve">It is possible to optimise the previous two algorithms by hashing the node list and passing this to the node that it is checking. If these values do not </w:t>
-      </w:r>
-      <w:r>
-        <w:t>match,</w:t>
-      </w:r>
-      <w:r>
-        <w:t xml:space="preserve"> then it triggers a full check. This drastically reduces the messages size, making it constant with respect to the node list length. </w:t>
-      </w:r>
-    </w:p>
-    <w:p/>
-    <w:p>
-      <w:r>
-        <w:t xml:space="preserve">The acknowledgement algorithm has </w:t>
-      </w:r>
-      <w:r>
-        <w:t>a comparatively small message size</w:t>
-      </w:r>
-      <w:r>
-        <w:t>, needing only the node’s address, node id, and an integer to represent the command (add or remove).</w:t>
-      </w:r>
-      <w:r>
-        <w:t xml:space="preserve"> Since it passes its messages according to a binary tree, the number of messages scales logarithmically. </w:t>
-      </w:r>
-      <w:commentRangeStart w:id="104"/>
-      <w:r>
-        <w:t>However, if a message is lost, this will cause nodes to timeout and retransmit previous messages. When this occurs in leaf nodes or those close to the leaves then the number of messages retransmitted will be large.</w:t>
-      </w:r>
-      <w:commentRangeEnd w:id="104"/>
-      <w:r>
-        <w:rPr>
-          <w:rStyle w:val="CommentReference"/>
-          <w:rFonts w:ascii="NimbusRomNo9L" w:eastAsia="Times New Roman" w:hAnsi="NimbusRomNo9L"/>
-          <w:color w:val="auto"/>
-        </w:rPr>
-        <w:commentReference w:id="104"/>
-      </w:r>
-    </w:p>
-    <w:p/>
-    <w:p>
-      <w:r>
-        <w:t>In summary, the acknowledgement algorithm has a smaller message size</w:t>
-      </w:r>
-      <w:commentRangeStart w:id="105"/>
-      <w:r>
-        <w:t xml:space="preserve"> (</w:t>
-      </w:r>
-      <w:proofErr w:type="gramStart"/>
-      <w:r>
-        <w:t>O(</w:t>
-      </w:r>
-      <w:proofErr w:type="gramEnd"/>
-      <w:r>
-        <w:t xml:space="preserve">1)) and lower frequency of messages sent (O(log n)). </w:t>
-      </w:r>
-      <w:commentRangeEnd w:id="105"/>
-      <w:r>
-        <w:rPr>
-          <w:rStyle w:val="CommentReference"/>
-          <w:rFonts w:ascii="NimbusRomNo9L" w:eastAsia="Times New Roman" w:hAnsi="NimbusRomNo9L"/>
-          <w:color w:val="auto"/>
-        </w:rPr>
-        <w:commentReference w:id="105"/>
-      </w:r>
-      <w:r>
-        <w:t xml:space="preserve">With some minor optimisations the check random and check neighbour algorithms are able to achieve a </w:t>
-      </w:r>
-      <w:proofErr w:type="gramStart"/>
-      <w:r>
-        <w:t>O(</w:t>
-      </w:r>
-      <w:proofErr w:type="gramEnd"/>
-      <w:r>
-        <w:t>1) message size</w:t>
-      </w:r>
-      <w:r>
-        <w:t xml:space="preserve"> and a messages sent across the network of O(n) per round of conflict resolution. Further optimisations could be used to </w:t>
-      </w:r>
-      <w:commentRangeStart w:id="106"/>
-      <w:r>
-        <w:t xml:space="preserve">reduce the number of messages sent across the network. This could be done by reducing the frequency of checks based on the previous commands received and previous mistakes found. </w:t>
-      </w:r>
-      <w:commentRangeEnd w:id="106"/>
-      <w:r>
-        <w:rPr>
-          <w:rStyle w:val="CommentReference"/>
-          <w:rFonts w:ascii="NimbusRomNo9L" w:eastAsia="Times New Roman" w:hAnsi="NimbusRomNo9L"/>
-          <w:color w:val="auto"/>
-        </w:rPr>
-        <w:commentReference w:id="106"/>
-      </w:r>
-    </w:p>
-    <w:p/>
-    <w:p/>
-    <w:p>
-      <w:pPr>
-        <w:pStyle w:val="Heading2"/>
-      </w:pPr>
-      <w:bookmarkStart w:id="107" w:name="_Toc99882687"/>
-      <w:r>
-        <w:t xml:space="preserve">X.X </w:t>
-      </w:r>
-      <w:commentRangeStart w:id="108"/>
-      <w:r>
-        <w:t xml:space="preserve">Flooding </w:t>
-      </w:r>
-      <w:commentRangeEnd w:id="108"/>
-      <w:r>
-        <w:rPr>
-          <w:rStyle w:val="CommentReference"/>
-          <w:rFonts w:ascii="NimbusRomNo9L" w:eastAsia="Times New Roman" w:hAnsi="NimbusRomNo9L" w:cs="Times New Roman"/>
-          <w:b w:val="0"/>
-          <w:color w:val="auto"/>
-        </w:rPr>
-        <w:commentReference w:id="108"/>
-      </w:r>
-      <w:r>
-        <w:t>Nodes</w:t>
-      </w:r>
-      <w:bookmarkEnd w:id="107"/>
-    </w:p>
-    <w:p>
-      <w:r>
-        <w:t xml:space="preserve">In this paper flooding of nodes refers to when a node receives a sufficiently large number of messages that it becomes overwhelmed. This is important to determine in order to assess the scalability of different algorithms. Within the simulation a node is classed </w:t>
-      </w:r>
-      <w:commentRangeStart w:id="109"/>
-      <w:r>
-        <w:t xml:space="preserve">as flooded if it receives </w:t>
-      </w:r>
-      <w:proofErr w:type="gramStart"/>
-      <w:r>
-        <w:t>a large number of</w:t>
-      </w:r>
-      <w:proofErr w:type="gramEnd"/>
-      <w:r>
-        <w:t xml:space="preserve"> messages within a given time period. </w:t>
-      </w:r>
-      <w:r>
-        <w:t xml:space="preserve">Time is simulated within the program so </w:t>
-      </w:r>
-      <w:commentRangeStart w:id="110"/>
-      <w:r>
-        <w:t xml:space="preserve">number of flooded nodes is </w:t>
-      </w:r>
-      <w:proofErr w:type="gramStart"/>
-      <w:r>
-        <w:t>arbitrary,</w:t>
-      </w:r>
-      <w:proofErr w:type="gramEnd"/>
-      <w:r>
-        <w:t xml:space="preserve"> it only provides a comparison between different nodes. </w:t>
-      </w:r>
-      <w:commentRangeEnd w:id="109"/>
-      <w:r>
-        <w:rPr>
-          <w:rStyle w:val="CommentReference"/>
-          <w:rFonts w:ascii="NimbusRomNo9L" w:eastAsia="Times New Roman" w:hAnsi="NimbusRomNo9L"/>
-          <w:color w:val="auto"/>
-        </w:rPr>
-        <w:commentReference w:id="109"/>
-      </w:r>
-      <w:commentRangeEnd w:id="110"/>
-      <w:r>
-        <w:rPr>
-          <w:rStyle w:val="CommentReference"/>
-          <w:rFonts w:ascii="NimbusRomNo9L" w:eastAsia="Times New Roman" w:hAnsi="NimbusRomNo9L"/>
-          <w:color w:val="auto"/>
-        </w:rPr>
-        <w:commentReference w:id="110"/>
-      </w:r>
-    </w:p>
-    <w:p/>
-    <w:p>
-      <w:r>
-        <w:t>PROVIDE COMPARISON BETWEEN NODES</w:t>
-      </w:r>
-    </w:p>
-    <w:p/>
-    <w:p>
-      <w:r>
-        <w:t xml:space="preserve">    #TODO: • we must divide the number of messages and floods by the number of times it took to resolve conflicts, should we?</w:t>
-      </w:r>
-    </w:p>
-    <w:p/>
-    <w:p/>
-    <w:p/>
-    <w:p/>
-    <w:p/>
-    <w:p/>
-    <w:p/>
-    <w:p/>
-    <w:p>
-      <w:pPr>
-        <w:pStyle w:val="Heading2"/>
-      </w:pPr>
-      <w:bookmarkStart w:id="111" w:name="_Toc99882688"/>
-      <w:r>
-        <w:lastRenderedPageBreak/>
-        <w:t xml:space="preserve">X.X </w:t>
-      </w:r>
-      <w:commentRangeStart w:id="112"/>
-      <w:r>
-        <w:t xml:space="preserve">Attempts </w:t>
-      </w:r>
-      <w:commentRangeEnd w:id="112"/>
-      <w:r>
-        <w:rPr>
-          <w:rStyle w:val="CommentReference"/>
-          <w:rFonts w:ascii="NimbusRomNo9L" w:eastAsia="Times New Roman" w:hAnsi="NimbusRomNo9L" w:cs="Times New Roman"/>
-          <w:b w:val="0"/>
-          <w:color w:val="auto"/>
-        </w:rPr>
-        <w:commentReference w:id="112"/>
-      </w:r>
-      <w:r>
-        <w:t>Taken</w:t>
-      </w:r>
-      <w:bookmarkEnd w:id="111"/>
     </w:p>
     <w:p/>
     <w:p/>
@@ -10456,31 +10062,399 @@
       <w:pPr>
         <w:pStyle w:val="Heading3"/>
       </w:pPr>
-      <w:bookmarkStart w:id="113" w:name="_Toc99882689"/>
-      <w:r>
-        <w:t>X.X.X Acknowledgement Algorithm</w:t>
-      </w:r>
-      <w:bookmarkEnd w:id="113"/>
+      <w:r>
+        <w:t xml:space="preserve">X.X.X </w:t>
+      </w:r>
+      <w:r>
+        <w:t>Acknowledgement Algorithm</w:t>
+      </w:r>
     </w:p>
     <w:p>
       <w:r>
+        <w:t>The acknowledgement algorithm has a comparatively small message size, needing only the node’s address, node id, and an integer to represent the command (add or remove).</w:t>
+      </w:r>
+      <w:r>
+        <w:t xml:space="preserve"> The messages are transmitted down the hierarchy of nodes in the same manner as the joining protocol. I</w:t>
+      </w:r>
+      <w:r>
+        <w:t>f a message is lost</w:t>
+      </w:r>
+      <w:r>
+        <w:t xml:space="preserve"> it </w:t>
+      </w:r>
+      <w:r>
+        <w:t xml:space="preserve">will cause nodes </w:t>
+      </w:r>
+      <w:r>
+        <w:t xml:space="preserve">waiting for an acknowledgement to </w:t>
+      </w:r>
+      <w:r>
+        <w:t xml:space="preserve">timeout and </w:t>
+      </w:r>
+      <w:r>
+        <w:t>all retransmit</w:t>
+      </w:r>
+      <w:r>
+        <w:t>. When this occurs in leaf nodes or those close to the leaves then the number of messages retransmitted will be large.</w:t>
+      </w:r>
+      <w:r>
+        <w:t xml:space="preserve"> When no messages are lost every acknowledgment is only sent once</w:t>
+      </w:r>
+      <w:r>
+        <w:t xml:space="preserve"> per node.</w:t>
+      </w:r>
+      <w:r>
+        <w:t xml:space="preserve"> </w:t>
+      </w:r>
+    </w:p>
+    <w:p>
+      <w:pPr>
+        <w:ind w:left="0" w:firstLine="0"/>
+      </w:pPr>
+    </w:p>
+    <w:p>
+      <w:pPr>
+        <w:ind w:left="0" w:firstLine="0"/>
+      </w:pPr>
+    </w:p>
+    <w:p>
+      <w:pPr>
+        <w:pStyle w:val="Heading3"/>
+      </w:pPr>
+      <w:r>
+        <w:t>X.X.X Check Random</w:t>
+      </w:r>
+    </w:p>
+    <w:p>
+      <w:r>
+        <w:t>Check</w:t>
+      </w:r>
+      <w:r>
+        <w:t xml:space="preserve"> </w:t>
+      </w:r>
+      <w:r>
+        <w:t xml:space="preserve">random </w:t>
+      </w:r>
+      <w:r>
+        <w:t>contains</w:t>
+      </w:r>
+      <w:r>
+        <w:t xml:space="preserve"> </w:t>
+      </w:r>
+      <w:r>
+        <w:rPr>
+          <w:rStyle w:val="QuoteChar"/>
+        </w:rPr>
+        <w:t>n</w:t>
+      </w:r>
+      <w:r>
+        <w:t xml:space="preserve"> unique identifiers for a node list of </w:t>
+      </w:r>
+      <w:r>
+        <w:rPr>
+          <w:rStyle w:val="QuoteChar"/>
+        </w:rPr>
+        <w:t>n</w:t>
+      </w:r>
+      <w:r>
+        <w:t xml:space="preserve"> nodes</w:t>
+      </w:r>
+      <w:r>
+        <w:t>, along with</w:t>
+      </w:r>
+      <w:r>
+        <w:t xml:space="preserve"> an integer offset value. </w:t>
+      </w:r>
+      <w:r>
+        <w:t>This scales linearly, a subset of the node list could be compared to reduce the message size. However, this would be at the cost of reducing the probability of the error being detected.</w:t>
+      </w:r>
+      <w:r>
+        <w:t xml:space="preserve"> </w:t>
+      </w:r>
+      <w:r>
+        <w:t>Instead,</w:t>
+      </w:r>
+      <w:r>
+        <w:t xml:space="preserve"> a hash could be used to compare</w:t>
+      </w:r>
+      <w:r>
+        <w:t xml:space="preserve"> a </w:t>
+      </w:r>
+      <w:r>
+        <w:lastRenderedPageBreak/>
+        <w:t>single value before triggering a full check.</w:t>
+      </w:r>
+      <w:r>
+        <w:t xml:space="preserve"> This algorithm would first require the </w:t>
+      </w:r>
+      <w:r>
+        <w:t>offset value to be transmitted through the network</w:t>
+      </w:r>
+      <w:r>
+        <w:t xml:space="preserve"> in the same manner as the joining protocol. Then every node must check every other node.</w:t>
+      </w:r>
+      <w:r>
+        <w:t xml:space="preserve"> </w:t>
+      </w:r>
+      <w:r>
+        <w:t xml:space="preserve">This results in two messages per node. If multiple rounds of this algorithm </w:t>
+      </w:r>
+      <w:proofErr w:type="gramStart"/>
+      <w:r>
+        <w:t>is</w:t>
+      </w:r>
+      <w:proofErr w:type="gramEnd"/>
+      <w:r>
+        <w:t xml:space="preserve"> needed then the frequency must be multiplied by this value.</w:t>
+      </w:r>
+      <w:r>
+        <w:t xml:space="preserve"> </w:t>
+      </w:r>
+    </w:p>
+    <w:p/>
+    <w:p/>
+    <w:p>
+      <w:pPr>
+        <w:pStyle w:val="Heading3"/>
+      </w:pPr>
+      <w:r>
+        <w:t>X.X.X Check Neighbours</w:t>
+      </w:r>
+    </w:p>
+    <w:p>
+      <w:r>
+        <w:t xml:space="preserve">This algorithm performs in the same way as the check random algorithm except it does not require the central coordination for the offset value. This means that the message size scales according to the number of nodes in the node list (with the same possibility of optimisation as with check random). The frequency of messages is also one per node per round. Where multiple rounds may be needed to converge to the correct value. </w:t>
+      </w:r>
+    </w:p>
+    <w:p/>
+    <w:p>
+      <w:pPr>
+        <w:ind w:left="0" w:firstLine="0"/>
+      </w:pPr>
+    </w:p>
+    <w:p>
+      <w:pPr>
+        <w:pStyle w:val="Heading3"/>
+      </w:pPr>
+      <w:r>
+        <w:t>X.X.X Summary</w:t>
+      </w:r>
+    </w:p>
+    <w:p>
+      <w:r>
+        <w:t>The</w:t>
+      </w:r>
+      <w:r>
+        <w:t xml:space="preserve"> </w:t>
+      </w:r>
+      <w:r>
+        <w:t>acknowledgement algorithm has a smaller message size (</w:t>
+      </w:r>
+      <w:proofErr w:type="gramStart"/>
+      <w:r>
+        <w:t>O(</w:t>
+      </w:r>
+      <w:proofErr w:type="gramEnd"/>
+      <w:r>
+        <w:t xml:space="preserve">1)) and lower frequency of messages sent </w:t>
+      </w:r>
+      <w:r>
+        <w:t>O(n) with respect to the node list length.</w:t>
+      </w:r>
+      <w:r>
+        <w:t xml:space="preserve"> With some minor optimisations the check random and check neighbour algorithms are able to achieve a </w:t>
+      </w:r>
+      <w:proofErr w:type="gramStart"/>
+      <w:r>
+        <w:t>O(</w:t>
+      </w:r>
+      <w:proofErr w:type="gramEnd"/>
+      <w:r>
+        <w:t>1) message size</w:t>
+      </w:r>
+      <w:r>
+        <w:t xml:space="preserve"> and a messages sent across the network of O(n) per round of conflict resolution.</w:t>
+      </w:r>
+    </w:p>
+    <w:p>
+      <w:pPr>
+        <w:ind w:left="0" w:firstLine="0"/>
+      </w:pPr>
+    </w:p>
+    <w:p/>
+    <w:p>
+      <w:pPr>
+        <w:pStyle w:val="Heading2"/>
+      </w:pPr>
+      <w:bookmarkStart w:id="94" w:name="_Toc99882688"/>
+      <w:r>
+        <w:t>X.X Attempts</w:t>
+      </w:r>
+      <w:r>
+        <w:t xml:space="preserve"> or Rounds</w:t>
+      </w:r>
+      <w:r>
+        <w:t xml:space="preserve"> Taken</w:t>
+      </w:r>
+      <w:bookmarkEnd w:id="94"/>
+    </w:p>
+    <w:p>
+      <w:r>
+        <w:t>The number of attempts or rounds taken to perform any algorithm must be measured as it has an impact on the frequency of messages and the overall viability of the algorithm.</w:t>
+      </w:r>
+      <w:r>
+        <w:t xml:space="preserve"> Here we make a distinction between an attempt</w:t>
+      </w:r>
+      <w:r>
+        <w:t xml:space="preserve"> and a round. An attempt</w:t>
+      </w:r>
+      <w:r>
+        <w:t xml:space="preserve"> refers to</w:t>
+      </w:r>
+      <w:r>
+        <w:t xml:space="preserve"> any command that terminated in a message that was dropped</w:t>
+      </w:r>
+      <w:r>
+        <w:t xml:space="preserve">. </w:t>
+      </w:r>
+      <w:r>
+        <w:t xml:space="preserve">The experiment was initially run to find the </w:t>
+      </w:r>
+      <w:r>
+        <w:t>number of attempts in the check neighbours and check random algorithms</w:t>
+      </w:r>
+      <w:r>
+        <w:t>. However</w:t>
+      </w:r>
+      <w:r>
+        <w:t>,</w:t>
+      </w:r>
+      <w:r>
+        <w:t xml:space="preserve"> since </w:t>
+      </w:r>
+      <w:r>
+        <w:t>these two algorithms</w:t>
+      </w:r>
+      <w:r>
+        <w:t xml:space="preserve"> are not guaranteed to detect all </w:t>
+      </w:r>
+      <w:proofErr w:type="gramStart"/>
+      <w:r>
+        <w:t>errors</w:t>
+      </w:r>
+      <w:proofErr w:type="gramEnd"/>
+      <w:r>
+        <w:t xml:space="preserve"> any previous errors were carried onto the following attempt</w:t>
+      </w:r>
+      <w:r>
+        <w:t xml:space="preserve"> for the simulation</w:t>
+      </w:r>
+      <w:r>
+        <w:t xml:space="preserve">. For this reason, all errors were corrected before moving onto the next command. </w:t>
+      </w:r>
+      <w:r>
+        <w:t>The number of rounds refers to the number of times that the algorithm needed to be run before all errors were resolved.</w:t>
+      </w:r>
+    </w:p>
+    <w:p/>
+    <w:p>
+      <w:pPr>
+        <w:ind w:left="0" w:firstLine="0"/>
+      </w:pPr>
+    </w:p>
+    <w:p>
+      <w:pPr>
+        <w:pStyle w:val="Heading3"/>
+      </w:pPr>
+      <w:bookmarkStart w:id="95" w:name="_Toc99882689"/>
+      <w:r>
+        <w:t>X.X.X Acknowledgement Algorithm</w:t>
+      </w:r>
+      <w:bookmarkEnd w:id="95"/>
+    </w:p>
+    <w:p>
+      <w:r>
         <w:t xml:space="preserve">For the acknowledgement algorithm the number of attempts </w:t>
       </w:r>
       <w:r>
-        <w:t>is tracked. An attempt was defined as any command that terminated in a message that was dropped. T</w:t>
-      </w:r>
-      <w:commentRangeStart w:id="114"/>
-      <w:r>
-        <w:t xml:space="preserve">his means that as the node list grows the number of attempts will grow exponentially. As with each level of the binary tree structure there are twice as many messages sent. </w:t>
-      </w:r>
-      <w:commentRangeEnd w:id="114"/>
+        <w:t>is tracked.</w:t>
+      </w:r>
+      <w:r>
+        <w:t xml:space="preserve"> </w:t>
+      </w:r>
+      <w:r>
+        <w:t xml:space="preserve"> </w:t>
+      </w:r>
+      <w:r>
+        <w:fldChar w:fldCharType="begin"/>
+      </w:r>
+      <w:r>
+        <w:instrText xml:space="preserve"> REF _Ref99369125 \h  \* MERGEFORMAT </w:instrText>
+      </w:r>
+      <w:r>
+        <w:fldChar w:fldCharType="separate"/>
+      </w:r>
+      <w:r>
+        <w:t xml:space="preserve">Figure </w:t>
+      </w:r>
+      <w:r>
+        <w:rPr>
+          <w:noProof/>
+        </w:rPr>
+        <w:t>1</w:t>
+      </w:r>
+      <w:r>
+        <w:fldChar w:fldCharType="end"/>
+      </w:r>
+      <w:r>
+        <w:t xml:space="preserve"> and </w:t>
+      </w:r>
+      <w:r>
+        <w:fldChar w:fldCharType="begin"/>
+      </w:r>
+      <w:r>
+        <w:instrText xml:space="preserve"> REF _Ref99369173 \h  \* MERGEFORMAT </w:instrText>
+      </w:r>
+      <w:r>
+        <w:fldChar w:fldCharType="separate"/>
+      </w:r>
+      <w:r>
+        <w:t xml:space="preserve">Figure </w:t>
+      </w:r>
+      <w:r>
+        <w:rPr>
+          <w:noProof/>
+        </w:rPr>
+        <w:t>2</w:t>
+      </w:r>
+      <w:r>
+        <w:fldChar w:fldCharType="end"/>
+      </w:r>
+      <w:r>
+        <w:t xml:space="preserve"> show the average and maximum number of attempts in the </w:t>
+      </w:r>
+      <w:commentRangeStart w:id="96"/>
+      <w:r>
+        <w:t xml:space="preserve">acknowledgement algorithm respectively. These graphs show how the algorithm </w:t>
+      </w:r>
+      <w:r>
+        <w:lastRenderedPageBreak/>
+        <w:t>degrade</w:t>
+      </w:r>
+      <w:r>
+        <w:t>s</w:t>
+      </w:r>
+      <w:r>
+        <w:t xml:space="preserve"> as the node list increases in length and the number of dropped messages increases.</w:t>
+      </w:r>
+      <w:commentRangeEnd w:id="96"/>
       <w:r>
         <w:rPr>
           <w:rStyle w:val="CommentReference"/>
           <w:rFonts w:ascii="NimbusRomNo9L" w:eastAsia="Times New Roman" w:hAnsi="NimbusRomNo9L"/>
           <w:color w:val="auto"/>
         </w:rPr>
-        <w:commentReference w:id="114"/>
+        <w:commentReference w:id="96"/>
       </w:r>
     </w:p>
     <w:p/>
@@ -10493,7 +10467,7 @@
           <w:noProof/>
         </w:rPr>
         <w:drawing>
-          <wp:inline distT="0" distB="0" distL="0" distR="0" wp14:anchorId="316FAF55" wp14:editId="29E6CADC">
+          <wp:inline distT="0" distB="0" distL="0" distR="0" wp14:anchorId="316FAF55" wp14:editId="53C3019F">
             <wp:extent cx="5219700" cy="4229100"/>
             <wp:effectExtent l="0" t="0" r="0" b="0"/>
             <wp:docPr id="1" name="Chart 1">
@@ -10518,7 +10492,7 @@
         <w:pStyle w:val="Caption"/>
         <w:jc w:val="both"/>
       </w:pPr>
-      <w:bookmarkStart w:id="115" w:name="_Ref99369125"/>
+      <w:bookmarkStart w:id="97" w:name="_Ref99369125"/>
       <w:r>
         <w:t xml:space="preserve">Figure </w:t>
       </w:r>
@@ -10530,24 +10504,24 @@
           <w:t>2</w:t>
         </w:r>
       </w:fldSimple>
-      <w:bookmarkEnd w:id="115"/>
+      <w:bookmarkEnd w:id="97"/>
       <w:r>
         <w:t>:</w:t>
       </w:r>
       <w:r>
         <w:t xml:space="preserve"> Average number of attempts against node list length for the acknowledgement algorithm. </w:t>
       </w:r>
-      <w:commentRangeStart w:id="116"/>
+      <w:commentRangeStart w:id="98"/>
       <w:r>
         <w:t>Plotted on a logarithmic scale as the drop rate of 0.4 is significantly higher than the other values.</w:t>
       </w:r>
-      <w:commentRangeEnd w:id="116"/>
+      <w:commentRangeEnd w:id="98"/>
       <w:r>
         <w:rPr>
           <w:rStyle w:val="CommentReference"/>
           <w:rFonts w:ascii="NimbusRomNo9L" w:eastAsia="Times New Roman" w:hAnsi="NimbusRomNo9L" w:cs="Times New Roman"/>
         </w:rPr>
-        <w:commentReference w:id="116"/>
+        <w:commentReference w:id="98"/>
       </w:r>
     </w:p>
     <w:p>
@@ -10585,7 +10559,7 @@
         <w:pStyle w:val="Caption"/>
         <w:jc w:val="both"/>
       </w:pPr>
-      <w:bookmarkStart w:id="117" w:name="_Ref99369173"/>
+      <w:bookmarkStart w:id="99" w:name="_Ref99369173"/>
       <w:r>
         <w:t xml:space="preserve">Figure </w:t>
       </w:r>
@@ -10597,96 +10571,27 @@
           <w:t>3</w:t>
         </w:r>
       </w:fldSimple>
-      <w:bookmarkEnd w:id="117"/>
+      <w:bookmarkEnd w:id="99"/>
       <w:r>
         <w:t>:</w:t>
       </w:r>
       <w:r>
         <w:t xml:space="preserve"> Maximum attempts against node list length for acknowledgement algorithm. </w:t>
       </w:r>
-      <w:commentRangeStart w:id="118"/>
+      <w:commentRangeStart w:id="100"/>
       <w:r>
         <w:t>Plotted on a logarithmic scale</w:t>
       </w:r>
-      <w:commentRangeEnd w:id="118"/>
+      <w:commentRangeEnd w:id="100"/>
       <w:r>
         <w:rPr>
           <w:rStyle w:val="CommentReference"/>
           <w:rFonts w:ascii="NimbusRomNo9L" w:eastAsia="Times New Roman" w:hAnsi="NimbusRomNo9L" w:cs="Times New Roman"/>
         </w:rPr>
-        <w:commentReference w:id="118"/>
+        <w:commentReference w:id="100"/>
       </w:r>
       <w:r>
         <w:t>.</w:t>
-      </w:r>
-    </w:p>
-    <w:p>
-      <w:r>
-        <w:fldChar w:fldCharType="begin"/>
-      </w:r>
-      <w:r>
-        <w:instrText xml:space="preserve"> REF _Ref99369125 \h </w:instrText>
-      </w:r>
-      <w:r>
-        <w:instrText xml:space="preserve"> \* MERGEFORMAT </w:instrText>
-      </w:r>
-      <w:r>
-        <w:fldChar w:fldCharType="separate"/>
-      </w:r>
-      <w:r>
-        <w:t xml:space="preserve">Figure </w:t>
-      </w:r>
-      <w:r>
-        <w:rPr>
-          <w:noProof/>
-        </w:rPr>
-        <w:t>1</w:t>
-      </w:r>
-      <w:r>
-        <w:fldChar w:fldCharType="end"/>
-      </w:r>
-      <w:r>
-        <w:t xml:space="preserve"> and </w:t>
-      </w:r>
-      <w:r>
-        <w:fldChar w:fldCharType="begin"/>
-      </w:r>
-      <w:r>
-        <w:instrText xml:space="preserve"> REF _Ref99369173 \h </w:instrText>
-      </w:r>
-      <w:r>
-        <w:instrText xml:space="preserve"> \* MERGEFORMAT </w:instrText>
-      </w:r>
-      <w:r>
-        <w:fldChar w:fldCharType="separate"/>
-      </w:r>
-      <w:r>
-        <w:t xml:space="preserve">Figure </w:t>
-      </w:r>
-      <w:r>
-        <w:rPr>
-          <w:noProof/>
-        </w:rPr>
-        <w:t>2</w:t>
-      </w:r>
-      <w:r>
-        <w:fldChar w:fldCharType="end"/>
-      </w:r>
-      <w:r>
-        <w:t xml:space="preserve"> show the average and maximum number of attempts in the </w:t>
-      </w:r>
-      <w:commentRangeStart w:id="119"/>
-      <w:r>
-        <w:t>acknowledgement algorithm respectively. These graphs show how the algorithm degrade as the node list increases in length and the number of dropped messages increases.</w:t>
-      </w:r>
-      <w:commentRangeEnd w:id="119"/>
-      <w:r>
-        <w:rPr>
-          <w:rStyle w:val="CommentReference"/>
-          <w:rFonts w:ascii="NimbusRomNo9L" w:eastAsia="Times New Roman" w:hAnsi="NimbusRomNo9L"/>
-          <w:color w:val="auto"/>
-        </w:rPr>
-        <w:commentReference w:id="119"/>
       </w:r>
     </w:p>
     <w:p/>
@@ -10695,218 +10600,194 @@
       <w:pPr>
         <w:pStyle w:val="Heading3"/>
       </w:pPr>
-      <w:bookmarkStart w:id="120" w:name="_Toc99882690"/>
+      <w:bookmarkStart w:id="101" w:name="_Toc99882690"/>
       <w:r>
         <w:t>X.X.X Check Random</w:t>
       </w:r>
       <w:r>
         <w:t xml:space="preserve"> and Check Neighbours</w:t>
       </w:r>
-      <w:bookmarkEnd w:id="120"/>
+      <w:bookmarkEnd w:id="101"/>
     </w:p>
     <w:p>
-      <w:r>
-        <w:t xml:space="preserve">The experiment was initially run to find the attempts as with the acknowledgement algorithm. </w:t>
-      </w:r>
-      <w:commentRangeStart w:id="121"/>
-      <w:proofErr w:type="gramStart"/>
-      <w:r>
-        <w:t>However</w:t>
-      </w:r>
-      <w:proofErr w:type="gramEnd"/>
-      <w:r>
-        <w:t xml:space="preserve"> since check random and check neighbours are not </w:t>
-      </w:r>
-      <w:r>
-        <w:t>guaranteed</w:t>
-      </w:r>
-      <w:r>
-        <w:t xml:space="preserve"> to detect all errors any previous errors were carried onto the following attempt. For this reason, all errors were corrected before moving onto the next command. Instead for these algorithms the number of rounds of the algorithm that were needed were recorded. </w:t>
-      </w:r>
-      <w:commentRangeEnd w:id="121"/>
+      <w:pPr>
+        <w:ind w:left="0" w:firstLine="0"/>
+      </w:pPr>
+      <w:r>
+        <w:t xml:space="preserve">These two algorithms are evaluated together in this section as they detect and correct errors in a similar way. </w:t>
+      </w:r>
+      <w:commentRangeStart w:id="102"/>
+      <w:r>
+        <w:t>Their graphs are shown together with the same axis</w:t>
+      </w:r>
+      <w:r>
+        <w:t xml:space="preserve"> boundaries</w:t>
+      </w:r>
+      <w:r>
+        <w:t xml:space="preserve"> for ease of comparison.</w:t>
+      </w:r>
+      <w:commentRangeEnd w:id="102"/>
       <w:r>
         <w:rPr>
           <w:rStyle w:val="CommentReference"/>
           <w:rFonts w:ascii="NimbusRomNo9L" w:eastAsia="Times New Roman" w:hAnsi="NimbusRomNo9L"/>
           <w:color w:val="auto"/>
         </w:rPr>
-        <w:commentReference w:id="121"/>
+        <w:commentReference w:id="102"/>
+      </w:r>
+      <w:r>
+        <w:t xml:space="preserve"> </w:t>
       </w:r>
     </w:p>
     <w:p/>
     <w:p>
       <w:r>
-        <w:t xml:space="preserve">These two algorithms are evaluated together in this section as they detect and correct errors in a similar way. </w:t>
-      </w:r>
-      <w:commentRangeStart w:id="122"/>
-      <w:r>
-        <w:t>Their graphs are shown together with the same axis</w:t>
-      </w:r>
-      <w:r>
-        <w:t xml:space="preserve"> boundaries</w:t>
-      </w:r>
-      <w:r>
-        <w:t xml:space="preserve"> for ease of comparison.</w:t>
-      </w:r>
-      <w:commentRangeEnd w:id="122"/>
+        <w:fldChar w:fldCharType="begin"/>
+      </w:r>
+      <w:r>
+        <w:instrText xml:space="preserve"> REF _Ref99391765 \h </w:instrText>
+      </w:r>
+      <w:r>
+        <w:instrText xml:space="preserve"> \* MERGEFORMAT </w:instrText>
+      </w:r>
+      <w:r>
+        <w:fldChar w:fldCharType="separate"/>
+      </w:r>
+      <w:r>
+        <w:t xml:space="preserve">Figure </w:t>
+      </w:r>
+      <w:r>
+        <w:rPr>
+          <w:noProof/>
+        </w:rPr>
+        <w:t>3</w:t>
+      </w:r>
+      <w:r>
+        <w:fldChar w:fldCharType="end"/>
+      </w:r>
+      <w:r>
+        <w:t xml:space="preserve"> and </w:t>
+      </w:r>
+      <w:r>
+        <w:fldChar w:fldCharType="begin"/>
+      </w:r>
+      <w:r>
+        <w:instrText xml:space="preserve"> REF _Ref99391774 \h </w:instrText>
+      </w:r>
+      <w:r>
+        <w:instrText xml:space="preserve"> \* MERGEFORMAT </w:instrText>
+      </w:r>
+      <w:r>
+        <w:fldChar w:fldCharType="separate"/>
+      </w:r>
+      <w:r>
+        <w:t xml:space="preserve">Figure </w:t>
+      </w:r>
+      <w:r>
+        <w:rPr>
+          <w:noProof/>
+        </w:rPr>
+        <w:t>4</w:t>
+      </w:r>
+      <w:r>
+        <w:fldChar w:fldCharType="end"/>
+      </w:r>
+      <w:r>
+        <w:t xml:space="preserve"> show the average number of rounds for the check random and check </w:t>
+      </w:r>
+      <w:proofErr w:type="gramStart"/>
+      <w:r>
+        <w:t>neighbours</w:t>
+      </w:r>
+      <w:proofErr w:type="gramEnd"/>
+      <w:r>
+        <w:t xml:space="preserve"> algorithms respectively.  The average shows that check random marginally outperforms check neighbours with fewer rounds required. The number of rounds also increases marginally faster for check neighbours indicating that it does not scale as well. </w:t>
+      </w:r>
+      <w:r>
+        <w:t xml:space="preserve">The average values appear to show a linear trend where the number of rounds required increases with the length of the node list. This </w:t>
+      </w:r>
+      <w:r>
+        <w:t>was</w:t>
+      </w:r>
+      <w:r>
+        <w:t xml:space="preserve"> expected as when errors occur closer to the instigator node</w:t>
+      </w:r>
+      <w:r>
+        <w:t xml:space="preserve"> it can take multiple rounds of the algorithm for the correct value move through the network (</w:t>
+      </w:r>
+      <w:proofErr w:type="gramStart"/>
+      <w:r>
+        <w:t>e.g.</w:t>
+      </w:r>
+      <w:proofErr w:type="gramEnd"/>
+      <w:r>
+        <w:t xml:space="preserve"> if 3 adjacent nodes have a mistake then the node in middle will not have received the correct value after the first round).</w:t>
+      </w:r>
+      <w:r>
+        <w:t xml:space="preserve"> The simulation terminated </w:t>
+      </w:r>
+      <w:r>
+        <w:t xml:space="preserve">the trial once a length of 100 nodes was reached. For this reason, the final values are less reliable. This also </w:t>
+      </w:r>
+      <w:r>
+        <w:lastRenderedPageBreak/>
+        <w:t xml:space="preserve">explains the dip in the number of rounds towards the end of all the graphs. </w:t>
+      </w:r>
+      <w:r>
+        <w:t xml:space="preserve">To gain a better understanding of the impact that this would have on a real implementation we compare these algorithms for the </w:t>
+      </w:r>
+      <w:commentRangeStart w:id="103"/>
+      <w:r>
+        <w:t xml:space="preserve">average </w:t>
+      </w:r>
+      <w:commentRangeEnd w:id="103"/>
       <w:r>
         <w:rPr>
           <w:rStyle w:val="CommentReference"/>
           <w:rFonts w:ascii="NimbusRomNo9L" w:eastAsia="Times New Roman" w:hAnsi="NimbusRomNo9L"/>
           <w:color w:val="auto"/>
         </w:rPr>
-        <w:commentReference w:id="122"/>
-      </w:r>
-      <w:r>
-        <w:t xml:space="preserve"> </w:t>
-      </w:r>
-    </w:p>
-    <w:p/>
-    <w:p>
-      <w:r>
-        <w:lastRenderedPageBreak/>
-        <w:fldChar w:fldCharType="begin"/>
-      </w:r>
-      <w:r>
-        <w:instrText xml:space="preserve"> REF _Ref99391765 \h </w:instrText>
-      </w:r>
-      <w:r>
-        <w:instrText xml:space="preserve"> \* MERGEFORMAT </w:instrText>
-      </w:r>
-      <w:r>
-        <w:fldChar w:fldCharType="separate"/>
-      </w:r>
-      <w:r>
-        <w:t xml:space="preserve">Figure </w:t>
-      </w:r>
-      <w:r>
-        <w:rPr>
-          <w:noProof/>
-        </w:rPr>
-        <w:t>3</w:t>
-      </w:r>
-      <w:r>
-        <w:fldChar w:fldCharType="end"/>
-      </w:r>
-      <w:r>
-        <w:t xml:space="preserve"> and </w:t>
-      </w:r>
-      <w:r>
-        <w:fldChar w:fldCharType="begin"/>
-      </w:r>
-      <w:r>
-        <w:instrText xml:space="preserve"> REF _Ref99391774 \h </w:instrText>
-      </w:r>
-      <w:r>
-        <w:instrText xml:space="preserve"> \* MERGEFORMAT </w:instrText>
-      </w:r>
-      <w:r>
-        <w:fldChar w:fldCharType="separate"/>
-      </w:r>
-      <w:r>
-        <w:t xml:space="preserve">Figure </w:t>
-      </w:r>
-      <w:r>
-        <w:rPr>
-          <w:noProof/>
-        </w:rPr>
-        <w:t>4</w:t>
-      </w:r>
-      <w:r>
-        <w:fldChar w:fldCharType="end"/>
-      </w:r>
-      <w:r>
-        <w:t xml:space="preserve"> show the average number of rounds for the check random and check </w:t>
-      </w:r>
-      <w:proofErr w:type="gramStart"/>
-      <w:r>
-        <w:t>neighbours</w:t>
-      </w:r>
-      <w:proofErr w:type="gramEnd"/>
-      <w:r>
-        <w:t xml:space="preserve"> algorithms respectively.  The average shows that check random marginally outperforms check neighbours with fewer rounds required. The number of rounds also increases marginally faster for check neighbours indicating that it does not scale as well. </w:t>
-      </w:r>
-      <w:r>
-        <w:t xml:space="preserve">The average values appear to show a linear trend where the number of rounds required increases with the length of the node list. This </w:t>
-      </w:r>
-      <w:r>
-        <w:t>was</w:t>
-      </w:r>
-      <w:r>
-        <w:t xml:space="preserve"> expected as when errors occur closer to the instigator node</w:t>
-      </w:r>
-      <w:r>
-        <w:t xml:space="preserve"> it can take multiple rounds of the algorithm for the correct value move through the network (</w:t>
-      </w:r>
-      <w:proofErr w:type="gramStart"/>
-      <w:r>
-        <w:t>e.g.</w:t>
-      </w:r>
-      <w:proofErr w:type="gramEnd"/>
-      <w:r>
-        <w:t xml:space="preserve"> if 3 adjacent nodes have a mistake then the node in middle will not have received the correct value after the first round).</w:t>
-      </w:r>
-      <w:r>
-        <w:t xml:space="preserve"> The simulation terminated </w:t>
-      </w:r>
-      <w:r>
-        <w:t xml:space="preserve">the trial once a length of 100 nodes was reached. For this reason, the final values are less reliable. This also explains the dip in the number of rounds towards the end of all the graphs. </w:t>
-      </w:r>
-      <w:r>
-        <w:t xml:space="preserve">To gain a better understanding of the impact that this would have on a real implementation we compare these algorithms for the </w:t>
-      </w:r>
-      <w:commentRangeStart w:id="123"/>
-      <w:r>
-        <w:t xml:space="preserve">average </w:t>
-      </w:r>
-      <w:commentRangeEnd w:id="123"/>
+        <w:commentReference w:id="103"/>
+      </w:r>
+      <w:r>
+        <w:t xml:space="preserve">and maximum values for a node list of length 80 on with </w:t>
+      </w:r>
+      <w:commentRangeStart w:id="104"/>
+      <w:r>
+        <w:t xml:space="preserve">a 5% drop </w:t>
+      </w:r>
+      <w:commentRangeEnd w:id="104"/>
       <w:r>
         <w:rPr>
           <w:rStyle w:val="CommentReference"/>
           <w:rFonts w:ascii="NimbusRomNo9L" w:eastAsia="Times New Roman" w:hAnsi="NimbusRomNo9L"/>
           <w:color w:val="auto"/>
         </w:rPr>
-        <w:commentReference w:id="123"/>
-      </w:r>
-      <w:r>
-        <w:t xml:space="preserve">and maximum values for a node list of length 80 on with </w:t>
-      </w:r>
-      <w:commentRangeStart w:id="124"/>
-      <w:r>
-        <w:t xml:space="preserve">a 5% drop </w:t>
-      </w:r>
-      <w:commentRangeEnd w:id="124"/>
+        <w:commentReference w:id="104"/>
+      </w:r>
+      <w:r>
+        <w:t xml:space="preserve">rate. This is because 80 is a large number of nodes but there are fewer data points closer to 100 and the </w:t>
+      </w:r>
+      <w:commentRangeStart w:id="105"/>
+      <w:r>
+        <w:t xml:space="preserve">5% drop rate is the closest to a </w:t>
+      </w:r>
+      <w:proofErr w:type="gramStart"/>
+      <w:r>
+        <w:t>real world</w:t>
+      </w:r>
+      <w:proofErr w:type="gramEnd"/>
+      <w:r>
+        <w:t xml:space="preserve"> network.</w:t>
+      </w:r>
+      <w:commentRangeEnd w:id="105"/>
       <w:r>
         <w:rPr>
           <w:rStyle w:val="CommentReference"/>
           <w:rFonts w:ascii="NimbusRomNo9L" w:eastAsia="Times New Roman" w:hAnsi="NimbusRomNo9L"/>
           <w:color w:val="auto"/>
         </w:rPr>
-        <w:commentReference w:id="124"/>
-      </w:r>
-      <w:r>
-        <w:t xml:space="preserve">rate. This is because 80 is a large number of nodes but there are fewer data points closer to 100 and the </w:t>
-      </w:r>
-      <w:commentRangeStart w:id="125"/>
-      <w:r>
-        <w:t xml:space="preserve">5% drop rate is the closest to a </w:t>
-      </w:r>
-      <w:proofErr w:type="gramStart"/>
-      <w:r>
-        <w:t>real world</w:t>
-      </w:r>
-      <w:proofErr w:type="gramEnd"/>
-      <w:r>
-        <w:t xml:space="preserve"> network.</w:t>
-      </w:r>
-      <w:commentRangeEnd w:id="125"/>
-      <w:r>
-        <w:rPr>
-          <w:rStyle w:val="CommentReference"/>
-          <w:rFonts w:ascii="NimbusRomNo9L" w:eastAsia="Times New Roman" w:hAnsi="NimbusRomNo9L"/>
-          <w:color w:val="auto"/>
-        </w:rPr>
-        <w:commentReference w:id="125"/>
+        <w:commentReference w:id="105"/>
       </w:r>
       <w:r>
         <w:t xml:space="preserve"> The results are shown in </w:t>
@@ -11255,7 +11136,7 @@
       <w:pPr>
         <w:pStyle w:val="Caption"/>
       </w:pPr>
-      <w:bookmarkStart w:id="126" w:name="_Ref99391375"/>
+      <w:bookmarkStart w:id="106" w:name="_Ref99391375"/>
       <w:r>
         <w:t xml:space="preserve">Table </w:t>
       </w:r>
@@ -11267,7 +11148,7 @@
           <w:t>1</w:t>
         </w:r>
       </w:fldSimple>
-      <w:bookmarkEnd w:id="126"/>
+      <w:bookmarkEnd w:id="106"/>
       <w:r>
         <w:t>:</w:t>
       </w:r>
@@ -11298,7 +11179,7 @@
       <w:r>
         <w:t xml:space="preserve">The </w:t>
       </w:r>
-      <w:commentRangeStart w:id="127"/>
+      <w:commentRangeStart w:id="107"/>
       <w:r>
         <w:t xml:space="preserve">maximums, shown in </w:t>
       </w:r>
@@ -11356,18 +11237,18 @@
       <w:r>
         <w:t xml:space="preserve">, show that the maximum number of rounds needed </w:t>
       </w:r>
-      <w:commentRangeStart w:id="128"/>
+      <w:commentRangeStart w:id="108"/>
       <w:r>
         <w:t xml:space="preserve">does not scale exponentially </w:t>
       </w:r>
-      <w:commentRangeEnd w:id="128"/>
+      <w:commentRangeEnd w:id="108"/>
       <w:r>
         <w:rPr>
           <w:rStyle w:val="CommentReference"/>
           <w:rFonts w:ascii="NimbusRomNo9L" w:eastAsia="Times New Roman" w:hAnsi="NimbusRomNo9L"/>
           <w:color w:val="auto"/>
         </w:rPr>
-        <w:commentReference w:id="128"/>
+        <w:commentReference w:id="108"/>
       </w:r>
       <w:r>
         <w:t xml:space="preserve">and for low drop rates does not reach excessive values. This is also demonstrated by the values in </w:t>
@@ -11400,7 +11281,7 @@
         <w:t>.</w:t>
       </w:r>
     </w:p>
-    <w:commentRangeEnd w:id="127"/>
+    <w:commentRangeEnd w:id="107"/>
     <w:p>
       <w:r>
         <w:rPr>
@@ -11408,7 +11289,7 @@
           <w:rFonts w:ascii="NimbusRomNo9L" w:eastAsia="Times New Roman" w:hAnsi="NimbusRomNo9L"/>
           <w:color w:val="auto"/>
         </w:rPr>
-        <w:commentReference w:id="127"/>
+        <w:commentReference w:id="107"/>
       </w:r>
     </w:p>
     <w:p/>
@@ -11452,7 +11333,7 @@
         <w:pStyle w:val="Caption"/>
         <w:jc w:val="both"/>
       </w:pPr>
-      <w:bookmarkStart w:id="129" w:name="_Ref99391765"/>
+      <w:bookmarkStart w:id="109" w:name="_Ref99391765"/>
       <w:r>
         <w:t xml:space="preserve">Figure </w:t>
       </w:r>
@@ -11464,7 +11345,7 @@
           <w:t>4</w:t>
         </w:r>
       </w:fldSimple>
-      <w:bookmarkEnd w:id="129"/>
+      <w:bookmarkEnd w:id="109"/>
       <w:r>
         <w:t xml:space="preserve"> Average number of rounds required to resolve all conflicts using the check random algorithm.</w:t>
       </w:r>
@@ -11507,7 +11388,7 @@
         <w:pStyle w:val="Caption"/>
         <w:jc w:val="both"/>
       </w:pPr>
-      <w:bookmarkStart w:id="130" w:name="_Ref99391774"/>
+      <w:bookmarkStart w:id="110" w:name="_Ref99391774"/>
       <w:r>
         <w:t xml:space="preserve">Figure </w:t>
       </w:r>
@@ -11519,24 +11400,24 @@
           <w:t>5</w:t>
         </w:r>
       </w:fldSimple>
-      <w:bookmarkEnd w:id="130"/>
+      <w:bookmarkEnd w:id="110"/>
       <w:r>
         <w:t xml:space="preserve">: </w:t>
       </w:r>
       <w:r>
         <w:t xml:space="preserve">Average number of rounds required to resolve all </w:t>
       </w:r>
-      <w:commentRangeStart w:id="131"/>
+      <w:commentRangeStart w:id="111"/>
       <w:r>
         <w:t xml:space="preserve">conflicts </w:t>
       </w:r>
-      <w:commentRangeEnd w:id="131"/>
+      <w:commentRangeEnd w:id="111"/>
       <w:r>
         <w:rPr>
           <w:rStyle w:val="CommentReference"/>
           <w:rFonts w:ascii="NimbusRomNo9L" w:eastAsia="Times New Roman" w:hAnsi="NimbusRomNo9L" w:cs="Times New Roman"/>
         </w:rPr>
-        <w:commentReference w:id="131"/>
+        <w:commentReference w:id="111"/>
       </w:r>
       <w:r>
         <w:t xml:space="preserve">using the check </w:t>
@@ -11592,7 +11473,7 @@
         <w:pStyle w:val="Caption"/>
         <w:jc w:val="both"/>
       </w:pPr>
-      <w:bookmarkStart w:id="132" w:name="_Ref99392319"/>
+      <w:bookmarkStart w:id="112" w:name="_Ref99392319"/>
       <w:r>
         <w:t xml:space="preserve">Figure </w:t>
       </w:r>
@@ -11604,7 +11485,7 @@
           <w:t>6</w:t>
         </w:r>
       </w:fldSimple>
-      <w:bookmarkEnd w:id="132"/>
+      <w:bookmarkEnd w:id="112"/>
       <w:r>
         <w:t>:</w:t>
       </w:r>
@@ -11617,17 +11498,17 @@
       <w:r>
         <w:t xml:space="preserve">number of rounds required to resolve all conflicts </w:t>
       </w:r>
-      <w:commentRangeStart w:id="133"/>
+      <w:commentRangeStart w:id="113"/>
       <w:r>
         <w:t xml:space="preserve">using </w:t>
       </w:r>
-      <w:commentRangeEnd w:id="133"/>
+      <w:commentRangeEnd w:id="113"/>
       <w:r>
         <w:rPr>
           <w:rStyle w:val="CommentReference"/>
           <w:rFonts w:ascii="NimbusRomNo9L" w:eastAsia="Times New Roman" w:hAnsi="NimbusRomNo9L" w:cs="Times New Roman"/>
         </w:rPr>
-        <w:commentReference w:id="133"/>
+        <w:commentReference w:id="113"/>
       </w:r>
       <w:r>
         <w:t>the check random algorithm.</w:t>
@@ -11675,7 +11556,7 @@
         <w:pStyle w:val="Caption"/>
         <w:jc w:val="left"/>
       </w:pPr>
-      <w:bookmarkStart w:id="134" w:name="_Ref99392323"/>
+      <w:bookmarkStart w:id="114" w:name="_Ref99392323"/>
       <w:r>
         <w:t xml:space="preserve">Figure </w:t>
       </w:r>
@@ -11687,7 +11568,7 @@
           <w:t>7</w:t>
         </w:r>
       </w:fldSimple>
-      <w:bookmarkEnd w:id="134"/>
+      <w:bookmarkEnd w:id="114"/>
       <w:r>
         <w:t>:</w:t>
       </w:r>
@@ -11697,17 +11578,17 @@
       <w:r>
         <w:t xml:space="preserve">number of rounds required to resolve all </w:t>
       </w:r>
-      <w:commentRangeStart w:id="135"/>
+      <w:commentRangeStart w:id="115"/>
       <w:r>
         <w:t xml:space="preserve">conflicts </w:t>
       </w:r>
-      <w:commentRangeEnd w:id="135"/>
+      <w:commentRangeEnd w:id="115"/>
       <w:r>
         <w:rPr>
           <w:rStyle w:val="CommentReference"/>
           <w:rFonts w:ascii="NimbusRomNo9L" w:eastAsia="Times New Roman" w:hAnsi="NimbusRomNo9L" w:cs="Times New Roman"/>
         </w:rPr>
-        <w:commentReference w:id="135"/>
+        <w:commentReference w:id="115"/>
       </w:r>
       <w:r>
         <w:t xml:space="preserve">using the check </w:t>
@@ -11732,15 +11613,15 @@
       <w:pPr>
         <w:pStyle w:val="Heading3"/>
       </w:pPr>
-      <w:bookmarkStart w:id="136" w:name="_Toc99882691"/>
+      <w:bookmarkStart w:id="116" w:name="_Toc99882691"/>
       <w:r>
         <w:t xml:space="preserve">X.X.X Summary of </w:t>
       </w:r>
-      <w:commentRangeStart w:id="137"/>
+      <w:commentRangeStart w:id="117"/>
       <w:r>
         <w:t>Attempts</w:t>
       </w:r>
-      <w:commentRangeEnd w:id="137"/>
+      <w:commentRangeEnd w:id="117"/>
       <w:r>
         <w:rPr>
           <w:rStyle w:val="CommentReference"/>
@@ -11748,25 +11629,155 @@
           <w:b w:val="0"/>
           <w:color w:val="auto"/>
         </w:rPr>
-        <w:commentReference w:id="137"/>
-      </w:r>
-      <w:bookmarkEnd w:id="136"/>
+        <w:commentReference w:id="117"/>
+      </w:r>
+      <w:bookmarkEnd w:id="116"/>
     </w:p>
+    <w:p/>
+    <w:p>
+      <w:pPr>
+        <w:pStyle w:val="Heading2"/>
+      </w:pPr>
+      <w:bookmarkStart w:id="118" w:name="_Toc99882687"/>
+      <w:r>
+        <w:t xml:space="preserve">X.X </w:t>
+      </w:r>
+      <w:commentRangeStart w:id="119"/>
+      <w:r>
+        <w:t xml:space="preserve">Flooding </w:t>
+      </w:r>
+      <w:commentRangeEnd w:id="119"/>
+      <w:r>
+        <w:rPr>
+          <w:rStyle w:val="CommentReference"/>
+          <w:rFonts w:ascii="NimbusRomNo9L" w:eastAsia="Times New Roman" w:hAnsi="NimbusRomNo9L" w:cs="Times New Roman"/>
+          <w:b w:val="0"/>
+          <w:color w:val="auto"/>
+        </w:rPr>
+        <w:commentReference w:id="119"/>
+      </w:r>
+      <w:r>
+        <w:t>Nodes</w:t>
+      </w:r>
+      <w:bookmarkEnd w:id="118"/>
+    </w:p>
+    <w:p>
+      <w:r>
+        <w:t xml:space="preserve">In this paper flooding of nodes refers to when a node receives a sufficiently large number of messages that it becomes overwhelmed. This is important to determine in order to assess the scalability of different algorithms. Within the simulation a node is classed </w:t>
+      </w:r>
+      <w:commentRangeStart w:id="120"/>
+      <w:r>
+        <w:t xml:space="preserve">as flooded if it receives </w:t>
+      </w:r>
+      <w:proofErr w:type="gramStart"/>
+      <w:r>
+        <w:t>a large number of</w:t>
+      </w:r>
+      <w:proofErr w:type="gramEnd"/>
+      <w:r>
+        <w:t xml:space="preserve"> messages within a given time period. Time is simulated within the program so </w:t>
+      </w:r>
+      <w:commentRangeStart w:id="121"/>
+      <w:r>
+        <w:t xml:space="preserve">number of flooded nodes is </w:t>
+      </w:r>
+      <w:proofErr w:type="gramStart"/>
+      <w:r>
+        <w:t>arbitrary,</w:t>
+      </w:r>
+      <w:proofErr w:type="gramEnd"/>
+      <w:r>
+        <w:t xml:space="preserve"> it only provides a comparison between different nodes. </w:t>
+      </w:r>
+      <w:commentRangeEnd w:id="120"/>
+      <w:r>
+        <w:rPr>
+          <w:rStyle w:val="CommentReference"/>
+          <w:rFonts w:ascii="NimbusRomNo9L" w:eastAsia="Times New Roman" w:hAnsi="NimbusRomNo9L"/>
+          <w:color w:val="auto"/>
+        </w:rPr>
+        <w:commentReference w:id="120"/>
+      </w:r>
+      <w:commentRangeEnd w:id="121"/>
+      <w:r>
+        <w:rPr>
+          <w:rStyle w:val="CommentReference"/>
+          <w:rFonts w:ascii="NimbusRomNo9L" w:eastAsia="Times New Roman" w:hAnsi="NimbusRomNo9L"/>
+          <w:color w:val="auto"/>
+        </w:rPr>
+        <w:commentReference w:id="121"/>
+      </w:r>
+    </w:p>
+    <w:p/>
+    <w:p>
+      <w:r>
+        <w:t>PROVIDE COMPARISON BETWEEN NODES</w:t>
+      </w:r>
+    </w:p>
+    <w:p/>
+    <w:p>
+      <w:r>
+        <w:t xml:space="preserve">    #TODO: • we must divide the number of messages and floods by the number of times it took to resolve conflicts, should we?</w:t>
+      </w:r>
+    </w:p>
+    <w:p/>
+    <w:p/>
+    <w:p/>
+    <w:p/>
+    <w:p/>
+    <w:p/>
     <w:p/>
     <w:p/>
     <w:p>
       <w:pPr>
         <w:pStyle w:val="Heading2"/>
       </w:pPr>
-      <w:bookmarkStart w:id="138" w:name="_Toc99882692"/>
+      <w:bookmarkStart w:id="122" w:name="_Toc99882692"/>
       <w:r>
         <w:t>X.X Time Taken</w:t>
       </w:r>
-      <w:bookmarkEnd w:id="138"/>
+      <w:bookmarkEnd w:id="122"/>
     </w:p>
     <w:p>
       <w:r>
         <w:t>It is important to consider the time taken either to add a node to the network or detect and resolve errors in the node list.</w:t>
+      </w:r>
+    </w:p>
+    <w:p/>
+    <w:p>
+      <w:r>
+        <w:t>SINCE ACKNOWLEGEMENT IS WAITING FOR THINGS TO COMPLETE, WHEN IT DROPS A MESSAGE LOWER IN THE NETWORK THEN ALL THE PARENTS WILL ALSO TIMEOUT!</w:t>
+      </w:r>
+    </w:p>
+    <w:p/>
+    <w:p/>
+    <w:p>
+      <w:pPr>
+        <w:pStyle w:val="Heading3"/>
+      </w:pPr>
+      <w:bookmarkStart w:id="123" w:name="_Toc99882693"/>
+      <w:r>
+        <w:t>X.X.X Acknowledgement Algorithm</w:t>
+      </w:r>
+      <w:bookmarkEnd w:id="123"/>
+    </w:p>
+    <w:p>
+      <w:r>
+        <w:t xml:space="preserve">The acknowledgement algorithm </w:t>
+      </w:r>
+      <w:r>
+        <w:t xml:space="preserve">works by preventing errors occurring </w:t>
+      </w:r>
+      <w:r>
+        <w:t xml:space="preserve">while adding a node. For this </w:t>
+      </w:r>
+      <w:proofErr w:type="gramStart"/>
+      <w:r>
+        <w:t>reason</w:t>
+      </w:r>
+      <w:proofErr w:type="gramEnd"/>
+      <w:r>
+        <w:t xml:space="preserve"> only one node can be added at a time, any other node being added must wait until the action is completed. Each node takes ///////////////////</w:t>
       </w:r>
     </w:p>
     <w:p/>
@@ -11774,29 +11785,65 @@
       <w:pPr>
         <w:pStyle w:val="Heading3"/>
       </w:pPr>
-      <w:bookmarkStart w:id="139" w:name="_Toc99882693"/>
-      <w:r>
-        <w:t>X.X.X Acknowledgement Algorithm</w:t>
-      </w:r>
-      <w:bookmarkEnd w:id="139"/>
+      <w:r>
+        <w:t xml:space="preserve"> </w:t>
+      </w:r>
+      <w:bookmarkStart w:id="124" w:name="_Toc99882694"/>
+      <w:r>
+        <w:t xml:space="preserve">X.X.X Check </w:t>
+      </w:r>
+      <w:commentRangeStart w:id="125"/>
+      <w:r>
+        <w:t>Random</w:t>
+      </w:r>
+      <w:bookmarkEnd w:id="124"/>
+      <w:commentRangeEnd w:id="125"/>
+      <w:r>
+        <w:rPr>
+          <w:rStyle w:val="CommentReference"/>
+          <w:rFonts w:ascii="NimbusRomNo9L" w:eastAsia="Times New Roman" w:hAnsi="NimbusRomNo9L" w:cs="Times New Roman"/>
+          <w:b w:val="0"/>
+          <w:color w:val="auto"/>
+        </w:rPr>
+        <w:commentReference w:id="125"/>
+      </w:r>
     </w:p>
     <w:p>
       <w:r>
-        <w:t xml:space="preserve">The acknowledgement algorithm </w:t>
-      </w:r>
-      <w:r>
-        <w:t xml:space="preserve">works by preventing errors occurring </w:t>
-      </w:r>
-      <w:r>
-        <w:t xml:space="preserve">while adding a node. For this </w:t>
+        <w:t xml:space="preserve">Check random does not need to wait for a reply from another node which significantly reduces the time taken. Check random has a central coordinator, the </w:t>
+      </w:r>
+      <w:r>
+        <w:lastRenderedPageBreak/>
+        <w:t xml:space="preserve">instigator node, this means that the time taken for a single check to be performed is the time taken to propagate a message across the binary tree structure which is </w:t>
       </w:r>
       <w:proofErr w:type="gramStart"/>
       <w:r>
-        <w:t>reason</w:t>
+        <w:t>O(</w:t>
       </w:r>
       <w:proofErr w:type="gramEnd"/>
       <w:r>
-        <w:t xml:space="preserve"> only one node can be added at a time, any other node being added must wait until the action is completed. Each node takes ///////////////////</w:t>
+        <w:t>log n). As seen in the previous section the n</w:t>
+      </w:r>
+      <w:commentRangeStart w:id="126"/>
+      <w:r>
+        <w:t xml:space="preserve">umber of rounds needed is low and so has a </w:t>
+      </w:r>
+      <w:proofErr w:type="gramStart"/>
+      <w:r>
+        <w:t>O(</w:t>
+      </w:r>
+      <w:proofErr w:type="gramEnd"/>
+      <w:r>
+        <w:t>log n) time.</w:t>
+      </w:r>
+      <w:commentRangeEnd w:id="126"/>
+      <w:r>
+        <w:rPr>
+          <w:rStyle w:val="CommentReference"/>
+          <w:rFonts w:ascii="NimbusRomNo9L" w:eastAsia="Times New Roman" w:hAnsi="NimbusRomNo9L"/>
+          <w:color w:val="auto"/>
+        </w:rPr>
+        <w:commentReference w:id="126"/>
       </w:r>
     </w:p>
     <w:p/>
@@ -11804,93 +11851,31 @@
       <w:pPr>
         <w:pStyle w:val="Heading3"/>
       </w:pPr>
-      <w:r>
-        <w:t xml:space="preserve"> </w:t>
-      </w:r>
-      <w:bookmarkStart w:id="140" w:name="_Toc99882694"/>
-      <w:r>
-        <w:t xml:space="preserve">X.X.X Check </w:t>
-      </w:r>
-      <w:commentRangeStart w:id="141"/>
-      <w:r>
-        <w:t>Random</w:t>
-      </w:r>
-      <w:bookmarkEnd w:id="140"/>
-      <w:commentRangeEnd w:id="141"/>
-      <w:r>
-        <w:rPr>
-          <w:rStyle w:val="CommentReference"/>
-          <w:rFonts w:ascii="NimbusRomNo9L" w:eastAsia="Times New Roman" w:hAnsi="NimbusRomNo9L" w:cs="Times New Roman"/>
-          <w:b w:val="0"/>
-          <w:color w:val="auto"/>
-        </w:rPr>
-        <w:commentReference w:id="141"/>
-      </w:r>
+      <w:bookmarkStart w:id="127" w:name="_Toc99882695"/>
+      <w:r>
+        <w:t>X.X.X</w:t>
+      </w:r>
+      <w:r>
+        <w:t xml:space="preserve"> Check Neighbours</w:t>
+      </w:r>
+      <w:bookmarkEnd w:id="127"/>
     </w:p>
     <w:p>
       <w:r>
-        <w:t xml:space="preserve">Check random does not need to wait for a reply from another node which significantly reduces the time taken. Check random has a central coordinator, the instigator node, this means that the time taken for a single check to be performed is the time taken to propagate a message across the binary tree structure which is </w:t>
-      </w:r>
-      <w:proofErr w:type="gramStart"/>
-      <w:r>
-        <w:t>O(</w:t>
-      </w:r>
-      <w:proofErr w:type="gramEnd"/>
-      <w:r>
-        <w:t>log n). As seen in the previous section the n</w:t>
-      </w:r>
-      <w:commentRangeStart w:id="142"/>
-      <w:r>
-        <w:t xml:space="preserve">umber of rounds needed is low and so has a </w:t>
-      </w:r>
-      <w:proofErr w:type="gramStart"/>
-      <w:r>
-        <w:t>O(</w:t>
-      </w:r>
-      <w:proofErr w:type="gramEnd"/>
-      <w:r>
-        <w:t>log n) time.</w:t>
-      </w:r>
-      <w:commentRangeEnd w:id="142"/>
+        <w:t xml:space="preserve">Check neighbours does not require any central coordinator and each node can decide independently when it wishes to run a check. This means that the time taken is simply the number of rounds needed multiplied by the time taken to perform one check. We found in the previous section that the number of rounds is low even for large node lists. </w:t>
+      </w:r>
+      <w:commentRangeStart w:id="128"/>
+      <w:r>
+        <w:t>The time taken to perform one check is extremely small compared to the other algorithms.</w:t>
+      </w:r>
+      <w:commentRangeEnd w:id="128"/>
       <w:r>
         <w:rPr>
           <w:rStyle w:val="CommentReference"/>
           <w:rFonts w:ascii="NimbusRomNo9L" w:eastAsia="Times New Roman" w:hAnsi="NimbusRomNo9L"/>
           <w:color w:val="auto"/>
         </w:rPr>
-        <w:commentReference w:id="142"/>
-      </w:r>
-    </w:p>
-    <w:p/>
-    <w:p>
-      <w:pPr>
-        <w:pStyle w:val="Heading3"/>
-      </w:pPr>
-      <w:bookmarkStart w:id="143" w:name="_Toc99882695"/>
-      <w:r>
-        <w:t>X.X.X</w:t>
-      </w:r>
-      <w:r>
-        <w:t xml:space="preserve"> Check Neighbours</w:t>
-      </w:r>
-      <w:bookmarkEnd w:id="143"/>
-    </w:p>
-    <w:p>
-      <w:r>
-        <w:t xml:space="preserve">Check neighbours does not require any central coordinator and each node can decide independently when it wishes to run a check. This means that the time taken is simply the number of rounds needed multiplied by the time taken to perform one check. We found in the previous section that the number of rounds is low even for large node lists. </w:t>
-      </w:r>
-      <w:commentRangeStart w:id="144"/>
-      <w:r>
-        <w:t>The time taken to perform one check is extremely small compared to the other algorithms.</w:t>
-      </w:r>
-      <w:commentRangeEnd w:id="144"/>
-      <w:r>
-        <w:rPr>
-          <w:rStyle w:val="CommentReference"/>
-          <w:rFonts w:ascii="NimbusRomNo9L" w:eastAsia="Times New Roman" w:hAnsi="NimbusRomNo9L"/>
-          <w:color w:val="auto"/>
-        </w:rPr>
-        <w:commentReference w:id="144"/>
+        <w:commentReference w:id="128"/>
       </w:r>
     </w:p>
     <w:p/>
@@ -11900,21 +11885,21 @@
       <w:pPr>
         <w:pStyle w:val="Heading2"/>
       </w:pPr>
-      <w:bookmarkStart w:id="145" w:name="_Toc99882696"/>
+      <w:bookmarkStart w:id="129" w:name="_Toc99882696"/>
       <w:r>
         <w:t>X.X Scalability</w:t>
       </w:r>
-      <w:bookmarkEnd w:id="145"/>
+      <w:bookmarkEnd w:id="129"/>
     </w:p>
     <w:p>
       <w:pPr>
         <w:pStyle w:val="Heading3"/>
       </w:pPr>
-      <w:bookmarkStart w:id="146" w:name="_Toc99882697"/>
+      <w:bookmarkStart w:id="130" w:name="_Toc99882697"/>
       <w:r>
         <w:t>X.X.X Acknowledgement Algorithm</w:t>
       </w:r>
-      <w:bookmarkEnd w:id="146"/>
+      <w:bookmarkEnd w:id="130"/>
     </w:p>
     <w:p>
       <w:r>
@@ -11928,18 +11913,18 @@
       <w:r>
         <w:t xml:space="preserve"> then node that passed the message will timeout. </w:t>
       </w:r>
-      <w:commentRangeStart w:id="147"/>
+      <w:commentRangeStart w:id="131"/>
       <w:r>
         <w:t xml:space="preserve">However, the added time will cause all previous nodes to also timeout and retransmit the message. Since an error is more likely to occur the larger the network then it will result in more timeouts. </w:t>
       </w:r>
-      <w:commentRangeEnd w:id="147"/>
+      <w:commentRangeEnd w:id="131"/>
       <w:r>
         <w:rPr>
           <w:rStyle w:val="CommentReference"/>
           <w:rFonts w:ascii="NimbusRomNo9L" w:eastAsia="Times New Roman" w:hAnsi="NimbusRomNo9L"/>
           <w:color w:val="auto"/>
         </w:rPr>
-        <w:commentReference w:id="147"/>
+        <w:commentReference w:id="131"/>
       </w:r>
     </w:p>
     <w:p/>
@@ -11947,12 +11932,11 @@
       <w:pPr>
         <w:pStyle w:val="Heading3"/>
       </w:pPr>
-      <w:bookmarkStart w:id="148" w:name="_Toc99882698"/>
-      <w:r>
-        <w:lastRenderedPageBreak/>
+      <w:bookmarkStart w:id="132" w:name="_Toc99882698"/>
+      <w:r>
         <w:t>X.X.X Check Random</w:t>
       </w:r>
-      <w:bookmarkEnd w:id="148"/>
+      <w:bookmarkEnd w:id="132"/>
     </w:p>
     <w:p>
       <w:r>
@@ -11972,11 +11956,11 @@
       <w:pPr>
         <w:pStyle w:val="Heading3"/>
       </w:pPr>
-      <w:bookmarkStart w:id="149" w:name="_Toc99882699"/>
+      <w:bookmarkStart w:id="133" w:name="_Toc99882699"/>
       <w:r>
         <w:t>X.X.X Check Neighbours</w:t>
       </w:r>
-      <w:bookmarkEnd w:id="149"/>
+      <w:bookmarkEnd w:id="133"/>
     </w:p>
     <w:p>
       <w:r>
@@ -11990,7 +11974,7 @@
       <w:r>
         <w:t xml:space="preserve"> algorithm is the most scalable as each node can independently decide when to run a check. This makes for </w:t>
       </w:r>
-      <w:commentRangeStart w:id="150"/>
+      <w:commentRangeStart w:id="134"/>
       <w:proofErr w:type="gramStart"/>
       <w:r>
         <w:t>O(</w:t>
@@ -11999,14 +11983,14 @@
       <w:r>
         <w:t>1) operations</w:t>
       </w:r>
-      <w:commentRangeEnd w:id="150"/>
+      <w:commentRangeEnd w:id="134"/>
       <w:r>
         <w:rPr>
           <w:rStyle w:val="CommentReference"/>
           <w:rFonts w:ascii="NimbusRomNo9L" w:eastAsia="Times New Roman" w:hAnsi="NimbusRomNo9L"/>
           <w:color w:val="auto"/>
         </w:rPr>
-        <w:commentReference w:id="150"/>
+        <w:commentReference w:id="134"/>
       </w:r>
       <w:r>
         <w:t xml:space="preserve">. The number and time taken is invariant to the number of nodes in the list. Although the number of rounds does increase </w:t>
@@ -12028,16 +12012,16 @@
       <w:pPr>
         <w:pStyle w:val="Heading2"/>
       </w:pPr>
-      <w:bookmarkStart w:id="151" w:name="_Toc99882700"/>
+      <w:bookmarkStart w:id="135" w:name="_Toc99882700"/>
       <w:r>
         <w:t xml:space="preserve">X.X </w:t>
       </w:r>
-      <w:commentRangeStart w:id="152"/>
+      <w:commentRangeStart w:id="136"/>
       <w:r>
         <w:t>Summary</w:t>
       </w:r>
-      <w:bookmarkEnd w:id="151"/>
-      <w:commentRangeEnd w:id="152"/>
+      <w:bookmarkEnd w:id="135"/>
+      <w:commentRangeEnd w:id="136"/>
       <w:r>
         <w:rPr>
           <w:rStyle w:val="CommentReference"/>
@@ -12045,7 +12029,7 @@
           <w:b w:val="0"/>
           <w:color w:val="auto"/>
         </w:rPr>
-        <w:commentReference w:id="152"/>
+        <w:commentReference w:id="136"/>
       </w:r>
     </w:p>
     <w:p>
@@ -12056,6 +12040,7 @@
     <w:p/>
     <w:p>
       <w:r>
+        <w:lastRenderedPageBreak/>
         <w:t>Check neighbours was chosen on balance, because of…… despite …… because WHY IT DOES NOT MATTER</w:t>
       </w:r>
     </w:p>
@@ -12064,15 +12049,15 @@
       <w:pPr>
         <w:pStyle w:val="Heading2"/>
       </w:pPr>
-      <w:bookmarkStart w:id="153" w:name="_Toc99882683"/>
+      <w:bookmarkStart w:id="137" w:name="_Toc99882683"/>
       <w:r>
         <w:t xml:space="preserve">X.X Contrast of </w:t>
       </w:r>
-      <w:commentRangeStart w:id="154"/>
+      <w:commentRangeStart w:id="138"/>
       <w:r>
         <w:t>Algorithms</w:t>
       </w:r>
-      <w:commentRangeEnd w:id="154"/>
+      <w:commentRangeEnd w:id="138"/>
       <w:r>
         <w:rPr>
           <w:rStyle w:val="CommentReference"/>
@@ -12080,41 +12065,62 @@
           <w:b w:val="0"/>
           <w:color w:val="auto"/>
         </w:rPr>
-        <w:commentReference w:id="154"/>
-      </w:r>
-      <w:bookmarkEnd w:id="153"/>
+        <w:commentReference w:id="138"/>
+      </w:r>
+      <w:bookmarkEnd w:id="137"/>
+    </w:p>
+    <w:p>
+      <w:pPr>
+        <w:ind w:left="0" w:firstLine="0"/>
+      </w:pPr>
     </w:p>
     <w:p/>
-    <w:p/>
     <w:p>
-      <w:commentRangeStart w:id="155"/>
-      <w:r>
-        <w:t xml:space="preserve">The acknowledgement algorithm allows for messages to be signed allowing each node to easily to verify the legitimacy of the command it receives along with being able to verify that every child node has also performed the action. For the check random and check neighbour’s algorithm this is more difficult. The </w:t>
-      </w:r>
-      <w:commentRangeStart w:id="156"/>
-      <w:r>
-        <w:t>authentication is left to future work</w:t>
-      </w:r>
-      <w:commentRangeEnd w:id="156"/>
+      <w:commentRangeStart w:id="139"/>
+      <w:r>
+        <w:t>Since neighbours frequently send messages to each other, an optimisation of the system would be place low latency devices near each other (i.e., devices that are physically closer). This means optimisation between the node list would also make the check neighbours algorithm more efficient.</w:t>
+      </w:r>
+      <w:commentRangeEnd w:id="139"/>
       <w:r>
         <w:rPr>
           <w:rStyle w:val="CommentReference"/>
           <w:rFonts w:ascii="NimbusRomNo9L" w:eastAsia="Times New Roman" w:hAnsi="NimbusRomNo9L"/>
           <w:color w:val="auto"/>
         </w:rPr>
-        <w:commentReference w:id="156"/>
-      </w:r>
-      <w:r>
-        <w:t xml:space="preserve"> however this is an important consideration. When adding or removing a node a command can be signed. For the check random and check neighbour algorithm they can store the signature given in the command and relay this when checking other nodes. Only valid signatures would be considered and therefore it is possible to cryptographically verify all commands with these algorithms.</w:t>
-      </w:r>
-      <w:commentRangeEnd w:id="155"/>
+        <w:commentReference w:id="139"/>
+      </w:r>
+    </w:p>
+    <w:p/>
+    <w:p/>
+    <w:p>
+      <w:commentRangeStart w:id="140"/>
+      <w:r>
+        <w:t xml:space="preserve">The acknowledgement algorithm allows for messages to be signed allowing each node to easily to verify the legitimacy of the command it receives along with being able to verify that every child node has also performed the action. For the check random and check neighbour’s algorithm this is more difficult. The </w:t>
+      </w:r>
+      <w:commentRangeStart w:id="141"/>
+      <w:r>
+        <w:t>authentication is left to future work</w:t>
+      </w:r>
+      <w:commentRangeEnd w:id="141"/>
       <w:r>
         <w:rPr>
           <w:rStyle w:val="CommentReference"/>
           <w:rFonts w:ascii="NimbusRomNo9L" w:eastAsia="Times New Roman" w:hAnsi="NimbusRomNo9L"/>
           <w:color w:val="auto"/>
         </w:rPr>
-        <w:commentReference w:id="155"/>
+        <w:commentReference w:id="141"/>
+      </w:r>
+      <w:r>
+        <w:t xml:space="preserve"> however this is an important consideration. When adding or removing a node a command can be signed. For the check random and check neighbour algorithm they can store the signature given in the command and relay this when checking other nodes. Only valid signatures would be considered and therefore it is possible to cryptographically verify all commands with these algorithms.</w:t>
+      </w:r>
+      <w:commentRangeEnd w:id="140"/>
+      <w:r>
+        <w:rPr>
+          <w:rStyle w:val="CommentReference"/>
+          <w:rFonts w:ascii="NimbusRomNo9L" w:eastAsia="Times New Roman" w:hAnsi="NimbusRomNo9L"/>
+          <w:color w:val="auto"/>
+        </w:rPr>
+        <w:commentReference w:id="140"/>
       </w:r>
     </w:p>
     <w:p/>
@@ -12124,15 +12130,15 @@
       <w:pPr>
         <w:pStyle w:val="Heading2"/>
       </w:pPr>
-      <w:bookmarkStart w:id="157" w:name="_Toc99882684"/>
+      <w:bookmarkStart w:id="142" w:name="_Toc99882684"/>
       <w:r>
         <w:t xml:space="preserve">X.X </w:t>
       </w:r>
-      <w:commentRangeStart w:id="158"/>
+      <w:commentRangeStart w:id="143"/>
       <w:r>
         <w:t>Evaluation of Algorithms</w:t>
       </w:r>
-      <w:commentRangeEnd w:id="158"/>
+      <w:commentRangeEnd w:id="143"/>
       <w:r>
         <w:rPr>
           <w:rStyle w:val="CommentReference"/>
@@ -12140,30 +12146,26 @@
           <w:b w:val="0"/>
           <w:color w:val="auto"/>
         </w:rPr>
-        <w:commentReference w:id="158"/>
-      </w:r>
-      <w:bookmarkEnd w:id="157"/>
+        <w:commentReference w:id="143"/>
+      </w:r>
+      <w:bookmarkEnd w:id="142"/>
     </w:p>
     <w:p>
       <w:r>
         <w:t xml:space="preserve">The acknowledgement algorithm was measured on the number of attempts were taken to add or remove a node. The other two algorithms were measured on the number of rounds of the algorithm needed before the node list was consistent. </w:t>
       </w:r>
-      <w:commentRangeStart w:id="159"/>
-      <w:r>
-        <w:t xml:space="preserve">The </w:t>
-      </w:r>
-      <w:r>
-        <w:lastRenderedPageBreak/>
-        <w:t xml:space="preserve">algorithms are measured differently because the acknowledgement algorithm ensures consistency whereas the other algorithms detect and repair mistakes to the network. </w:t>
-      </w:r>
-      <w:commentRangeEnd w:id="159"/>
+      <w:commentRangeStart w:id="144"/>
+      <w:r>
+        <w:t xml:space="preserve">The algorithms are measured differently because the acknowledgement algorithm ensures consistency whereas the other algorithms detect and repair mistakes to the network. </w:t>
+      </w:r>
+      <w:commentRangeEnd w:id="144"/>
       <w:r>
         <w:rPr>
           <w:rStyle w:val="CommentReference"/>
           <w:rFonts w:ascii="NimbusRomNo9L" w:eastAsia="Times New Roman" w:hAnsi="NimbusRomNo9L"/>
           <w:color w:val="auto"/>
         </w:rPr>
-        <w:commentReference w:id="159"/>
+        <w:commentReference w:id="144"/>
       </w:r>
     </w:p>
     <w:p/>
@@ -12180,7 +12182,7 @@
     <w:p/>
     <w:p/>
     <w:p>
-      <w:commentRangeStart w:id="160"/>
+      <w:commentRangeStart w:id="145"/>
     </w:p>
     <w:p>
       <w:r>
@@ -12197,18 +12199,18 @@
       <w:r>
         <w:t xml:space="preserve"> they grew extremely quickly, this is because the algorithm has no method of detecting and fixing errors after the fact. The algorithm, when correctly implemented, </w:t>
       </w:r>
-      <w:commentRangeStart w:id="161"/>
+      <w:commentRangeStart w:id="146"/>
       <w:r>
         <w:t>should guarantee the consistency of the node list. However, using an algorithm so dependent no error occurring for something as critical as the operating system???</w:t>
       </w:r>
-      <w:commentRangeEnd w:id="161"/>
+      <w:commentRangeEnd w:id="146"/>
       <w:r>
         <w:rPr>
           <w:rStyle w:val="CommentReference"/>
           <w:rFonts w:ascii="NimbusRomNo9L" w:eastAsia="Times New Roman" w:hAnsi="NimbusRomNo9L"/>
           <w:color w:val="auto"/>
         </w:rPr>
-        <w:commentReference w:id="161"/>
+        <w:commentReference w:id="146"/>
       </w:r>
     </w:p>
     <w:p/>
@@ -12224,18 +12226,18 @@
       <w:r>
         <w:t xml:space="preserve"> further rounds of error prevention cannot recover from earlier errors. It seems sensible to assume that errors may occur somewhere in the kernel at some point, also Popcorn only requires </w:t>
       </w:r>
-      <w:commentRangeStart w:id="162"/>
+      <w:commentRangeStart w:id="147"/>
       <w:r>
         <w:t>eventual consistenc</w:t>
       </w:r>
-      <w:commentRangeEnd w:id="162"/>
+      <w:commentRangeEnd w:id="147"/>
       <w:r>
         <w:rPr>
           <w:rStyle w:val="CommentReference"/>
           <w:rFonts w:ascii="NimbusRomNo9L" w:eastAsia="Times New Roman" w:hAnsi="NimbusRomNo9L"/>
           <w:color w:val="auto"/>
         </w:rPr>
-        <w:commentReference w:id="162"/>
+        <w:commentReference w:id="147"/>
       </w:r>
       <w:r>
         <w:t xml:space="preserve">y. When this is a kernel process and so needs to be extremely robust it is better to opt for a more robust system of error correction rather than just error prevention. The experiments show that the number of rounds of conflict resolution are </w:t>
@@ -12248,16 +12250,17 @@
       <w:r>
         <w:t xml:space="preserve"> even for high loss network. </w:t>
       </w:r>
-      <w:commentRangeEnd w:id="160"/>
+      <w:commentRangeEnd w:id="145"/>
       <w:r>
         <w:rPr>
           <w:rStyle w:val="CommentReference"/>
           <w:rFonts w:ascii="NimbusRomNo9L" w:eastAsia="Times New Roman" w:hAnsi="NimbusRomNo9L"/>
           <w:color w:val="auto"/>
         </w:rPr>
-        <w:commentReference w:id="160"/>
+        <w:commentReference w:id="145"/>
       </w:r>
     </w:p>
+    <w:p/>
     <w:p>
       <w:r>
         <w:br w:type="page"/>
@@ -12283,15 +12286,15 @@
       <w:pPr>
         <w:pStyle w:val="Heading1"/>
       </w:pPr>
-      <w:bookmarkStart w:id="163" w:name="_Toc99882701"/>
+      <w:bookmarkStart w:id="148" w:name="_Toc99882701"/>
       <w:r>
         <w:t xml:space="preserve">Popcorn </w:t>
       </w:r>
-      <w:commentRangeStart w:id="164"/>
+      <w:commentRangeStart w:id="149"/>
       <w:r>
         <w:t>Implementation</w:t>
       </w:r>
-      <w:commentRangeEnd w:id="164"/>
+      <w:commentRangeEnd w:id="149"/>
       <w:r>
         <w:rPr>
           <w:rStyle w:val="CommentReference"/>
@@ -12299,9 +12302,9 @@
           <w:b w:val="0"/>
           <w:color w:val="auto"/>
         </w:rPr>
-        <w:commentReference w:id="164"/>
-      </w:r>
-      <w:bookmarkEnd w:id="163"/>
+        <w:commentReference w:id="149"/>
+      </w:r>
+      <w:bookmarkEnd w:id="148"/>
     </w:p>
     <w:p>
       <w:r>
@@ -12364,18 +12367,18 @@
       <w:r>
         <w:t xml:space="preserve"> cu</w:t>
       </w:r>
-      <w:commentRangeStart w:id="165"/>
+      <w:commentRangeStart w:id="150"/>
       <w:r>
         <w:t>rrent form would mean that timeouts could occur while a message is being processed, the next kernel version provides the ability to safely set a timeout for sockets</w:t>
       </w:r>
-      <w:commentRangeEnd w:id="165"/>
+      <w:commentRangeEnd w:id="150"/>
       <w:r>
         <w:rPr>
           <w:rStyle w:val="CommentReference"/>
           <w:rFonts w:ascii="NimbusRomNo9L" w:eastAsia="Times New Roman" w:hAnsi="NimbusRomNo9L"/>
           <w:color w:val="auto"/>
         </w:rPr>
-        <w:commentReference w:id="165"/>
+        <w:commentReference w:id="150"/>
       </w:r>
     </w:p>
     <w:p/>
@@ -12430,51 +12433,51 @@
       <w:pPr>
         <w:pStyle w:val="Heading1"/>
       </w:pPr>
-      <w:bookmarkStart w:id="166" w:name="_Toc99882702"/>
+      <w:bookmarkStart w:id="151" w:name="_Toc99882702"/>
       <w:r>
         <w:t>Evaluation</w:t>
       </w:r>
-      <w:bookmarkEnd w:id="166"/>
+      <w:bookmarkEnd w:id="151"/>
     </w:p>
     <w:p>
       <w:r>
         <w:t xml:space="preserve">Discuss testing of the final </w:t>
       </w:r>
-      <w:commentRangeStart w:id="167"/>
+      <w:commentRangeStart w:id="152"/>
       <w:r>
         <w:t>implementation</w:t>
       </w:r>
-      <w:commentRangeEnd w:id="167"/>
+      <w:commentRangeEnd w:id="152"/>
       <w:r>
         <w:rPr>
           <w:rStyle w:val="CommentReference"/>
           <w:rFonts w:ascii="NimbusRomNo9L" w:eastAsia="Times New Roman" w:hAnsi="NimbusRomNo9L"/>
           <w:color w:val="auto"/>
         </w:rPr>
-        <w:commentReference w:id="167"/>
+        <w:commentReference w:id="152"/>
       </w:r>
     </w:p>
     <w:p/>
     <w:p/>
     <w:p/>
     <w:p>
-      <w:commentRangeStart w:id="168"/>
+      <w:commentRangeStart w:id="153"/>
       <w:r>
         <w:t>Should I stress experience with kernel programming? Did do it last year but over two years, six-month academic years, 1/3 of time on project, equates to only 4 months full time work. So still quite new to kernels</w:t>
       </w:r>
-      <w:commentRangeEnd w:id="168"/>
+      <w:commentRangeEnd w:id="153"/>
       <w:r>
         <w:rPr>
           <w:rStyle w:val="CommentReference"/>
           <w:rFonts w:ascii="NimbusRomNo9L" w:eastAsia="Times New Roman" w:hAnsi="NimbusRomNo9L"/>
           <w:color w:val="auto"/>
         </w:rPr>
-        <w:commentReference w:id="168"/>
+        <w:commentReference w:id="153"/>
       </w:r>
     </w:p>
     <w:p/>
     <w:p>
-      <w:commentRangeStart w:id="169"/>
+      <w:commentRangeStart w:id="154"/>
       <w:r>
         <w:t xml:space="preserve">Considerations: kept coming across problems caused by assumptions made by the Popcorn before last year’s project. Looking </w:t>
       </w:r>
@@ -12486,19 +12489,19 @@
       <w:r>
         <w:t xml:space="preserve"> I could produce something a lot better.</w:t>
       </w:r>
-      <w:commentRangeEnd w:id="169"/>
+      <w:commentRangeEnd w:id="154"/>
       <w:r>
         <w:rPr>
           <w:rStyle w:val="CommentReference"/>
           <w:rFonts w:ascii="NimbusRomNo9L" w:eastAsia="Times New Roman" w:hAnsi="NimbusRomNo9L"/>
           <w:color w:val="auto"/>
         </w:rPr>
-        <w:commentReference w:id="169"/>
+        <w:commentReference w:id="154"/>
       </w:r>
     </w:p>
     <w:p/>
     <w:p>
-      <w:commentRangeStart w:id="170"/>
+      <w:commentRangeStart w:id="155"/>
       <w:r>
         <w:t xml:space="preserve">Put in </w:t>
       </w:r>
@@ -12510,14 +12513,14 @@
       <w:r>
         <w:t xml:space="preserve"> learnt about symbols, general debugging, etc.</w:t>
       </w:r>
-      <w:commentRangeEnd w:id="170"/>
+      <w:commentRangeEnd w:id="155"/>
       <w:r>
         <w:rPr>
           <w:rStyle w:val="CommentReference"/>
           <w:rFonts w:ascii="NimbusRomNo9L" w:eastAsia="Times New Roman" w:hAnsi="NimbusRomNo9L"/>
           <w:color w:val="auto"/>
         </w:rPr>
-        <w:commentReference w:id="170"/>
+        <w:commentReference w:id="155"/>
       </w:r>
       <w:r>
         <w:br w:type="page"/>
@@ -12540,12 +12543,12 @@
       <w:pPr>
         <w:pStyle w:val="Heading1"/>
       </w:pPr>
-      <w:bookmarkStart w:id="171" w:name="_Toc99882703"/>
-      <w:commentRangeStart w:id="172"/>
+      <w:bookmarkStart w:id="156" w:name="_Toc99882703"/>
+      <w:commentRangeStart w:id="157"/>
       <w:r>
         <w:t>Conclusion</w:t>
       </w:r>
-      <w:commentRangeEnd w:id="172"/>
+      <w:commentRangeEnd w:id="157"/>
       <w:r>
         <w:rPr>
           <w:rStyle w:val="CommentReference"/>
@@ -12553,9 +12556,9 @@
           <w:b w:val="0"/>
           <w:color w:val="auto"/>
         </w:rPr>
-        <w:commentReference w:id="172"/>
-      </w:r>
-      <w:bookmarkEnd w:id="171"/>
+        <w:commentReference w:id="157"/>
+      </w:r>
+      <w:bookmarkEnd w:id="156"/>
     </w:p>
     <w:p>
       <w:r>
@@ -12620,8 +12623,8 @@
       </w:pPr>
     </w:p>
     <w:p/>
-    <w:bookmarkStart w:id="173" w:name="_Toc99882704" w:displacedByCustomXml="next"/>
-    <w:bookmarkStart w:id="174" w:name="_Toc69305469" w:displacedByCustomXml="next"/>
+    <w:bookmarkStart w:id="158" w:name="_Toc99882704" w:displacedByCustomXml="next"/>
+    <w:bookmarkStart w:id="159" w:name="_Toc69305469" w:displacedByCustomXml="next"/>
     <w:sdt>
       <w:sdtPr>
         <w:rPr>
@@ -12638,9 +12641,9 @@
       </w:sdtPr>
       <w:sdtEndPr/>
       <w:sdtContent>
-        <w:commentRangeStart w:id="175" w:displacedByCustomXml="prev"/>
-        <w:commentRangeStart w:id="176" w:displacedByCustomXml="prev"/>
-        <w:commentRangeStart w:id="177" w:displacedByCustomXml="prev"/>
+        <w:commentRangeStart w:id="160" w:displacedByCustomXml="prev"/>
+        <w:commentRangeStart w:id="161" w:displacedByCustomXml="prev"/>
+        <w:commentRangeStart w:id="162" w:displacedByCustomXml="prev"/>
         <w:p>
           <w:pPr>
             <w:pStyle w:val="Heading1"/>
@@ -12648,8 +12651,8 @@
           <w:r>
             <w:t>Bibliography</w:t>
           </w:r>
-          <w:bookmarkEnd w:id="174"/>
-          <w:commentRangeEnd w:id="177"/>
+          <w:bookmarkEnd w:id="159"/>
+          <w:commentRangeEnd w:id="162"/>
           <w:r>
             <w:rPr>
               <w:rStyle w:val="CommentReference"/>
@@ -12657,9 +12660,9 @@
               <w:b w:val="0"/>
               <w:color w:val="auto"/>
             </w:rPr>
-            <w:commentReference w:id="177"/>
+            <w:commentReference w:id="162"/>
           </w:r>
-          <w:commentRangeEnd w:id="176"/>
+          <w:commentRangeEnd w:id="161"/>
           <w:r>
             <w:rPr>
               <w:rStyle w:val="CommentReference"/>
@@ -12667,9 +12670,9 @@
               <w:b w:val="0"/>
               <w:color w:val="auto"/>
             </w:rPr>
-            <w:commentReference w:id="176"/>
+            <w:commentReference w:id="161"/>
           </w:r>
-          <w:commentRangeEnd w:id="175"/>
+          <w:commentRangeEnd w:id="160"/>
           <w:r>
             <w:rPr>
               <w:rStyle w:val="CommentReference"/>
@@ -12677,9 +12680,9 @@
               <w:b w:val="0"/>
               <w:color w:val="auto"/>
             </w:rPr>
-            <w:commentReference w:id="175"/>
+            <w:commentReference w:id="160"/>
           </w:r>
-          <w:bookmarkEnd w:id="173"/>
+          <w:bookmarkEnd w:id="158"/>
         </w:p>
         <w:sdt>
           <w:sdtPr>
@@ -15095,7 +15098,7 @@
       </w:r>
     </w:p>
   </w:comment>
-  <w:comment w:id="93" w:author="Andreas R" w:date="2022-02-06T11:17:00Z" w:initials="AR">
+  <w:comment w:id="92" w:author="Andreas R" w:date="2022-03-28T12:13:00Z" w:initials="AR">
     <w:p>
       <w:pPr>
         <w:pStyle w:val="CommentText"/>
@@ -15107,11 +15110,14 @@
         <w:annotationRef/>
       </w:r>
       <w:r>
-        <w:t>Discuss how each tested algorithm performed and which on balance should be implemented in Popcorn</w:t>
+        <w:t>Intro to topics, make sure consistent</w:t>
+      </w:r>
+      <w:r>
+        <w:t>, check order and all things discussed</w:t>
       </w:r>
     </w:p>
   </w:comment>
-  <w:comment w:id="95" w:author="Andreas R" w:date="2022-03-28T20:36:00Z" w:initials="AR">
+  <w:comment w:id="96" w:author="Andreas R" w:date="2022-03-28T14:16:00Z" w:initials="AR">
     <w:p>
       <w:pPr>
         <w:pStyle w:val="CommentText"/>
@@ -15123,19 +15129,11 @@
         <w:annotationRef/>
       </w:r>
       <w:r>
-        <w:t xml:space="preserve">This can indicate how the network performs at extremes and </w:t>
-      </w:r>
-      <w:proofErr w:type="spellStart"/>
-      <w:r>
-        <w:t>exaserbates</w:t>
-      </w:r>
-      <w:proofErr w:type="spellEnd"/>
-      <w:r>
-        <w:t xml:space="preserve"> trends – no it doesn’t, can I really say this?</w:t>
+        <w:t>Need a LOT more insights here</w:t>
       </w:r>
     </w:p>
   </w:comment>
-  <w:comment w:id="96" w:author="Andreas R" w:date="2022-03-28T13:17:00Z" w:initials="AR">
+  <w:comment w:id="98" w:author="Andreas R" w:date="2022-03-28T14:00:00Z" w:initials="AR">
     <w:p>
       <w:pPr>
         <w:pStyle w:val="CommentText"/>
@@ -15147,19 +15145,11 @@
         <w:annotationRef/>
       </w:r>
       <w:r>
-        <w:t xml:space="preserve">The network is pushed to extremes in order to better understand how it performs when it is strained – </w:t>
-      </w:r>
-      <w:proofErr w:type="gramStart"/>
-      <w:r>
-        <w:t>e.g.</w:t>
-      </w:r>
-      <w:proofErr w:type="gramEnd"/>
-      <w:r>
-        <w:t xml:space="preserve"> do the number of flooded nodes significantly increase as the drop rate increases</w:t>
+        <w:t xml:space="preserve">Check that this is acceptable? </w:t>
       </w:r>
     </w:p>
   </w:comment>
-  <w:comment w:id="94" w:author="Andreas R" w:date="2022-03-28T11:58:00Z" w:initials="AR">
+  <w:comment w:id="100" w:author="Andreas R" w:date="2022-03-28T14:02:00Z" w:initials="AR">
     <w:p>
       <w:pPr>
         <w:pStyle w:val="CommentText"/>
@@ -15171,11 +15161,11 @@
         <w:annotationRef/>
       </w:r>
       <w:r>
-        <w:t>Need to emphasise that no network would be this bad it’s to show how fault resistant it is</w:t>
+        <w:t>Check log scale</w:t>
       </w:r>
     </w:p>
   </w:comment>
-  <w:comment w:id="97" w:author="Andreas R" w:date="2022-03-28T12:13:00Z" w:initials="AR">
+  <w:comment w:id="102" w:author="Andreas R" w:date="2022-03-28T15:19:00Z" w:initials="AR">
     <w:p>
       <w:pPr>
         <w:pStyle w:val="CommentText"/>
@@ -15187,11 +15177,11 @@
         <w:annotationRef/>
       </w:r>
       <w:r>
-        <w:t xml:space="preserve">Intro to topics, make sure consistent </w:t>
+        <w:t>Do I need this?</w:t>
       </w:r>
     </w:p>
   </w:comment>
-  <w:comment w:id="98" w:author="Andreas R" w:date="2022-03-28T12:04:00Z" w:initials="AR">
+  <w:comment w:id="103" w:author="Andreas R" w:date="2022-03-28T19:15:00Z" w:initials="AR">
     <w:p>
       <w:pPr>
         <w:pStyle w:val="CommentText"/>
@@ -15203,323 +15193,14 @@
         <w:annotationRef/>
       </w:r>
       <w:r>
-        <w:t>Better to move to evaluation</w:t>
+        <w:t>Should this be ‘mean’ everywhere?</w:t>
+      </w:r>
+      <w:r>
+        <w:t xml:space="preserve"> – Need to put in that it is the mean</w:t>
       </w:r>
     </w:p>
   </w:comment>
-  <w:comment w:id="100" w:author="Andreas R" w:date="2022-03-28T12:16:00Z" w:initials="AR">
-    <w:p>
-      <w:pPr>
-        <w:pStyle w:val="CommentText"/>
-      </w:pPr>
-      <w:r>
-        <w:rPr>
-          <w:rStyle w:val="CommentReference"/>
-        </w:rPr>
-        <w:annotationRef/>
-      </w:r>
-      <w:r>
-        <w:t>Ensure name is consistent check random (not random check-up), check neighbours, acknowledgement (not back-prop)</w:t>
-      </w:r>
-    </w:p>
-  </w:comment>
-  <w:comment w:id="101" w:author="Andreas R" w:date="2022-03-28T12:21:00Z" w:initials="AR">
-    <w:p>
-      <w:pPr>
-        <w:pStyle w:val="CommentText"/>
-      </w:pPr>
-      <w:r>
-        <w:rPr>
-          <w:rStyle w:val="CommentReference"/>
-        </w:rPr>
-        <w:annotationRef/>
-      </w:r>
-      <w:r>
-        <w:t>NEED TO DO THIS</w:t>
-      </w:r>
-    </w:p>
-  </w:comment>
-  <w:comment w:id="102" w:author="Andreas R" w:date="2022-03-28T12:33:00Z" w:initials="AR">
-    <w:p>
-      <w:pPr>
-        <w:pStyle w:val="CommentText"/>
-      </w:pPr>
-      <w:r>
-        <w:rPr>
-          <w:rStyle w:val="CommentReference"/>
-        </w:rPr>
-        <w:annotationRef/>
-      </w:r>
-      <w:r>
-        <w:t>Need to define how I’m using round as a term</w:t>
-      </w:r>
-    </w:p>
-  </w:comment>
-  <w:comment w:id="103" w:author="Andreas R" w:date="2022-03-28T12:36:00Z" w:initials="AR">
-    <w:p>
-      <w:pPr>
-        <w:pStyle w:val="CommentText"/>
-      </w:pPr>
-      <w:r>
-        <w:rPr>
-          <w:rStyle w:val="CommentReference"/>
-        </w:rPr>
-        <w:annotationRef/>
-      </w:r>
-      <w:r>
-        <w:t>Give equation for the data sent to compare to the other algo?</w:t>
-      </w:r>
-    </w:p>
-  </w:comment>
-  <w:comment w:id="104" w:author="Andreas R" w:date="2022-03-28T12:41:00Z" w:initials="AR">
-    <w:p>
-      <w:pPr>
-        <w:pStyle w:val="CommentText"/>
-      </w:pPr>
-      <w:r>
-        <w:rPr>
-          <w:rStyle w:val="CommentReference"/>
-        </w:rPr>
-        <w:annotationRef/>
-      </w:r>
-      <w:r>
-        <w:t xml:space="preserve">Reword, justify, </w:t>
-      </w:r>
-      <w:r>
-        <w:t>and back up with data</w:t>
-      </w:r>
-    </w:p>
-  </w:comment>
-  <w:comment w:id="105" w:author="Andreas R" w:date="2022-03-28T13:03:00Z" w:initials="AR">
-    <w:p>
-      <w:pPr>
-        <w:pStyle w:val="CommentText"/>
-      </w:pPr>
-      <w:r>
-        <w:rPr>
-          <w:rStyle w:val="CommentReference"/>
-        </w:rPr>
-        <w:annotationRef/>
-      </w:r>
-      <w:r>
-        <w:t>Work big O notation into the text</w:t>
-      </w:r>
-    </w:p>
-  </w:comment>
-  <w:comment w:id="106" w:author="Andreas R" w:date="2022-03-28T13:08:00Z" w:initials="AR">
-    <w:p>
-      <w:pPr>
-        <w:pStyle w:val="CommentText"/>
-      </w:pPr>
-      <w:r>
-        <w:rPr>
-          <w:rStyle w:val="CommentReference"/>
-        </w:rPr>
-        <w:annotationRef/>
-      </w:r>
-      <w:r>
-        <w:t>Explain better and implement</w:t>
-      </w:r>
-    </w:p>
-  </w:comment>
-  <w:comment w:id="108" w:author="Andreas R" w:date="2022-04-03T16:42:00Z" w:initials="AR">
-    <w:p>
-      <w:pPr>
-        <w:pStyle w:val="CommentText"/>
-      </w:pPr>
-      <w:r>
-        <w:rPr>
-          <w:rStyle w:val="CommentReference"/>
-        </w:rPr>
-        <w:annotationRef/>
-      </w:r>
-      <w:r>
-        <w:t>Fix flooding graphs</w:t>
-      </w:r>
-    </w:p>
-  </w:comment>
-  <w:comment w:id="109" w:author="Andreas R" w:date="2022-03-28T13:15:00Z" w:initials="AR">
-    <w:p>
-      <w:pPr>
-        <w:pStyle w:val="CommentText"/>
-      </w:pPr>
-      <w:r>
-        <w:rPr>
-          <w:rStyle w:val="CommentReference"/>
-        </w:rPr>
-        <w:annotationRef/>
-      </w:r>
-      <w:r>
-        <w:t xml:space="preserve">May need to explain why time is simulated better (did describe that it is to make it synchronous </w:t>
-      </w:r>
-    </w:p>
-  </w:comment>
-  <w:comment w:id="110" w:author="Andreas R" w:date="2022-03-28T13:15:00Z" w:initials="AR">
-    <w:p>
-      <w:pPr>
-        <w:pStyle w:val="CommentText"/>
-      </w:pPr>
-      <w:r>
-        <w:rPr>
-          <w:rStyle w:val="CommentReference"/>
-        </w:rPr>
-        <w:annotationRef/>
-      </w:r>
-      <w:r>
-        <w:t xml:space="preserve">Do I even need to explain that it is arbitrary – might be useful otherwise markers may think that X number of nodes will </w:t>
-      </w:r>
-      <w:proofErr w:type="gramStart"/>
-      <w:r>
-        <w:t>actually become</w:t>
-      </w:r>
-      <w:proofErr w:type="gramEnd"/>
-      <w:r>
-        <w:t xml:space="preserve"> overwhelmed when it is just an indication of scalability </w:t>
-      </w:r>
-    </w:p>
-  </w:comment>
-  <w:comment w:id="112" w:author="Andreas R" w:date="2022-03-28T13:37:00Z" w:initials="AR">
-    <w:p>
-      <w:pPr>
-        <w:pStyle w:val="CommentText"/>
-      </w:pPr>
-      <w:r>
-        <w:rPr>
-          <w:rStyle w:val="CommentReference"/>
-        </w:rPr>
-        <w:annotationRef/>
-      </w:r>
-      <w:r>
-        <w:t xml:space="preserve">Attempts and </w:t>
-      </w:r>
-      <w:proofErr w:type="gramStart"/>
-      <w:r>
-        <w:t>rounds?</w:t>
-      </w:r>
-      <w:proofErr w:type="gramEnd"/>
-    </w:p>
-  </w:comment>
-  <w:comment w:id="114" w:author="Andreas R" w:date="2022-03-28T13:52:00Z" w:initials="AR">
-    <w:p>
-      <w:pPr>
-        <w:pStyle w:val="CommentText"/>
-      </w:pPr>
-      <w:r>
-        <w:rPr>
-          <w:rStyle w:val="CommentReference"/>
-        </w:rPr>
-        <w:annotationRef/>
-      </w:r>
-      <w:r>
-        <w:t xml:space="preserve">Should reword this – important to </w:t>
-      </w:r>
-      <w:proofErr w:type="gramStart"/>
-      <w:r>
-        <w:t>take into account</w:t>
-      </w:r>
-      <w:proofErr w:type="gramEnd"/>
-    </w:p>
-  </w:comment>
-  <w:comment w:id="116" w:author="Andreas R" w:date="2022-03-28T14:00:00Z" w:initials="AR">
-    <w:p>
-      <w:pPr>
-        <w:pStyle w:val="CommentText"/>
-      </w:pPr>
-      <w:r>
-        <w:rPr>
-          <w:rStyle w:val="CommentReference"/>
-        </w:rPr>
-        <w:annotationRef/>
-      </w:r>
-      <w:r>
-        <w:t xml:space="preserve">Check that this is acceptable? </w:t>
-      </w:r>
-    </w:p>
-  </w:comment>
-  <w:comment w:id="118" w:author="Andreas R" w:date="2022-03-28T14:02:00Z" w:initials="AR">
-    <w:p>
-      <w:pPr>
-        <w:pStyle w:val="CommentText"/>
-      </w:pPr>
-      <w:r>
-        <w:rPr>
-          <w:rStyle w:val="CommentReference"/>
-        </w:rPr>
-        <w:annotationRef/>
-      </w:r>
-      <w:r>
-        <w:t>Check log scale</w:t>
-      </w:r>
-    </w:p>
-  </w:comment>
-  <w:comment w:id="119" w:author="Andreas R" w:date="2022-03-28T14:16:00Z" w:initials="AR">
-    <w:p>
-      <w:pPr>
-        <w:pStyle w:val="CommentText"/>
-      </w:pPr>
-      <w:r>
-        <w:rPr>
-          <w:rStyle w:val="CommentReference"/>
-        </w:rPr>
-        <w:annotationRef/>
-      </w:r>
-      <w:r>
-        <w:t>Need a LOT more insights here</w:t>
-      </w:r>
-    </w:p>
-  </w:comment>
-  <w:comment w:id="121" w:author="Andreas R" w:date="2022-03-28T14:26:00Z" w:initials="AR">
-    <w:p>
-      <w:pPr>
-        <w:pStyle w:val="CommentText"/>
-      </w:pPr>
-      <w:r>
-        <w:rPr>
-          <w:rStyle w:val="CommentReference"/>
-        </w:rPr>
-        <w:annotationRef/>
-      </w:r>
-      <w:r>
-        <w:t>Will probably need rephrasing</w:t>
-      </w:r>
-    </w:p>
-  </w:comment>
-  <w:comment w:id="122" w:author="Andreas R" w:date="2022-03-28T15:19:00Z" w:initials="AR">
-    <w:p>
-      <w:pPr>
-        <w:pStyle w:val="CommentText"/>
-      </w:pPr>
-      <w:r>
-        <w:rPr>
-          <w:rStyle w:val="CommentReference"/>
-        </w:rPr>
-        <w:annotationRef/>
-      </w:r>
-      <w:r>
-        <w:t>Do I need this?</w:t>
-      </w:r>
-    </w:p>
-  </w:comment>
-  <w:comment w:id="123" w:author="Andreas R" w:date="2022-03-28T19:15:00Z" w:initials="AR">
-    <w:p>
-      <w:pPr>
-        <w:pStyle w:val="CommentText"/>
-      </w:pPr>
-      <w:r>
-        <w:rPr>
-          <w:rStyle w:val="CommentReference"/>
-        </w:rPr>
-        <w:annotationRef/>
-      </w:r>
-      <w:r>
-        <w:t>Should this be ‘mean’ everywhere?</w:t>
-      </w:r>
-      <w:r>
-        <w:t xml:space="preserve"> – Need to put in that it is the mean</w:t>
-      </w:r>
-    </w:p>
-  </w:comment>
-  <w:comment w:id="124" w:author="Andreas R" w:date="2022-03-28T19:45:00Z" w:initials="AR">
+  <w:comment w:id="104" w:author="Andreas R" w:date="2022-03-28T19:45:00Z" w:initials="AR">
     <w:p>
       <w:pPr>
         <w:pStyle w:val="CommentText"/>
@@ -15546,7 +15227,7 @@
       </w:pPr>
     </w:p>
   </w:comment>
-  <w:comment w:id="125" w:author="Andreas R" w:date="2022-03-28T19:10:00Z" w:initials="AR">
+  <w:comment w:id="105" w:author="Andreas R" w:date="2022-03-28T19:10:00Z" w:initials="AR">
     <w:p>
       <w:pPr>
         <w:pStyle w:val="CommentText"/>
@@ -15562,7 +15243,7 @@
       </w:r>
     </w:p>
   </w:comment>
-  <w:comment w:id="128" w:author="Andreas R" w:date="2022-03-28T20:40:00Z" w:initials="AR">
+  <w:comment w:id="108" w:author="Andreas R" w:date="2022-03-28T20:40:00Z" w:initials="AR">
     <w:p>
       <w:pPr>
         <w:pStyle w:val="CommentText"/>
@@ -15586,7 +15267,7 @@
       </w:r>
     </w:p>
   </w:comment>
-  <w:comment w:id="127" w:author="Andreas R" w:date="2022-03-28T20:40:00Z" w:initials="AR">
+  <w:comment w:id="107" w:author="Andreas R" w:date="2022-03-28T20:40:00Z" w:initials="AR">
     <w:p>
       <w:pPr>
         <w:pStyle w:val="CommentText"/>
@@ -15602,7 +15283,7 @@
       </w:r>
     </w:p>
   </w:comment>
-  <w:comment w:id="131" w:author="Andreas R" w:date="2022-03-28T14:49:00Z" w:initials="AR">
+  <w:comment w:id="111" w:author="Andreas R" w:date="2022-03-28T14:49:00Z" w:initials="AR">
     <w:p>
       <w:pPr>
         <w:pStyle w:val="CommentText"/>
@@ -15618,7 +15299,7 @@
       </w:r>
     </w:p>
   </w:comment>
-  <w:comment w:id="133" w:author="Andreas R" w:date="2022-03-28T14:53:00Z" w:initials="AR">
+  <w:comment w:id="113" w:author="Andreas R" w:date="2022-03-28T14:53:00Z" w:initials="AR">
     <w:p>
       <w:pPr>
         <w:pStyle w:val="CommentText"/>
@@ -15634,7 +15315,7 @@
       </w:r>
     </w:p>
   </w:comment>
-  <w:comment w:id="135" w:author="Andreas R" w:date="2022-04-02T17:52:00Z" w:initials="AR">
+  <w:comment w:id="115" w:author="Andreas R" w:date="2022-04-02T17:52:00Z" w:initials="AR">
     <w:p>
       <w:pPr>
         <w:pStyle w:val="CommentText"/>
@@ -15676,7 +15357,7 @@
       </w:r>
     </w:p>
   </w:comment>
-  <w:comment w:id="137" w:author="Andreas R" w:date="2022-03-28T20:47:00Z" w:initials="AR">
+  <w:comment w:id="117" w:author="Andreas R" w:date="2022-03-28T20:47:00Z" w:initials="AR">
     <w:p>
       <w:pPr>
         <w:pStyle w:val="CommentText"/>
@@ -15692,7 +15373,7 @@
       </w:r>
     </w:p>
   </w:comment>
-  <w:comment w:id="141" w:author="Andreas R" w:date="2022-04-03T14:16:00Z" w:initials="AR">
+  <w:comment w:id="119" w:author="Andreas R" w:date="2022-04-03T16:42:00Z" w:initials="AR">
     <w:p>
       <w:pPr>
         <w:pStyle w:val="CommentText"/>
@@ -15704,11 +15385,11 @@
         <w:annotationRef/>
       </w:r>
       <w:r>
-        <w:t>Add that it takes time above the checking process to transmit the offset value, this offset could also be lost</w:t>
+        <w:t>Fix flooding graphs</w:t>
       </w:r>
     </w:p>
   </w:comment>
-  <w:comment w:id="142" w:author="Andreas R" w:date="2022-03-29T10:00:00Z" w:initials="AR">
+  <w:comment w:id="120" w:author="Andreas R" w:date="2022-03-28T13:15:00Z" w:initials="AR">
     <w:p>
       <w:pPr>
         <w:pStyle w:val="CommentText"/>
@@ -15720,19 +15401,11 @@
         <w:annotationRef/>
       </w:r>
       <w:r>
-        <w:t xml:space="preserve">I do say that the relationship is linear before, need to justify that it is very low so we can say it’s </w:t>
-      </w:r>
-      <w:proofErr w:type="gramStart"/>
-      <w:r>
-        <w:t>O(</w:t>
-      </w:r>
-      <w:proofErr w:type="gramEnd"/>
-      <w:r>
-        <w:t>log n)</w:t>
+        <w:t xml:space="preserve">May need to explain why time is simulated better (did describe that it is to make it synchronous </w:t>
       </w:r>
     </w:p>
   </w:comment>
-  <w:comment w:id="144" w:author="Andreas R" w:date="2022-03-29T10:04:00Z" w:initials="AR">
+  <w:comment w:id="121" w:author="Andreas R" w:date="2022-03-28T13:15:00Z" w:initials="AR">
     <w:p>
       <w:pPr>
         <w:pStyle w:val="CommentText"/>
@@ -15744,11 +15417,19 @@
         <w:annotationRef/>
       </w:r>
       <w:r>
-        <w:t>Need to add a better justification to this</w:t>
+        <w:t xml:space="preserve">Do I even need to explain that it is arbitrary – might be useful otherwise markers may think that X number of nodes will </w:t>
+      </w:r>
+      <w:proofErr w:type="gramStart"/>
+      <w:r>
+        <w:t>actually become</w:t>
+      </w:r>
+      <w:proofErr w:type="gramEnd"/>
+      <w:r>
+        <w:t xml:space="preserve"> overwhelmed when it is just an indication of scalability </w:t>
       </w:r>
     </w:p>
   </w:comment>
-  <w:comment w:id="147" w:author="Andreas R" w:date="2022-03-29T10:12:00Z" w:initials="AR">
+  <w:comment w:id="125" w:author="Andreas R" w:date="2022-04-03T14:16:00Z" w:initials="AR">
     <w:p>
       <w:pPr>
         <w:pStyle w:val="CommentText"/>
@@ -15760,11 +15441,11 @@
         <w:annotationRef/>
       </w:r>
       <w:r>
-        <w:t>Do I need to say this/can I say this?</w:t>
+        <w:t>Add that it takes time above the checking process to transmit the offset value, this offset could also be lost</w:t>
       </w:r>
     </w:p>
   </w:comment>
-  <w:comment w:id="150" w:author="Andreas R" w:date="2022-03-29T10:24:00Z" w:initials="AR">
+  <w:comment w:id="126" w:author="Andreas R" w:date="2022-03-29T10:00:00Z" w:initials="AR">
     <w:p>
       <w:pPr>
         <w:pStyle w:val="CommentText"/>
@@ -15776,19 +15457,19 @@
         <w:annotationRef/>
       </w:r>
       <w:r>
-        <w:t xml:space="preserve">Should include time complexity but what is it I’m </w:t>
+        <w:t xml:space="preserve">I do say that the relationship is linear before, need to justify that it is very low so we can say it’s </w:t>
       </w:r>
       <w:proofErr w:type="gramStart"/>
       <w:r>
-        <w:t>actually measuring</w:t>
+        <w:t>O(</w:t>
       </w:r>
       <w:proofErr w:type="gramEnd"/>
       <w:r>
-        <w:t>?? Following sentence does explain this, maybe remove?</w:t>
+        <w:t>log n)</w:t>
       </w:r>
     </w:p>
   </w:comment>
-  <w:comment w:id="152" w:author="Andreas R" w:date="2022-04-03T14:17:00Z" w:initials="AR">
+  <w:comment w:id="128" w:author="Andreas R" w:date="2022-03-29T10:04:00Z" w:initials="AR">
     <w:p>
       <w:pPr>
         <w:pStyle w:val="CommentText"/>
@@ -15800,16 +15481,11 @@
         <w:annotationRef/>
       </w:r>
       <w:r>
-        <w:t xml:space="preserve">Add time taken to do random </w:t>
-      </w:r>
-      <w:proofErr w:type="spellStart"/>
-      <w:r>
-        <w:t>checkup</w:t>
-      </w:r>
-      <w:proofErr w:type="spellEnd"/>
+        <w:t>Need to add a better justification to this</w:t>
+      </w:r>
     </w:p>
   </w:comment>
-  <w:comment w:id="154" w:author="Andreas R" w:date="2022-03-25T19:03:00Z" w:initials="AR">
+  <w:comment w:id="131" w:author="Andreas R" w:date="2022-03-29T10:12:00Z" w:initials="AR">
     <w:p>
       <w:pPr>
         <w:pStyle w:val="CommentText"/>
@@ -15821,11 +15497,11 @@
         <w:annotationRef/>
       </w:r>
       <w:r>
-        <w:t>Maybe summarise, some parts that don’t really fit in the main sections here</w:t>
+        <w:t>Do I need to say this/can I say this?</w:t>
       </w:r>
     </w:p>
   </w:comment>
-  <w:comment w:id="156" w:author="Andreas R" w:date="2022-03-25T19:08:00Z" w:initials="AR">
+  <w:comment w:id="134" w:author="Andreas R" w:date="2022-03-29T10:24:00Z" w:initials="AR">
     <w:p>
       <w:pPr>
         <w:pStyle w:val="CommentText"/>
@@ -15837,11 +15513,19 @@
         <w:annotationRef/>
       </w:r>
       <w:r>
-        <w:t>….as described in the chapter on it</w:t>
+        <w:t xml:space="preserve">Should include time complexity but what is it I’m </w:t>
+      </w:r>
+      <w:proofErr w:type="gramStart"/>
+      <w:r>
+        <w:t>actually measuring</w:t>
+      </w:r>
+      <w:proofErr w:type="gramEnd"/>
+      <w:r>
+        <w:t>?? Following sentence does explain this, maybe remove?</w:t>
       </w:r>
     </w:p>
   </w:comment>
-  <w:comment w:id="155" w:author="Andreas R" w:date="2022-03-25T19:18:00Z" w:initials="AR">
+  <w:comment w:id="136" w:author="Andreas R" w:date="2022-04-03T14:17:00Z" w:initials="AR">
     <w:p>
       <w:pPr>
         <w:pStyle w:val="CommentText"/>
@@ -15853,19 +15537,16 @@
         <w:annotationRef/>
       </w:r>
       <w:r>
-        <w:t xml:space="preserve">Need to put this in the implementation and come back to why this isn’t possible just </w:t>
-      </w:r>
-      <w:proofErr w:type="gramStart"/>
-      <w:r>
-        <w:t>now</w:t>
-      </w:r>
-      <w:proofErr w:type="gramEnd"/>
-      <w:r>
-        <w:t xml:space="preserve"> but it is being considered</w:t>
-      </w:r>
+        <w:t xml:space="preserve">Add time taken to do random </w:t>
+      </w:r>
+      <w:proofErr w:type="spellStart"/>
+      <w:r>
+        <w:t>checkup</w:t>
+      </w:r>
+      <w:proofErr w:type="spellEnd"/>
     </w:p>
   </w:comment>
-  <w:comment w:id="158" w:author="Andreas R" w:date="2022-03-25T18:45:00Z" w:initials="AR">
+  <w:comment w:id="138" w:author="Andreas R" w:date="2022-03-25T19:03:00Z" w:initials="AR">
     <w:p>
       <w:pPr>
         <w:pStyle w:val="CommentText"/>
@@ -15877,11 +15558,11 @@
         <w:annotationRef/>
       </w:r>
       <w:r>
-        <w:t>Find better title for content</w:t>
+        <w:t>Maybe summarise, some parts that don’t really fit in the main sections here</w:t>
       </w:r>
     </w:p>
   </w:comment>
-  <w:comment w:id="159" w:author="Andreas R" w:date="2022-03-25T18:50:00Z" w:initials="AR">
+  <w:comment w:id="139" w:author="Andreas R" w:date="2022-03-28T12:04:00Z" w:initials="AR">
     <w:p>
       <w:pPr>
         <w:pStyle w:val="CommentText"/>
@@ -15893,11 +15574,11 @@
         <w:annotationRef/>
       </w:r>
       <w:r>
-        <w:t>May need highlighting better</w:t>
+        <w:t>Better to move to evaluation</w:t>
       </w:r>
     </w:p>
   </w:comment>
-  <w:comment w:id="161" w:author="Andreas R" w:date="2022-03-25T19:26:00Z" w:initials="AR">
+  <w:comment w:id="141" w:author="Andreas R" w:date="2022-03-25T19:08:00Z" w:initials="AR">
     <w:p>
       <w:pPr>
         <w:pStyle w:val="CommentText"/>
@@ -15909,11 +15590,11 @@
         <w:annotationRef/>
       </w:r>
       <w:r>
-        <w:t>Can I really justify this??</w:t>
+        <w:t>….as described in the chapter on it</w:t>
       </w:r>
     </w:p>
   </w:comment>
-  <w:comment w:id="162" w:author="Andreas R" w:date="2022-02-21T16:11:00Z" w:initials="AR">
+  <w:comment w:id="140" w:author="Andreas R" w:date="2022-03-25T19:18:00Z" w:initials="AR">
     <w:p>
       <w:pPr>
         <w:pStyle w:val="CommentText"/>
@@ -15925,11 +15606,19 @@
         <w:annotationRef/>
       </w:r>
       <w:r>
-        <w:t>Define this</w:t>
+        <w:t xml:space="preserve">Need to put this in the implementation and come back to why this isn’t possible just </w:t>
+      </w:r>
+      <w:proofErr w:type="gramStart"/>
+      <w:r>
+        <w:t>now</w:t>
+      </w:r>
+      <w:proofErr w:type="gramEnd"/>
+      <w:r>
+        <w:t xml:space="preserve"> but it is being considered</w:t>
       </w:r>
     </w:p>
   </w:comment>
-  <w:comment w:id="160" w:author="Andreas R" w:date="2022-03-28T11:54:00Z" w:initials="AR">
+  <w:comment w:id="143" w:author="Andreas R" w:date="2022-03-25T18:45:00Z" w:initials="AR">
     <w:p>
       <w:pPr>
         <w:pStyle w:val="CommentText"/>
@@ -15941,11 +15630,11 @@
         <w:annotationRef/>
       </w:r>
       <w:r>
-        <w:t>This is the same thing</w:t>
+        <w:t>Find better title for content</w:t>
       </w:r>
     </w:p>
   </w:comment>
-  <w:comment w:id="164" w:author="Andreas R" w:date="2022-02-06T11:18:00Z" w:initials="AR">
+  <w:comment w:id="144" w:author="Andreas R" w:date="2022-03-25T18:50:00Z" w:initials="AR">
     <w:p>
       <w:pPr>
         <w:pStyle w:val="CommentText"/>
@@ -15957,11 +15646,11 @@
         <w:annotationRef/>
       </w:r>
       <w:r>
-        <w:t>Discuss any further changes that were needed when implementing in Popcorn, outline how it was done</w:t>
+        <w:t>May need highlighting better</w:t>
       </w:r>
     </w:p>
   </w:comment>
-  <w:comment w:id="165" w:author="Andreas R" w:date="2022-03-27T13:56:00Z" w:initials="AR">
+  <w:comment w:id="146" w:author="Andreas R" w:date="2022-03-25T19:26:00Z" w:initials="AR">
     <w:p>
       <w:pPr>
         <w:pStyle w:val="CommentText"/>
@@ -15973,28 +15662,11 @@
         <w:annotationRef/>
       </w:r>
       <w:r>
-        <w:t xml:space="preserve">NEED TO CONFIRMN </w:t>
-      </w:r>
-      <w:proofErr w:type="gramStart"/>
-      <w:r>
-        <w:t xml:space="preserve">THIS </w:t>
-      </w:r>
-      <w:r>
-        <w:t xml:space="preserve"> </w:t>
-      </w:r>
-      <w:r>
-        <w:t>–</w:t>
-      </w:r>
-      <w:proofErr w:type="gramEnd"/>
-      <w:r>
-        <w:t xml:space="preserve"> </w:t>
-      </w:r>
-      <w:r>
-        <w:t>ask Antonio</w:t>
+        <w:t>Can I really justify this??</w:t>
       </w:r>
     </w:p>
   </w:comment>
-  <w:comment w:id="167" w:author="Andreas R" w:date="2022-02-06T11:20:00Z" w:initials="AR">
+  <w:comment w:id="147" w:author="Andreas R" w:date="2022-02-21T16:11:00Z" w:initials="AR">
     <w:p>
       <w:pPr>
         <w:pStyle w:val="CommentText"/>
@@ -16006,19 +15678,11 @@
         <w:annotationRef/>
       </w:r>
       <w:r>
-        <w:t xml:space="preserve">Also add in conceptual challenges to </w:t>
-      </w:r>
-      <w:proofErr w:type="gramStart"/>
-      <w:r>
-        <w:t>project:</w:t>
-      </w:r>
-      <w:proofErr w:type="gramEnd"/>
-      <w:r>
-        <w:t xml:space="preserve"> spent a lot of time researching capabilities and a lot of dead ends with encryption libraries because of Popcorn being implemented on an older kernel version. This was due to lack of experience with Linux which is why the project changed direction</w:t>
+        <w:t>Define this</w:t>
       </w:r>
     </w:p>
   </w:comment>
-  <w:comment w:id="168" w:author="Andreas R" w:date="2022-04-01T15:19:00Z" w:initials="AR">
+  <w:comment w:id="145" w:author="Andreas R" w:date="2022-03-28T11:54:00Z" w:initials="AR">
     <w:p>
       <w:pPr>
         <w:pStyle w:val="CommentText"/>
@@ -16030,11 +15694,11 @@
         <w:annotationRef/>
       </w:r>
       <w:r>
-        <w:t>Rephrase and don’t need the numbers but an important thing to put in</w:t>
+        <w:t>This is the same thing</w:t>
       </w:r>
     </w:p>
   </w:comment>
-  <w:comment w:id="169" w:author="Andreas R" w:date="2022-04-01T16:35:00Z" w:initials="AR">
+  <w:comment w:id="149" w:author="Andreas R" w:date="2022-02-06T11:18:00Z" w:initials="AR">
     <w:p>
       <w:pPr>
         <w:pStyle w:val="CommentText"/>
@@ -16046,11 +15710,11 @@
         <w:annotationRef/>
       </w:r>
       <w:r>
-        <w:t>Try and get this across, a lot of problems were caused by this</w:t>
+        <w:t>Discuss any further changes that were needed when implementing in Popcorn, outline how it was done</w:t>
       </w:r>
     </w:p>
   </w:comment>
-  <w:comment w:id="170" w:author="Andreas R" w:date="2022-04-01T16:39:00Z" w:initials="AR">
+  <w:comment w:id="150" w:author="Andreas R" w:date="2022-03-27T13:56:00Z" w:initials="AR">
     <w:p>
       <w:pPr>
         <w:pStyle w:val="CommentText"/>
@@ -16062,11 +15726,28 @@
         <w:annotationRef/>
       </w:r>
       <w:r>
-        <w:t>Put in presentation, emphasise the additional skills you learn on the way</w:t>
+        <w:t xml:space="preserve">NEED TO CONFIRMN </w:t>
+      </w:r>
+      <w:proofErr w:type="gramStart"/>
+      <w:r>
+        <w:t xml:space="preserve">THIS </w:t>
+      </w:r>
+      <w:r>
+        <w:t xml:space="preserve"> </w:t>
+      </w:r>
+      <w:r>
+        <w:t>–</w:t>
+      </w:r>
+      <w:proofErr w:type="gramEnd"/>
+      <w:r>
+        <w:t xml:space="preserve"> </w:t>
+      </w:r>
+      <w:r>
+        <w:t>ask Antonio</w:t>
       </w:r>
     </w:p>
   </w:comment>
-  <w:comment w:id="172" w:author="Andreas R" w:date="2022-04-02T16:00:00Z" w:initials="AR">
+  <w:comment w:id="152" w:author="Andreas R" w:date="2022-02-06T11:20:00Z" w:initials="AR">
     <w:p>
       <w:pPr>
         <w:pStyle w:val="CommentText"/>
@@ -16078,11 +15759,19 @@
         <w:annotationRef/>
       </w:r>
       <w:r>
-        <w:t>Check page numbers are correct and carry on from previous section</w:t>
+        <w:t xml:space="preserve">Also add in conceptual challenges to </w:t>
+      </w:r>
+      <w:proofErr w:type="gramStart"/>
+      <w:r>
+        <w:t>project:</w:t>
+      </w:r>
+      <w:proofErr w:type="gramEnd"/>
+      <w:r>
+        <w:t xml:space="preserve"> spent a lot of time researching capabilities and a lot of dead ends with encryption libraries because of Popcorn being implemented on an older kernel version. This was due to lack of experience with Linux which is why the project changed direction</w:t>
       </w:r>
     </w:p>
   </w:comment>
-  <w:comment w:id="177" w:author="Andreas R" w:date="2021-10-19T14:53:00Z" w:initials="AR">
+  <w:comment w:id="153" w:author="Andreas R" w:date="2022-04-01T15:19:00Z" w:initials="AR">
     <w:p>
       <w:pPr>
         <w:pStyle w:val="CommentText"/>
@@ -16094,11 +15783,11 @@
         <w:annotationRef/>
       </w:r>
       <w:r>
-        <w:t>Fix column for reference numbers</w:t>
+        <w:t>Rephrase and don’t need the numbers but an important thing to put in</w:t>
       </w:r>
     </w:p>
   </w:comment>
-  <w:comment w:id="176" w:author="Andreas R" w:date="2021-10-19T14:53:00Z" w:initials="AR">
+  <w:comment w:id="154" w:author="Andreas R" w:date="2022-04-01T16:35:00Z" w:initials="AR">
     <w:p>
       <w:pPr>
         <w:pStyle w:val="CommentText"/>
@@ -16110,11 +15799,75 @@
         <w:annotationRef/>
       </w:r>
       <w:r>
-        <w:t>Update references</w:t>
+        <w:t>Try and get this across, a lot of problems were caused by this</w:t>
       </w:r>
     </w:p>
   </w:comment>
-  <w:comment w:id="175" w:author="Andreas R" w:date="2021-10-22T20:15:00Z" w:initials="AR">
+  <w:comment w:id="155" w:author="Andreas R" w:date="2022-04-01T16:39:00Z" w:initials="AR">
+    <w:p>
+      <w:pPr>
+        <w:pStyle w:val="CommentText"/>
+      </w:pPr>
+      <w:r>
+        <w:rPr>
+          <w:rStyle w:val="CommentReference"/>
+        </w:rPr>
+        <w:annotationRef/>
+      </w:r>
+      <w:r>
+        <w:t>Put in presentation, emphasise the additional skills you learn on the way</w:t>
+      </w:r>
+    </w:p>
+  </w:comment>
+  <w:comment w:id="157" w:author="Andreas R" w:date="2022-04-02T16:00:00Z" w:initials="AR">
+    <w:p>
+      <w:pPr>
+        <w:pStyle w:val="CommentText"/>
+      </w:pPr>
+      <w:r>
+        <w:rPr>
+          <w:rStyle w:val="CommentReference"/>
+        </w:rPr>
+        <w:annotationRef/>
+      </w:r>
+      <w:r>
+        <w:t>Check page numbers are correct and carry on from previous section</w:t>
+      </w:r>
+    </w:p>
+  </w:comment>
+  <w:comment w:id="162" w:author="Andreas R" w:date="2021-10-19T14:53:00Z" w:initials="AR">
+    <w:p>
+      <w:pPr>
+        <w:pStyle w:val="CommentText"/>
+      </w:pPr>
+      <w:r>
+        <w:rPr>
+          <w:rStyle w:val="CommentReference"/>
+        </w:rPr>
+        <w:annotationRef/>
+      </w:r>
+      <w:r>
+        <w:t>Fix column for reference numbers</w:t>
+      </w:r>
+    </w:p>
+  </w:comment>
+  <w:comment w:id="161" w:author="Andreas R" w:date="2021-10-19T14:53:00Z" w:initials="AR">
+    <w:p>
+      <w:pPr>
+        <w:pStyle w:val="CommentText"/>
+      </w:pPr>
+      <w:r>
+        <w:rPr>
+          <w:rStyle w:val="CommentReference"/>
+        </w:rPr>
+        <w:annotationRef/>
+      </w:r>
+      <w:r>
+        <w:t>Update references</w:t>
+      </w:r>
+    </w:p>
+  </w:comment>
+  <w:comment w:id="160" w:author="Andreas R" w:date="2021-10-22T20:15:00Z" w:initials="AR">
     <w:p>
       <w:pPr>
         <w:pStyle w:val="CommentText"/>
@@ -16201,28 +15954,10 @@
   <w15:commentEx w15:paraId="72B02BFE" w15:done="0"/>
   <w15:commentEx w15:paraId="580ED32D" w15:done="0"/>
   <w15:commentEx w15:paraId="03FE89F5" w15:done="0"/>
-  <w15:commentEx w15:paraId="1ED0B1AE" w15:done="0"/>
-  <w15:commentEx w15:paraId="58522D7F" w15:done="0"/>
-  <w15:commentEx w15:paraId="3AF92543" w15:done="0"/>
-  <w15:commentEx w15:paraId="6BB14DE6" w15:done="0"/>
   <w15:commentEx w15:paraId="11FB9994" w15:done="0"/>
-  <w15:commentEx w15:paraId="0C012E70" w15:done="0"/>
-  <w15:commentEx w15:paraId="2E87B21B" w15:done="0"/>
-  <w15:commentEx w15:paraId="1F969A92" w15:done="0"/>
-  <w15:commentEx w15:paraId="3246AA1D" w15:done="0"/>
-  <w15:commentEx w15:paraId="4755DE83" w15:done="0"/>
-  <w15:commentEx w15:paraId="693CB69C" w15:done="0"/>
-  <w15:commentEx w15:paraId="12E96311" w15:done="0"/>
-  <w15:commentEx w15:paraId="42B0A7D7" w15:done="0"/>
-  <w15:commentEx w15:paraId="04058FAD" w15:done="0"/>
-  <w15:commentEx w15:paraId="2AF2A061" w15:done="0"/>
-  <w15:commentEx w15:paraId="3D7B6438" w15:done="0"/>
-  <w15:commentEx w15:paraId="45B4CC24" w15:done="0"/>
-  <w15:commentEx w15:paraId="4ECAF179" w15:done="0"/>
+  <w15:commentEx w15:paraId="548A9201" w15:done="0"/>
   <w15:commentEx w15:paraId="15DE4E2A" w15:done="0"/>
   <w15:commentEx w15:paraId="2A2F23BE" w15:done="0"/>
-  <w15:commentEx w15:paraId="64FDF5A9" w15:done="0"/>
-  <w15:commentEx w15:paraId="37458BF9" w15:done="0"/>
   <w15:commentEx w15:paraId="2EF93AF5" w15:done="0"/>
   <w15:commentEx w15:paraId="53B18509" w15:done="0"/>
   <w15:commentEx w15:paraId="064DC925" w15:done="0"/>
@@ -16233,6 +15968,9 @@
   <w15:commentEx w15:paraId="7E45A699" w15:done="0"/>
   <w15:commentEx w15:paraId="2873E293" w15:done="0"/>
   <w15:commentEx w15:paraId="6F86DE7B" w15:done="0"/>
+  <w15:commentEx w15:paraId="01605799" w15:done="0"/>
+  <w15:commentEx w15:paraId="680D480B" w15:done="0"/>
+  <w15:commentEx w15:paraId="6091C86E" w15:done="0"/>
   <w15:commentEx w15:paraId="0835CBED" w15:done="0"/>
   <w15:commentEx w15:paraId="1CBD0671" w15:done="0"/>
   <w15:commentEx w15:paraId="1739B58F" w15:done="0"/>
@@ -16240,6 +15978,7 @@
   <w15:commentEx w15:paraId="22199C57" w15:done="0"/>
   <w15:commentEx w15:paraId="6DC768F1" w15:done="0"/>
   <w15:commentEx w15:paraId="229E4C2F" w15:done="0"/>
+  <w15:commentEx w15:paraId="7ED8E6B1" w15:done="0"/>
   <w15:commentEx w15:paraId="2DDD5DA0" w15:done="0"/>
   <w15:commentEx w15:paraId="205D7F98" w15:done="0"/>
   <w15:commentEx w15:paraId="3DF4B419" w15:done="0"/>
@@ -16317,28 +16056,10 @@
   <w16cex:commentExtensible w16cex:durableId="25F44736" w16cex:dateUtc="2022-04-03T15:17:00Z"/>
   <w16cex:commentExtensible w16cex:durableId="25F44C16" w16cex:dateUtc="2022-04-03T15:38:00Z"/>
   <w16cex:commentExtensible w16cex:durableId="25AA2CE1" w16cex:dateUtc="2022-02-06T11:17:00Z"/>
-  <w16cex:commentExtensible w16cex:durableId="25AA2CBD" w16cex:dateUtc="2022-02-06T11:17:00Z"/>
-  <w16cex:commentExtensible w16cex:durableId="25EC9ADF" w16cex:dateUtc="2022-03-28T19:36:00Z"/>
-  <w16cex:commentExtensible w16cex:durableId="25EC3404" w16cex:dateUtc="2022-03-28T12:17:00Z"/>
-  <w16cex:commentExtensible w16cex:durableId="25EC216C" w16cex:dateUtc="2022-03-28T10:58:00Z"/>
   <w16cex:commentExtensible w16cex:durableId="25EC24FE" w16cex:dateUtc="2022-03-28T11:13:00Z"/>
-  <w16cex:commentExtensible w16cex:durableId="25EC22D0" w16cex:dateUtc="2022-03-28T11:04:00Z"/>
-  <w16cex:commentExtensible w16cex:durableId="25EC258A" w16cex:dateUtc="2022-03-28T11:16:00Z"/>
-  <w16cex:commentExtensible w16cex:durableId="25EC26D7" w16cex:dateUtc="2022-03-28T11:21:00Z"/>
-  <w16cex:commentExtensible w16cex:durableId="25EC29AE" w16cex:dateUtc="2022-03-28T11:33:00Z"/>
-  <w16cex:commentExtensible w16cex:durableId="25EC2A36" w16cex:dateUtc="2022-03-28T11:36:00Z"/>
-  <w16cex:commentExtensible w16cex:durableId="25EC2B61" w16cex:dateUtc="2022-03-28T11:41:00Z"/>
-  <w16cex:commentExtensible w16cex:durableId="25EC3099" w16cex:dateUtc="2022-03-28T12:03:00Z"/>
-  <w16cex:commentExtensible w16cex:durableId="25EC31C5" w16cex:dateUtc="2022-03-28T12:08:00Z"/>
-  <w16cex:commentExtensible w16cex:durableId="25F44CFB" w16cex:dateUtc="2022-04-03T15:42:00Z"/>
-  <w16cex:commentExtensible w16cex:durableId="25EC3365" w16cex:dateUtc="2022-03-28T12:15:00Z"/>
-  <w16cex:commentExtensible w16cex:durableId="25EC3388" w16cex:dateUtc="2022-03-28T12:15:00Z"/>
-  <w16cex:commentExtensible w16cex:durableId="25EC3886" w16cex:dateUtc="2022-03-28T12:37:00Z"/>
-  <w16cex:commentExtensible w16cex:durableId="25EC3C07" w16cex:dateUtc="2022-03-28T12:52:00Z"/>
+  <w16cex:commentExtensible w16cex:durableId="25EC41D4" w16cex:dateUtc="2022-03-28T13:16:00Z"/>
   <w16cex:commentExtensible w16cex:durableId="25EC3DF7" w16cex:dateUtc="2022-03-28T13:00:00Z"/>
   <w16cex:commentExtensible w16cex:durableId="25EC3E59" w16cex:dateUtc="2022-03-28T13:02:00Z"/>
-  <w16cex:commentExtensible w16cex:durableId="25EC41D4" w16cex:dateUtc="2022-03-28T13:16:00Z"/>
-  <w16cex:commentExtensible w16cex:durableId="25EC43FC" w16cex:dateUtc="2022-03-28T13:26:00Z"/>
   <w16cex:commentExtensible w16cex:durableId="25EC506D" w16cex:dateUtc="2022-03-28T14:19:00Z"/>
   <w16cex:commentExtensible w16cex:durableId="25EC87B7" w16cex:dateUtc="2022-03-28T18:15:00Z"/>
   <w16cex:commentExtensible w16cex:durableId="25EC8ED6" w16cex:dateUtc="2022-03-28T18:45:00Z"/>
@@ -16349,6 +16070,9 @@
   <w16cex:commentExtensible w16cex:durableId="25EC4A4F" w16cex:dateUtc="2022-03-28T13:53:00Z"/>
   <w16cex:commentExtensible w16cex:durableId="25F30BEE" w16cex:dateUtc="2022-04-02T16:52:00Z"/>
   <w16cex:commentExtensible w16cex:durableId="25EC9D46" w16cex:dateUtc="2022-03-28T19:47:00Z"/>
+  <w16cex:commentExtensible w16cex:durableId="25F44CFB" w16cex:dateUtc="2022-04-03T15:42:00Z"/>
+  <w16cex:commentExtensible w16cex:durableId="25EC3365" w16cex:dateUtc="2022-03-28T12:15:00Z"/>
+  <w16cex:commentExtensible w16cex:durableId="25EC3388" w16cex:dateUtc="2022-03-28T12:15:00Z"/>
   <w16cex:commentExtensible w16cex:durableId="25F42AD2" w16cex:dateUtc="2022-04-03T13:16:00Z"/>
   <w16cex:commentExtensible w16cex:durableId="25ED5757" w16cex:dateUtc="2022-03-29T09:00:00Z"/>
   <w16cex:commentExtensible w16cex:durableId="25ED5832" w16cex:dateUtc="2022-03-29T09:04:00Z"/>
@@ -16356,6 +16080,7 @@
   <w16cex:commentExtensible w16cex:durableId="25ED5CD6" w16cex:dateUtc="2022-03-29T09:24:00Z"/>
   <w16cex:commentExtensible w16cex:durableId="25F42AF9" w16cex:dateUtc="2022-04-03T13:17:00Z"/>
   <w16cex:commentExtensible w16cex:durableId="25E89078" w16cex:dateUtc="2022-03-25T19:03:00Z"/>
+  <w16cex:commentExtensible w16cex:durableId="25EC22D0" w16cex:dateUtc="2022-03-28T11:04:00Z"/>
   <w16cex:commentExtensible w16cex:durableId="25E891A7" w16cex:dateUtc="2022-03-25T19:08:00Z"/>
   <w16cex:commentExtensible w16cex:durableId="25E8940A" w16cex:dateUtc="2022-03-25T19:18:00Z"/>
   <w16cex:commentExtensible w16cex:durableId="25E88C37" w16cex:dateUtc="2022-03-25T18:45:00Z"/>
@@ -16433,28 +16158,10 @@
   <w16cid:commentId w16cid:paraId="72B02BFE" w16cid:durableId="25F44736"/>
   <w16cid:commentId w16cid:paraId="580ED32D" w16cid:durableId="25F44C16"/>
   <w16cid:commentId w16cid:paraId="03FE89F5" w16cid:durableId="25AA2CE1"/>
-  <w16cid:commentId w16cid:paraId="1ED0B1AE" w16cid:durableId="25AA2CBD"/>
-  <w16cid:commentId w16cid:paraId="58522D7F" w16cid:durableId="25EC9ADF"/>
-  <w16cid:commentId w16cid:paraId="3AF92543" w16cid:durableId="25EC3404"/>
-  <w16cid:commentId w16cid:paraId="6BB14DE6" w16cid:durableId="25EC216C"/>
   <w16cid:commentId w16cid:paraId="11FB9994" w16cid:durableId="25EC24FE"/>
-  <w16cid:commentId w16cid:paraId="0C012E70" w16cid:durableId="25EC22D0"/>
-  <w16cid:commentId w16cid:paraId="2E87B21B" w16cid:durableId="25EC258A"/>
-  <w16cid:commentId w16cid:paraId="1F969A92" w16cid:durableId="25EC26D7"/>
-  <w16cid:commentId w16cid:paraId="3246AA1D" w16cid:durableId="25EC29AE"/>
-  <w16cid:commentId w16cid:paraId="4755DE83" w16cid:durableId="25EC2A36"/>
-  <w16cid:commentId w16cid:paraId="693CB69C" w16cid:durableId="25EC2B61"/>
-  <w16cid:commentId w16cid:paraId="12E96311" w16cid:durableId="25EC3099"/>
-  <w16cid:commentId w16cid:paraId="42B0A7D7" w16cid:durableId="25EC31C5"/>
-  <w16cid:commentId w16cid:paraId="04058FAD" w16cid:durableId="25F44CFB"/>
-  <w16cid:commentId w16cid:paraId="2AF2A061" w16cid:durableId="25EC3365"/>
-  <w16cid:commentId w16cid:paraId="3D7B6438" w16cid:durableId="25EC3388"/>
-  <w16cid:commentId w16cid:paraId="45B4CC24" w16cid:durableId="25EC3886"/>
-  <w16cid:commentId w16cid:paraId="4ECAF179" w16cid:durableId="25EC3C07"/>
+  <w16cid:commentId w16cid:paraId="548A9201" w16cid:durableId="25EC41D4"/>
   <w16cid:commentId w16cid:paraId="15DE4E2A" w16cid:durableId="25EC3DF7"/>
   <w16cid:commentId w16cid:paraId="2A2F23BE" w16cid:durableId="25EC3E59"/>
-  <w16cid:commentId w16cid:paraId="64FDF5A9" w16cid:durableId="25EC41D4"/>
-  <w16cid:commentId w16cid:paraId="37458BF9" w16cid:durableId="25EC43FC"/>
   <w16cid:commentId w16cid:paraId="2EF93AF5" w16cid:durableId="25EC506D"/>
   <w16cid:commentId w16cid:paraId="53B18509" w16cid:durableId="25EC87B7"/>
   <w16cid:commentId w16cid:paraId="064DC925" w16cid:durableId="25EC8ED6"/>
@@ -16465,6 +16172,9 @@
   <w16cid:commentId w16cid:paraId="7E45A699" w16cid:durableId="25EC4A4F"/>
   <w16cid:commentId w16cid:paraId="2873E293" w16cid:durableId="25F30BEE"/>
   <w16cid:commentId w16cid:paraId="6F86DE7B" w16cid:durableId="25EC9D46"/>
+  <w16cid:commentId w16cid:paraId="01605799" w16cid:durableId="25F44CFB"/>
+  <w16cid:commentId w16cid:paraId="680D480B" w16cid:durableId="25EC3365"/>
+  <w16cid:commentId w16cid:paraId="6091C86E" w16cid:durableId="25EC3388"/>
   <w16cid:commentId w16cid:paraId="0835CBED" w16cid:durableId="25F42AD2"/>
   <w16cid:commentId w16cid:paraId="1CBD0671" w16cid:durableId="25ED5757"/>
   <w16cid:commentId w16cid:paraId="1739B58F" w16cid:durableId="25ED5832"/>
@@ -16472,6 +16182,7 @@
   <w16cid:commentId w16cid:paraId="22199C57" w16cid:durableId="25ED5CD6"/>
   <w16cid:commentId w16cid:paraId="6DC768F1" w16cid:durableId="25F42AF9"/>
   <w16cid:commentId w16cid:paraId="229E4C2F" w16cid:durableId="25E89078"/>
+  <w16cid:commentId w16cid:paraId="7ED8E6B1" w16cid:durableId="25EC22D0"/>
   <w16cid:commentId w16cid:paraId="2DDD5DA0" w16cid:durableId="25E891A7"/>
   <w16cid:commentId w16cid:paraId="205D7F98" w16cid:durableId="25E8940A"/>
   <w16cid:commentId w16cid:paraId="3DF4B419" w16cid:durableId="25E88C37"/>
@@ -20027,7 +19738,7 @@
             </a:pPr>
             <a:r>
               <a:rPr lang="en-GB"/>
-              <a:t>Acknowledgement - Average AttemptsRounds Against Node List Length</a:t>
+              <a:t>Acknowledgement - Average Attempts Rounds Against Node List Length</a:t>
             </a:r>
           </a:p>
         </c:rich>

</xml_diff>

<commit_message>
Updated section on results and implementation
</commit_message>
<xml_diff>
--- a/minf_s1736273.docx
+++ b/minf_s1736273.docx
@@ -10338,11 +10338,9 @@
       <w:r>
         <w:t xml:space="preserve"> are not guaranteed to detect all </w:t>
       </w:r>
-      <w:proofErr w:type="gramStart"/>
-      <w:r>
-        <w:t>errors</w:t>
-      </w:r>
-      <w:proofErr w:type="gramEnd"/>
+      <w:r>
+        <w:t>errors,</w:t>
+      </w:r>
       <w:r>
         <w:t xml:space="preserve"> any previous errors were carried onto the following attempt</w:t>
       </w:r>
@@ -10614,29 +10612,13 @@
         <w:ind w:left="0" w:firstLine="0"/>
       </w:pPr>
       <w:r>
-        <w:t xml:space="preserve">These two algorithms are evaluated together in this section as they detect and correct errors in a similar way. </w:t>
-      </w:r>
-      <w:commentRangeStart w:id="102"/>
-      <w:r>
-        <w:t>Their graphs are shown together with the same axis</w:t>
+        <w:t>These two algorithms are evaluated together in this section as they detect and correct errors in a similar way. Their graphs are shown together with the same axis</w:t>
       </w:r>
       <w:r>
         <w:t xml:space="preserve"> boundaries</w:t>
       </w:r>
       <w:r>
-        <w:t xml:space="preserve"> for ease of comparison.</w:t>
-      </w:r>
-      <w:commentRangeEnd w:id="102"/>
-      <w:r>
-        <w:rPr>
-          <w:rStyle w:val="CommentReference"/>
-          <w:rFonts w:ascii="NimbusRomNo9L" w:eastAsia="Times New Roman" w:hAnsi="NimbusRomNo9L"/>
-          <w:color w:val="auto"/>
-        </w:rPr>
-        <w:commentReference w:id="102"/>
-      </w:r>
-      <w:r>
-        <w:t xml:space="preserve"> </w:t>
+        <w:t xml:space="preserve"> for ease of comparison. </w:t>
       </w:r>
     </w:p>
     <w:p/>
@@ -10715,11 +10697,9 @@
       <w:r>
         <w:t xml:space="preserve"> it can take multiple rounds of the algorithm for the correct value move through the network (</w:t>
       </w:r>
-      <w:proofErr w:type="gramStart"/>
-      <w:r>
-        <w:t>e.g.</w:t>
-      </w:r>
-      <w:proofErr w:type="gramEnd"/>
+      <w:r>
+        <w:t>e.g.,</w:t>
+      </w:r>
       <w:r>
         <w:t xml:space="preserve"> if 3 adjacent nodes have a mistake then the node in middle will not have received the correct value after the first round).</w:t>
       </w:r>
@@ -10734,63 +10714,21 @@
         <w:t xml:space="preserve">explains the dip in the number of rounds towards the end of all the graphs. </w:t>
       </w:r>
       <w:r>
-        <w:t xml:space="preserve">To gain a better understanding of the impact that this would have on a real implementation we compare these algorithms for the </w:t>
-      </w:r>
-      <w:commentRangeStart w:id="103"/>
-      <w:r>
-        <w:t xml:space="preserve">average </w:t>
-      </w:r>
-      <w:commentRangeEnd w:id="103"/>
-      <w:r>
-        <w:rPr>
-          <w:rStyle w:val="CommentReference"/>
-          <w:rFonts w:ascii="NimbusRomNo9L" w:eastAsia="Times New Roman" w:hAnsi="NimbusRomNo9L"/>
-          <w:color w:val="auto"/>
-        </w:rPr>
-        <w:commentReference w:id="103"/>
-      </w:r>
-      <w:r>
-        <w:t xml:space="preserve">and maximum values for a node list of length 80 on with </w:t>
-      </w:r>
-      <w:commentRangeStart w:id="104"/>
-      <w:r>
-        <w:t xml:space="preserve">a 5% drop </w:t>
-      </w:r>
-      <w:commentRangeEnd w:id="104"/>
-      <w:r>
-        <w:rPr>
-          <w:rStyle w:val="CommentReference"/>
-          <w:rFonts w:ascii="NimbusRomNo9L" w:eastAsia="Times New Roman" w:hAnsi="NimbusRomNo9L"/>
-          <w:color w:val="auto"/>
-        </w:rPr>
-        <w:commentReference w:id="104"/>
-      </w:r>
-      <w:r>
-        <w:t xml:space="preserve">rate. This is because 80 is a large number of nodes but there are fewer data points closer to 100 and the </w:t>
-      </w:r>
-      <w:commentRangeStart w:id="105"/>
-      <w:r>
-        <w:t xml:space="preserve">5% drop rate is the closest to a </w:t>
+        <w:t xml:space="preserve">To gain a better understanding of the impact that this would have on a real implementation we compare these algorithms for the average and maximum values for a node list of length 80 on with a 5% drop rate. This is because 80 is </w:t>
       </w:r>
       <w:proofErr w:type="gramStart"/>
       <w:r>
-        <w:t>real world</w:t>
+        <w:t>a large number of</w:t>
       </w:r>
       <w:proofErr w:type="gramEnd"/>
       <w:r>
-        <w:t xml:space="preserve"> network.</w:t>
-      </w:r>
-      <w:commentRangeEnd w:id="105"/>
-      <w:r>
-        <w:rPr>
-          <w:rStyle w:val="CommentReference"/>
-          <w:rFonts w:ascii="NimbusRomNo9L" w:eastAsia="Times New Roman" w:hAnsi="NimbusRomNo9L"/>
-          <w:color w:val="auto"/>
-        </w:rPr>
-        <w:commentReference w:id="105"/>
-      </w:r>
-      <w:r>
-        <w:t xml:space="preserve"> The results are shown in </w:t>
+        <w:t xml:space="preserve"> nodes but there are fewer data points closer to 100</w:t>
+      </w:r>
+      <w:r>
+        <w:t xml:space="preserve">. </w:t>
+      </w:r>
+      <w:r>
+        <w:t xml:space="preserve">The results are shown in </w:t>
       </w:r>
       <w:r>
         <w:fldChar w:fldCharType="begin"/>
@@ -10989,8 +10927,18 @@
               <w:ind w:left="0" w:firstLine="0"/>
               <w:jc w:val="center"/>
             </w:pPr>
+            <w:commentRangeStart w:id="102"/>
             <w:r>
               <w:t>4</w:t>
+            </w:r>
+            <w:commentRangeEnd w:id="102"/>
+            <w:r>
+              <w:rPr>
+                <w:rStyle w:val="CommentReference"/>
+                <w:rFonts w:ascii="NimbusRomNo9L" w:eastAsia="Times New Roman" w:hAnsi="NimbusRomNo9L"/>
+                <w:color w:val="auto"/>
+              </w:rPr>
+              <w:commentReference w:id="102"/>
             </w:r>
           </w:p>
         </w:tc>
@@ -11136,7 +11084,7 @@
       <w:pPr>
         <w:pStyle w:val="Caption"/>
       </w:pPr>
-      <w:bookmarkStart w:id="106" w:name="_Ref99391375"/>
+      <w:bookmarkStart w:id="103" w:name="_Ref99391375"/>
       <w:r>
         <w:t xml:space="preserve">Table </w:t>
       </w:r>
@@ -11148,7 +11096,7 @@
           <w:t>1</w:t>
         </w:r>
       </w:fldSimple>
-      <w:bookmarkEnd w:id="106"/>
+      <w:bookmarkEnd w:id="103"/>
       <w:r>
         <w:t>:</w:t>
       </w:r>
@@ -11171,17 +11119,19 @@
         <w:t>Thi</w:t>
       </w:r>
       <w:r>
-        <w:t>s shows that in a realistic implementation of the network there would be a small number of rounds needed even for large node lists. The maximum number can be used in the implementation to maximise the probability of resolving all errors.</w:t>
+        <w:t xml:space="preserve">s shows that </w:t>
+      </w:r>
+      <w:r>
+        <w:t>in an implementation of these algorithms a small number of corrections would be needed even in a large node list</w:t>
+      </w:r>
+      <w:r>
+        <w:t>. The maximum number can be used in the implementation to maximise the probability of resolving all errors.</w:t>
       </w:r>
     </w:p>
     <w:p/>
     <w:p>
       <w:r>
-        <w:t xml:space="preserve">The </w:t>
-      </w:r>
-      <w:commentRangeStart w:id="107"/>
-      <w:r>
-        <w:t xml:space="preserve">maximums, shown in </w:t>
+        <w:t xml:space="preserve">The maximums, shown in </w:t>
       </w:r>
       <w:r>
         <w:fldChar w:fldCharType="begin"/>
@@ -11237,21 +11187,25 @@
       <w:r>
         <w:t xml:space="preserve">, show that the maximum number of rounds needed </w:t>
       </w:r>
-      <w:commentRangeStart w:id="108"/>
-      <w:r>
-        <w:t xml:space="preserve">does not scale exponentially </w:t>
-      </w:r>
-      <w:commentRangeEnd w:id="108"/>
-      <w:r>
-        <w:rPr>
-          <w:rStyle w:val="CommentReference"/>
-          <w:rFonts w:ascii="NimbusRomNo9L" w:eastAsia="Times New Roman" w:hAnsi="NimbusRomNo9L"/>
-          <w:color w:val="auto"/>
-        </w:rPr>
-        <w:commentReference w:id="108"/>
-      </w:r>
-      <w:r>
-        <w:t xml:space="preserve">and for low drop rates does not reach excessive values. This is also demonstrated by the values in </w:t>
+      <w:r>
+        <w:t>does not reach excessive values. This</w:t>
+      </w:r>
+      <w:r>
+        <w:t xml:space="preserve"> i</w:t>
+      </w:r>
+      <w:proofErr w:type="spellStart"/>
+      <w:r>
+        <w:t>s</w:t>
+      </w:r>
+      <w:proofErr w:type="spellEnd"/>
+      <w:r>
+        <w:t xml:space="preserve"> also </w:t>
+      </w:r>
+      <w:r>
+        <w:t>confirmed</w:t>
+      </w:r>
+      <w:r>
+        <w:t xml:space="preserve"> by the values in </w:t>
       </w:r>
       <w:r>
         <w:fldChar w:fldCharType="begin"/>
@@ -11281,17 +11235,7 @@
         <w:t>.</w:t>
       </w:r>
     </w:p>
-    <w:commentRangeEnd w:id="107"/>
-    <w:p>
-      <w:r>
-        <w:rPr>
-          <w:rStyle w:val="CommentReference"/>
-          <w:rFonts w:ascii="NimbusRomNo9L" w:eastAsia="Times New Roman" w:hAnsi="NimbusRomNo9L"/>
-          <w:color w:val="auto"/>
-        </w:rPr>
-        <w:commentReference w:id="107"/>
-      </w:r>
-    </w:p>
+    <w:p/>
     <w:p/>
     <w:p>
       <w:r>
@@ -11333,7 +11277,7 @@
         <w:pStyle w:val="Caption"/>
         <w:jc w:val="both"/>
       </w:pPr>
-      <w:bookmarkStart w:id="109" w:name="_Ref99391765"/>
+      <w:bookmarkStart w:id="104" w:name="_Ref99391765"/>
       <w:r>
         <w:t xml:space="preserve">Figure </w:t>
       </w:r>
@@ -11345,7 +11289,7 @@
           <w:t>4</w:t>
         </w:r>
       </w:fldSimple>
-      <w:bookmarkEnd w:id="109"/>
+      <w:bookmarkEnd w:id="104"/>
       <w:r>
         <w:t xml:space="preserve"> Average number of rounds required to resolve all conflicts using the check random algorithm.</w:t>
       </w:r>
@@ -11388,7 +11332,7 @@
         <w:pStyle w:val="Caption"/>
         <w:jc w:val="both"/>
       </w:pPr>
-      <w:bookmarkStart w:id="110" w:name="_Ref99391774"/>
+      <w:bookmarkStart w:id="105" w:name="_Ref99391774"/>
       <w:r>
         <w:t xml:space="preserve">Figure </w:t>
       </w:r>
@@ -11400,24 +11344,24 @@
           <w:t>5</w:t>
         </w:r>
       </w:fldSimple>
-      <w:bookmarkEnd w:id="110"/>
+      <w:bookmarkEnd w:id="105"/>
       <w:r>
         <w:t xml:space="preserve">: </w:t>
       </w:r>
       <w:r>
         <w:t xml:space="preserve">Average number of rounds required to resolve all </w:t>
       </w:r>
-      <w:commentRangeStart w:id="111"/>
+      <w:commentRangeStart w:id="106"/>
       <w:r>
         <w:t xml:space="preserve">conflicts </w:t>
       </w:r>
-      <w:commentRangeEnd w:id="111"/>
+      <w:commentRangeEnd w:id="106"/>
       <w:r>
         <w:rPr>
           <w:rStyle w:val="CommentReference"/>
           <w:rFonts w:ascii="NimbusRomNo9L" w:eastAsia="Times New Roman" w:hAnsi="NimbusRomNo9L" w:cs="Times New Roman"/>
         </w:rPr>
-        <w:commentReference w:id="111"/>
+        <w:commentReference w:id="106"/>
       </w:r>
       <w:r>
         <w:t xml:space="preserve">using the check </w:t>
@@ -11473,7 +11417,7 @@
         <w:pStyle w:val="Caption"/>
         <w:jc w:val="both"/>
       </w:pPr>
-      <w:bookmarkStart w:id="112" w:name="_Ref99392319"/>
+      <w:bookmarkStart w:id="107" w:name="_Ref99392319"/>
       <w:r>
         <w:t xml:space="preserve">Figure </w:t>
       </w:r>
@@ -11485,7 +11429,7 @@
           <w:t>6</w:t>
         </w:r>
       </w:fldSimple>
-      <w:bookmarkEnd w:id="112"/>
+      <w:bookmarkEnd w:id="107"/>
       <w:r>
         <w:t>:</w:t>
       </w:r>
@@ -11498,17 +11442,17 @@
       <w:r>
         <w:t xml:space="preserve">number of rounds required to resolve all conflicts </w:t>
       </w:r>
-      <w:commentRangeStart w:id="113"/>
+      <w:commentRangeStart w:id="108"/>
       <w:r>
         <w:t xml:space="preserve">using </w:t>
       </w:r>
-      <w:commentRangeEnd w:id="113"/>
+      <w:commentRangeEnd w:id="108"/>
       <w:r>
         <w:rPr>
           <w:rStyle w:val="CommentReference"/>
           <w:rFonts w:ascii="NimbusRomNo9L" w:eastAsia="Times New Roman" w:hAnsi="NimbusRomNo9L" w:cs="Times New Roman"/>
         </w:rPr>
-        <w:commentReference w:id="113"/>
+        <w:commentReference w:id="108"/>
       </w:r>
       <w:r>
         <w:t>the check random algorithm.</w:t>
@@ -11556,7 +11500,7 @@
         <w:pStyle w:val="Caption"/>
         <w:jc w:val="left"/>
       </w:pPr>
-      <w:bookmarkStart w:id="114" w:name="_Ref99392323"/>
+      <w:bookmarkStart w:id="109" w:name="_Ref99392323"/>
       <w:r>
         <w:t xml:space="preserve">Figure </w:t>
       </w:r>
@@ -11568,7 +11512,7 @@
           <w:t>7</w:t>
         </w:r>
       </w:fldSimple>
-      <w:bookmarkEnd w:id="114"/>
+      <w:bookmarkEnd w:id="109"/>
       <w:r>
         <w:t>:</w:t>
       </w:r>
@@ -11578,17 +11522,17 @@
       <w:r>
         <w:t xml:space="preserve">number of rounds required to resolve all </w:t>
       </w:r>
-      <w:commentRangeStart w:id="115"/>
+      <w:commentRangeStart w:id="110"/>
       <w:r>
         <w:t xml:space="preserve">conflicts </w:t>
       </w:r>
-      <w:commentRangeEnd w:id="115"/>
+      <w:commentRangeEnd w:id="110"/>
       <w:r>
         <w:rPr>
           <w:rStyle w:val="CommentReference"/>
           <w:rFonts w:ascii="NimbusRomNo9L" w:eastAsia="Times New Roman" w:hAnsi="NimbusRomNo9L" w:cs="Times New Roman"/>
         </w:rPr>
-        <w:commentReference w:id="115"/>
+        <w:commentReference w:id="110"/>
       </w:r>
       <w:r>
         <w:t xml:space="preserve">using the check </w:t>
@@ -11613,15 +11557,42 @@
       <w:pPr>
         <w:pStyle w:val="Heading3"/>
       </w:pPr>
-      <w:bookmarkStart w:id="116" w:name="_Toc99882691"/>
-      <w:r>
-        <w:t xml:space="preserve">X.X.X Summary of </w:t>
-      </w:r>
-      <w:commentRangeStart w:id="117"/>
-      <w:r>
-        <w:t>Attempts</w:t>
-      </w:r>
-      <w:commentRangeEnd w:id="117"/>
+      <w:bookmarkStart w:id="111" w:name="_Toc99882691"/>
+      <w:r>
+        <w:t>X.X.X Summary of Attempts</w:t>
+      </w:r>
+      <w:bookmarkEnd w:id="111"/>
+      <w:r>
+        <w:t xml:space="preserve"> and Rounds</w:t>
+      </w:r>
+    </w:p>
+    <w:p>
+      <w:r>
+        <w:t xml:space="preserve">In summary, the number of attempts for the acknowledgement algorithm grows quickly for large node lists. Check random marginally </w:t>
+      </w:r>
+      <w:r>
+        <w:t>outperforms</w:t>
+      </w:r>
+      <w:r>
+        <w:t xml:space="preserve"> check neighbours in terms of the number of rounds needed for a consistent node list. The maximum number of rounds in each of these algorithms does not significantly increase as the node list length increases.</w:t>
+      </w:r>
+    </w:p>
+    <w:p/>
+    <w:p/>
+    <w:p>
+      <w:pPr>
+        <w:pStyle w:val="Heading2"/>
+      </w:pPr>
+      <w:bookmarkStart w:id="112" w:name="_Toc99882687"/>
+      <w:commentRangeStart w:id="113"/>
+      <w:r>
+        <w:t xml:space="preserve">X.X </w:t>
+      </w:r>
+      <w:commentRangeStart w:id="114"/>
+      <w:r>
+        <w:t xml:space="preserve">Flooding </w:t>
+      </w:r>
+      <w:commentRangeEnd w:id="114"/>
       <w:r>
         <w:rPr>
           <w:rStyle w:val="CommentReference"/>
@@ -11629,445 +11600,87 @@
           <w:b w:val="0"/>
           <w:color w:val="auto"/>
         </w:rPr>
-        <w:commentReference w:id="117"/>
-      </w:r>
-      <w:bookmarkEnd w:id="116"/>
+        <w:commentReference w:id="114"/>
+      </w:r>
+      <w:r>
+        <w:t>Nodes</w:t>
+      </w:r>
+      <w:bookmarkEnd w:id="112"/>
+    </w:p>
+    <w:p>
+      <w:r>
+        <w:t xml:space="preserve">In this paper flooding of nodes refers to when a node receives a sufficiently large number of messages that it becomes overwhelmed. This is important to determine in order to assess the scalability of different algorithms. Within the simulation a node is classed as flooded if it receives </w:t>
+      </w:r>
+      <w:proofErr w:type="gramStart"/>
+      <w:r>
+        <w:t>a large number of</w:t>
+      </w:r>
+      <w:proofErr w:type="gramEnd"/>
+      <w:r>
+        <w:t xml:space="preserve"> messages within a given time period. Time is simulated within the program so number of flooded nodes is </w:t>
+      </w:r>
+      <w:proofErr w:type="gramStart"/>
+      <w:r>
+        <w:t>arbitrary,</w:t>
+      </w:r>
+      <w:proofErr w:type="gramEnd"/>
+      <w:r>
+        <w:t xml:space="preserve"> it only provides a comparison between different nodes. </w:t>
+      </w:r>
+    </w:p>
+    <w:p/>
+    <w:p/>
+    <w:p/>
+    <w:p>
+      <w:r>
+        <w:t>PROVIDE COMPARISON BETWEEN NODES</w:t>
+      </w:r>
     </w:p>
     <w:p/>
     <w:p>
-      <w:pPr>
-        <w:pStyle w:val="Heading2"/>
-      </w:pPr>
-      <w:bookmarkStart w:id="118" w:name="_Toc99882687"/>
-      <w:r>
-        <w:t xml:space="preserve">X.X </w:t>
-      </w:r>
-      <w:commentRangeStart w:id="119"/>
-      <w:r>
-        <w:t xml:space="preserve">Flooding </w:t>
-      </w:r>
-      <w:commentRangeEnd w:id="119"/>
-      <w:r>
-        <w:rPr>
-          <w:rStyle w:val="CommentReference"/>
-          <w:rFonts w:ascii="NimbusRomNo9L" w:eastAsia="Times New Roman" w:hAnsi="NimbusRomNo9L" w:cs="Times New Roman"/>
-          <w:b w:val="0"/>
-          <w:color w:val="auto"/>
-        </w:rPr>
-        <w:commentReference w:id="119"/>
-      </w:r>
-      <w:r>
-        <w:t>Nodes</w:t>
-      </w:r>
-      <w:bookmarkEnd w:id="118"/>
+      <w:r>
+        <w:t xml:space="preserve">    #TODO: • we must divide the number of messages and floods by the number of times it took to resolve conflicts, should we?</w:t>
+      </w:r>
     </w:p>
     <w:p>
       <w:r>
-        <w:t xml:space="preserve">In this paper flooding of nodes refers to when a node receives a sufficiently large number of messages that it becomes overwhelmed. This is important to determine in order to assess the scalability of different algorithms. Within the simulation a node is classed </w:t>
-      </w:r>
-      <w:commentRangeStart w:id="120"/>
-      <w:r>
-        <w:t xml:space="preserve">as flooded if it receives </w:t>
-      </w:r>
-      <w:proofErr w:type="gramStart"/>
-      <w:r>
-        <w:t>a large number of</w:t>
-      </w:r>
-      <w:proofErr w:type="gramEnd"/>
-      <w:r>
-        <w:t xml:space="preserve"> messages within a given time period. Time is simulated within the program so </w:t>
-      </w:r>
-      <w:commentRangeStart w:id="121"/>
-      <w:r>
-        <w:t xml:space="preserve">number of flooded nodes is </w:t>
-      </w:r>
-      <w:proofErr w:type="gramStart"/>
-      <w:r>
-        <w:t>arbitrary,</w:t>
-      </w:r>
-      <w:proofErr w:type="gramEnd"/>
-      <w:r>
-        <w:t xml:space="preserve"> it only provides a comparison between different nodes. </w:t>
-      </w:r>
-      <w:commentRangeEnd w:id="120"/>
+        <w:t>SINCE ACKNOWLEGEMENT IS WAITING FOR THINGS TO COMPLETE, WHEN IT DROPS A MESSAGE LOWER IN THE NETWORK THEN ALL THE PARENTS WILL ALSO TIMEOUT!</w:t>
+      </w:r>
+      <w:r>
+        <w:t xml:space="preserve"> – this is not relevant for time but might be for flooding</w:t>
+      </w:r>
+    </w:p>
+    <w:p/>
+    <w:p/>
+    <w:p/>
+    <w:commentRangeEnd w:id="113"/>
+    <w:p>
+      <w:pPr>
+        <w:ind w:left="0" w:firstLine="0"/>
+      </w:pPr>
       <w:r>
         <w:rPr>
           <w:rStyle w:val="CommentReference"/>
           <w:rFonts w:ascii="NimbusRomNo9L" w:eastAsia="Times New Roman" w:hAnsi="NimbusRomNo9L"/>
           <w:color w:val="auto"/>
         </w:rPr>
-        <w:commentReference w:id="120"/>
-      </w:r>
-      <w:commentRangeEnd w:id="121"/>
-      <w:r>
-        <w:rPr>
-          <w:rStyle w:val="CommentReference"/>
-          <w:rFonts w:ascii="NimbusRomNo9L" w:eastAsia="Times New Roman" w:hAnsi="NimbusRomNo9L"/>
-          <w:color w:val="auto"/>
-        </w:rPr>
-        <w:commentReference w:id="121"/>
+        <w:commentReference w:id="113"/>
       </w:r>
     </w:p>
-    <w:p/>
-    <w:p>
-      <w:r>
-        <w:t>PROVIDE COMPARISON BETWEEN NODES</w:t>
-      </w:r>
-    </w:p>
-    <w:p/>
-    <w:p>
-      <w:r>
-        <w:t xml:space="preserve">    #TODO: • we must divide the number of messages and floods by the number of times it took to resolve conflicts, should we?</w:t>
-      </w:r>
-    </w:p>
-    <w:p/>
-    <w:p/>
-    <w:p/>
-    <w:p/>
-    <w:p/>
-    <w:p/>
-    <w:p/>
-    <w:p/>
     <w:p>
       <w:pPr>
         <w:pStyle w:val="Heading2"/>
       </w:pPr>
-      <w:bookmarkStart w:id="122" w:name="_Toc99882692"/>
+      <w:bookmarkStart w:id="115" w:name="_Toc99882692"/>
       <w:r>
         <w:t>X.X Time Taken</w:t>
       </w:r>
-      <w:bookmarkEnd w:id="122"/>
+      <w:bookmarkEnd w:id="115"/>
     </w:p>
     <w:p>
       <w:r>
         <w:t>It is important to consider the time taken either to add a node to the network or detect and resolve errors in the node list.</w:t>
       </w:r>
-    </w:p>
-    <w:p/>
-    <w:p>
-      <w:r>
-        <w:t>SINCE ACKNOWLEGEMENT IS WAITING FOR THINGS TO COMPLETE, WHEN IT DROPS A MESSAGE LOWER IN THE NETWORK THEN ALL THE PARENTS WILL ALSO TIMEOUT!</w:t>
-      </w:r>
-    </w:p>
-    <w:p/>
-    <w:p/>
-    <w:p>
-      <w:pPr>
-        <w:pStyle w:val="Heading3"/>
-      </w:pPr>
-      <w:bookmarkStart w:id="123" w:name="_Toc99882693"/>
-      <w:r>
-        <w:t>X.X.X Acknowledgement Algorithm</w:t>
-      </w:r>
-      <w:bookmarkEnd w:id="123"/>
-    </w:p>
-    <w:p>
-      <w:r>
-        <w:t xml:space="preserve">The acknowledgement algorithm </w:t>
-      </w:r>
-      <w:r>
-        <w:t xml:space="preserve">works by preventing errors occurring </w:t>
-      </w:r>
-      <w:r>
-        <w:t xml:space="preserve">while adding a node. For this </w:t>
-      </w:r>
-      <w:proofErr w:type="gramStart"/>
-      <w:r>
-        <w:t>reason</w:t>
-      </w:r>
-      <w:proofErr w:type="gramEnd"/>
-      <w:r>
-        <w:t xml:space="preserve"> only one node can be added at a time, any other node being added must wait until the action is completed. Each node takes ///////////////////</w:t>
-      </w:r>
-    </w:p>
-    <w:p/>
-    <w:p>
-      <w:pPr>
-        <w:pStyle w:val="Heading3"/>
-      </w:pPr>
-      <w:r>
-        <w:t xml:space="preserve"> </w:t>
-      </w:r>
-      <w:bookmarkStart w:id="124" w:name="_Toc99882694"/>
-      <w:r>
-        <w:t xml:space="preserve">X.X.X Check </w:t>
-      </w:r>
-      <w:commentRangeStart w:id="125"/>
-      <w:r>
-        <w:t>Random</w:t>
-      </w:r>
-      <w:bookmarkEnd w:id="124"/>
-      <w:commentRangeEnd w:id="125"/>
-      <w:r>
-        <w:rPr>
-          <w:rStyle w:val="CommentReference"/>
-          <w:rFonts w:ascii="NimbusRomNo9L" w:eastAsia="Times New Roman" w:hAnsi="NimbusRomNo9L" w:cs="Times New Roman"/>
-          <w:b w:val="0"/>
-          <w:color w:val="auto"/>
-        </w:rPr>
-        <w:commentReference w:id="125"/>
-      </w:r>
-    </w:p>
-    <w:p>
-      <w:r>
-        <w:t xml:space="preserve">Check random does not need to wait for a reply from another node which significantly reduces the time taken. Check random has a central coordinator, the </w:t>
-      </w:r>
-      <w:r>
-        <w:lastRenderedPageBreak/>
-        <w:t xml:space="preserve">instigator node, this means that the time taken for a single check to be performed is the time taken to propagate a message across the binary tree structure which is </w:t>
-      </w:r>
-      <w:proofErr w:type="gramStart"/>
-      <w:r>
-        <w:t>O(</w:t>
-      </w:r>
-      <w:proofErr w:type="gramEnd"/>
-      <w:r>
-        <w:t>log n). As seen in the previous section the n</w:t>
-      </w:r>
-      <w:commentRangeStart w:id="126"/>
-      <w:r>
-        <w:t xml:space="preserve">umber of rounds needed is low and so has a </w:t>
-      </w:r>
-      <w:proofErr w:type="gramStart"/>
-      <w:r>
-        <w:t>O(</w:t>
-      </w:r>
-      <w:proofErr w:type="gramEnd"/>
-      <w:r>
-        <w:t>log n) time.</w:t>
-      </w:r>
-      <w:commentRangeEnd w:id="126"/>
-      <w:r>
-        <w:rPr>
-          <w:rStyle w:val="CommentReference"/>
-          <w:rFonts w:ascii="NimbusRomNo9L" w:eastAsia="Times New Roman" w:hAnsi="NimbusRomNo9L"/>
-          <w:color w:val="auto"/>
-        </w:rPr>
-        <w:commentReference w:id="126"/>
-      </w:r>
-    </w:p>
-    <w:p/>
-    <w:p>
-      <w:pPr>
-        <w:pStyle w:val="Heading3"/>
-      </w:pPr>
-      <w:bookmarkStart w:id="127" w:name="_Toc99882695"/>
-      <w:r>
-        <w:t>X.X.X</w:t>
-      </w:r>
-      <w:r>
-        <w:t xml:space="preserve"> Check Neighbours</w:t>
-      </w:r>
-      <w:bookmarkEnd w:id="127"/>
-    </w:p>
-    <w:p>
-      <w:r>
-        <w:t xml:space="preserve">Check neighbours does not require any central coordinator and each node can decide independently when it wishes to run a check. This means that the time taken is simply the number of rounds needed multiplied by the time taken to perform one check. We found in the previous section that the number of rounds is low even for large node lists. </w:t>
-      </w:r>
-      <w:commentRangeStart w:id="128"/>
-      <w:r>
-        <w:t>The time taken to perform one check is extremely small compared to the other algorithms.</w:t>
-      </w:r>
-      <w:commentRangeEnd w:id="128"/>
-      <w:r>
-        <w:rPr>
-          <w:rStyle w:val="CommentReference"/>
-          <w:rFonts w:ascii="NimbusRomNo9L" w:eastAsia="Times New Roman" w:hAnsi="NimbusRomNo9L"/>
-          <w:color w:val="auto"/>
-        </w:rPr>
-        <w:commentReference w:id="128"/>
-      </w:r>
-    </w:p>
-    <w:p/>
-    <w:p/>
-    <w:p/>
-    <w:p>
-      <w:pPr>
-        <w:pStyle w:val="Heading2"/>
-      </w:pPr>
-      <w:bookmarkStart w:id="129" w:name="_Toc99882696"/>
-      <w:r>
-        <w:t>X.X Scalability</w:t>
-      </w:r>
-      <w:bookmarkEnd w:id="129"/>
-    </w:p>
-    <w:p>
-      <w:pPr>
-        <w:pStyle w:val="Heading3"/>
-      </w:pPr>
-      <w:bookmarkStart w:id="130" w:name="_Toc99882697"/>
-      <w:r>
-        <w:t>X.X.X Acknowledgement Algorithm</w:t>
-      </w:r>
-      <w:bookmarkEnd w:id="130"/>
-    </w:p>
-    <w:p>
-      <w:r>
-        <w:t xml:space="preserve">Of the three algorithms the acknowledgement algorithm scales the worst. If an error </w:t>
-      </w:r>
-      <w:proofErr w:type="gramStart"/>
-      <w:r>
-        <w:t>occurs</w:t>
-      </w:r>
-      <w:proofErr w:type="gramEnd"/>
-      <w:r>
-        <w:t xml:space="preserve"> then node that passed the message will timeout. </w:t>
-      </w:r>
-      <w:commentRangeStart w:id="131"/>
-      <w:r>
-        <w:t xml:space="preserve">However, the added time will cause all previous nodes to also timeout and retransmit the message. Since an error is more likely to occur the larger the network then it will result in more timeouts. </w:t>
-      </w:r>
-      <w:commentRangeEnd w:id="131"/>
-      <w:r>
-        <w:rPr>
-          <w:rStyle w:val="CommentReference"/>
-          <w:rFonts w:ascii="NimbusRomNo9L" w:eastAsia="Times New Roman" w:hAnsi="NimbusRomNo9L"/>
-          <w:color w:val="auto"/>
-        </w:rPr>
-        <w:commentReference w:id="131"/>
-      </w:r>
-    </w:p>
-    <w:p/>
-    <w:p>
-      <w:pPr>
-        <w:pStyle w:val="Heading3"/>
-      </w:pPr>
-      <w:bookmarkStart w:id="132" w:name="_Toc99882698"/>
-      <w:r>
-        <w:t>X.X.X Check Random</w:t>
-      </w:r>
-      <w:bookmarkEnd w:id="132"/>
-    </w:p>
-    <w:p>
-      <w:r>
-        <w:t xml:space="preserve">Due to a central coordinator being needed to decide on the random offset value the check random algorithm must propagate messages through the Popcorn network. This takes </w:t>
-      </w:r>
-      <w:proofErr w:type="gramStart"/>
-      <w:r>
-        <w:t>O(</w:t>
-      </w:r>
-      <w:proofErr w:type="gramEnd"/>
-      <w:r>
-        <w:t>log n) steps to send through the network. This provides good scalability for this algorithm.</w:t>
-      </w:r>
-    </w:p>
-    <w:p/>
-    <w:p>
-      <w:pPr>
-        <w:pStyle w:val="Heading3"/>
-      </w:pPr>
-      <w:bookmarkStart w:id="133" w:name="_Toc99882699"/>
-      <w:r>
-        <w:t>X.X.X Check Neighbours</w:t>
-      </w:r>
-      <w:bookmarkEnd w:id="133"/>
-    </w:p>
-    <w:p>
-      <w:r>
-        <w:t xml:space="preserve">The check </w:t>
-      </w:r>
-      <w:proofErr w:type="gramStart"/>
-      <w:r>
-        <w:t>neighbours</w:t>
-      </w:r>
-      <w:proofErr w:type="gramEnd"/>
-      <w:r>
-        <w:t xml:space="preserve"> algorithm is the most scalable as each node can independently decide when to run a check. This makes for </w:t>
-      </w:r>
-      <w:commentRangeStart w:id="134"/>
-      <w:proofErr w:type="gramStart"/>
-      <w:r>
-        <w:t>O(</w:t>
-      </w:r>
-      <w:proofErr w:type="gramEnd"/>
-      <w:r>
-        <w:t>1) operations</w:t>
-      </w:r>
-      <w:commentRangeEnd w:id="134"/>
-      <w:r>
-        <w:rPr>
-          <w:rStyle w:val="CommentReference"/>
-          <w:rFonts w:ascii="NimbusRomNo9L" w:eastAsia="Times New Roman" w:hAnsi="NimbusRomNo9L"/>
-          <w:color w:val="auto"/>
-        </w:rPr>
-        <w:commentReference w:id="134"/>
-      </w:r>
-      <w:r>
-        <w:t xml:space="preserve">. The number and time taken is invariant to the number of nodes in the list. Although the number of rounds does increase </w:t>
-      </w:r>
-      <w:r>
-        <w:t xml:space="preserve">as the node list increases it remains low even for </w:t>
-      </w:r>
-      <w:proofErr w:type="gramStart"/>
-      <w:r>
-        <w:t>a large number of</w:t>
-      </w:r>
-      <w:proofErr w:type="gramEnd"/>
-      <w:r>
-        <w:t xml:space="preserve"> nodes.</w:t>
-      </w:r>
-    </w:p>
-    <w:p/>
-    <w:p>
-      <w:pPr>
-        <w:pStyle w:val="Heading2"/>
-      </w:pPr>
-      <w:bookmarkStart w:id="135" w:name="_Toc99882700"/>
-      <w:r>
-        <w:t xml:space="preserve">X.X </w:t>
-      </w:r>
-      <w:commentRangeStart w:id="136"/>
-      <w:r>
-        <w:t>Summary</w:t>
-      </w:r>
-      <w:bookmarkEnd w:id="135"/>
-      <w:commentRangeEnd w:id="136"/>
-      <w:r>
-        <w:rPr>
-          <w:rStyle w:val="CommentReference"/>
-          <w:rFonts w:ascii="NimbusRomNo9L" w:eastAsia="Times New Roman" w:hAnsi="NimbusRomNo9L" w:cs="Times New Roman"/>
-          <w:b w:val="0"/>
-          <w:color w:val="auto"/>
-        </w:rPr>
-        <w:commentReference w:id="136"/>
-      </w:r>
-    </w:p>
-    <w:p>
-      <w:r>
-        <w:t>Summarise each section</w:t>
-      </w:r>
-    </w:p>
-    <w:p/>
-    <w:p>
-      <w:r>
-        <w:lastRenderedPageBreak/>
-        <w:t>Check neighbours was chosen on balance, because of…… despite …… because WHY IT DOES NOT MATTER</w:t>
-      </w:r>
-    </w:p>
-    <w:p/>
-    <w:p>
-      <w:pPr>
-        <w:pStyle w:val="Heading2"/>
-      </w:pPr>
-      <w:bookmarkStart w:id="137" w:name="_Toc99882683"/>
-      <w:r>
-        <w:t xml:space="preserve">X.X Contrast of </w:t>
-      </w:r>
-      <w:commentRangeStart w:id="138"/>
-      <w:r>
-        <w:t>Algorithms</w:t>
-      </w:r>
-      <w:commentRangeEnd w:id="138"/>
-      <w:r>
-        <w:rPr>
-          <w:rStyle w:val="CommentReference"/>
-          <w:rFonts w:ascii="NimbusRomNo9L" w:eastAsia="Times New Roman" w:hAnsi="NimbusRomNo9L" w:cs="Times New Roman"/>
-          <w:b w:val="0"/>
-          <w:color w:val="auto"/>
-        </w:rPr>
-        <w:commentReference w:id="138"/>
-      </w:r>
-      <w:bookmarkEnd w:id="137"/>
     </w:p>
     <w:p>
       <w:pPr>
@@ -12076,69 +11689,193 @@
     </w:p>
     <w:p/>
     <w:p>
-      <w:commentRangeStart w:id="139"/>
-      <w:r>
-        <w:t>Since neighbours frequently send messages to each other, an optimisation of the system would be place low latency devices near each other (i.e., devices that are physically closer). This means optimisation between the node list would also make the check neighbours algorithm more efficient.</w:t>
-      </w:r>
-      <w:commentRangeEnd w:id="139"/>
-      <w:r>
-        <w:rPr>
-          <w:rStyle w:val="CommentReference"/>
-          <w:rFonts w:ascii="NimbusRomNo9L" w:eastAsia="Times New Roman" w:hAnsi="NimbusRomNo9L"/>
-          <w:color w:val="auto"/>
-        </w:rPr>
-        <w:commentReference w:id="139"/>
+      <w:pPr>
+        <w:pStyle w:val="Heading3"/>
+      </w:pPr>
+      <w:bookmarkStart w:id="116" w:name="_Toc99882693"/>
+      <w:r>
+        <w:t>X.X.X Acknowledgement Algorithm</w:t>
+      </w:r>
+      <w:bookmarkEnd w:id="116"/>
+    </w:p>
+    <w:p>
+      <w:r>
+        <w:t xml:space="preserve">The acknowledgement algorithm </w:t>
+      </w:r>
+      <w:r>
+        <w:t xml:space="preserve">works by preventing errors occurring </w:t>
+      </w:r>
+      <w:r>
+        <w:t xml:space="preserve">while adding a node. For this </w:t>
+      </w:r>
+      <w:r>
+        <w:t>reason,</w:t>
+      </w:r>
+      <w:r>
+        <w:t xml:space="preserve"> only one node can be added at a time, any other node being added must wait until the action is completed. Each</w:t>
+      </w:r>
+      <w:r>
+        <w:t xml:space="preserve"> message takes O(log(n)) time to </w:t>
+      </w:r>
+      <w:r>
+        <w:lastRenderedPageBreak/>
+        <w:t xml:space="preserve">send a message. This is because </w:t>
+      </w:r>
+      <w:r>
+        <w:t xml:space="preserve">both the action and the acknowledgement travels </w:t>
+      </w:r>
+      <w:r>
+        <w:t>along</w:t>
+      </w:r>
+      <w:r>
+        <w:t xml:space="preserve"> a binary tree structure.</w:t>
       </w:r>
     </w:p>
     <w:p/>
     <w:p/>
     <w:p>
-      <w:commentRangeStart w:id="140"/>
-      <w:r>
-        <w:t xml:space="preserve">The acknowledgement algorithm allows for messages to be signed allowing each node to easily to verify the legitimacy of the command it receives along with being able to verify that every child node has also performed the action. For the check random and check neighbour’s algorithm this is more difficult. The </w:t>
-      </w:r>
-      <w:commentRangeStart w:id="141"/>
-      <w:r>
-        <w:t>authentication is left to future work</w:t>
-      </w:r>
-      <w:commentRangeEnd w:id="141"/>
-      <w:r>
-        <w:rPr>
-          <w:rStyle w:val="CommentReference"/>
-          <w:rFonts w:ascii="NimbusRomNo9L" w:eastAsia="Times New Roman" w:hAnsi="NimbusRomNo9L"/>
-          <w:color w:val="auto"/>
-        </w:rPr>
-        <w:commentReference w:id="141"/>
-      </w:r>
-      <w:r>
-        <w:t xml:space="preserve"> however this is an important consideration. When adding or removing a node a command can be signed. For the check random and check neighbour algorithm they can store the signature given in the command and relay this when checking other nodes. Only valid signatures would be considered and therefore it is possible to cryptographically verify all commands with these algorithms.</w:t>
-      </w:r>
-      <w:commentRangeEnd w:id="140"/>
-      <w:r>
-        <w:rPr>
-          <w:rStyle w:val="CommentReference"/>
-          <w:rFonts w:ascii="NimbusRomNo9L" w:eastAsia="Times New Roman" w:hAnsi="NimbusRomNo9L"/>
-          <w:color w:val="auto"/>
-        </w:rPr>
-        <w:commentReference w:id="140"/>
-      </w:r>
+      <w:pPr>
+        <w:pStyle w:val="Heading3"/>
+      </w:pPr>
+      <w:r>
+        <w:t xml:space="preserve"> </w:t>
+      </w:r>
+      <w:bookmarkStart w:id="117" w:name="_Toc99882694"/>
+      <w:r>
+        <w:t>X.X.X Check Random</w:t>
+      </w:r>
+      <w:bookmarkEnd w:id="117"/>
     </w:p>
-    <w:p/>
+    <w:p>
+      <w:r>
+        <w:t xml:space="preserve">Check random </w:t>
+      </w:r>
+      <w:r>
+        <w:t>must first propagate a message with the offset value before running the check</w:t>
+      </w:r>
+      <w:r>
+        <w:t xml:space="preserve">. Check random has a central coordinator, the instigator node, this means that the time taken for a single check to be performed is the time taken to propagate a message across the binary tree structure which is </w:t>
+      </w:r>
+      <w:proofErr w:type="gramStart"/>
+      <w:r>
+        <w:t>O(</w:t>
+      </w:r>
+      <w:proofErr w:type="gramEnd"/>
+      <w:r>
+        <w:t xml:space="preserve">log n). </w:t>
+      </w:r>
+      <w:r>
+        <w:t xml:space="preserve">Each check is then done independently by each node in constant time. </w:t>
+      </w:r>
+      <w:r>
+        <w:t>As seen</w:t>
+      </w:r>
+      <w:r>
+        <w:t xml:space="preserve"> when comparing the number of rounds, this algorithm does not require many rounds to complete. </w:t>
+      </w:r>
+    </w:p>
     <w:p/>
     <w:p/>
     <w:p>
       <w:pPr>
+        <w:pStyle w:val="Heading3"/>
+      </w:pPr>
+      <w:bookmarkStart w:id="118" w:name="_Toc99882695"/>
+      <w:r>
+        <w:t>X.X.X</w:t>
+      </w:r>
+      <w:r>
+        <w:t xml:space="preserve"> Check Neighbours</w:t>
+      </w:r>
+      <w:bookmarkEnd w:id="118"/>
+    </w:p>
+    <w:p>
+      <w:r>
+        <w:t>Check neighbours does not require any central coordinator and each node can decide independently when it wishes to run a check. This means that the time taken is simply the number of rounds needed multiplied by the time taken to perform one check. We found in the previous section that the number of rounds is low even for large node lists. The time taken to perform one check is small compared to the other algorithms</w:t>
+      </w:r>
+      <w:r>
+        <w:t xml:space="preserve"> as it does not require traversing the binary tree structure of the node list.</w:t>
+      </w:r>
+    </w:p>
+    <w:p>
+      <w:pPr>
+        <w:ind w:left="0" w:firstLine="0"/>
+      </w:pPr>
+    </w:p>
+    <w:p>
+      <w:pPr>
+        <w:ind w:left="0" w:firstLine="0"/>
+      </w:pPr>
+    </w:p>
+    <w:p>
+      <w:pPr>
         <w:pStyle w:val="Heading2"/>
       </w:pPr>
-      <w:bookmarkStart w:id="142" w:name="_Toc99882684"/>
-      <w:r>
+      <w:r>
+        <w:t>X.X Authentication</w:t>
+      </w:r>
+    </w:p>
+    <w:p>
+      <w:r>
+        <w:t>Although the authentication of the messages has been left to future work it is important to consider how these algorithms can b</w:t>
+      </w:r>
+      <w:r>
+        <w:t>e adapted in future to facilitate authenticated commands.</w:t>
+      </w:r>
+      <w:r>
+        <w:t xml:space="preserve"> </w:t>
+      </w:r>
+      <w:r>
+        <w:t xml:space="preserve">The acknowledgement algorithm </w:t>
+      </w:r>
+      <w:r>
+        <w:t>could allow</w:t>
+      </w:r>
+      <w:r>
+        <w:t xml:space="preserve"> for messages to be signed allowing each node to easily to verify the legitimacy of the command it receives along with being able to verify that every child node has also performed the action.</w:t>
+      </w:r>
+    </w:p>
+    <w:p/>
+    <w:p>
+      <w:r>
+        <w:t>For the check random and check neighbour’s algorithm this is more difficult.</w:t>
+      </w:r>
+      <w:r>
+        <w:t xml:space="preserve"> </w:t>
+      </w:r>
+      <w:r>
+        <w:t>When adding or removing a node a command can be signed. For the check random and check neighbour algorithm they can store the signature given in the command and relay this when checking other nodes. Only valid signatures would be considered and therefore it is possible to cryptographically verify all commands with these algorithms.</w:t>
+      </w:r>
+      <w:r>
+        <w:t xml:space="preserve"> The downfall with this is that a signature would need to be kept for the lifetime of a node. This should not require a significant amount of memory and is therefore an acceptable solution.</w:t>
+      </w:r>
+    </w:p>
+    <w:p/>
+    <w:p>
+      <w:pPr>
+        <w:ind w:left="0" w:firstLine="0"/>
+      </w:pPr>
+    </w:p>
+    <w:p>
+      <w:pPr>
+        <w:ind w:left="0" w:firstLine="0"/>
+      </w:pPr>
+    </w:p>
+    <w:p>
+      <w:pPr>
+        <w:pStyle w:val="Heading2"/>
+      </w:pPr>
+      <w:bookmarkStart w:id="119" w:name="_Toc99882700"/>
+      <w:r>
+        <w:lastRenderedPageBreak/>
         <w:t xml:space="preserve">X.X </w:t>
       </w:r>
-      <w:commentRangeStart w:id="143"/>
-      <w:r>
-        <w:t>Evaluation of Algorithms</w:t>
-      </w:r>
-      <w:commentRangeEnd w:id="143"/>
+      <w:commentRangeStart w:id="120"/>
+      <w:r>
+        <w:t>Summary</w:t>
+      </w:r>
+      <w:bookmarkEnd w:id="119"/>
+      <w:commentRangeEnd w:id="120"/>
       <w:r>
         <w:rPr>
           <w:rStyle w:val="CommentReference"/>
@@ -12146,122 +11883,89 @@
           <w:b w:val="0"/>
           <w:color w:val="auto"/>
         </w:rPr>
-        <w:commentReference w:id="143"/>
-      </w:r>
-      <w:bookmarkEnd w:id="142"/>
+        <w:commentReference w:id="120"/>
+      </w:r>
     </w:p>
     <w:p>
       <w:r>
-        <w:t xml:space="preserve">The acknowledgement algorithm was measured on the number of attempts were taken to add or remove a node. The other two algorithms were measured on the number of rounds of the algorithm needed before the node list was consistent. </w:t>
-      </w:r>
-      <w:commentRangeStart w:id="144"/>
-      <w:r>
-        <w:t xml:space="preserve">The algorithms are measured differently because the acknowledgement algorithm ensures consistency whereas the other algorithms detect and repair mistakes to the network. </w:t>
-      </w:r>
-      <w:commentRangeEnd w:id="144"/>
+        <w:t xml:space="preserve">In terms of message size and frequency the acknowledgment algorithm clearly outperforms the other two algorithms. However, the check neighbours and check random algorithms allow for significant optimisations. The number of attempts for the acknowledgement algorithm was larger than expected </w:t>
+      </w:r>
+      <w:commentRangeStart w:id="121"/>
+      <w:r>
+        <w:t>however, not to the point that this would make the algorithm infeasible</w:t>
+      </w:r>
+      <w:commentRangeEnd w:id="121"/>
       <w:r>
         <w:rPr>
           <w:rStyle w:val="CommentReference"/>
           <w:rFonts w:ascii="NimbusRomNo9L" w:eastAsia="Times New Roman" w:hAnsi="NimbusRomNo9L"/>
           <w:color w:val="auto"/>
         </w:rPr>
-        <w:commentReference w:id="144"/>
+        <w:commentReference w:id="121"/>
+      </w:r>
+      <w:r>
+        <w:t xml:space="preserve">. The check random and check neighbours </w:t>
+      </w:r>
+      <w:r>
+        <w:t xml:space="preserve">algorithms </w:t>
+      </w:r>
+      <w:r>
+        <w:t>performed well</w:t>
+      </w:r>
+      <w:r>
+        <w:t xml:space="preserve">. Where the number of rounds required to perform the algorithm does not become large even for large node lists. For time taken the check neighbours outperforms the others. This is because each node can independently </w:t>
+      </w:r>
+      <w:r>
+        <w:t>perform</w:t>
+      </w:r>
+      <w:r>
+        <w:t xml:space="preserve"> the action without the need for any central coordinator such as the check random algorithm.</w:t>
       </w:r>
     </w:p>
     <w:p/>
-    <w:p/>
-    <w:p/>
-    <w:p/>
-    <w:p/>
-    <w:p/>
-    <w:p/>
-    <w:p/>
-    <w:p/>
-    <w:p/>
-    <w:p/>
-    <w:p/>
-    <w:p/>
     <w:p>
-      <w:commentRangeStart w:id="145"/>
-    </w:p>
-    <w:p>
-      <w:r>
-        <w:t xml:space="preserve">It was noted during the implementation and testing of the acknowledgement algorithm that </w:t>
-      </w:r>
-      <w:r>
-        <w:t xml:space="preserve">when errors </w:t>
+      <w:r>
+        <w:t>Unlike the other two algorithms, the acknowledgement algorithm aims to prevent errors occurring rather than retrospectively correcting errors. It was noted during the implementation of the acknowledgement algorithm that if an error did occur the algorithm had no way of correcting it and the error grew exponentially with each subsequent change to the node list.</w:t>
+      </w:r>
+      <w:commentRangeStart w:id="122"/>
+      <w:r>
+        <w:t xml:space="preserve"> An operating system should be robust and able to handle any error. A hardware or software failure or a bug in a related system could cause an error in the node list. </w:t>
+      </w:r>
+      <w:r>
+        <w:t xml:space="preserve">A system using the check </w:t>
       </w:r>
       <w:proofErr w:type="gramStart"/>
       <w:r>
-        <w:t>occurred</w:t>
+        <w:t>random</w:t>
       </w:r>
       <w:proofErr w:type="gramEnd"/>
       <w:r>
-        <w:t xml:space="preserve"> they grew extremely quickly, this is because the algorithm has no method of detecting and fixing errors after the fact. The algorithm, when correctly implemented, </w:t>
-      </w:r>
-      <w:commentRangeStart w:id="146"/>
-      <w:r>
-        <w:t>should guarantee the consistency of the node list. However, using an algorithm so dependent no error occurring for something as critical as the operating system???</w:t>
-      </w:r>
-      <w:commentRangeEnd w:id="146"/>
+        <w:t xml:space="preserve"> or check neighbours would be more robust to this kind of error.</w:t>
+      </w:r>
+      <w:commentRangeEnd w:id="122"/>
       <w:r>
         <w:rPr>
           <w:rStyle w:val="CommentReference"/>
           <w:rFonts w:ascii="NimbusRomNo9L" w:eastAsia="Times New Roman" w:hAnsi="NimbusRomNo9L"/>
           <w:color w:val="auto"/>
         </w:rPr>
-        <w:commentReference w:id="146"/>
+        <w:commentReference w:id="122"/>
       </w:r>
     </w:p>
     <w:p/>
     <w:p>
       <w:r>
-        <w:t xml:space="preserve">Found during developing the acknowledgement algorithm that when it goes wrong then errors are amplified as </w:t>
-      </w:r>
-      <w:proofErr w:type="gramStart"/>
-      <w:r>
-        <w:t>it</w:t>
-      </w:r>
-      <w:proofErr w:type="gramEnd"/>
-      <w:r>
-        <w:t xml:space="preserve"> further rounds of error prevention cannot recover from earlier errors. It seems sensible to assume that errors may occur somewhere in the kernel at some point, also Popcorn only requires </w:t>
-      </w:r>
-      <w:commentRangeStart w:id="147"/>
-      <w:r>
-        <w:t>eventual consistenc</w:t>
-      </w:r>
-      <w:commentRangeEnd w:id="147"/>
-      <w:r>
-        <w:rPr>
-          <w:rStyle w:val="CommentReference"/>
-          <w:rFonts w:ascii="NimbusRomNo9L" w:eastAsia="Times New Roman" w:hAnsi="NimbusRomNo9L"/>
-          <w:color w:val="auto"/>
-        </w:rPr>
-        <w:commentReference w:id="147"/>
-      </w:r>
-      <w:r>
-        <w:t xml:space="preserve">y. When this is a kernel process and so needs to be extremely robust it is better to opt for a more robust system of error correction rather than just error prevention. The experiments show that the number of rounds of conflict resolution are </w:t>
-      </w:r>
-      <w:proofErr w:type="gramStart"/>
-      <w:r>
-        <w:t>fairly minimal</w:t>
-      </w:r>
-      <w:proofErr w:type="gramEnd"/>
-      <w:r>
-        <w:t xml:space="preserve"> even for high loss network. </w:t>
-      </w:r>
-      <w:commentRangeEnd w:id="145"/>
-      <w:r>
-        <w:rPr>
-          <w:rStyle w:val="CommentReference"/>
-          <w:rFonts w:ascii="NimbusRomNo9L" w:eastAsia="Times New Roman" w:hAnsi="NimbusRomNo9L"/>
-          <w:color w:val="auto"/>
-        </w:rPr>
-        <w:commentReference w:id="145"/>
-      </w:r>
-    </w:p>
-    <w:p/>
-    <w:p>
+        <w:t xml:space="preserve">Check neighbours was chosen as the best algorithm due to its ability to be able to perform checks where each node can act independently. This results in far faster checking and correction times. Although on average it </w:t>
+      </w:r>
+      <w:r>
+        <w:t>takes</w:t>
+      </w:r>
+      <w:r>
+        <w:t xml:space="preserve"> marginally more rounds to perform a correction, since a central coordinator is not needed </w:t>
+      </w:r>
+      <w:r>
+        <w:t>the check is able to be performed faster. The algorithm allows for significant optimisation in terms of message size and since each node can decide when to run a check it can be optimised in terms of frequency (e.g., the entire system could be disabled if a user knows that the node list will not change).</w:t>
+      </w:r>
       <w:r>
         <w:br w:type="page"/>
       </w:r>
@@ -12286,15 +11990,15 @@
       <w:pPr>
         <w:pStyle w:val="Heading1"/>
       </w:pPr>
-      <w:bookmarkStart w:id="148" w:name="_Toc99882701"/>
+      <w:bookmarkStart w:id="123" w:name="_Toc99882701"/>
       <w:r>
         <w:t xml:space="preserve">Popcorn </w:t>
       </w:r>
-      <w:commentRangeStart w:id="149"/>
+      <w:commentRangeStart w:id="124"/>
       <w:r>
         <w:t>Implementation</w:t>
       </w:r>
-      <w:commentRangeEnd w:id="149"/>
+      <w:commentRangeEnd w:id="124"/>
       <w:r>
         <w:rPr>
           <w:rStyle w:val="CommentReference"/>
@@ -12302,105 +12006,143 @@
           <w:b w:val="0"/>
           <w:color w:val="auto"/>
         </w:rPr>
-        <w:commentReference w:id="149"/>
-      </w:r>
-      <w:bookmarkEnd w:id="148"/>
+        <w:commentReference w:id="124"/>
+      </w:r>
+      <w:bookmarkEnd w:id="123"/>
     </w:p>
+    <w:p/>
     <w:p>
       <w:r>
-        <w:t>Use a hash(</w:t>
+        <w:t xml:space="preserve">The check </w:t>
+      </w:r>
+      <w:proofErr w:type="gramStart"/>
+      <w:r>
+        <w:t>neighbours</w:t>
+      </w:r>
+      <w:proofErr w:type="gramEnd"/>
+      <w:r>
+        <w:t xml:space="preserve"> algorithm was implemented into the Popcorn Linux kernel. It was implemented by creating a function that added the index, address, transport protocol, and a random token to a list. The </w:t>
       </w:r>
       <w:proofErr w:type="spellStart"/>
       <w:r>
-        <w:t>ish</w:t>
+        <w:rPr>
+          <w:rStyle w:val="QuoteChar"/>
+        </w:rPr>
+        <w:t>check_and_repair_popcorn</w:t>
       </w:r>
       <w:proofErr w:type="spellEnd"/>
       <w:r>
-        <w:t>) of the data rather than passing it all of it to reduce message size</w:t>
-      </w:r>
-      <w:r>
-        <w:t>, store changes since last check</w:t>
+        <w:t xml:space="preserve"> function then took the </w:t>
+      </w:r>
+      <w:r>
+        <w:t xml:space="preserve">linked </w:t>
+      </w:r>
+      <w:r>
+        <w:t>list of nodes previously generated</w:t>
+      </w:r>
+      <w:r>
+        <w:t xml:space="preserve">, packaged them into a Popcorn message and sends to the neighbouring nodes. When a node receives a message with the details of other nodes it checks each one to see if there are any inconsistencies between its own node list and its neighbours. </w:t>
+      </w:r>
+      <w:r>
+        <w:t xml:space="preserve">If its node ID is lower than its </w:t>
+      </w:r>
+      <w:proofErr w:type="gramStart"/>
+      <w:r>
+        <w:t>neighbour</w:t>
+      </w:r>
+      <w:proofErr w:type="gramEnd"/>
+      <w:r>
+        <w:t xml:space="preserve"> it runs the </w:t>
+      </w:r>
+      <w:proofErr w:type="spellStart"/>
+      <w:r>
+        <w:rPr>
+          <w:rStyle w:val="QuoteChar"/>
+        </w:rPr>
+        <w:t>check_and_repair_popcorn</w:t>
+      </w:r>
+      <w:proofErr w:type="spellEnd"/>
+      <w:r>
+        <w:t xml:space="preserve"> function to send its node list to its neighbour so that it corrects its node list. If the node list is higher, then it corrects its node list.</w:t>
+      </w:r>
+      <w:r>
+        <w:t xml:space="preserve"> Each message must have a fixed size, for this reason each message can carry 10 nodes (this value can easily be changed). If there are more than 10 </w:t>
+      </w:r>
+      <w:proofErr w:type="gramStart"/>
+      <w:r>
+        <w:t>nodes</w:t>
+      </w:r>
+      <w:proofErr w:type="gramEnd"/>
+      <w:r>
+        <w:t xml:space="preserve"> then another message is sent until all are sent. When there are not enough nodes to fill a message then it is padded with dummy values.</w:t>
+      </w:r>
+      <w:r>
+        <w:t xml:space="preserve"> The transport name is sent with the check so that if a connection is made then the node knows which transport protocol to use. This preserves the work done last year allowing for different transport protocols to be used by different nodes.</w:t>
+      </w:r>
+    </w:p>
+    <w:p/>
+    <w:p>
+      <w:r>
+        <w:t xml:space="preserve">In the previous year’s </w:t>
+      </w:r>
+      <w:r>
+        <w:t>project,</w:t>
+      </w:r>
+      <w:r>
+        <w:t xml:space="preserve"> a randomly generated token was used to ensure that a node outside of the network waiting for Popcorn nodes to connect them only connect to nodes within the network. This was done by the instigator randomly generating a token string which it sent to the new node and passed along with the command to all the other nodes</w:t>
+      </w:r>
+      <w:r>
+        <w:t xml:space="preserve"> in the network. That way the node being added knew only to add the nodes with the correct token and aborted if there were too many failed attempts. This was extended by storing the token within the node list so that it could be recalled with every check of the node list. When a node is establishing a connection due to a check in the node list it only does so if the token is correct, providing security to the node list. </w:t>
+      </w:r>
+      <w:r>
+        <w:t xml:space="preserve">These messages are currently unencrypted so do not provide security in </w:t>
+      </w:r>
+      <w:r>
+        <w:t>isolation,</w:t>
+      </w:r>
+      <w:r>
+        <w:t xml:space="preserve"> but encryption has been left as future work.</w:t>
+      </w:r>
+      <w:r>
+        <w:t xml:space="preserve"> A future addition could be to sign the tokens so that every node can cryptographically verify if a node should be added.</w:t>
       </w:r>
     </w:p>
     <w:p/>
     <w:p/>
     <w:p/>
-    <w:p>
-      <w:r>
-        <w:t xml:space="preserve">#TODO: storing the token in the node list, this way a </w:t>
-      </w:r>
-      <w:r>
-        <w:t>new node can verify that the command was correct. This needs to be taken for the node that it is sending to rather than the node it is checking</w:t>
-      </w:r>
-      <w:r>
-        <w:t xml:space="preserve"> – add in future signed tokens that can be revoked</w:t>
-      </w:r>
-    </w:p>
     <w:p/>
     <w:p/>
     <w:p>
       <w:r>
-        <w:t xml:space="preserve">#TODO: could not set a timeout on the socket because the options </w:t>
-      </w:r>
-      <w:proofErr w:type="gramStart"/>
-      <w:r>
-        <w:t>is</w:t>
-      </w:r>
-      <w:proofErr w:type="gramEnd"/>
-      <w:r>
-        <w:t xml:space="preserve"> only available on the next version of the kernel – need to stress that updating would be an entire project in itself </w:t>
+        <w:lastRenderedPageBreak/>
+        <w:t>Use a hash(</w:t>
+      </w:r>
+      <w:proofErr w:type="spellStart"/>
+      <w:r>
+        <w:t>ish</w:t>
+      </w:r>
+      <w:proofErr w:type="spellEnd"/>
+      <w:r>
+        <w:t>) of the data rather than passing it all of it to reduce message size</w:t>
+      </w:r>
+      <w:r>
+        <w:t>, store changes since last check</w:t>
+      </w:r>
+    </w:p>
+    <w:p>
+      <w:pPr>
+        <w:ind w:left="0" w:firstLine="0"/>
+      </w:pPr>
+    </w:p>
+    <w:p>
+      <w:pPr>
+        <w:ind w:left="0" w:firstLine="0"/>
+      </w:pPr>
+      <w:r>
+        <w:t>#TODO: initially only stored recent changes to the node list, then implemented the hash of nodes</w:t>
       </w:r>
     </w:p>
     <w:p/>
-    <w:p/>
-    <w:p>
-      <w:r>
-        <w:t xml:space="preserve">#TODO: using a timeout in </w:t>
-      </w:r>
-      <w:proofErr w:type="spellStart"/>
-      <w:proofErr w:type="gramStart"/>
-      <w:r>
-        <w:t>it’s</w:t>
-      </w:r>
-      <w:proofErr w:type="spellEnd"/>
-      <w:proofErr w:type="gramEnd"/>
-      <w:r>
-        <w:t xml:space="preserve"> cu</w:t>
-      </w:r>
-      <w:commentRangeStart w:id="150"/>
-      <w:r>
-        <w:t>rrent form would mean that timeouts could occur while a message is being processed, the next kernel version provides the ability to safely set a timeout for sockets</w:t>
-      </w:r>
-      <w:commentRangeEnd w:id="150"/>
-      <w:r>
-        <w:rPr>
-          <w:rStyle w:val="CommentReference"/>
-          <w:rFonts w:ascii="NimbusRomNo9L" w:eastAsia="Times New Roman" w:hAnsi="NimbusRomNo9L"/>
-          <w:color w:val="auto"/>
-        </w:rPr>
-        <w:commentReference w:id="150"/>
-      </w:r>
-    </w:p>
-    <w:p/>
-    <w:p>
-      <w:r>
-        <w:t>#TODO: initially only stored recent changes to the node list, then implemented the hash of nodes</w:t>
-      </w:r>
-    </w:p>
-    <w:p/>
-    <w:p>
-      <w:r>
-        <w:t xml:space="preserve">    #TODO: • found bug that exists in last </w:t>
-      </w:r>
-      <w:proofErr w:type="spellStart"/>
-      <w:r>
-        <w:t>years</w:t>
-      </w:r>
-      <w:proofErr w:type="spellEnd"/>
-      <w:r>
-        <w:t xml:space="preserve"> implementation where if the instigator node is removed then the not all branches are updated (as the other branch of the zeroth node is not followed)</w:t>
-      </w:r>
-    </w:p>
     <w:p/>
     <w:p>
       <w:r>
@@ -12433,51 +12175,92 @@
       <w:pPr>
         <w:pStyle w:val="Heading1"/>
       </w:pPr>
-      <w:bookmarkStart w:id="151" w:name="_Toc99882702"/>
+      <w:bookmarkStart w:id="125" w:name="_Toc99882702"/>
       <w:r>
         <w:t>Evaluation</w:t>
       </w:r>
-      <w:bookmarkEnd w:id="151"/>
+      <w:bookmarkEnd w:id="125"/>
     </w:p>
     <w:p>
       <w:r>
         <w:t xml:space="preserve">Discuss testing of the final </w:t>
       </w:r>
-      <w:commentRangeStart w:id="152"/>
+      <w:commentRangeStart w:id="126"/>
       <w:r>
         <w:t>implementation</w:t>
       </w:r>
-      <w:commentRangeEnd w:id="152"/>
+      <w:commentRangeEnd w:id="126"/>
       <w:r>
         <w:rPr>
           <w:rStyle w:val="CommentReference"/>
           <w:rFonts w:ascii="NimbusRomNo9L" w:eastAsia="Times New Roman" w:hAnsi="NimbusRomNo9L"/>
           <w:color w:val="auto"/>
         </w:rPr>
-        <w:commentReference w:id="152"/>
+        <w:commentReference w:id="126"/>
+      </w:r>
+    </w:p>
+    <w:p/>
+    <w:p>
+      <w:r>
+        <w:t xml:space="preserve">    //TODO: function that runs a full check of the node </w:t>
+      </w:r>
+      <w:proofErr w:type="spellStart"/>
+      <w:r>
+        <w:t>lsit</w:t>
+      </w:r>
+      <w:proofErr w:type="spellEnd"/>
+      <w:r>
+        <w:t>, this can be triggered from the node list manager</w:t>
       </w:r>
     </w:p>
     <w:p/>
     <w:p/>
     <w:p/>
     <w:p>
-      <w:commentRangeStart w:id="153"/>
+      <w:r>
+        <w:t xml:space="preserve">    //TODO: transport structure is not always set, to avoid null pointer dereference you must test first</w:t>
+      </w:r>
+    </w:p>
+    <w:p>
+      <w:r>
+        <w:t xml:space="preserve">    //TODO: needed semaphore to manage the handling of the update list</w:t>
+      </w:r>
+    </w:p>
+    <w:p>
+      <w:r>
+        <w:t xml:space="preserve">    //TODO: added kick command and ping command that allows the connection to be terminated to allow nodes to leave - this is because setting a timeout is not possible in this version of the kernel</w:t>
+      </w:r>
+    </w:p>
+    <w:p>
+      <w:r>
+        <w:t xml:space="preserve">    //TODO: instead allowed to ask for a reply so that a message can be sent after a given time as the OS cannot hang in a handler</w:t>
+      </w:r>
+    </w:p>
+    <w:p>
+      <w:r>
+        <w:t xml:space="preserve">    //TODO: handling removing nodes</w:t>
+      </w:r>
+    </w:p>
+    <w:p/>
+    <w:p/>
+    <w:p>
+      <w:commentRangeStart w:id="127"/>
       <w:r>
         <w:t>Should I stress experience with kernel programming? Did do it last year but over two years, six-month academic years, 1/3 of time on project, equates to only 4 months full time work. So still quite new to kernels</w:t>
       </w:r>
-      <w:commentRangeEnd w:id="153"/>
+      <w:commentRangeEnd w:id="127"/>
       <w:r>
         <w:rPr>
           <w:rStyle w:val="CommentReference"/>
           <w:rFonts w:ascii="NimbusRomNo9L" w:eastAsia="Times New Roman" w:hAnsi="NimbusRomNo9L"/>
           <w:color w:val="auto"/>
         </w:rPr>
-        <w:commentReference w:id="153"/>
+        <w:commentReference w:id="127"/>
       </w:r>
     </w:p>
     <w:p/>
     <w:p>
-      <w:commentRangeStart w:id="154"/>
+      <w:commentRangeStart w:id="128"/>
       <w:r>
         <w:t xml:space="preserve">Considerations: kept coming across problems caused by assumptions made by the Popcorn before last year’s project. Looking </w:t>
       </w:r>
@@ -12489,38 +12272,55 @@
       <w:r>
         <w:t xml:space="preserve"> I could produce something a lot better.</w:t>
       </w:r>
-      <w:commentRangeEnd w:id="154"/>
+      <w:commentRangeEnd w:id="128"/>
       <w:r>
         <w:rPr>
           <w:rStyle w:val="CommentReference"/>
           <w:rFonts w:ascii="NimbusRomNo9L" w:eastAsia="Times New Roman" w:hAnsi="NimbusRomNo9L"/>
           <w:color w:val="auto"/>
         </w:rPr>
-        <w:commentReference w:id="154"/>
+        <w:commentReference w:id="128"/>
       </w:r>
     </w:p>
     <w:p/>
     <w:p>
-      <w:commentRangeStart w:id="155"/>
-      <w:r>
-        <w:t xml:space="preserve">Put in </w:t>
-      </w:r>
-      <w:proofErr w:type="gramStart"/>
-      <w:r>
-        <w:t>presentation:</w:t>
-      </w:r>
-      <w:proofErr w:type="gramEnd"/>
-      <w:r>
-        <w:t xml:space="preserve"> learnt about symbols, general debugging, etc.</w:t>
-      </w:r>
-      <w:commentRangeEnd w:id="155"/>
+      <w:commentRangeStart w:id="129"/>
+      <w:r>
+        <w:t>Since neighbours frequently send messages to each other, an optimisation of the system would be place low latency devices near each other (i.e., devices that are physically closer). This means optimisation between the node list would also make the check neighbours algorithm more efficient.</w:t>
+      </w:r>
+      <w:commentRangeEnd w:id="129"/>
       <w:r>
         <w:rPr>
           <w:rStyle w:val="CommentReference"/>
           <w:rFonts w:ascii="NimbusRomNo9L" w:eastAsia="Times New Roman" w:hAnsi="NimbusRomNo9L"/>
           <w:color w:val="auto"/>
         </w:rPr>
-        <w:commentReference w:id="155"/>
+        <w:commentReference w:id="129"/>
+      </w:r>
+    </w:p>
+    <w:p/>
+    <w:p/>
+    <w:p>
+      <w:commentRangeStart w:id="130"/>
+      <w:r>
+        <w:t xml:space="preserve">Put in </w:t>
+      </w:r>
+      <w:proofErr w:type="gramStart"/>
+      <w:r>
+        <w:t>presentation:</w:t>
+      </w:r>
+      <w:proofErr w:type="gramEnd"/>
+      <w:r>
+        <w:t xml:space="preserve"> learnt about symbols, general debugging, etc.</w:t>
+      </w:r>
+      <w:commentRangeEnd w:id="130"/>
+      <w:r>
+        <w:rPr>
+          <w:rStyle w:val="CommentReference"/>
+          <w:rFonts w:ascii="NimbusRomNo9L" w:eastAsia="Times New Roman" w:hAnsi="NimbusRomNo9L"/>
+          <w:color w:val="auto"/>
+        </w:rPr>
+        <w:commentReference w:id="130"/>
       </w:r>
       <w:r>
         <w:br w:type="page"/>
@@ -12543,12 +12343,12 @@
       <w:pPr>
         <w:pStyle w:val="Heading1"/>
       </w:pPr>
-      <w:bookmarkStart w:id="156" w:name="_Toc99882703"/>
-      <w:commentRangeStart w:id="157"/>
+      <w:bookmarkStart w:id="131" w:name="_Toc99882703"/>
+      <w:commentRangeStart w:id="132"/>
       <w:r>
         <w:t>Conclusion</w:t>
       </w:r>
-      <w:commentRangeEnd w:id="157"/>
+      <w:commentRangeEnd w:id="132"/>
       <w:r>
         <w:rPr>
           <w:rStyle w:val="CommentReference"/>
@@ -12556,9 +12356,9 @@
           <w:b w:val="0"/>
           <w:color w:val="auto"/>
         </w:rPr>
-        <w:commentReference w:id="157"/>
-      </w:r>
-      <w:bookmarkEnd w:id="156"/>
+        <w:commentReference w:id="132"/>
+      </w:r>
+      <w:bookmarkEnd w:id="131"/>
     </w:p>
     <w:p>
       <w:r>
@@ -12623,8 +12423,8 @@
       </w:pPr>
     </w:p>
     <w:p/>
-    <w:bookmarkStart w:id="158" w:name="_Toc99882704" w:displacedByCustomXml="next"/>
-    <w:bookmarkStart w:id="159" w:name="_Toc69305469" w:displacedByCustomXml="next"/>
+    <w:bookmarkStart w:id="133" w:name="_Toc99882704" w:displacedByCustomXml="next"/>
+    <w:bookmarkStart w:id="134" w:name="_Toc69305469" w:displacedByCustomXml="next"/>
     <w:sdt>
       <w:sdtPr>
         <w:rPr>
@@ -12641,9 +12441,9 @@
       </w:sdtPr>
       <w:sdtEndPr/>
       <w:sdtContent>
-        <w:commentRangeStart w:id="160" w:displacedByCustomXml="prev"/>
-        <w:commentRangeStart w:id="161" w:displacedByCustomXml="prev"/>
-        <w:commentRangeStart w:id="162" w:displacedByCustomXml="prev"/>
+        <w:commentRangeStart w:id="135" w:displacedByCustomXml="prev"/>
+        <w:commentRangeStart w:id="136" w:displacedByCustomXml="prev"/>
+        <w:commentRangeStart w:id="137" w:displacedByCustomXml="prev"/>
         <w:p>
           <w:pPr>
             <w:pStyle w:val="Heading1"/>
@@ -12651,8 +12451,8 @@
           <w:r>
             <w:t>Bibliography</w:t>
           </w:r>
-          <w:bookmarkEnd w:id="159"/>
-          <w:commentRangeEnd w:id="162"/>
+          <w:bookmarkEnd w:id="134"/>
+          <w:commentRangeEnd w:id="137"/>
           <w:r>
             <w:rPr>
               <w:rStyle w:val="CommentReference"/>
@@ -12660,9 +12460,9 @@
               <w:b w:val="0"/>
               <w:color w:val="auto"/>
             </w:rPr>
-            <w:commentReference w:id="162"/>
+            <w:commentReference w:id="137"/>
           </w:r>
-          <w:commentRangeEnd w:id="161"/>
+          <w:commentRangeEnd w:id="136"/>
           <w:r>
             <w:rPr>
               <w:rStyle w:val="CommentReference"/>
@@ -12670,9 +12470,9 @@
               <w:b w:val="0"/>
               <w:color w:val="auto"/>
             </w:rPr>
-            <w:commentReference w:id="161"/>
+            <w:commentReference w:id="136"/>
           </w:r>
-          <w:commentRangeEnd w:id="160"/>
+          <w:commentRangeEnd w:id="135"/>
           <w:r>
             <w:rPr>
               <w:rStyle w:val="CommentReference"/>
@@ -12680,9 +12480,9 @@
               <w:b w:val="0"/>
               <w:color w:val="auto"/>
             </w:rPr>
-            <w:commentReference w:id="160"/>
+            <w:commentReference w:id="135"/>
           </w:r>
-          <w:bookmarkEnd w:id="158"/>
+          <w:bookmarkEnd w:id="133"/>
         </w:p>
         <w:sdt>
           <w:sdtPr>
@@ -15165,7 +14965,7 @@
       </w:r>
     </w:p>
   </w:comment>
-  <w:comment w:id="102" w:author="Andreas R" w:date="2022-03-28T15:19:00Z" w:initials="AR">
+  <w:comment w:id="102" w:author="Andreas R" w:date="2022-04-04T09:48:00Z" w:initials="AR">
     <w:p>
       <w:pPr>
         <w:pStyle w:val="CommentText"/>
@@ -15176,12 +14976,17 @@
         </w:rPr>
         <w:annotationRef/>
       </w:r>
-      <w:r>
-        <w:t>Do I need this?</w:t>
+      <w:proofErr w:type="spellStart"/>
+      <w:r>
+        <w:t>Maximim</w:t>
+      </w:r>
+      <w:proofErr w:type="spellEnd"/>
+      <w:r>
+        <w:t xml:space="preserve"> is slightly worse than for check neighbours, may need to explain that this is not indicative of check neighbours being better as the graph clearly shows it isn’t</w:t>
       </w:r>
     </w:p>
   </w:comment>
-  <w:comment w:id="103" w:author="Andreas R" w:date="2022-03-28T19:15:00Z" w:initials="AR">
+  <w:comment w:id="106" w:author="Andreas R" w:date="2022-03-28T14:49:00Z" w:initials="AR">
     <w:p>
       <w:pPr>
         <w:pStyle w:val="CommentText"/>
@@ -15193,14 +14998,11 @@
         <w:annotationRef/>
       </w:r>
       <w:r>
-        <w:t>Should this be ‘mean’ everywhere?</w:t>
-      </w:r>
-      <w:r>
-        <w:t xml:space="preserve"> – Need to put in that it is the mean</w:t>
+        <w:t xml:space="preserve">Can’t really see the numbers for some values however they are all below two which is what’s important so no need to plot logarithmically </w:t>
       </w:r>
     </w:p>
   </w:comment>
-  <w:comment w:id="104" w:author="Andreas R" w:date="2022-03-28T19:45:00Z" w:initials="AR">
+  <w:comment w:id="108" w:author="Andreas R" w:date="2022-03-28T14:53:00Z" w:initials="AR">
     <w:p>
       <w:pPr>
         <w:pStyle w:val="CommentText"/>
@@ -15212,110 +15014,11 @@
         <w:annotationRef/>
       </w:r>
       <w:r>
-        <w:rPr>
-          <w:rStyle w:val="CommentReference"/>
-        </w:rPr>
-        <w:annotationRef/>
-      </w:r>
-      <w:r>
-        <w:t>Lowest value chosen because it is the most realistic</w:t>
-      </w:r>
-    </w:p>
-    <w:p>
-      <w:pPr>
-        <w:pStyle w:val="CommentText"/>
-      </w:pPr>
+        <w:t>These graphs are shown together for ease of comparison</w:t>
+      </w:r>
     </w:p>
   </w:comment>
-  <w:comment w:id="105" w:author="Andreas R" w:date="2022-03-28T19:10:00Z" w:initials="AR">
-    <w:p>
-      <w:pPr>
-        <w:pStyle w:val="CommentText"/>
-      </w:pPr>
-      <w:r>
-        <w:rPr>
-          <w:rStyle w:val="CommentReference"/>
-        </w:rPr>
-        <w:annotationRef/>
-      </w:r>
-      <w:r>
-        <w:t>Although still very high</w:t>
-      </w:r>
-    </w:p>
-  </w:comment>
-  <w:comment w:id="108" w:author="Andreas R" w:date="2022-03-28T20:40:00Z" w:initials="AR">
-    <w:p>
-      <w:pPr>
-        <w:pStyle w:val="CommentText"/>
-      </w:pPr>
-      <w:r>
-        <w:rPr>
-          <w:rStyle w:val="CommentReference"/>
-        </w:rPr>
-        <w:annotationRef/>
-      </w:r>
-      <w:r>
-        <w:t xml:space="preserve">Good way of phrasing this? Really just wanting to say that it’s linear which is good but actually looks more </w:t>
-      </w:r>
-      <w:proofErr w:type="gramStart"/>
-      <w:r>
-        <w:t>logarithmic</w:t>
-      </w:r>
-      <w:proofErr w:type="gramEnd"/>
-      <w:r>
-        <w:t xml:space="preserve"> but I don’t think there’s enough data to justify saying that it’s log</w:t>
-      </w:r>
-    </w:p>
-  </w:comment>
-  <w:comment w:id="107" w:author="Andreas R" w:date="2022-03-28T20:40:00Z" w:initials="AR">
-    <w:p>
-      <w:pPr>
-        <w:pStyle w:val="CommentText"/>
-      </w:pPr>
-      <w:r>
-        <w:rPr>
-          <w:rStyle w:val="CommentReference"/>
-        </w:rPr>
-        <w:annotationRef/>
-      </w:r>
-      <w:r>
-        <w:t>May need to say more about this</w:t>
-      </w:r>
-    </w:p>
-  </w:comment>
-  <w:comment w:id="111" w:author="Andreas R" w:date="2022-03-28T14:49:00Z" w:initials="AR">
-    <w:p>
-      <w:pPr>
-        <w:pStyle w:val="CommentText"/>
-      </w:pPr>
-      <w:r>
-        <w:rPr>
-          <w:rStyle w:val="CommentReference"/>
-        </w:rPr>
-        <w:annotationRef/>
-      </w:r>
-      <w:r>
-        <w:t xml:space="preserve">Can’t really see the numbers for some values however they are all below two which is what’s important so no need to plot logarithmically </w:t>
-      </w:r>
-    </w:p>
-  </w:comment>
-  <w:comment w:id="113" w:author="Andreas R" w:date="2022-03-28T14:53:00Z" w:initials="AR">
-    <w:p>
-      <w:pPr>
-        <w:pStyle w:val="CommentText"/>
-      </w:pPr>
-      <w:r>
-        <w:rPr>
-          <w:rStyle w:val="CommentReference"/>
-        </w:rPr>
-        <w:annotationRef/>
-      </w:r>
-      <w:r>
-        <w:t>These graphs are shown together for ease of comparison</w:t>
-      </w:r>
-    </w:p>
-  </w:comment>
-  <w:comment w:id="115" w:author="Andreas R" w:date="2022-04-02T17:52:00Z" w:initials="AR">
+  <w:comment w:id="110" w:author="Andreas R" w:date="2022-04-02T17:52:00Z" w:initials="AR">
     <w:p>
       <w:pPr>
         <w:pStyle w:val="CommentText"/>
@@ -15357,7 +15060,7 @@
       </w:r>
     </w:p>
   </w:comment>
-  <w:comment w:id="117" w:author="Andreas R" w:date="2022-03-28T20:47:00Z" w:initials="AR">
+  <w:comment w:id="114" w:author="Andreas R" w:date="2022-04-03T16:42:00Z" w:initials="AR">
     <w:p>
       <w:pPr>
         <w:pStyle w:val="CommentText"/>
@@ -15369,11 +15072,11 @@
         <w:annotationRef/>
       </w:r>
       <w:r>
-        <w:t>Decide title of section attempts/rounds?</w:t>
+        <w:t>Fix flooding graphs</w:t>
       </w:r>
     </w:p>
   </w:comment>
-  <w:comment w:id="119" w:author="Andreas R" w:date="2022-04-03T16:42:00Z" w:initials="AR">
+  <w:comment w:id="113" w:author="Andreas R" w:date="2022-04-04T10:07:00Z" w:initials="AR">
     <w:p>
       <w:pPr>
         <w:pStyle w:val="CommentText"/>
@@ -15385,11 +15088,11 @@
         <w:annotationRef/>
       </w:r>
       <w:r>
-        <w:t>Fix flooding graphs</w:t>
+        <w:t>Graphs aren’t right for this section – fix this</w:t>
       </w:r>
     </w:p>
   </w:comment>
-  <w:comment w:id="120" w:author="Andreas R" w:date="2022-03-28T13:15:00Z" w:initials="AR">
+  <w:comment w:id="120" w:author="Andreas R" w:date="2022-04-03T14:17:00Z" w:initials="AR">
     <w:p>
       <w:pPr>
         <w:pStyle w:val="CommentText"/>
@@ -15401,11 +15104,16 @@
         <w:annotationRef/>
       </w:r>
       <w:r>
-        <w:t xml:space="preserve">May need to explain why time is simulated better (did describe that it is to make it synchronous </w:t>
-      </w:r>
+        <w:t xml:space="preserve">Add time taken to do random </w:t>
+      </w:r>
+      <w:proofErr w:type="spellStart"/>
+      <w:r>
+        <w:t>checkup</w:t>
+      </w:r>
+      <w:proofErr w:type="spellEnd"/>
     </w:p>
   </w:comment>
-  <w:comment w:id="121" w:author="Andreas R" w:date="2022-03-28T13:15:00Z" w:initials="AR">
+  <w:comment w:id="121" w:author="Andreas R" w:date="2022-04-04T10:37:00Z" w:initials="AR">
     <w:p>
       <w:pPr>
         <w:pStyle w:val="CommentText"/>
@@ -15417,19 +15125,11 @@
         <w:annotationRef/>
       </w:r>
       <w:r>
-        <w:t xml:space="preserve">Do I even need to explain that it is arbitrary – might be useful otherwise markers may think that X number of nodes will </w:t>
-      </w:r>
-      <w:proofErr w:type="gramStart"/>
-      <w:r>
-        <w:t>actually become</w:t>
-      </w:r>
-      <w:proofErr w:type="gramEnd"/>
-      <w:r>
-        <w:t xml:space="preserve"> overwhelmed when it is just an indication of scalability </w:t>
+        <w:t>Need to put this in the section too</w:t>
       </w:r>
     </w:p>
   </w:comment>
-  <w:comment w:id="125" w:author="Andreas R" w:date="2022-04-03T14:16:00Z" w:initials="AR">
+  <w:comment w:id="122" w:author="Andreas R" w:date="2022-04-04T11:05:00Z" w:initials="AR">
     <w:p>
       <w:pPr>
         <w:pStyle w:val="CommentText"/>
@@ -15441,11 +15141,11 @@
         <w:annotationRef/>
       </w:r>
       <w:r>
-        <w:t>Add that it takes time above the checking process to transmit the offset value, this offset could also be lost</w:t>
+        <w:t>I feel like this is more of an important principle than practical? Want to say it’s foolish to assume everything is implemented perfectly but what’s important is that an OS can recover from any error and the check neighbours and check random algorithms do this</w:t>
       </w:r>
     </w:p>
   </w:comment>
-  <w:comment w:id="126" w:author="Andreas R" w:date="2022-03-29T10:00:00Z" w:initials="AR">
+  <w:comment w:id="124" w:author="Andreas R" w:date="2022-02-06T11:18:00Z" w:initials="AR">
     <w:p>
       <w:pPr>
         <w:pStyle w:val="CommentText"/>
@@ -15457,19 +15157,11 @@
         <w:annotationRef/>
       </w:r>
       <w:r>
-        <w:t xml:space="preserve">I do say that the relationship is linear before, need to justify that it is very low so we can say it’s </w:t>
-      </w:r>
-      <w:proofErr w:type="gramStart"/>
-      <w:r>
-        <w:t>O(</w:t>
-      </w:r>
-      <w:proofErr w:type="gramEnd"/>
-      <w:r>
-        <w:t>log n)</w:t>
+        <w:t>Discuss any further changes that were needed when implementing in Popcorn, outline how it was done</w:t>
       </w:r>
     </w:p>
   </w:comment>
-  <w:comment w:id="128" w:author="Andreas R" w:date="2022-03-29T10:04:00Z" w:initials="AR">
+  <w:comment w:id="126" w:author="Andreas R" w:date="2022-02-06T11:20:00Z" w:initials="AR">
     <w:p>
       <w:pPr>
         <w:pStyle w:val="CommentText"/>
@@ -15481,11 +15173,19 @@
         <w:annotationRef/>
       </w:r>
       <w:r>
-        <w:t>Need to add a better justification to this</w:t>
+        <w:t xml:space="preserve">Also add in conceptual challenges to </w:t>
+      </w:r>
+      <w:proofErr w:type="gramStart"/>
+      <w:r>
+        <w:t>project:</w:t>
+      </w:r>
+      <w:proofErr w:type="gramEnd"/>
+      <w:r>
+        <w:t xml:space="preserve"> spent a lot of time researching capabilities and a lot of dead ends with encryption libraries because of Popcorn being implemented on an older kernel version. This was due to lack of experience with Linux which is why the project changed direction</w:t>
       </w:r>
     </w:p>
   </w:comment>
-  <w:comment w:id="131" w:author="Andreas R" w:date="2022-03-29T10:12:00Z" w:initials="AR">
+  <w:comment w:id="127" w:author="Andreas R" w:date="2022-04-01T15:19:00Z" w:initials="AR">
     <w:p>
       <w:pPr>
         <w:pStyle w:val="CommentText"/>
@@ -15497,11 +15197,11 @@
         <w:annotationRef/>
       </w:r>
       <w:r>
-        <w:t>Do I need to say this/can I say this?</w:t>
+        <w:t>Rephrase and don’t need the numbers but an important thing to put in</w:t>
       </w:r>
     </w:p>
   </w:comment>
-  <w:comment w:id="134" w:author="Andreas R" w:date="2022-03-29T10:24:00Z" w:initials="AR">
+  <w:comment w:id="128" w:author="Andreas R" w:date="2022-04-01T16:35:00Z" w:initials="AR">
     <w:p>
       <w:pPr>
         <w:pStyle w:val="CommentText"/>
@@ -15513,19 +15213,11 @@
         <w:annotationRef/>
       </w:r>
       <w:r>
-        <w:t xml:space="preserve">Should include time complexity but what is it I’m </w:t>
-      </w:r>
-      <w:proofErr w:type="gramStart"/>
-      <w:r>
-        <w:t>actually measuring</w:t>
-      </w:r>
-      <w:proofErr w:type="gramEnd"/>
-      <w:r>
-        <w:t>?? Following sentence does explain this, maybe remove?</w:t>
+        <w:t>Try and get this across, a lot of problems were caused by this</w:t>
       </w:r>
     </w:p>
   </w:comment>
-  <w:comment w:id="136" w:author="Andreas R" w:date="2022-04-03T14:17:00Z" w:initials="AR">
+  <w:comment w:id="129" w:author="Andreas R" w:date="2022-03-28T12:04:00Z" w:initials="AR">
     <w:p>
       <w:pPr>
         <w:pStyle w:val="CommentText"/>
@@ -15537,16 +15229,11 @@
         <w:annotationRef/>
       </w:r>
       <w:r>
-        <w:t xml:space="preserve">Add time taken to do random </w:t>
-      </w:r>
-      <w:proofErr w:type="spellStart"/>
-      <w:r>
-        <w:t>checkup</w:t>
-      </w:r>
-      <w:proofErr w:type="spellEnd"/>
+        <w:t>Better to move to evaluation</w:t>
+      </w:r>
     </w:p>
   </w:comment>
-  <w:comment w:id="138" w:author="Andreas R" w:date="2022-03-25T19:03:00Z" w:initials="AR">
+  <w:comment w:id="130" w:author="Andreas R" w:date="2022-04-01T16:39:00Z" w:initials="AR">
     <w:p>
       <w:pPr>
         <w:pStyle w:val="CommentText"/>
@@ -15558,11 +15245,11 @@
         <w:annotationRef/>
       </w:r>
       <w:r>
-        <w:t>Maybe summarise, some parts that don’t really fit in the main sections here</w:t>
+        <w:t>Put in presentation, emphasise the additional skills you learn on the way</w:t>
       </w:r>
     </w:p>
   </w:comment>
-  <w:comment w:id="139" w:author="Andreas R" w:date="2022-03-28T12:04:00Z" w:initials="AR">
+  <w:comment w:id="132" w:author="Andreas R" w:date="2022-04-02T16:00:00Z" w:initials="AR">
     <w:p>
       <w:pPr>
         <w:pStyle w:val="CommentText"/>
@@ -15574,11 +15261,11 @@
         <w:annotationRef/>
       </w:r>
       <w:r>
-        <w:t>Better to move to evaluation</w:t>
+        <w:t>Check page numbers are correct and carry on from previous section</w:t>
       </w:r>
     </w:p>
   </w:comment>
-  <w:comment w:id="141" w:author="Andreas R" w:date="2022-03-25T19:08:00Z" w:initials="AR">
+  <w:comment w:id="137" w:author="Andreas R" w:date="2021-10-19T14:53:00Z" w:initials="AR">
     <w:p>
       <w:pPr>
         <w:pStyle w:val="CommentText"/>
@@ -15590,11 +15277,11 @@
         <w:annotationRef/>
       </w:r>
       <w:r>
-        <w:t>….as described in the chapter on it</w:t>
+        <w:t>Fix column for reference numbers</w:t>
       </w:r>
     </w:p>
   </w:comment>
-  <w:comment w:id="140" w:author="Andreas R" w:date="2022-03-25T19:18:00Z" w:initials="AR">
+  <w:comment w:id="136" w:author="Andreas R" w:date="2021-10-19T14:53:00Z" w:initials="AR">
     <w:p>
       <w:pPr>
         <w:pStyle w:val="CommentText"/>
@@ -15606,268 +15293,11 @@
         <w:annotationRef/>
       </w:r>
       <w:r>
-        <w:t xml:space="preserve">Need to put this in the implementation and come back to why this isn’t possible just </w:t>
-      </w:r>
-      <w:proofErr w:type="gramStart"/>
-      <w:r>
-        <w:t>now</w:t>
-      </w:r>
-      <w:proofErr w:type="gramEnd"/>
-      <w:r>
-        <w:t xml:space="preserve"> but it is being considered</w:t>
+        <w:t>Update references</w:t>
       </w:r>
     </w:p>
   </w:comment>
-  <w:comment w:id="143" w:author="Andreas R" w:date="2022-03-25T18:45:00Z" w:initials="AR">
-    <w:p>
-      <w:pPr>
-        <w:pStyle w:val="CommentText"/>
-      </w:pPr>
-      <w:r>
-        <w:rPr>
-          <w:rStyle w:val="CommentReference"/>
-        </w:rPr>
-        <w:annotationRef/>
-      </w:r>
-      <w:r>
-        <w:t>Find better title for content</w:t>
-      </w:r>
-    </w:p>
-  </w:comment>
-  <w:comment w:id="144" w:author="Andreas R" w:date="2022-03-25T18:50:00Z" w:initials="AR">
-    <w:p>
-      <w:pPr>
-        <w:pStyle w:val="CommentText"/>
-      </w:pPr>
-      <w:r>
-        <w:rPr>
-          <w:rStyle w:val="CommentReference"/>
-        </w:rPr>
-        <w:annotationRef/>
-      </w:r>
-      <w:r>
-        <w:t>May need highlighting better</w:t>
-      </w:r>
-    </w:p>
-  </w:comment>
-  <w:comment w:id="146" w:author="Andreas R" w:date="2022-03-25T19:26:00Z" w:initials="AR">
-    <w:p>
-      <w:pPr>
-        <w:pStyle w:val="CommentText"/>
-      </w:pPr>
-      <w:r>
-        <w:rPr>
-          <w:rStyle w:val="CommentReference"/>
-        </w:rPr>
-        <w:annotationRef/>
-      </w:r>
-      <w:r>
-        <w:t>Can I really justify this??</w:t>
-      </w:r>
-    </w:p>
-  </w:comment>
-  <w:comment w:id="147" w:author="Andreas R" w:date="2022-02-21T16:11:00Z" w:initials="AR">
-    <w:p>
-      <w:pPr>
-        <w:pStyle w:val="CommentText"/>
-      </w:pPr>
-      <w:r>
-        <w:rPr>
-          <w:rStyle w:val="CommentReference"/>
-        </w:rPr>
-        <w:annotationRef/>
-      </w:r>
-      <w:r>
-        <w:t>Define this</w:t>
-      </w:r>
-    </w:p>
-  </w:comment>
-  <w:comment w:id="145" w:author="Andreas R" w:date="2022-03-28T11:54:00Z" w:initials="AR">
-    <w:p>
-      <w:pPr>
-        <w:pStyle w:val="CommentText"/>
-      </w:pPr>
-      <w:r>
-        <w:rPr>
-          <w:rStyle w:val="CommentReference"/>
-        </w:rPr>
-        <w:annotationRef/>
-      </w:r>
-      <w:r>
-        <w:t>This is the same thing</w:t>
-      </w:r>
-    </w:p>
-  </w:comment>
-  <w:comment w:id="149" w:author="Andreas R" w:date="2022-02-06T11:18:00Z" w:initials="AR">
-    <w:p>
-      <w:pPr>
-        <w:pStyle w:val="CommentText"/>
-      </w:pPr>
-      <w:r>
-        <w:rPr>
-          <w:rStyle w:val="CommentReference"/>
-        </w:rPr>
-        <w:annotationRef/>
-      </w:r>
-      <w:r>
-        <w:t>Discuss any further changes that were needed when implementing in Popcorn, outline how it was done</w:t>
-      </w:r>
-    </w:p>
-  </w:comment>
-  <w:comment w:id="150" w:author="Andreas R" w:date="2022-03-27T13:56:00Z" w:initials="AR">
-    <w:p>
-      <w:pPr>
-        <w:pStyle w:val="CommentText"/>
-      </w:pPr>
-      <w:r>
-        <w:rPr>
-          <w:rStyle w:val="CommentReference"/>
-        </w:rPr>
-        <w:annotationRef/>
-      </w:r>
-      <w:r>
-        <w:t xml:space="preserve">NEED TO CONFIRMN </w:t>
-      </w:r>
-      <w:proofErr w:type="gramStart"/>
-      <w:r>
-        <w:t xml:space="preserve">THIS </w:t>
-      </w:r>
-      <w:r>
-        <w:t xml:space="preserve"> </w:t>
-      </w:r>
-      <w:r>
-        <w:t>–</w:t>
-      </w:r>
-      <w:proofErr w:type="gramEnd"/>
-      <w:r>
-        <w:t xml:space="preserve"> </w:t>
-      </w:r>
-      <w:r>
-        <w:t>ask Antonio</w:t>
-      </w:r>
-    </w:p>
-  </w:comment>
-  <w:comment w:id="152" w:author="Andreas R" w:date="2022-02-06T11:20:00Z" w:initials="AR">
-    <w:p>
-      <w:pPr>
-        <w:pStyle w:val="CommentText"/>
-      </w:pPr>
-      <w:r>
-        <w:rPr>
-          <w:rStyle w:val="CommentReference"/>
-        </w:rPr>
-        <w:annotationRef/>
-      </w:r>
-      <w:r>
-        <w:t xml:space="preserve">Also add in conceptual challenges to </w:t>
-      </w:r>
-      <w:proofErr w:type="gramStart"/>
-      <w:r>
-        <w:t>project:</w:t>
-      </w:r>
-      <w:proofErr w:type="gramEnd"/>
-      <w:r>
-        <w:t xml:space="preserve"> spent a lot of time researching capabilities and a lot of dead ends with encryption libraries because of Popcorn being implemented on an older kernel version. This was due to lack of experience with Linux which is why the project changed direction</w:t>
-      </w:r>
-    </w:p>
-  </w:comment>
-  <w:comment w:id="153" w:author="Andreas R" w:date="2022-04-01T15:19:00Z" w:initials="AR">
-    <w:p>
-      <w:pPr>
-        <w:pStyle w:val="CommentText"/>
-      </w:pPr>
-      <w:r>
-        <w:rPr>
-          <w:rStyle w:val="CommentReference"/>
-        </w:rPr>
-        <w:annotationRef/>
-      </w:r>
-      <w:r>
-        <w:t>Rephrase and don’t need the numbers but an important thing to put in</w:t>
-      </w:r>
-    </w:p>
-  </w:comment>
-  <w:comment w:id="154" w:author="Andreas R" w:date="2022-04-01T16:35:00Z" w:initials="AR">
-    <w:p>
-      <w:pPr>
-        <w:pStyle w:val="CommentText"/>
-      </w:pPr>
-      <w:r>
-        <w:rPr>
-          <w:rStyle w:val="CommentReference"/>
-        </w:rPr>
-        <w:annotationRef/>
-      </w:r>
-      <w:r>
-        <w:t>Try and get this across, a lot of problems were caused by this</w:t>
-      </w:r>
-    </w:p>
-  </w:comment>
-  <w:comment w:id="155" w:author="Andreas R" w:date="2022-04-01T16:39:00Z" w:initials="AR">
-    <w:p>
-      <w:pPr>
-        <w:pStyle w:val="CommentText"/>
-      </w:pPr>
-      <w:r>
-        <w:rPr>
-          <w:rStyle w:val="CommentReference"/>
-        </w:rPr>
-        <w:annotationRef/>
-      </w:r>
-      <w:r>
-        <w:t>Put in presentation, emphasise the additional skills you learn on the way</w:t>
-      </w:r>
-    </w:p>
-  </w:comment>
-  <w:comment w:id="157" w:author="Andreas R" w:date="2022-04-02T16:00:00Z" w:initials="AR">
-    <w:p>
-      <w:pPr>
-        <w:pStyle w:val="CommentText"/>
-      </w:pPr>
-      <w:r>
-        <w:rPr>
-          <w:rStyle w:val="CommentReference"/>
-        </w:rPr>
-        <w:annotationRef/>
-      </w:r>
-      <w:r>
-        <w:t>Check page numbers are correct and carry on from previous section</w:t>
-      </w:r>
-    </w:p>
-  </w:comment>
-  <w:comment w:id="162" w:author="Andreas R" w:date="2021-10-19T14:53:00Z" w:initials="AR">
-    <w:p>
-      <w:pPr>
-        <w:pStyle w:val="CommentText"/>
-      </w:pPr>
-      <w:r>
-        <w:rPr>
-          <w:rStyle w:val="CommentReference"/>
-        </w:rPr>
-        <w:annotationRef/>
-      </w:r>
-      <w:r>
-        <w:t>Fix column for reference numbers</w:t>
-      </w:r>
-    </w:p>
-  </w:comment>
-  <w:comment w:id="161" w:author="Andreas R" w:date="2021-10-19T14:53:00Z" w:initials="AR">
-    <w:p>
-      <w:pPr>
-        <w:pStyle w:val="CommentText"/>
-      </w:pPr>
-      <w:r>
-        <w:rPr>
-          <w:rStyle w:val="CommentReference"/>
-        </w:rPr>
-        <w:annotationRef/>
-      </w:r>
-      <w:r>
-        <w:t>Update references</w:t>
-      </w:r>
-    </w:p>
-  </w:comment>
-  <w:comment w:id="160" w:author="Andreas R" w:date="2021-10-22T20:15:00Z" w:initials="AR">
+  <w:comment w:id="135" w:author="Andreas R" w:date="2021-10-22T20:15:00Z" w:initials="AR">
     <w:p>
       <w:pPr>
         <w:pStyle w:val="CommentText"/>
@@ -15958,39 +15388,20 @@
   <w15:commentEx w15:paraId="548A9201" w15:done="0"/>
   <w15:commentEx w15:paraId="15DE4E2A" w15:done="0"/>
   <w15:commentEx w15:paraId="2A2F23BE" w15:done="0"/>
-  <w15:commentEx w15:paraId="2EF93AF5" w15:done="0"/>
-  <w15:commentEx w15:paraId="53B18509" w15:done="0"/>
-  <w15:commentEx w15:paraId="064DC925" w15:done="0"/>
-  <w15:commentEx w15:paraId="686F4243" w15:done="0"/>
-  <w15:commentEx w15:paraId="54E89312" w15:done="0"/>
-  <w15:commentEx w15:paraId="39E379C6" w15:done="0"/>
+  <w15:commentEx w15:paraId="23DE1CDA" w15:done="0"/>
   <w15:commentEx w15:paraId="027C083A" w15:done="0"/>
   <w15:commentEx w15:paraId="7E45A699" w15:done="0"/>
   <w15:commentEx w15:paraId="2873E293" w15:done="0"/>
-  <w15:commentEx w15:paraId="6F86DE7B" w15:done="0"/>
   <w15:commentEx w15:paraId="01605799" w15:done="0"/>
-  <w15:commentEx w15:paraId="680D480B" w15:done="0"/>
-  <w15:commentEx w15:paraId="6091C86E" w15:done="0"/>
-  <w15:commentEx w15:paraId="0835CBED" w15:done="0"/>
-  <w15:commentEx w15:paraId="1CBD0671" w15:done="0"/>
-  <w15:commentEx w15:paraId="1739B58F" w15:done="0"/>
-  <w15:commentEx w15:paraId="7C45CF18" w15:done="0"/>
-  <w15:commentEx w15:paraId="22199C57" w15:done="0"/>
+  <w15:commentEx w15:paraId="1275BBC1" w15:done="0"/>
   <w15:commentEx w15:paraId="6DC768F1" w15:done="0"/>
-  <w15:commentEx w15:paraId="229E4C2F" w15:done="0"/>
-  <w15:commentEx w15:paraId="7ED8E6B1" w15:done="0"/>
-  <w15:commentEx w15:paraId="2DDD5DA0" w15:done="0"/>
-  <w15:commentEx w15:paraId="205D7F98" w15:done="0"/>
-  <w15:commentEx w15:paraId="3DF4B419" w15:done="0"/>
-  <w15:commentEx w15:paraId="6FAE00AA" w15:done="0"/>
-  <w15:commentEx w15:paraId="56010E56" w15:done="0"/>
-  <w15:commentEx w15:paraId="4E1582B2" w15:done="0"/>
-  <w15:commentEx w15:paraId="2A43C90C" w15:done="0"/>
+  <w15:commentEx w15:paraId="42470246" w15:done="0"/>
+  <w15:commentEx w15:paraId="196A03D7" w15:done="0"/>
   <w15:commentEx w15:paraId="6103389D" w15:done="0"/>
-  <w15:commentEx w15:paraId="14929FA3" w15:done="0"/>
   <w15:commentEx w15:paraId="5AEB297E" w15:done="0"/>
   <w15:commentEx w15:paraId="6AC71B98" w15:done="0"/>
   <w15:commentEx w15:paraId="31FCB0FE" w15:done="0"/>
+  <w15:commentEx w15:paraId="2904D7C3" w15:done="0"/>
   <w15:commentEx w15:paraId="0FC4C2DD" w15:done="0"/>
   <w15:commentEx w15:paraId="6A38B2FE" w15:done="0"/>
   <w15:commentEx w15:paraId="6E5C3D0E" w15:done="0"/>
@@ -16060,39 +15471,20 @@
   <w16cex:commentExtensible w16cex:durableId="25EC41D4" w16cex:dateUtc="2022-03-28T13:16:00Z"/>
   <w16cex:commentExtensible w16cex:durableId="25EC3DF7" w16cex:dateUtc="2022-03-28T13:00:00Z"/>
   <w16cex:commentExtensible w16cex:durableId="25EC3E59" w16cex:dateUtc="2022-03-28T13:02:00Z"/>
-  <w16cex:commentExtensible w16cex:durableId="25EC506D" w16cex:dateUtc="2022-03-28T14:19:00Z"/>
-  <w16cex:commentExtensible w16cex:durableId="25EC87B7" w16cex:dateUtc="2022-03-28T18:15:00Z"/>
-  <w16cex:commentExtensible w16cex:durableId="25EC8ED6" w16cex:dateUtc="2022-03-28T18:45:00Z"/>
-  <w16cex:commentExtensible w16cex:durableId="25EC86BB" w16cex:dateUtc="2022-03-28T18:10:00Z"/>
-  <w16cex:commentExtensible w16cex:durableId="25EC9BCD" w16cex:dateUtc="2022-03-28T19:40:00Z"/>
-  <w16cex:commentExtensible w16cex:durableId="25EC9BBE" w16cex:dateUtc="2022-03-28T19:40:00Z"/>
+  <w16cex:commentExtensible w16cex:durableId="25F53D76" w16cex:dateUtc="2022-04-04T08:48:00Z"/>
   <w16cex:commentExtensible w16cex:durableId="25EC496F" w16cex:dateUtc="2022-03-28T13:49:00Z"/>
   <w16cex:commentExtensible w16cex:durableId="25EC4A4F" w16cex:dateUtc="2022-03-28T13:53:00Z"/>
   <w16cex:commentExtensible w16cex:durableId="25F30BEE" w16cex:dateUtc="2022-04-02T16:52:00Z"/>
-  <w16cex:commentExtensible w16cex:durableId="25EC9D46" w16cex:dateUtc="2022-03-28T19:47:00Z"/>
   <w16cex:commentExtensible w16cex:durableId="25F44CFB" w16cex:dateUtc="2022-04-03T15:42:00Z"/>
-  <w16cex:commentExtensible w16cex:durableId="25EC3365" w16cex:dateUtc="2022-03-28T12:15:00Z"/>
-  <w16cex:commentExtensible w16cex:durableId="25EC3388" w16cex:dateUtc="2022-03-28T12:15:00Z"/>
-  <w16cex:commentExtensible w16cex:durableId="25F42AD2" w16cex:dateUtc="2022-04-03T13:16:00Z"/>
-  <w16cex:commentExtensible w16cex:durableId="25ED5757" w16cex:dateUtc="2022-03-29T09:00:00Z"/>
-  <w16cex:commentExtensible w16cex:durableId="25ED5832" w16cex:dateUtc="2022-03-29T09:04:00Z"/>
-  <w16cex:commentExtensible w16cex:durableId="25ED59F2" w16cex:dateUtc="2022-03-29T09:12:00Z"/>
-  <w16cex:commentExtensible w16cex:durableId="25ED5CD6" w16cex:dateUtc="2022-03-29T09:24:00Z"/>
+  <w16cex:commentExtensible w16cex:durableId="25F541EA" w16cex:dateUtc="2022-04-04T09:07:00Z"/>
   <w16cex:commentExtensible w16cex:durableId="25F42AF9" w16cex:dateUtc="2022-04-03T13:17:00Z"/>
-  <w16cex:commentExtensible w16cex:durableId="25E89078" w16cex:dateUtc="2022-03-25T19:03:00Z"/>
-  <w16cex:commentExtensible w16cex:durableId="25EC22D0" w16cex:dateUtc="2022-03-28T11:04:00Z"/>
-  <w16cex:commentExtensible w16cex:durableId="25E891A7" w16cex:dateUtc="2022-03-25T19:08:00Z"/>
-  <w16cex:commentExtensible w16cex:durableId="25E8940A" w16cex:dateUtc="2022-03-25T19:18:00Z"/>
-  <w16cex:commentExtensible w16cex:durableId="25E88C37" w16cex:dateUtc="2022-03-25T18:45:00Z"/>
-  <w16cex:commentExtensible w16cex:durableId="25E88D88" w16cex:dateUtc="2022-03-25T18:50:00Z"/>
-  <w16cex:commentExtensible w16cex:durableId="25E89601" w16cex:dateUtc="2022-03-25T19:26:00Z"/>
-  <w16cex:commentExtensible w16cex:durableId="25BE383D" w16cex:dateUtc="2022-02-21T16:11:00Z"/>
-  <w16cex:commentExtensible w16cex:durableId="25EC205C" w16cex:dateUtc="2022-03-28T10:54:00Z"/>
+  <w16cex:commentExtensible w16cex:durableId="25F548D7" w16cex:dateUtc="2022-04-04T09:37:00Z"/>
+  <w16cex:commentExtensible w16cex:durableId="25F54F5D" w16cex:dateUtc="2022-04-04T10:05:00Z"/>
   <w16cex:commentExtensible w16cex:durableId="25AA2D00" w16cex:dateUtc="2022-02-06T11:18:00Z"/>
-  <w16cex:commentExtensible w16cex:durableId="25EAEB87" w16cex:dateUtc="2022-03-27T12:56:00Z"/>
   <w16cex:commentExtensible w16cex:durableId="25AA2D61" w16cex:dateUtc="2022-02-06T11:20:00Z"/>
   <w16cex:commentExtensible w16cex:durableId="25F19692" w16cex:dateUtc="2022-04-01T14:19:00Z"/>
   <w16cex:commentExtensible w16cex:durableId="25F1A845" w16cex:dateUtc="2022-04-01T15:35:00Z"/>
+  <w16cex:commentExtensible w16cex:durableId="25EC22D0" w16cex:dateUtc="2022-03-28T11:04:00Z"/>
   <w16cex:commentExtensible w16cex:durableId="25F1A93A" w16cex:dateUtc="2022-04-01T15:39:00Z"/>
   <w16cex:commentExtensible w16cex:durableId="25F2F1B2" w16cex:dateUtc="2022-04-02T15:00:00Z"/>
   <w16cex:commentExtensible w16cex:durableId="25195A65" w16cex:dateUtc="2021-10-19T13:53:00Z"/>
@@ -16162,39 +15554,20 @@
   <w16cid:commentId w16cid:paraId="548A9201" w16cid:durableId="25EC41D4"/>
   <w16cid:commentId w16cid:paraId="15DE4E2A" w16cid:durableId="25EC3DF7"/>
   <w16cid:commentId w16cid:paraId="2A2F23BE" w16cid:durableId="25EC3E59"/>
-  <w16cid:commentId w16cid:paraId="2EF93AF5" w16cid:durableId="25EC506D"/>
-  <w16cid:commentId w16cid:paraId="53B18509" w16cid:durableId="25EC87B7"/>
-  <w16cid:commentId w16cid:paraId="064DC925" w16cid:durableId="25EC8ED6"/>
-  <w16cid:commentId w16cid:paraId="686F4243" w16cid:durableId="25EC86BB"/>
-  <w16cid:commentId w16cid:paraId="54E89312" w16cid:durableId="25EC9BCD"/>
-  <w16cid:commentId w16cid:paraId="39E379C6" w16cid:durableId="25EC9BBE"/>
+  <w16cid:commentId w16cid:paraId="23DE1CDA" w16cid:durableId="25F53D76"/>
   <w16cid:commentId w16cid:paraId="027C083A" w16cid:durableId="25EC496F"/>
   <w16cid:commentId w16cid:paraId="7E45A699" w16cid:durableId="25EC4A4F"/>
   <w16cid:commentId w16cid:paraId="2873E293" w16cid:durableId="25F30BEE"/>
-  <w16cid:commentId w16cid:paraId="6F86DE7B" w16cid:durableId="25EC9D46"/>
   <w16cid:commentId w16cid:paraId="01605799" w16cid:durableId="25F44CFB"/>
-  <w16cid:commentId w16cid:paraId="680D480B" w16cid:durableId="25EC3365"/>
-  <w16cid:commentId w16cid:paraId="6091C86E" w16cid:durableId="25EC3388"/>
-  <w16cid:commentId w16cid:paraId="0835CBED" w16cid:durableId="25F42AD2"/>
-  <w16cid:commentId w16cid:paraId="1CBD0671" w16cid:durableId="25ED5757"/>
-  <w16cid:commentId w16cid:paraId="1739B58F" w16cid:durableId="25ED5832"/>
-  <w16cid:commentId w16cid:paraId="7C45CF18" w16cid:durableId="25ED59F2"/>
-  <w16cid:commentId w16cid:paraId="22199C57" w16cid:durableId="25ED5CD6"/>
+  <w16cid:commentId w16cid:paraId="1275BBC1" w16cid:durableId="25F541EA"/>
   <w16cid:commentId w16cid:paraId="6DC768F1" w16cid:durableId="25F42AF9"/>
-  <w16cid:commentId w16cid:paraId="229E4C2F" w16cid:durableId="25E89078"/>
-  <w16cid:commentId w16cid:paraId="7ED8E6B1" w16cid:durableId="25EC22D0"/>
-  <w16cid:commentId w16cid:paraId="2DDD5DA0" w16cid:durableId="25E891A7"/>
-  <w16cid:commentId w16cid:paraId="205D7F98" w16cid:durableId="25E8940A"/>
-  <w16cid:commentId w16cid:paraId="3DF4B419" w16cid:durableId="25E88C37"/>
-  <w16cid:commentId w16cid:paraId="6FAE00AA" w16cid:durableId="25E88D88"/>
-  <w16cid:commentId w16cid:paraId="56010E56" w16cid:durableId="25E89601"/>
-  <w16cid:commentId w16cid:paraId="4E1582B2" w16cid:durableId="25BE383D"/>
-  <w16cid:commentId w16cid:paraId="2A43C90C" w16cid:durableId="25EC205C"/>
+  <w16cid:commentId w16cid:paraId="42470246" w16cid:durableId="25F548D7"/>
+  <w16cid:commentId w16cid:paraId="196A03D7" w16cid:durableId="25F54F5D"/>
   <w16cid:commentId w16cid:paraId="6103389D" w16cid:durableId="25AA2D00"/>
-  <w16cid:commentId w16cid:paraId="14929FA3" w16cid:durableId="25EAEB87"/>
   <w16cid:commentId w16cid:paraId="5AEB297E" w16cid:durableId="25AA2D61"/>
   <w16cid:commentId w16cid:paraId="6AC71B98" w16cid:durableId="25F19692"/>
   <w16cid:commentId w16cid:paraId="31FCB0FE" w16cid:durableId="25F1A845"/>
+  <w16cid:commentId w16cid:paraId="2904D7C3" w16cid:durableId="25EC22D0"/>
   <w16cid:commentId w16cid:paraId="0FC4C2DD" w16cid:durableId="25F1A93A"/>
   <w16cid:commentId w16cid:paraId="6A38B2FE" w16cid:durableId="25F2F1B2"/>
   <w16cid:commentId w16cid:paraId="6E5C3D0E" w16cid:durableId="25195A65"/>

</xml_diff>

<commit_message>
Added timers and first half of proposed changes
</commit_message>
<xml_diff>
--- a/minf_s1736273.docx
+++ b/minf_s1736273.docx
@@ -3942,6 +3942,65 @@
         </w:rPr>
         <w:commentReference w:id="16"/>
       </w:r>
+      <w:r>
+        <w:t xml:space="preserve"> This is important needing to create a connection manually between each </w:t>
+      </w:r>
+      <w:r>
+        <w:t>device</w:t>
+      </w:r>
+      <w:r>
+        <w:t xml:space="preserve"> when there are </w:t>
+      </w:r>
+      <m:oMath>
+        <m:r>
+          <w:rPr>
+            <w:rFonts w:ascii="Cambria Math" w:hAnsi="Cambria Math"/>
+          </w:rPr>
+          <m:t>n</m:t>
+        </m:r>
+      </m:oMath>
+      <w:r>
+        <w:t xml:space="preserve"> devices on a </w:t>
+      </w:r>
+      <w:proofErr w:type="gramStart"/>
+      <w:r>
+        <w:t>network results</w:t>
+      </w:r>
+      <w:proofErr w:type="gramEnd"/>
+      <w:r>
+        <w:t xml:space="preserve"> in </w:t>
+      </w:r>
+      <m:oMath>
+        <m:sSup>
+          <m:sSupPr>
+            <m:ctrlPr>
+              <w:rPr>
+                <w:rFonts w:ascii="Cambria Math" w:hAnsi="Cambria Math"/>
+                <w:i/>
+              </w:rPr>
+            </m:ctrlPr>
+          </m:sSupPr>
+          <m:e>
+            <m:r>
+              <w:rPr>
+                <w:rFonts w:ascii="Cambria Math" w:hAnsi="Cambria Math"/>
+              </w:rPr>
+              <m:t>n</m:t>
+            </m:r>
+          </m:e>
+          <m:sup>
+            <m:r>
+              <w:rPr>
+                <w:rFonts w:ascii="Cambria Math" w:hAnsi="Cambria Math"/>
+              </w:rPr>
+              <m:t>2</m:t>
+            </m:r>
+          </m:sup>
+        </m:sSup>
+      </m:oMath>
+      <w:r>
+        <w:t xml:space="preserve"> connections which quickly becomes cumbersome to the user.</w:t>
+      </w:r>
     </w:p>
     <w:p/>
     <w:p>
@@ -4297,7 +4356,13 @@
         <w:t>. M</w:t>
       </w:r>
       <w:r>
-        <w:t xml:space="preserve">icro-kernels most often use message passing. This allows for arbitrary messages to be sent. This makes the kernel more maintainable and easier to change in future </w:t>
+        <w:t>icro-kernels most often use message passing</w:t>
+      </w:r>
+      <w:r>
+        <w:t>, allowing</w:t>
+      </w:r>
+      <w:r>
+        <w:t xml:space="preserve"> for arbitrary messages to be sent. This makes the kernel more maintainable and easier to change in future </w:t>
       </w:r>
       <w:sdt>
         <w:sdtPr>
@@ -4900,7 +4965,13 @@
         <w:t xml:space="preserve">. Each </w:t>
       </w:r>
       <w:r>
-        <w:t>node it passes it to forwards this message to another pair of nodes until all nodes have established a connection.</w:t>
+        <w:t xml:space="preserve">node </w:t>
+      </w:r>
+      <w:r>
+        <w:t xml:space="preserve">then </w:t>
+      </w:r>
+      <w:r>
+        <w:t>forwards this message to another pair of nodes until all nodes have established a connection.</w:t>
       </w:r>
       <w:r>
         <w:t xml:space="preserve"> Each node already on the Popcorn network would attempt a connection while the node outside the network would listen for a connection. This mimicked the existing Popcorn implementation where a node with a lower node ID would attempt a connection, and the other listening for a connection.</w:t>
@@ -5160,11 +5231,9 @@
       <w:r>
         <w:t xml:space="preserve">Assuming all nodes have a </w:t>
       </w:r>
-      <w:proofErr w:type="spellStart"/>
-      <w:r>
-        <w:t>consistant</w:t>
-      </w:r>
-      <w:proofErr w:type="spellEnd"/>
+      <w:r>
+        <w:t>consistent</w:t>
+      </w:r>
       <w:r>
         <w:t xml:space="preserve"> node list then they will forward to the correct nodes and know which node the instigator is.</w:t>
       </w:r>
@@ -5180,11 +5249,17 @@
       </w:r>
       <w:proofErr w:type="gramEnd"/>
       <w:r>
-        <w:t xml:space="preserve"> means that a mechanism to provide consistency only needs to be eventually consistent. </w:t>
+        <w:t xml:space="preserve"> means that a mechanism to provide consistency only needs to be eventually consistent.</w:t>
+      </w:r>
+      <w:r>
+        <w:t xml:space="preserve"> </w:t>
       </w:r>
       <w:commentRangeStart w:id="32"/>
       <w:r>
-        <w:t>This means that for the consistency mechanism we can afford to favour speed of adding a node over the strict guarantee of strict consistency.</w:t>
+        <w:t>This means that we can afford to favour speed over a strict guarantee of consistency.</w:t>
+      </w:r>
+      <w:r>
+        <w:t xml:space="preserve"> </w:t>
       </w:r>
       <w:commentRangeEnd w:id="32"/>
       <w:r>
@@ -5585,17 +5660,22 @@
       <w:r>
         <w:t>Barrelfish</w:t>
       </w:r>
+      <w:commentRangeStart w:id="41"/>
       <w:proofErr w:type="spellEnd"/>
       <w:r>
         <w:t xml:space="preserve"> is </w:t>
       </w:r>
-      <w:proofErr w:type="gramStart"/>
-      <w:r>
-        <w:t>not</w:t>
-      </w:r>
-      <w:proofErr w:type="gramEnd"/>
-      <w:r>
-        <w:t xml:space="preserve"> and Popcorn allows for heterogeneous setups.</w:t>
+      <w:commentRangeEnd w:id="41"/>
+      <w:r>
+        <w:rPr>
+          <w:rStyle w:val="CommentReference"/>
+          <w:rFonts w:ascii="NimbusRomNo9L" w:eastAsia="Times New Roman" w:hAnsi="NimbusRomNo9L"/>
+          <w:color w:val="auto"/>
+        </w:rPr>
+        <w:commentReference w:id="41"/>
+      </w:r>
+      <w:r>
+        <w:t>not and Popcorn allows for heterogeneous setups.</w:t>
       </w:r>
     </w:p>
     <w:p/>
@@ -5604,15 +5684,15 @@
       <w:pPr>
         <w:pStyle w:val="Heading3"/>
       </w:pPr>
-      <w:bookmarkStart w:id="41" w:name="_Toc100409120"/>
-      <w:commentRangeStart w:id="42"/>
+      <w:bookmarkStart w:id="42" w:name="_Toc100409120"/>
+      <w:commentRangeStart w:id="43"/>
       <w:r>
         <w:t>3.1.3</w:t>
       </w:r>
       <w:r>
         <w:t xml:space="preserve"> Mach</w:t>
       </w:r>
-      <w:bookmarkEnd w:id="41"/>
+      <w:bookmarkEnd w:id="42"/>
     </w:p>
     <w:p>
       <w:r>
@@ -5772,7 +5852,7 @@
         <w:t>.</w:t>
       </w:r>
     </w:p>
-    <w:commentRangeEnd w:id="42"/>
+    <w:commentRangeEnd w:id="43"/>
     <w:p>
       <w:r>
         <w:rPr>
@@ -5780,7 +5860,7 @@
           <w:rFonts w:ascii="NimbusRomNo9L" w:eastAsia="Times New Roman" w:hAnsi="NimbusRomNo9L"/>
           <w:color w:val="auto"/>
         </w:rPr>
-        <w:commentReference w:id="42"/>
+        <w:commentReference w:id="43"/>
       </w:r>
     </w:p>
     <w:p/>
@@ -5790,15 +5870,15 @@
       <w:pPr>
         <w:pStyle w:val="Heading3"/>
       </w:pPr>
-      <w:bookmarkStart w:id="43" w:name="_Toc100409121"/>
-      <w:commentRangeStart w:id="44"/>
+      <w:bookmarkStart w:id="44" w:name="_Toc100409121"/>
+      <w:commentRangeStart w:id="45"/>
       <w:r>
         <w:t>3.1.4</w:t>
       </w:r>
       <w:r>
         <w:t xml:space="preserve"> Neutrino QNX</w:t>
       </w:r>
-      <w:bookmarkEnd w:id="43"/>
+      <w:bookmarkEnd w:id="44"/>
     </w:p>
     <w:p>
       <w:r>
@@ -5856,14 +5936,14 @@
       <w:r>
         <w:t>.</w:t>
       </w:r>
-      <w:commentRangeEnd w:id="44"/>
+      <w:commentRangeEnd w:id="45"/>
       <w:r>
         <w:rPr>
           <w:rStyle w:val="CommentReference"/>
           <w:rFonts w:ascii="NimbusRomNo9L" w:eastAsia="Times New Roman" w:hAnsi="NimbusRomNo9L"/>
           <w:color w:val="auto"/>
         </w:rPr>
-        <w:commentReference w:id="44"/>
+        <w:commentReference w:id="45"/>
       </w:r>
     </w:p>
     <w:p/>
@@ -5872,14 +5952,14 @@
       <w:pPr>
         <w:pStyle w:val="Heading3"/>
       </w:pPr>
-      <w:bookmarkStart w:id="45" w:name="_Toc100409122"/>
+      <w:bookmarkStart w:id="46" w:name="_Toc100409122"/>
       <w:r>
         <w:t>3.1.5</w:t>
       </w:r>
       <w:r>
         <w:t xml:space="preserve"> Amoeba</w:t>
       </w:r>
-      <w:bookmarkEnd w:id="45"/>
+      <w:bookmarkEnd w:id="46"/>
     </w:p>
     <w:p>
       <w:r>
@@ -6044,20 +6124,20 @@
       </w:r>
     </w:p>
     <w:p>
-      <w:commentRangeStart w:id="46"/>
+      <w:commentRangeStart w:id="47"/>
     </w:p>
     <w:p>
       <w:r>
         <w:t>Amoeba distributes the processing using a processor pool, this differs from Popcorn which allows for processes to be migrated between nodes.</w:t>
       </w:r>
-      <w:commentRangeEnd w:id="46"/>
+      <w:commentRangeEnd w:id="47"/>
       <w:r>
         <w:rPr>
           <w:rStyle w:val="CommentReference"/>
           <w:rFonts w:ascii="NimbusRomNo9L" w:eastAsia="Times New Roman" w:hAnsi="NimbusRomNo9L"/>
           <w:color w:val="auto"/>
         </w:rPr>
-        <w:commentReference w:id="46"/>
+        <w:commentReference w:id="47"/>
       </w:r>
     </w:p>
     <w:p/>
@@ -6070,15 +6150,15 @@
       <w:pPr>
         <w:pStyle w:val="Heading3"/>
       </w:pPr>
-      <w:bookmarkStart w:id="47" w:name="_Toc100409123"/>
-      <w:commentRangeStart w:id="48"/>
+      <w:bookmarkStart w:id="48" w:name="_Toc100409123"/>
+      <w:commentRangeStart w:id="49"/>
       <w:r>
         <w:t>3.1.6</w:t>
       </w:r>
       <w:r>
         <w:t xml:space="preserve"> Plan 9</w:t>
       </w:r>
-      <w:bookmarkEnd w:id="47"/>
+      <w:bookmarkEnd w:id="48"/>
     </w:p>
     <w:p>
       <w:r>
@@ -6355,14 +6435,14 @@
         </w:rPr>
         <w:t>.</w:t>
       </w:r>
-      <w:commentRangeEnd w:id="48"/>
+      <w:commentRangeEnd w:id="49"/>
       <w:r>
         <w:rPr>
           <w:rStyle w:val="CommentReference"/>
           <w:rFonts w:ascii="NimbusRomNo9L" w:eastAsia="Times New Roman" w:hAnsi="NimbusRomNo9L"/>
           <w:color w:val="auto"/>
         </w:rPr>
-        <w:commentReference w:id="48"/>
+        <w:commentReference w:id="49"/>
       </w:r>
     </w:p>
     <w:p>
@@ -6384,7 +6464,7 @@
       <w:pPr>
         <w:pStyle w:val="Heading3"/>
       </w:pPr>
-      <w:bookmarkStart w:id="49" w:name="_Toc100409124"/>
+      <w:bookmarkStart w:id="50" w:name="_Toc100409124"/>
       <w:r>
         <w:t>3.1.7</w:t>
       </w:r>
@@ -6395,7 +6475,7 @@
       <w:r>
         <w:t>Kerrighed</w:t>
       </w:r>
-      <w:bookmarkEnd w:id="49"/>
+      <w:bookmarkEnd w:id="50"/>
       <w:proofErr w:type="spellEnd"/>
     </w:p>
     <w:p>
@@ -6559,7 +6639,7 @@
       <w:r>
         <w:t xml:space="preserve">Popcorn differs </w:t>
       </w:r>
-      <w:commentRangeStart w:id="50"/>
+      <w:commentRangeStart w:id="51"/>
       <w:r>
         <w:t xml:space="preserve">from </w:t>
       </w:r>
@@ -6578,30 +6658,6 @@
       <w:proofErr w:type="spellEnd"/>
       <w:r>
         <w:t xml:space="preserve"> is a kernel-level single system image</w:t>
-      </w:r>
-      <w:commentRangeEnd w:id="50"/>
-      <w:r>
-        <w:rPr>
-          <w:rStyle w:val="CommentReference"/>
-          <w:rFonts w:ascii="NimbusRomNo9L" w:eastAsia="Times New Roman" w:hAnsi="NimbusRomNo9L"/>
-          <w:color w:val="auto"/>
-        </w:rPr>
-        <w:commentReference w:id="50"/>
-      </w:r>
-      <w:r>
-        <w:t xml:space="preserve">. </w:t>
-      </w:r>
-      <w:commentRangeStart w:id="51"/>
-      <w:r>
-        <w:t xml:space="preserve">Popcorn and </w:t>
-      </w:r>
-      <w:proofErr w:type="spellStart"/>
-      <w:r>
-        <w:t>Kerrighed</w:t>
-      </w:r>
-      <w:proofErr w:type="spellEnd"/>
-      <w:r>
-        <w:t xml:space="preserve"> also maintain consistency differently </w:t>
       </w:r>
       <w:commentRangeEnd w:id="51"/>
       <w:r>
@@ -6611,6 +6667,30 @@
           <w:color w:val="auto"/>
         </w:rPr>
         <w:commentReference w:id="51"/>
+      </w:r>
+      <w:r>
+        <w:t xml:space="preserve">. </w:t>
+      </w:r>
+      <w:commentRangeStart w:id="52"/>
+      <w:r>
+        <w:t xml:space="preserve">Popcorn and </w:t>
+      </w:r>
+      <w:proofErr w:type="spellStart"/>
+      <w:r>
+        <w:t>Kerrighed</w:t>
+      </w:r>
+      <w:proofErr w:type="spellEnd"/>
+      <w:r>
+        <w:t xml:space="preserve"> also maintain consistency differently </w:t>
+      </w:r>
+      <w:commentRangeEnd w:id="52"/>
+      <w:r>
+        <w:rPr>
+          <w:rStyle w:val="CommentReference"/>
+          <w:rFonts w:ascii="NimbusRomNo9L" w:eastAsia="Times New Roman" w:hAnsi="NimbusRomNo9L"/>
+          <w:color w:val="auto"/>
+        </w:rPr>
+        <w:commentReference w:id="52"/>
       </w:r>
       <w:sdt>
         <w:sdtPr>
@@ -6652,7 +6732,7 @@
       <w:pPr>
         <w:pStyle w:val="Heading2"/>
       </w:pPr>
-      <w:bookmarkStart w:id="52" w:name="_Toc100409126"/>
+      <w:bookmarkStart w:id="53" w:name="_Toc100409126"/>
       <w:r>
         <w:t>3.</w:t>
       </w:r>
@@ -6662,23 +6742,9 @@
       <w:r>
         <w:t xml:space="preserve"> </w:t>
       </w:r>
-      <w:commentRangeStart w:id="53"/>
+      <w:commentRangeStart w:id="54"/>
       <w:r>
         <w:t xml:space="preserve">Consensus </w:t>
-      </w:r>
-      <w:commentRangeEnd w:id="53"/>
-      <w:r>
-        <w:rPr>
-          <w:rStyle w:val="CommentReference"/>
-          <w:rFonts w:ascii="NimbusRomNo9L" w:eastAsia="Times New Roman" w:hAnsi="NimbusRomNo9L" w:cs="Times New Roman"/>
-          <w:b w:val="0"/>
-          <w:color w:val="auto"/>
-        </w:rPr>
-        <w:commentReference w:id="53"/>
-      </w:r>
-      <w:commentRangeStart w:id="54"/>
-      <w:r>
-        <w:t>Algorithms</w:t>
       </w:r>
       <w:commentRangeEnd w:id="54"/>
       <w:r>
@@ -6690,7 +6756,21 @@
         </w:rPr>
         <w:commentReference w:id="54"/>
       </w:r>
-      <w:bookmarkEnd w:id="52"/>
+      <w:commentRangeStart w:id="55"/>
+      <w:r>
+        <w:t>Algorithms</w:t>
+      </w:r>
+      <w:commentRangeEnd w:id="55"/>
+      <w:r>
+        <w:rPr>
+          <w:rStyle w:val="CommentReference"/>
+          <w:rFonts w:ascii="NimbusRomNo9L" w:eastAsia="Times New Roman" w:hAnsi="NimbusRomNo9L" w:cs="Times New Roman"/>
+          <w:b w:val="0"/>
+          <w:color w:val="auto"/>
+        </w:rPr>
+        <w:commentReference w:id="55"/>
+      </w:r>
+      <w:bookmarkEnd w:id="53"/>
     </w:p>
     <w:p>
       <w:r>
@@ -6922,7 +7002,7 @@
         </w:sdtContent>
       </w:sdt>
       <w:r>
-        <w:t xml:space="preserve">. Designing a system to with stand failures is crucial for any scalable system </w:t>
+        <w:t xml:space="preserve">. Designing a system to withstand failures is crucial for any scalable system </w:t>
       </w:r>
       <w:sdt>
         <w:sdtPr>
@@ -6961,7 +7041,7 @@
       <w:pPr>
         <w:pStyle w:val="Heading3"/>
       </w:pPr>
-      <w:bookmarkStart w:id="55" w:name="_Toc100409127"/>
+      <w:bookmarkStart w:id="56" w:name="_Toc100409127"/>
       <w:r>
         <w:lastRenderedPageBreak/>
         <w:t>3.</w:t>
@@ -6975,7 +7055,7 @@
       <w:r>
         <w:t xml:space="preserve"> Byzantine and Crash Failures</w:t>
       </w:r>
-      <w:bookmarkEnd w:id="55"/>
+      <w:bookmarkEnd w:id="56"/>
     </w:p>
     <w:p>
       <w:r>
@@ -7094,7 +7174,7 @@
       <w:pPr>
         <w:pStyle w:val="Heading3"/>
       </w:pPr>
-      <w:bookmarkStart w:id="56" w:name="_Toc100409128"/>
+      <w:bookmarkStart w:id="57" w:name="_Toc100409128"/>
       <w:r>
         <w:t>3.</w:t>
       </w:r>
@@ -7118,7 +7198,7 @@
       <w:r>
         <w:t>Algorithm</w:t>
       </w:r>
-      <w:bookmarkEnd w:id="56"/>
+      <w:bookmarkEnd w:id="57"/>
     </w:p>
     <w:p>
       <w:proofErr w:type="spellStart"/>
@@ -7173,18 +7253,18 @@
       <w:r>
         <w:t xml:space="preserve"> requires a leader to ensure </w:t>
       </w:r>
-      <w:commentRangeStart w:id="57"/>
+      <w:commentRangeStart w:id="58"/>
       <w:r>
         <w:t>liveness</w:t>
       </w:r>
-      <w:commentRangeEnd w:id="57"/>
+      <w:commentRangeEnd w:id="58"/>
       <w:r>
         <w:rPr>
           <w:rStyle w:val="CommentReference"/>
           <w:rFonts w:ascii="NimbusRomNo9L" w:eastAsia="Times New Roman" w:hAnsi="NimbusRomNo9L"/>
           <w:color w:val="auto"/>
         </w:rPr>
-        <w:commentReference w:id="57"/>
+        <w:commentReference w:id="58"/>
       </w:r>
       <w:r>
         <w:t>. A leader is chosen and used to determine the correct state when there is a conflict between nodes.</w:t>
@@ -7230,23 +7310,8 @@
       <w:r>
         <w:t>.</w:t>
       </w:r>
-    </w:p>
-    <w:p/>
-    <w:p>
-      <w:r>
-        <w:t xml:space="preserve">This way if some nodes are not present on the network if another node tries to acquire the same lock, then at least some of the nodes will not be able to </w:t>
-      </w:r>
-      <w:r>
-        <w:t>fulfil</w:t>
-      </w:r>
-      <w:r>
-        <w:t xml:space="preserve"> the promise and so will not be able to </w:t>
-      </w:r>
-      <w:r>
-        <w:t>acquire</w:t>
-      </w:r>
-      <w:r>
-        <w:t xml:space="preserve"> the lock. </w:t>
+      <w:r>
+        <w:t xml:space="preserve"> </w:t>
       </w:r>
       <w:proofErr w:type="spellStart"/>
       <w:r>
@@ -7292,6 +7357,7 @@
     </w:p>
     <w:p/>
     <w:p>
+      <w:commentRangeStart w:id="59"/>
       <w:proofErr w:type="spellStart"/>
       <w:r>
         <w:t>Paxos</w:t>
@@ -7300,7 +7366,7 @@
       <w:r>
         <w:t xml:space="preserve"> </w:t>
       </w:r>
-      <w:commentRangeStart w:id="58"/>
+      <w:commentRangeStart w:id="60"/>
       <w:r>
         <w:t xml:space="preserve">effectively provides a mechanism to maintain consistency. </w:t>
       </w:r>
@@ -7310,14 +7376,14 @@
       <w:r>
         <w:t xml:space="preserve"> within the Popcorn joining protocol there is a hierarchy of nodes where the lower the node ID the more likely the node is to be correct.</w:t>
       </w:r>
-      <w:commentRangeEnd w:id="58"/>
+      <w:commentRangeEnd w:id="60"/>
       <w:r>
         <w:rPr>
           <w:rStyle w:val="CommentReference"/>
           <w:rFonts w:ascii="NimbusRomNo9L" w:eastAsia="Times New Roman" w:hAnsi="NimbusRomNo9L"/>
           <w:color w:val="auto"/>
         </w:rPr>
-        <w:commentReference w:id="58"/>
+        <w:commentReference w:id="60"/>
       </w:r>
       <w:r>
         <w:t xml:space="preserve"> As </w:t>
@@ -7333,7 +7399,7 @@
       <w:r>
         <w:t xml:space="preserve">to be involved in resolving any conflicting </w:t>
       </w:r>
-      <w:commentRangeStart w:id="59"/>
+      <w:commentRangeStart w:id="61"/>
       <w:r>
         <w:t xml:space="preserve">values. </w:t>
       </w:r>
@@ -7352,7 +7418,27 @@
         <w:t>unauthorised</w:t>
       </w:r>
       <w:r>
-        <w:t xml:space="preserve"> way. However, Popcorn works differently in messages are only passed down a hierarchy.</w:t>
+        <w:t xml:space="preserve"> way. However, Popcorn works differently in </w:t>
+      </w:r>
+      <w:proofErr w:type="gramStart"/>
+      <w:r>
+        <w:t xml:space="preserve">that </w:t>
+      </w:r>
+      <w:r>
+        <w:t>messages</w:t>
+      </w:r>
+      <w:proofErr w:type="gramEnd"/>
+      <w:r>
+        <w:t xml:space="preserve"> are only passed down a hierarchy.</w:t>
+      </w:r>
+      <w:commentRangeEnd w:id="61"/>
+      <w:r>
+        <w:rPr>
+          <w:rStyle w:val="CommentReference"/>
+          <w:rFonts w:ascii="NimbusRomNo9L" w:eastAsia="Times New Roman" w:hAnsi="NimbusRomNo9L"/>
+          <w:color w:val="auto"/>
+        </w:rPr>
+        <w:commentReference w:id="61"/>
       </w:r>
       <w:commentRangeEnd w:id="59"/>
       <w:r>
@@ -7369,7 +7455,7 @@
       <w:pPr>
         <w:pStyle w:val="Heading3"/>
       </w:pPr>
-      <w:bookmarkStart w:id="60" w:name="_Toc100409129"/>
+      <w:bookmarkStart w:id="62" w:name="_Toc100409129"/>
       <w:r>
         <w:t>3.</w:t>
       </w:r>
@@ -7382,11 +7468,11 @@
       <w:r>
         <w:t xml:space="preserve"> Phase </w:t>
       </w:r>
-      <w:commentRangeStart w:id="61"/>
+      <w:commentRangeStart w:id="63"/>
       <w:r>
         <w:t xml:space="preserve">King </w:t>
       </w:r>
-      <w:commentRangeEnd w:id="61"/>
+      <w:commentRangeEnd w:id="63"/>
       <w:r>
         <w:rPr>
           <w:rStyle w:val="CommentReference"/>
@@ -7394,13 +7480,13 @@
           <w:b w:val="0"/>
           <w:color w:val="auto"/>
         </w:rPr>
-        <w:commentReference w:id="61"/>
-      </w:r>
-      <w:commentRangeStart w:id="62"/>
+        <w:commentReference w:id="63"/>
+      </w:r>
+      <w:commentRangeStart w:id="64"/>
       <w:r>
         <w:t>Algorithm</w:t>
       </w:r>
-      <w:commentRangeEnd w:id="62"/>
+      <w:commentRangeEnd w:id="64"/>
       <w:r>
         <w:rPr>
           <w:rStyle w:val="CommentReference"/>
@@ -7408,16 +7494,16 @@
           <w:b w:val="0"/>
           <w:color w:val="auto"/>
         </w:rPr>
-        <w:commentReference w:id="62"/>
-      </w:r>
-      <w:bookmarkEnd w:id="60"/>
+        <w:commentReference w:id="64"/>
+      </w:r>
+      <w:bookmarkEnd w:id="62"/>
     </w:p>
     <w:p>
       <w:r>
         <w:t xml:space="preserve">This algorithm operates in </w:t>
       </w:r>
-      <w:bookmarkStart w:id="63" w:name="OLE_LINK30"/>
-      <w:bookmarkStart w:id="64" w:name="OLE_LINK31"/>
+      <w:bookmarkStart w:id="65" w:name="OLE_LINK30"/>
+      <w:bookmarkStart w:id="66" w:name="OLE_LINK31"/>
       <w:r>
         <w:t xml:space="preserve">a series of phases where each phase has two rounds. In each phase one of the nodes are designated to be a “king”. In the first round of each phase the nodes broadcast their values to all other nodes. In the second round, after having received these values, each node counts the </w:t>
       </w:r>
@@ -7431,11 +7517,7 @@
         <w:t xml:space="preserve"> to act as a tiebreaker</w:t>
       </w:r>
       <w:r>
-        <w:t xml:space="preserve"> </w:t>
-      </w:r>
-      <w:r>
-        <w:lastRenderedPageBreak/>
-        <w:t>i</w:t>
+        <w:t xml:space="preserve"> i</w:t>
       </w:r>
       <w:r>
         <w:t xml:space="preserve">f the number of occurrences </w:t>
@@ -7490,7 +7572,14 @@
           <w:rPr>
             <w:rFonts w:ascii="Cambria Math" w:hAnsi="Cambria Math"/>
           </w:rPr>
-          <m:t>f+1</m:t>
+          <m:t>f+</m:t>
+        </m:r>
+        <m:r>
+          <w:rPr>
+            <w:rFonts w:ascii="Cambria Math" w:hAnsi="Cambria Math"/>
+          </w:rPr>
+          <w:lastRenderedPageBreak/>
+          <m:t>1</m:t>
         </m:r>
       </m:oMath>
       <w:r>
@@ -7532,8 +7621,8 @@
           </w:r>
         </w:sdtContent>
       </w:sdt>
-      <w:bookmarkEnd w:id="63"/>
-      <w:bookmarkEnd w:id="64"/>
+      <w:bookmarkEnd w:id="65"/>
+      <w:bookmarkEnd w:id="66"/>
       <w:r>
         <w:t>.</w:t>
       </w:r>
@@ -7543,18 +7632,18 @@
       <w:r>
         <w:t xml:space="preserve">This algorithm is useful where some nodes are liable </w:t>
       </w:r>
-      <w:commentRangeStart w:id="65"/>
+      <w:commentRangeStart w:id="67"/>
       <w:r>
         <w:t>to fail or are untrustworthy</w:t>
       </w:r>
-      <w:commentRangeEnd w:id="65"/>
+      <w:commentRangeEnd w:id="67"/>
       <w:r>
         <w:rPr>
           <w:rStyle w:val="CommentReference"/>
           <w:rFonts w:ascii="NimbusRomNo9L" w:eastAsia="Times New Roman" w:hAnsi="NimbusRomNo9L"/>
           <w:color w:val="auto"/>
         </w:rPr>
-        <w:commentReference w:id="65"/>
+        <w:commentReference w:id="67"/>
       </w:r>
       <w:r>
         <w:t xml:space="preserve">. This is because it provides </w:t>
@@ -7612,7 +7701,7 @@
       <w:pPr>
         <w:pStyle w:val="Heading3"/>
       </w:pPr>
-      <w:bookmarkStart w:id="66" w:name="_Toc100409130"/>
+      <w:bookmarkStart w:id="68" w:name="_Toc100409130"/>
       <w:r>
         <w:t>3.</w:t>
       </w:r>
@@ -7628,7 +7717,7 @@
       <w:r>
         <w:t>Lockstep Protocol</w:t>
       </w:r>
-      <w:bookmarkEnd w:id="66"/>
+      <w:bookmarkEnd w:id="68"/>
     </w:p>
     <w:p>
       <w:r>
@@ -7745,7 +7834,7 @@
       <w:pPr>
         <w:pStyle w:val="Heading3"/>
       </w:pPr>
-      <w:bookmarkStart w:id="67" w:name="_Toc100409131"/>
+      <w:bookmarkStart w:id="69" w:name="_Toc100409131"/>
       <w:r>
         <w:t>3.</w:t>
       </w:r>
@@ -7758,7 +7847,7 @@
       <w:r>
         <w:t xml:space="preserve"> Proof of Work</w:t>
       </w:r>
-      <w:bookmarkEnd w:id="67"/>
+      <w:bookmarkEnd w:id="69"/>
     </w:p>
     <w:p>
       <w:r>
@@ -7774,11 +7863,7 @@
         <w:t>Usually,</w:t>
       </w:r>
       <w:r>
-        <w:t xml:space="preserve"> to determine an input that when joined with the value to be </w:t>
-      </w:r>
-      <w:r>
-        <w:lastRenderedPageBreak/>
-        <w:t xml:space="preserve">stored creates a hash that begins with </w:t>
+        <w:t xml:space="preserve"> to determine an input that when joined with the value to be stored creates a hash that begins with </w:t>
       </w:r>
       <w:r>
         <w:t>specific</w:t>
@@ -7817,7 +7902,17 @@
     <w:p/>
     <w:p>
       <w:r>
-        <w:t xml:space="preserve">The energy consumption </w:t>
+        <w:lastRenderedPageBreak/>
+        <w:t xml:space="preserve">However, </w:t>
+      </w:r>
+      <w:r>
+        <w:t>he energy consumption</w:t>
+      </w:r>
+      <w:r>
+        <w:t xml:space="preserve"> of this methodology</w:t>
+      </w:r>
+      <w:r>
+        <w:t xml:space="preserve"> </w:t>
       </w:r>
       <w:r>
         <w:t>is significant. It has been found that it is not possible to reduce the difficulty of the proof of work problem without degrading security</w:t>
@@ -7871,7 +7966,7 @@
       <w:pPr>
         <w:pStyle w:val="Heading3"/>
       </w:pPr>
-      <w:bookmarkStart w:id="68" w:name="_Toc100409132"/>
+      <w:bookmarkStart w:id="70" w:name="_Toc100409132"/>
       <w:r>
         <w:t>3.</w:t>
       </w:r>
@@ -7884,7 +7979,7 @@
       <w:r>
         <w:t xml:space="preserve"> SCOPE</w:t>
       </w:r>
-      <w:bookmarkEnd w:id="68"/>
+      <w:bookmarkEnd w:id="70"/>
     </w:p>
     <w:p>
       <w:r>
@@ -7917,21 +8012,21 @@
         </w:rPr>
         <w:t xml:space="preserve"> in Structured Peer-to-peer systems, or the SCOPE protocol is already deployed in several different </w:t>
       </w:r>
-      <w:commentRangeStart w:id="69"/>
+      <w:commentRangeStart w:id="71"/>
       <w:r>
         <w:rPr>
           <w:lang w:eastAsia="en-US" w:bidi="en-US"/>
         </w:rPr>
         <w:t xml:space="preserve">Peer-to-Peer systems (P2P) </w:t>
       </w:r>
-      <w:commentRangeEnd w:id="69"/>
+      <w:commentRangeEnd w:id="71"/>
       <w:r>
         <w:rPr>
           <w:rStyle w:val="CommentReference"/>
           <w:rFonts w:ascii="NimbusRomNo9L" w:eastAsia="Times New Roman" w:hAnsi="NimbusRomNo9L"/>
           <w:color w:val="auto"/>
         </w:rPr>
-        <w:commentReference w:id="69"/>
+        <w:commentReference w:id="71"/>
       </w:r>
       <w:sdt>
         <w:sdtPr>
@@ -8218,7 +8313,7 @@
         </w:rPr>
         <w:t xml:space="preserve">. </w:t>
       </w:r>
-      <w:commentRangeStart w:id="70"/>
+      <w:commentRangeStart w:id="72"/>
       <w:r>
         <w:rPr>
           <w:lang w:eastAsia="en-US" w:bidi="en-US"/>
@@ -8231,14 +8326,14 @@
         </w:rPr>
         <w:t xml:space="preserve">. </w:t>
       </w:r>
-      <w:commentRangeEnd w:id="70"/>
+      <w:commentRangeEnd w:id="72"/>
       <w:r>
         <w:rPr>
           <w:rStyle w:val="CommentReference"/>
           <w:rFonts w:ascii="NimbusRomNo9L" w:eastAsia="Times New Roman" w:hAnsi="NimbusRomNo9L"/>
           <w:color w:val="auto"/>
         </w:rPr>
-        <w:commentReference w:id="70"/>
+        <w:commentReference w:id="72"/>
       </w:r>
     </w:p>
     <w:p/>
@@ -8247,7 +8342,7 @@
       <w:pPr>
         <w:pStyle w:val="Heading3"/>
       </w:pPr>
-      <w:bookmarkStart w:id="71" w:name="_Toc100409133"/>
+      <w:bookmarkStart w:id="73" w:name="_Toc100409133"/>
       <w:r>
         <w:t>3.</w:t>
       </w:r>
@@ -8260,7 +8355,7 @@
       <w:r>
         <w:t xml:space="preserve"> Summary</w:t>
       </w:r>
-      <w:bookmarkEnd w:id="71"/>
+      <w:bookmarkEnd w:id="73"/>
     </w:p>
     <w:p>
       <w:r>
@@ -8298,34 +8393,34 @@
       <w:r>
         <w:t xml:space="preserve">hierarchical structure without the unneeded </w:t>
       </w:r>
-      <w:commentRangeStart w:id="72"/>
+      <w:commentRangeStart w:id="74"/>
       <w:r>
         <w:t>aspects designed for P2P networks</w:t>
       </w:r>
-      <w:commentRangeEnd w:id="72"/>
+      <w:commentRangeEnd w:id="74"/>
       <w:r>
         <w:rPr>
           <w:rStyle w:val="CommentReference"/>
           <w:rFonts w:ascii="NimbusRomNo9L" w:eastAsia="Times New Roman" w:hAnsi="NimbusRomNo9L"/>
           <w:color w:val="auto"/>
         </w:rPr>
-        <w:commentReference w:id="72"/>
-      </w:r>
-      <w:r>
-        <w:t xml:space="preserve">. The Lockstep protocol provides an interesting approach whereby you can verify if nodes </w:t>
+        <w:commentReference w:id="74"/>
+      </w:r>
+      <w:r>
+        <w:t>. The Lockstep protocol provides an interesting approach whereby you can verify if nodes have the same value by comparing between nodes. This could be modified such that each node</w:t>
+      </w:r>
+      <w:r>
+        <w:t xml:space="preserve"> on</w:t>
+      </w:r>
+      <w:r>
+        <w:t xml:space="preserve"> the network compares their node lists. This will eventually converge and does make use of the hierarchy of nodes within the network.</w:t>
+      </w:r>
+      <w:r>
+        <w:t xml:space="preserve"> There are several </w:t>
       </w:r>
       <w:r>
         <w:lastRenderedPageBreak/>
-        <w:t>have the same value by comparing between nodes. This could be modified such that each node</w:t>
-      </w:r>
-      <w:r>
-        <w:t xml:space="preserve"> on</w:t>
-      </w:r>
-      <w:r>
-        <w:t xml:space="preserve"> the network compares their node lists. This will eventually converge and does make use of the hierarchy of nodes within the network.</w:t>
-      </w:r>
-      <w:r>
-        <w:t xml:space="preserve"> There are several viable solutions for Popcorn, we will first define and justify which algorithms are most likely to be effect and then run experiments to determine which would be most </w:t>
+        <w:t xml:space="preserve">viable solutions for Popcorn, we will first define and justify which algorithms are most likely to be effect and then run experiments to determine which would be most </w:t>
       </w:r>
       <w:r>
         <w:t>appropriate</w:t>
@@ -8364,12 +8459,12 @@
       <w:pPr>
         <w:pStyle w:val="Heading1"/>
       </w:pPr>
-      <w:bookmarkStart w:id="73" w:name="_Toc100409134"/>
-      <w:commentRangeStart w:id="74"/>
+      <w:bookmarkStart w:id="75" w:name="_Toc100409134"/>
+      <w:commentRangeStart w:id="76"/>
       <w:r>
         <w:t>Encryption</w:t>
       </w:r>
-      <w:commentRangeEnd w:id="74"/>
+      <w:commentRangeEnd w:id="76"/>
       <w:r>
         <w:rPr>
           <w:rStyle w:val="CommentReference"/>
@@ -8377,9 +8472,9 @@
           <w:b w:val="0"/>
           <w:color w:val="auto"/>
         </w:rPr>
-        <w:commentReference w:id="74"/>
-      </w:r>
-      <w:bookmarkEnd w:id="73"/>
+        <w:commentReference w:id="76"/>
+      </w:r>
+      <w:bookmarkEnd w:id="75"/>
     </w:p>
     <w:p>
       <w:r>
@@ -8410,37 +8505,100 @@
         <w:t>Encryption was then implemented within the Popcorn kernel</w:t>
       </w:r>
       <w:r>
-        <w:t xml:space="preserve">. Each message that was sent in Popcorn was encapsulated by a new data structure. This data structure used the existing message header of the original Popcorn message, </w:t>
-      </w:r>
-      <w:commentRangeStart w:id="75"/>
-      <w:r>
-        <w:t>but the payload was encrypted using a symmetric key. Any message could then be received by the</w:t>
-      </w:r>
-      <w:r>
-        <w:t xml:space="preserve"> </w:t>
-      </w:r>
-      <w:commentRangeEnd w:id="75"/>
+        <w:t xml:space="preserve">. </w:t>
+      </w:r>
+      <w:r>
+        <w:t>The payload of messages sent in Popcorn were encrypted with the initialisation vector (IV) also sent in the message</w:t>
+      </w:r>
+      <w:r>
+        <w:t xml:space="preserve">. </w:t>
+      </w:r>
+      <w:r>
+        <w:t>T</w:t>
+      </w:r>
+      <w:r>
+        <w:t>he payload was encrypted using a symmetric key. Any message could then be received by the</w:t>
+      </w:r>
+      <w:r>
+        <w:t xml:space="preserve"> Popcorn, decrypted, and then processed as normal by the existing functions.</w:t>
+      </w:r>
+      <w:r>
+        <w:t xml:space="preserve"> The encryption and decryption of the message.</w:t>
+      </w:r>
+      <w:r>
+        <w:t xml:space="preserve"> The symmetric keys are stored within the </w:t>
+      </w:r>
+      <w:proofErr w:type="spellStart"/>
+      <w:r>
+        <w:rPr>
+          <w:rStyle w:val="QuoteChar"/>
+        </w:rPr>
+        <w:t>message_node</w:t>
+      </w:r>
+      <w:proofErr w:type="spellEnd"/>
+      <w:r>
+        <w:t xml:space="preserve"> structure in the node list.</w:t>
+      </w:r>
+      <w:r>
+        <w:t xml:space="preserve"> Each node-to-node link in the network has a unique key. </w:t>
+      </w:r>
+      <w:r>
+        <w:t xml:space="preserve">This means that there would be </w:t>
+      </w:r>
+      <w:r>
+        <w:rPr>
+          <w:rStyle w:val="QuoteChar"/>
+        </w:rPr>
+        <w:t>n-1</w:t>
+      </w:r>
+      <w:r>
+        <w:t xml:space="preserve"> keys, where </w:t>
+      </w:r>
+      <w:r>
+        <w:rPr>
+          <w:rStyle w:val="QuoteChar"/>
+        </w:rPr>
+        <w:t>n</w:t>
+      </w:r>
+      <w:r>
+        <w:t xml:space="preserve"> is the number of nodes in the network, stored on each node. This is needed as should one node leave the network then it should not be able to</w:t>
+      </w:r>
+      <w:commentRangeStart w:id="77"/>
+      <w:r>
+        <w:t xml:space="preserve"> view</w:t>
+      </w:r>
+      <w:r>
+        <w:t xml:space="preserve"> or</w:t>
+      </w:r>
+      <w:r>
+        <w:t xml:space="preserve"> access any of the existing connections and requiring the entire network to update a single key would</w:t>
+      </w:r>
+      <w:r>
+        <w:t xml:space="preserve"> require a great deal of coordination and time. </w:t>
+      </w:r>
+      <w:commentRangeEnd w:id="77"/>
       <w:r>
         <w:rPr>
           <w:rStyle w:val="CommentReference"/>
           <w:rFonts w:ascii="NimbusRomNo9L" w:eastAsia="Times New Roman" w:hAnsi="NimbusRomNo9L"/>
           <w:color w:val="auto"/>
         </w:rPr>
-        <w:commentReference w:id="75"/>
-      </w:r>
-      <w:r>
-        <w:t xml:space="preserve">Popcorn, decrypted, and then processed as normal by the existing functions. The symmetric keys are stored within the </w:t>
-      </w:r>
-      <w:proofErr w:type="spellStart"/>
-      <w:r>
-        <w:rPr>
-          <w:rStyle w:val="QuoteChar"/>
-        </w:rPr>
-        <w:t>message_node</w:t>
-      </w:r>
-      <w:proofErr w:type="spellEnd"/>
-      <w:r>
-        <w:t xml:space="preserve"> structure in the node list. This system would </w:t>
+        <w:commentReference w:id="77"/>
+      </w:r>
+      <w:r>
+        <w:t xml:space="preserve">For this </w:t>
+      </w:r>
+      <w:r>
+        <w:t>reason,</w:t>
+      </w:r>
+      <w:r>
+        <w:t xml:space="preserve"> each link had its own unique symmetric key.</w:t>
+      </w:r>
+      <w:r>
+        <w:t xml:space="preserve"> </w:t>
+      </w:r>
+      <w:r>
+        <w:t xml:space="preserve">This system would </w:t>
       </w:r>
       <w:r>
         <w:t>cause</w:t>
@@ -8449,75 +8607,100 @@
         <w:t xml:space="preserve"> minimum slow down to the system and meant that most functions would not need to change to facilitate the encrypted messages.</w:t>
       </w:r>
       <w:r>
-        <w:t xml:space="preserve"> This system is also invariant of the transport protocol that was used meaning that it only relies on one robust implementation rather than being implemented multiple times in TCP, RDMA, etc.</w:t>
-      </w:r>
-    </w:p>
-    <w:p/>
-    <w:p>
-      <w:r>
-        <w:t xml:space="preserve">This system could not be tested due to this encryption API being for a later kernel version. Following this it was attempted to use TLS within the </w:t>
-      </w:r>
-      <w:r>
-        <w:t xml:space="preserve">TCP specific </w:t>
-      </w:r>
-      <w:r>
-        <w:t>protocol; however,</w:t>
-      </w:r>
-      <w:r>
-        <w:t xml:space="preserve"> this again required a later kernel version. A final attempt was made to introduce encryption by using an encryption library within the current kernel version. This was designed to allow a user-space programs to perform encryption. As a result, the memory allocator for the encryption needed to be called from user-space. This system was partly implemented</w:t>
-      </w:r>
-      <w:r>
-        <w:t>.</w:t>
-      </w:r>
-      <w:r>
-        <w:t xml:space="preserve"> </w:t>
-      </w:r>
-      <w:r>
-        <w:t>H</w:t>
-      </w:r>
-      <w:r>
-        <w:t>owever, using a call to user-space to allocate memory for encryption is likely to introduce side-channels and is considered bad practice in the security community</w:t>
-      </w:r>
-      <w:r>
-        <w:t xml:space="preserve">. </w:t>
-      </w:r>
-      <w:r>
-        <w:t>U</w:t>
-      </w:r>
-      <w:r>
-        <w:t>pgrading the kernel version of Popcorn would have taken considerable</w:t>
-      </w:r>
-      <w:r>
-        <w:t xml:space="preserve"> work beyond the range of this project. For this testing the encryption system has been left for future work</w:t>
-      </w:r>
-      <w:r>
-        <w:t xml:space="preserve">. However, the implementation for encrypting and decrypting messages has been left in the kernel code but disabled </w:t>
-      </w:r>
-      <w:r>
-        <w:lastRenderedPageBreak/>
-        <w:t xml:space="preserve">by a </w:t>
-      </w:r>
-      <w:r>
-        <w:t>macro</w:t>
-      </w:r>
-      <w:r>
-        <w:t>.</w:t>
-      </w:r>
-      <w:r>
-        <w:t xml:space="preserve"> </w:t>
-      </w:r>
-      <w:commentRangeStart w:id="76"/>
-      <w:r>
-        <w:t>An important contribution of this chapter is that encryption should not be introduced into Popcorn within this kernel version</w:t>
-      </w:r>
-      <w:commentRangeEnd w:id="76"/>
+        <w:t xml:space="preserve"> The fact </w:t>
+      </w:r>
+      <w:commentRangeStart w:id="78"/>
+      <w:r>
+        <w:t>that messages were encrypted and decrypted immediately before being sent to the transport protocol being used meant that the system was modular and improved maintainability</w:t>
+      </w:r>
+      <w:commentRangeEnd w:id="78"/>
       <w:r>
         <w:rPr>
           <w:rStyle w:val="CommentReference"/>
           <w:rFonts w:ascii="NimbusRomNo9L" w:eastAsia="Times New Roman" w:hAnsi="NimbusRomNo9L"/>
           <w:color w:val="auto"/>
         </w:rPr>
-        <w:commentReference w:id="76"/>
+        <w:commentReference w:id="78"/>
+      </w:r>
+      <w:r>
+        <w:t>.</w:t>
+      </w:r>
+      <w:r>
+        <w:t xml:space="preserve"> This system is also invariant of the transport protocol that was used meaning that it only relies on one robust implementation rather than being implemented multiple times in TCP, RDMA, etc.</w:t>
+      </w:r>
+    </w:p>
+    <w:p/>
+    <w:p>
+      <w:r>
+        <w:t xml:space="preserve">This system could not be tested due to this encryption API being for a later kernel version. Following this it was attempted to use TLS within the </w:t>
+      </w:r>
+      <w:r>
+        <w:t xml:space="preserve">TCP specific </w:t>
+      </w:r>
+      <w:r>
+        <w:t>protocol; however,</w:t>
+      </w:r>
+      <w:r>
+        <w:t xml:space="preserve"> this again required a later kernel version.</w:t>
+      </w:r>
+      <w:r>
+        <w:t xml:space="preserve"> It would also mean that other transport protocols such as RDMA would not be encrypted.</w:t>
+      </w:r>
+      <w:r>
+        <w:t xml:space="preserve"> A final attempt </w:t>
+      </w:r>
+      <w:r>
+        <w:lastRenderedPageBreak/>
+        <w:t>was made to introduce encryption by using an encryption library within the current kernel version. This was designed to allow a user-space programs to perform encryption. As a result, the memory allocator for the encryption needed to be called from user-space. This system was partly implemented</w:t>
+      </w:r>
+      <w:r>
+        <w:t>.</w:t>
+      </w:r>
+      <w:r>
+        <w:t xml:space="preserve"> </w:t>
+      </w:r>
+      <w:r>
+        <w:t>H</w:t>
+      </w:r>
+      <w:r>
+        <w:t>owever, using a call to user-space to allocate memory for encryption is likely to introduce side-channels and is considered bad practice in the security community</w:t>
+      </w:r>
+      <w:r>
+        <w:t xml:space="preserve">. </w:t>
+      </w:r>
+      <w:r>
+        <w:t>U</w:t>
+      </w:r>
+      <w:r>
+        <w:t>pgrading the kernel version of Popcorn would have taken considerable</w:t>
+      </w:r>
+      <w:r>
+        <w:t xml:space="preserve"> work beyond the range of this project. For this testing the encryption system has been left for future work</w:t>
+      </w:r>
+      <w:r>
+        <w:t xml:space="preserve">. However, the implementation for encrypting and decrypting messages has been left in the kernel code but disabled by a </w:t>
+      </w:r>
+      <w:r>
+        <w:t>macro</w:t>
+      </w:r>
+      <w:r>
+        <w:t>.</w:t>
+      </w:r>
+      <w:r>
+        <w:t xml:space="preserve"> </w:t>
+      </w:r>
+      <w:commentRangeStart w:id="79"/>
+      <w:r>
+        <w:t>An important contribution of this chapter is that encryption should not be introduced into Popcorn within this kernel version</w:t>
+      </w:r>
+      <w:commentRangeEnd w:id="79"/>
+      <w:r>
+        <w:rPr>
+          <w:rStyle w:val="CommentReference"/>
+          <w:rFonts w:ascii="NimbusRomNo9L" w:eastAsia="Times New Roman" w:hAnsi="NimbusRomNo9L"/>
+          <w:color w:val="auto"/>
+        </w:rPr>
+        <w:commentReference w:id="79"/>
       </w:r>
       <w:r>
         <w:t xml:space="preserve">. An attempt to do so is likely to introduce side-channel </w:t>
@@ -8531,6 +8714,16 @@
       <w:r>
         <w:t xml:space="preserve"> </w:t>
       </w:r>
+    </w:p>
+    <w:p>
+      <w:pPr>
+        <w:ind w:left="0" w:firstLine="0"/>
+      </w:pPr>
+    </w:p>
+    <w:p>
+      <w:pPr>
+        <w:ind w:left="0" w:firstLine="0"/>
+      </w:pPr>
     </w:p>
     <w:p>
       <w:pPr>
@@ -8570,11 +8763,11 @@
       <w:pPr>
         <w:pStyle w:val="Heading1"/>
       </w:pPr>
-      <w:bookmarkStart w:id="77" w:name="_Toc100409135"/>
+      <w:bookmarkStart w:id="80" w:name="_Toc100409135"/>
       <w:r>
         <w:t>Consistency Algorithms</w:t>
       </w:r>
-      <w:bookmarkEnd w:id="77"/>
+      <w:bookmarkEnd w:id="80"/>
     </w:p>
     <w:p/>
     <w:p/>
@@ -8591,47 +8784,47 @@
       <w:r>
         <w:t xml:space="preserve">There are several key considerations in Popcorn specific to the consistency algorithms. The first of which is that gaps can occur in the node list. Any algorithm must be able to cope with missing nodes within the list. </w:t>
       </w:r>
-      <w:commentRangeStart w:id="78"/>
+      <w:commentRangeStart w:id="81"/>
       <w:r>
         <w:t xml:space="preserve">The second is that </w:t>
       </w:r>
-      <w:commentRangeEnd w:id="78"/>
+      <w:commentRangeEnd w:id="81"/>
       <w:r>
         <w:rPr>
           <w:rStyle w:val="CommentReference"/>
           <w:rFonts w:ascii="NimbusRomNo9L" w:eastAsia="Times New Roman" w:hAnsi="NimbusRomNo9L"/>
           <w:color w:val="auto"/>
         </w:rPr>
-        <w:commentReference w:id="78"/>
+        <w:commentReference w:id="81"/>
       </w:r>
       <w:r>
         <w:t xml:space="preserve">multiple protocols can be used. </w:t>
       </w:r>
-      <w:commentRangeStart w:id="79"/>
-      <w:commentRangeStart w:id="80"/>
+      <w:commentRangeStart w:id="82"/>
+      <w:commentRangeStart w:id="83"/>
       <w:r>
         <w:t xml:space="preserve">The algorithm must be robust enough </w:t>
       </w:r>
       <w:r>
         <w:t>to cope with protocols that fail. Should an error occur resulting in a link between nodes failing then it must not remove the node when other connections work.</w:t>
       </w:r>
-      <w:commentRangeEnd w:id="79"/>
+      <w:commentRangeEnd w:id="82"/>
       <w:r>
         <w:rPr>
           <w:rStyle w:val="CommentReference"/>
           <w:rFonts w:ascii="NimbusRomNo9L" w:eastAsia="Times New Roman" w:hAnsi="NimbusRomNo9L"/>
           <w:color w:val="auto"/>
         </w:rPr>
-        <w:commentReference w:id="79"/>
-      </w:r>
-      <w:commentRangeEnd w:id="80"/>
+        <w:commentReference w:id="82"/>
+      </w:r>
+      <w:commentRangeEnd w:id="83"/>
       <w:r>
         <w:rPr>
           <w:rStyle w:val="CommentReference"/>
           <w:rFonts w:ascii="NimbusRomNo9L" w:eastAsia="Times New Roman" w:hAnsi="NimbusRomNo9L"/>
           <w:color w:val="auto"/>
         </w:rPr>
-        <w:commentReference w:id="80"/>
+        <w:commentReference w:id="83"/>
       </w:r>
     </w:p>
     <w:p/>
@@ -8640,15 +8833,15 @@
       <w:pPr>
         <w:pStyle w:val="Heading2"/>
       </w:pPr>
-      <w:bookmarkStart w:id="81" w:name="_Toc100409136"/>
-      <w:commentRangeStart w:id="82"/>
+      <w:bookmarkStart w:id="84" w:name="_Toc100409136"/>
+      <w:commentRangeStart w:id="85"/>
       <w:r>
         <w:t>5.1</w:t>
       </w:r>
       <w:r>
         <w:t xml:space="preserve"> Acknowledgement Algorithm</w:t>
       </w:r>
-      <w:bookmarkEnd w:id="81"/>
+      <w:bookmarkEnd w:id="84"/>
     </w:p>
     <w:p>
       <w:r>
@@ -8684,14 +8877,14 @@
       <w:r>
         <w:t xml:space="preserve">nce a leaf </w:t>
       </w:r>
-      <w:commentRangeEnd w:id="82"/>
+      <w:commentRangeEnd w:id="85"/>
       <w:r>
         <w:rPr>
           <w:rStyle w:val="CommentReference"/>
           <w:rFonts w:ascii="NimbusRomNo9L" w:eastAsia="Times New Roman" w:hAnsi="NimbusRomNo9L"/>
           <w:color w:val="auto"/>
         </w:rPr>
-        <w:commentReference w:id="82"/>
+        <w:commentReference w:id="85"/>
       </w:r>
       <w:r>
         <w:t xml:space="preserve">node is reached an acknowledgement is sent to its parent. This propagates backwards through the network such that when a parent has an acknowledgement from both its children it then sent </w:t>
@@ -8745,7 +8938,7 @@
       <w:pPr>
         <w:pStyle w:val="Heading2"/>
       </w:pPr>
-      <w:bookmarkStart w:id="83" w:name="_Toc100409137"/>
+      <w:bookmarkStart w:id="86" w:name="_Toc100409137"/>
       <w:r>
         <w:t>5.2</w:t>
       </w:r>
@@ -8758,7 +8951,7 @@
       <w:r>
         <w:t>Random Algorithm</w:t>
       </w:r>
-      <w:bookmarkEnd w:id="83"/>
+      <w:bookmarkEnd w:id="86"/>
     </w:p>
     <w:p>
       <w:r>
@@ -8915,14 +9108,14 @@
       <w:pPr>
         <w:pStyle w:val="Heading2"/>
       </w:pPr>
-      <w:bookmarkStart w:id="84" w:name="_Toc100409138"/>
+      <w:bookmarkStart w:id="87" w:name="_Toc100409138"/>
       <w:r>
         <w:t>5.3</w:t>
       </w:r>
       <w:r>
         <w:t xml:space="preserve"> Check Neighbours Algorithm</w:t>
       </w:r>
-      <w:bookmarkEnd w:id="84"/>
+      <w:bookmarkEnd w:id="87"/>
     </w:p>
     <w:p>
       <w:r>
@@ -8948,7 +9141,7 @@
       <w:r>
         <w:t xml:space="preserve"> by each node sending its node list to its neighbours. </w:t>
       </w:r>
-      <w:commentRangeStart w:id="85"/>
+      <w:commentRangeStart w:id="88"/>
       <w:r>
         <w:t xml:space="preserve">E.g., for node 4 its neighbours would be node 3 and node 5 (if they are present on the node list). If there is a </w:t>
       </w:r>
@@ -8958,14 +9151,14 @@
       <w:r>
         <w:t xml:space="preserve"> then the next available node is the neighbour</w:t>
       </w:r>
-      <w:commentRangeEnd w:id="85"/>
+      <w:commentRangeEnd w:id="88"/>
       <w:r>
         <w:rPr>
           <w:rStyle w:val="CommentReference"/>
           <w:rFonts w:ascii="NimbusRomNo9L" w:eastAsia="Times New Roman" w:hAnsi="NimbusRomNo9L"/>
           <w:color w:val="auto"/>
         </w:rPr>
-        <w:commentReference w:id="85"/>
+        <w:commentReference w:id="88"/>
       </w:r>
       <w:r>
         <w:t xml:space="preserve">. The node list loops back on itself so the first and last nodes are neighbours. </w:t>
@@ -8979,18 +9172,18 @@
       <w:r>
         <w:t xml:space="preserve">This algorithm ensures that every node in the list is checked twice by different nodes. The fact that each node checks its neighbours when the node list is </w:t>
       </w:r>
-      <w:commentRangeStart w:id="86"/>
+      <w:commentRangeStart w:id="89"/>
       <w:r>
         <w:t>structured as a binary tree means that every node will always be checking a sibling/child node pair</w:t>
       </w:r>
-      <w:commentRangeEnd w:id="86"/>
+      <w:commentRangeEnd w:id="89"/>
       <w:r>
         <w:rPr>
           <w:rStyle w:val="CommentReference"/>
           <w:rFonts w:ascii="NimbusRomNo9L" w:eastAsia="Times New Roman" w:hAnsi="NimbusRomNo9L"/>
           <w:color w:val="auto"/>
         </w:rPr>
-        <w:commentReference w:id="86"/>
+        <w:commentReference w:id="89"/>
       </w:r>
       <w:r>
         <w:t>, or a sibling/parent pair. This means that you always check a node in a different branch and a different level of the tree structure</w:t>
@@ -9028,18 +9221,18 @@
       <w:r>
         <w:t xml:space="preserve">random it needs to wait until all nodes have finished as they can be checked in any </w:t>
       </w:r>
-      <w:commentRangeStart w:id="87"/>
+      <w:commentRangeStart w:id="90"/>
       <w:r>
         <w:t>order</w:t>
       </w:r>
-      <w:commentRangeEnd w:id="87"/>
+      <w:commentRangeEnd w:id="90"/>
       <w:r>
         <w:rPr>
           <w:rStyle w:val="CommentReference"/>
           <w:rFonts w:ascii="NimbusRomNo9L" w:eastAsia="Times New Roman" w:hAnsi="NimbusRomNo9L"/>
           <w:color w:val="auto"/>
         </w:rPr>
-        <w:commentReference w:id="87"/>
+        <w:commentReference w:id="90"/>
       </w:r>
       <w:r>
         <w:t>.</w:t>
@@ -9080,11 +9273,11 @@
       <w:pPr>
         <w:pStyle w:val="Heading1"/>
       </w:pPr>
-      <w:bookmarkStart w:id="88" w:name="_Toc100409139"/>
+      <w:bookmarkStart w:id="91" w:name="_Toc100409139"/>
       <w:r>
         <w:t>Simulation Implementation</w:t>
       </w:r>
-      <w:bookmarkEnd w:id="88"/>
+      <w:bookmarkEnd w:id="91"/>
     </w:p>
     <w:p/>
     <w:p>
@@ -9363,18 +9556,18 @@
       <w:r>
         <w:t xml:space="preserve">Three algorithms were implemented and </w:t>
       </w:r>
-      <w:commentRangeStart w:id="89"/>
+      <w:commentRangeStart w:id="92"/>
       <w:r>
         <w:t>one control (where no error correction is applied.</w:t>
       </w:r>
-      <w:commentRangeEnd w:id="89"/>
+      <w:commentRangeEnd w:id="92"/>
       <w:r>
         <w:rPr>
           <w:rStyle w:val="CommentReference"/>
           <w:rFonts w:ascii="NimbusRomNo9L" w:eastAsia="Times New Roman" w:hAnsi="NimbusRomNo9L"/>
           <w:color w:val="auto"/>
         </w:rPr>
-        <w:commentReference w:id="89"/>
+        <w:commentReference w:id="92"/>
       </w:r>
       <w:r>
         <w:br w:type="page"/>
@@ -9400,67 +9593,80 @@
       <w:pPr>
         <w:pStyle w:val="Heading1"/>
       </w:pPr>
-      <w:bookmarkStart w:id="90" w:name="_Toc100409140"/>
+      <w:bookmarkStart w:id="93" w:name="_Toc100409140"/>
       <w:r>
         <w:t>Algorithm Comparison</w:t>
       </w:r>
-      <w:bookmarkEnd w:id="90"/>
+      <w:bookmarkEnd w:id="93"/>
     </w:p>
     <w:p>
       <w:r>
         <w:t xml:space="preserve">The simulation was run on each of the algorithms with drop rates of </w:t>
       </w:r>
-      <w:r>
-        <w:t>0%, 5%, 10%, 20% and 40% with 5 trials for each algorithm and drop rate. These values were chosen to show how the algorithm degrades as the quality of the network degrades. They are chosen to be extreme values for this reason</w:t>
-      </w:r>
-      <w:r>
-        <w:t xml:space="preserve"> and not expected to be as high but show trends</w:t>
-      </w:r>
-      <w:r>
-        <w:t xml:space="preserve">. Each trial ends when 100 nodes </w:t>
-      </w:r>
-      <w:r>
-        <w:t>are</w:t>
-      </w:r>
-      <w:r>
-        <w:t xml:space="preserve"> reached. The use of multiple trials ensures that the results are not due to randomness</w:t>
-      </w:r>
-      <w:r>
-        <w:t>.</w:t>
-      </w:r>
-      <w:r>
-        <w:t xml:space="preserve"> </w:t>
-      </w:r>
-      <w:r>
-        <w:t>A</w:t>
-      </w:r>
-      <w:r>
-        <w:t xml:space="preserve"> different seed set for each trial. It also means that the structure of the node list is different for each trial as large gaps in the network in a trial could skew results – </w:t>
-      </w:r>
-      <w:r>
-        <w:t>therefore</w:t>
-      </w:r>
-      <w:r>
-        <w:t xml:space="preserve"> multiple trials are used.</w:t>
-      </w:r>
-    </w:p>
-    <w:p/>
-    <w:p>
-      <w:r>
-        <w:t xml:space="preserve">The algorithms are compared </w:t>
-      </w:r>
-      <w:commentRangeStart w:id="91"/>
-      <w:r>
-        <w:t>based on the message size, number of messages, flooding of nodes, and attempts/rounds taken.</w:t>
-      </w:r>
-      <w:commentRangeEnd w:id="91"/>
+      <w:commentRangeStart w:id="94"/>
+      <w:r>
+        <w:t>0%, 5%, 10%, 20% and 40%</w:t>
+      </w:r>
+      <w:commentRangeEnd w:id="94"/>
       <w:r>
         <w:rPr>
           <w:rStyle w:val="CommentReference"/>
           <w:rFonts w:ascii="NimbusRomNo9L" w:eastAsia="Times New Roman" w:hAnsi="NimbusRomNo9L"/>
           <w:color w:val="auto"/>
         </w:rPr>
-        <w:commentReference w:id="91"/>
+        <w:commentReference w:id="94"/>
+      </w:r>
+      <w:r>
+        <w:t xml:space="preserve"> with 5 trials for each algorithm and drop rate. These values were chosen to show how the algorithm degrades as the quality of the network degrades. They are chosen to be extreme values for this reason</w:t>
+      </w:r>
+      <w:r>
+        <w:t xml:space="preserve"> and not expected to be as high but show trends</w:t>
+      </w:r>
+      <w:r>
+        <w:t xml:space="preserve">. Each trial ends when 100 nodes </w:t>
+      </w:r>
+      <w:r>
+        <w:t>are</w:t>
+      </w:r>
+      <w:r>
+        <w:t xml:space="preserve"> reached. The use of multiple trials ensures that the results are not due to randomness</w:t>
+      </w:r>
+      <w:r>
+        <w:t>.</w:t>
+      </w:r>
+      <w:r>
+        <w:t xml:space="preserve"> </w:t>
+      </w:r>
+      <w:r>
+        <w:t>A</w:t>
+      </w:r>
+      <w:r>
+        <w:t xml:space="preserve"> different seed set for each trial. It also means that the structure of the node list is different for each trial as large gaps in the network in a trial could skew results – </w:t>
+      </w:r>
+      <w:r>
+        <w:t>therefore</w:t>
+      </w:r>
+      <w:r>
+        <w:t xml:space="preserve"> multiple trials are used.</w:t>
+      </w:r>
+    </w:p>
+    <w:p/>
+    <w:p>
+      <w:r>
+        <w:t xml:space="preserve">The algorithms are compared </w:t>
+      </w:r>
+      <w:commentRangeStart w:id="95"/>
+      <w:r>
+        <w:t>based on the message size, number of messages, flooding of nodes, and attempts/rounds taken.</w:t>
+      </w:r>
+      <w:commentRangeEnd w:id="95"/>
+      <w:r>
+        <w:rPr>
+          <w:rStyle w:val="CommentReference"/>
+          <w:rFonts w:ascii="NimbusRomNo9L" w:eastAsia="Times New Roman" w:hAnsi="NimbusRomNo9L"/>
+          <w:color w:val="auto"/>
+        </w:rPr>
+        <w:commentReference w:id="95"/>
       </w:r>
     </w:p>
     <w:p>
@@ -9473,7 +9679,7 @@
       <w:pPr>
         <w:pStyle w:val="Heading2"/>
       </w:pPr>
-      <w:bookmarkStart w:id="92" w:name="_Toc100409141"/>
+      <w:bookmarkStart w:id="96" w:name="_Toc100409141"/>
       <w:r>
         <w:t>7.1</w:t>
       </w:r>
@@ -9483,7 +9689,7 @@
       <w:r>
         <w:t xml:space="preserve"> Size and Frequency</w:t>
       </w:r>
-      <w:bookmarkEnd w:id="92"/>
+      <w:bookmarkEnd w:id="96"/>
     </w:p>
     <w:p>
       <w:r>
@@ -9508,7 +9714,7 @@
       <w:pPr>
         <w:pStyle w:val="Heading3"/>
       </w:pPr>
-      <w:bookmarkStart w:id="93" w:name="_Toc100409142"/>
+      <w:bookmarkStart w:id="97" w:name="_Toc100409142"/>
       <w:r>
         <w:t>7.1.1</w:t>
       </w:r>
@@ -9518,7 +9724,7 @@
       <w:r>
         <w:t>Acknowledgement Algorithm</w:t>
       </w:r>
-      <w:bookmarkEnd w:id="93"/>
+      <w:bookmarkEnd w:id="97"/>
     </w:p>
     <w:p>
       <w:r>
@@ -9572,14 +9778,14 @@
       <w:pPr>
         <w:pStyle w:val="Heading3"/>
       </w:pPr>
-      <w:bookmarkStart w:id="94" w:name="_Toc100409143"/>
+      <w:bookmarkStart w:id="98" w:name="_Toc100409143"/>
       <w:r>
         <w:t>7.1.2</w:t>
       </w:r>
       <w:r>
         <w:t xml:space="preserve"> Check Random</w:t>
       </w:r>
-      <w:bookmarkEnd w:id="94"/>
+      <w:bookmarkEnd w:id="98"/>
     </w:p>
     <w:p>
       <w:r>
@@ -9673,14 +9879,14 @@
       <w:pPr>
         <w:pStyle w:val="Heading3"/>
       </w:pPr>
-      <w:bookmarkStart w:id="95" w:name="_Toc100409144"/>
+      <w:bookmarkStart w:id="99" w:name="_Toc100409144"/>
       <w:r>
         <w:t>7.1.3</w:t>
       </w:r>
       <w:r>
         <w:t xml:space="preserve"> Check Neighbours</w:t>
       </w:r>
-      <w:bookmarkEnd w:id="95"/>
+      <w:bookmarkEnd w:id="99"/>
     </w:p>
     <w:p>
       <w:r>
@@ -9697,14 +9903,14 @@
       <w:pPr>
         <w:pStyle w:val="Heading3"/>
       </w:pPr>
-      <w:bookmarkStart w:id="96" w:name="_Toc100409145"/>
+      <w:bookmarkStart w:id="100" w:name="_Toc100409145"/>
       <w:r>
         <w:t>7.1.4</w:t>
       </w:r>
       <w:r>
         <w:t xml:space="preserve"> Summary</w:t>
       </w:r>
-      <w:bookmarkEnd w:id="96"/>
+      <w:bookmarkEnd w:id="100"/>
     </w:p>
     <w:p>
       <w:r>
@@ -9752,7 +9958,7 @@
       <w:pPr>
         <w:pStyle w:val="Heading2"/>
       </w:pPr>
-      <w:bookmarkStart w:id="97" w:name="_Toc100409146"/>
+      <w:bookmarkStart w:id="101" w:name="_Toc100409146"/>
       <w:r>
         <w:t>7.2</w:t>
       </w:r>
@@ -9765,7 +9971,7 @@
       <w:r>
         <w:t xml:space="preserve"> Taken</w:t>
       </w:r>
-      <w:bookmarkEnd w:id="97"/>
+      <w:bookmarkEnd w:id="101"/>
     </w:p>
     <w:p>
       <w:r>
@@ -9833,14 +10039,14 @@
       <w:pPr>
         <w:pStyle w:val="Heading3"/>
       </w:pPr>
-      <w:bookmarkStart w:id="98" w:name="_Toc100409147"/>
+      <w:bookmarkStart w:id="102" w:name="_Toc100409147"/>
       <w:r>
         <w:t>7.2.1</w:t>
       </w:r>
       <w:r>
         <w:t xml:space="preserve"> Acknowledgement Algorithm</w:t>
       </w:r>
-      <w:bookmarkEnd w:id="98"/>
+      <w:bookmarkEnd w:id="102"/>
     </w:p>
     <w:p>
       <w:r>
@@ -9888,7 +10094,7 @@
       <w:r>
         <w:t xml:space="preserve"> show the average and maximum number of attempts in the </w:t>
       </w:r>
-      <w:commentRangeStart w:id="99"/>
+      <w:commentRangeStart w:id="103"/>
       <w:r>
         <w:t xml:space="preserve">acknowledgement algorithm respectively. These graphs show how the algorithm </w:t>
       </w:r>
@@ -9902,14 +10108,14 @@
       <w:r>
         <w:t xml:space="preserve"> as the node list increases in length and the number of dropped messages increases.</w:t>
       </w:r>
-      <w:commentRangeEnd w:id="99"/>
+      <w:commentRangeEnd w:id="103"/>
       <w:r>
         <w:rPr>
           <w:rStyle w:val="CommentReference"/>
           <w:rFonts w:ascii="NimbusRomNo9L" w:eastAsia="Times New Roman" w:hAnsi="NimbusRomNo9L"/>
           <w:color w:val="auto"/>
         </w:rPr>
-        <w:commentReference w:id="99"/>
+        <w:commentReference w:id="103"/>
       </w:r>
     </w:p>
     <w:p/>
@@ -9944,7 +10150,7 @@
         <w:pStyle w:val="Caption"/>
         <w:jc w:val="both"/>
       </w:pPr>
-      <w:bookmarkStart w:id="100" w:name="_Ref99369125"/>
+      <w:bookmarkStart w:id="104" w:name="_Ref99369125"/>
       <w:r>
         <w:t xml:space="preserve">Figure </w:t>
       </w:r>
@@ -9963,24 +10169,24 @@
       <w:r>
         <w:fldChar w:fldCharType="end"/>
       </w:r>
-      <w:bookmarkEnd w:id="100"/>
+      <w:bookmarkEnd w:id="104"/>
       <w:r>
         <w:t>:</w:t>
       </w:r>
       <w:r>
         <w:t xml:space="preserve"> Average number of attempts against node list length for the acknowledgement algorithm. </w:t>
       </w:r>
-      <w:commentRangeStart w:id="101"/>
+      <w:commentRangeStart w:id="105"/>
       <w:r>
         <w:t>Plotted on a logarithmic scale as the drop rate of 0.4 is significantly higher than the other values.</w:t>
       </w:r>
-      <w:commentRangeEnd w:id="101"/>
+      <w:commentRangeEnd w:id="105"/>
       <w:r>
         <w:rPr>
           <w:rStyle w:val="CommentReference"/>
           <w:rFonts w:ascii="NimbusRomNo9L" w:eastAsia="Times New Roman" w:hAnsi="NimbusRomNo9L" w:cs="Times New Roman"/>
         </w:rPr>
-        <w:commentReference w:id="101"/>
+        <w:commentReference w:id="105"/>
       </w:r>
     </w:p>
     <w:p>
@@ -10015,7 +10221,7 @@
         <w:pStyle w:val="Caption"/>
         <w:jc w:val="both"/>
       </w:pPr>
-      <w:bookmarkStart w:id="102" w:name="_Ref99369173"/>
+      <w:bookmarkStart w:id="106" w:name="_Ref99369173"/>
       <w:r>
         <w:t xml:space="preserve">Figure </w:t>
       </w:r>
@@ -10034,24 +10240,24 @@
       <w:r>
         <w:fldChar w:fldCharType="end"/>
       </w:r>
-      <w:bookmarkEnd w:id="102"/>
+      <w:bookmarkEnd w:id="106"/>
       <w:r>
         <w:t>:</w:t>
       </w:r>
       <w:r>
         <w:t xml:space="preserve"> Maximum attempts against node list length for acknowledgement algorithm. </w:t>
       </w:r>
-      <w:commentRangeStart w:id="103"/>
+      <w:commentRangeStart w:id="107"/>
       <w:r>
         <w:t>Plotted on a logarithmic scale</w:t>
       </w:r>
-      <w:commentRangeEnd w:id="103"/>
+      <w:commentRangeEnd w:id="107"/>
       <w:r>
         <w:rPr>
           <w:rStyle w:val="CommentReference"/>
           <w:rFonts w:ascii="NimbusRomNo9L" w:eastAsia="Times New Roman" w:hAnsi="NimbusRomNo9L" w:cs="Times New Roman"/>
         </w:rPr>
-        <w:commentReference w:id="103"/>
+        <w:commentReference w:id="107"/>
       </w:r>
       <w:r>
         <w:t>.</w:t>
@@ -10063,7 +10269,7 @@
       <w:pPr>
         <w:pStyle w:val="Heading3"/>
       </w:pPr>
-      <w:bookmarkStart w:id="104" w:name="_Toc100409148"/>
+      <w:bookmarkStart w:id="108" w:name="_Toc100409148"/>
       <w:r>
         <w:t>7.2.2</w:t>
       </w:r>
@@ -10073,7 +10279,7 @@
       <w:r>
         <w:t xml:space="preserve"> and Check Neighbours</w:t>
       </w:r>
-      <w:bookmarkEnd w:id="104"/>
+      <w:bookmarkEnd w:id="108"/>
     </w:p>
     <w:p>
       <w:pPr>
@@ -10377,18 +10583,18 @@
               <w:ind w:left="0" w:firstLine="0"/>
               <w:jc w:val="center"/>
             </w:pPr>
-            <w:commentRangeStart w:id="105"/>
+            <w:commentRangeStart w:id="109"/>
             <w:r>
               <w:t>4</w:t>
             </w:r>
-            <w:commentRangeEnd w:id="105"/>
+            <w:commentRangeEnd w:id="109"/>
             <w:r>
               <w:rPr>
                 <w:rStyle w:val="CommentReference"/>
                 <w:rFonts w:ascii="NimbusRomNo9L" w:eastAsia="Times New Roman" w:hAnsi="NimbusRomNo9L"/>
                 <w:color w:val="auto"/>
               </w:rPr>
-              <w:commentReference w:id="105"/>
+              <w:commentReference w:id="109"/>
             </w:r>
           </w:p>
         </w:tc>
@@ -10534,7 +10740,7 @@
       <w:pPr>
         <w:pStyle w:val="Caption"/>
       </w:pPr>
-      <w:bookmarkStart w:id="106" w:name="_Ref99391375"/>
+      <w:bookmarkStart w:id="110" w:name="_Ref99391375"/>
       <w:r>
         <w:t xml:space="preserve">Table </w:t>
       </w:r>
@@ -10553,7 +10759,7 @@
       <w:r>
         <w:fldChar w:fldCharType="end"/>
       </w:r>
-      <w:bookmarkEnd w:id="106"/>
+      <w:bookmarkEnd w:id="110"/>
       <w:r>
         <w:t>:</w:t>
       </w:r>
@@ -10702,7 +10908,7 @@
         <w:pStyle w:val="Caption"/>
         <w:jc w:val="both"/>
       </w:pPr>
-      <w:bookmarkStart w:id="107" w:name="_Ref99391765"/>
+      <w:bookmarkStart w:id="111" w:name="_Ref99391765"/>
       <w:r>
         <w:t xml:space="preserve">Figure </w:t>
       </w:r>
@@ -10721,7 +10927,7 @@
       <w:r>
         <w:fldChar w:fldCharType="end"/>
       </w:r>
-      <w:bookmarkEnd w:id="107"/>
+      <w:bookmarkEnd w:id="111"/>
       <w:r>
         <w:t xml:space="preserve"> Average number of rounds required to resolve all conflicts using the check random algorithm. </w:t>
       </w:r>
@@ -10758,7 +10964,7 @@
         <w:pStyle w:val="Caption"/>
         <w:jc w:val="both"/>
       </w:pPr>
-      <w:bookmarkStart w:id="108" w:name="_Ref99391774"/>
+      <w:bookmarkStart w:id="112" w:name="_Ref99391774"/>
       <w:r>
         <w:t xml:space="preserve">Figure </w:t>
       </w:r>
@@ -10777,24 +10983,24 @@
       <w:r>
         <w:fldChar w:fldCharType="end"/>
       </w:r>
-      <w:bookmarkEnd w:id="108"/>
+      <w:bookmarkEnd w:id="112"/>
       <w:r>
         <w:t xml:space="preserve">: </w:t>
       </w:r>
       <w:r>
         <w:t xml:space="preserve">Average number of rounds required to resolve all </w:t>
       </w:r>
-      <w:commentRangeStart w:id="109"/>
+      <w:commentRangeStart w:id="113"/>
       <w:r>
         <w:t xml:space="preserve">conflicts </w:t>
       </w:r>
-      <w:commentRangeEnd w:id="109"/>
+      <w:commentRangeEnd w:id="113"/>
       <w:r>
         <w:rPr>
           <w:rStyle w:val="CommentReference"/>
           <w:rFonts w:ascii="NimbusRomNo9L" w:eastAsia="Times New Roman" w:hAnsi="NimbusRomNo9L" w:cs="Times New Roman"/>
         </w:rPr>
-        <w:commentReference w:id="109"/>
+        <w:commentReference w:id="113"/>
       </w:r>
       <w:r>
         <w:t xml:space="preserve">using the check </w:t>
@@ -10847,7 +11053,7 @@
         <w:pStyle w:val="Caption"/>
         <w:jc w:val="both"/>
       </w:pPr>
-      <w:bookmarkStart w:id="110" w:name="_Ref99392319"/>
+      <w:bookmarkStart w:id="114" w:name="_Ref99392319"/>
       <w:r>
         <w:t xml:space="preserve">Figure </w:t>
       </w:r>
@@ -10866,24 +11072,24 @@
       <w:r>
         <w:fldChar w:fldCharType="end"/>
       </w:r>
-      <w:bookmarkEnd w:id="110"/>
+      <w:bookmarkEnd w:id="114"/>
       <w:r>
         <w:t>:</w:t>
       </w:r>
       <w:r>
         <w:t xml:space="preserve"> Maximum number of rounds required to resolve all conflicts </w:t>
       </w:r>
-      <w:commentRangeStart w:id="111"/>
+      <w:commentRangeStart w:id="115"/>
       <w:r>
         <w:t xml:space="preserve">using </w:t>
       </w:r>
-      <w:commentRangeEnd w:id="111"/>
+      <w:commentRangeEnd w:id="115"/>
       <w:r>
         <w:rPr>
           <w:rStyle w:val="CommentReference"/>
           <w:rFonts w:ascii="NimbusRomNo9L" w:eastAsia="Times New Roman" w:hAnsi="NimbusRomNo9L" w:cs="Times New Roman"/>
         </w:rPr>
-        <w:commentReference w:id="111"/>
+        <w:commentReference w:id="115"/>
       </w:r>
       <w:r>
         <w:t>the check random algorithm.</w:t>
@@ -10928,7 +11134,7 @@
         <w:pStyle w:val="Caption"/>
         <w:jc w:val="left"/>
       </w:pPr>
-      <w:bookmarkStart w:id="112" w:name="_Ref99392323"/>
+      <w:bookmarkStart w:id="116" w:name="_Ref99392323"/>
       <w:r>
         <w:t xml:space="preserve">Figure </w:t>
       </w:r>
@@ -10947,24 +11153,24 @@
       <w:r>
         <w:fldChar w:fldCharType="end"/>
       </w:r>
-      <w:bookmarkEnd w:id="112"/>
+      <w:bookmarkEnd w:id="116"/>
       <w:r>
         <w:t>:</w:t>
       </w:r>
       <w:r>
         <w:t xml:space="preserve"> number of rounds required to resolve all </w:t>
       </w:r>
-      <w:commentRangeStart w:id="113"/>
+      <w:commentRangeStart w:id="117"/>
       <w:r>
         <w:t xml:space="preserve">conflicts </w:t>
       </w:r>
-      <w:commentRangeEnd w:id="113"/>
+      <w:commentRangeEnd w:id="117"/>
       <w:r>
         <w:rPr>
           <w:rStyle w:val="CommentReference"/>
           <w:rFonts w:ascii="NimbusRomNo9L" w:eastAsia="Times New Roman" w:hAnsi="NimbusRomNo9L" w:cs="Times New Roman"/>
         </w:rPr>
-        <w:commentReference w:id="113"/>
+        <w:commentReference w:id="117"/>
       </w:r>
       <w:r>
         <w:t xml:space="preserve">using the check </w:t>
@@ -10989,7 +11195,7 @@
       <w:pPr>
         <w:pStyle w:val="Heading3"/>
       </w:pPr>
-      <w:bookmarkStart w:id="114" w:name="_Toc100409149"/>
+      <w:bookmarkStart w:id="118" w:name="_Toc100409149"/>
       <w:r>
         <w:t>7.2.3</w:t>
       </w:r>
@@ -10999,7 +11205,7 @@
       <w:r>
         <w:t xml:space="preserve"> and Rounds</w:t>
       </w:r>
-      <w:bookmarkEnd w:id="114"/>
+      <w:bookmarkEnd w:id="118"/>
     </w:p>
     <w:p>
       <w:r>
@@ -11018,19 +11224,19 @@
       <w:pPr>
         <w:pStyle w:val="Heading2"/>
       </w:pPr>
-      <w:bookmarkStart w:id="115" w:name="_Toc100409150"/>
+      <w:bookmarkStart w:id="119" w:name="_Toc100409150"/>
       <w:r>
         <w:t>7.3</w:t>
       </w:r>
-      <w:commentRangeStart w:id="116"/>
+      <w:commentRangeStart w:id="120"/>
       <w:r>
         <w:t xml:space="preserve"> </w:t>
       </w:r>
-      <w:commentRangeStart w:id="117"/>
+      <w:commentRangeStart w:id="121"/>
       <w:r>
         <w:t xml:space="preserve">Flooding </w:t>
       </w:r>
-      <w:commentRangeEnd w:id="117"/>
+      <w:commentRangeEnd w:id="121"/>
       <w:r>
         <w:rPr>
           <w:rStyle w:val="CommentReference"/>
@@ -11038,12 +11244,12 @@
           <w:b w:val="0"/>
           <w:color w:val="auto"/>
         </w:rPr>
-        <w:commentReference w:id="117"/>
+        <w:commentReference w:id="121"/>
       </w:r>
       <w:r>
         <w:t>Nodes</w:t>
       </w:r>
-      <w:bookmarkEnd w:id="115"/>
+      <w:bookmarkEnd w:id="119"/>
     </w:p>
     <w:p>
       <w:pPr>
@@ -11133,7 +11339,7 @@
     <w:p/>
     <w:p/>
     <w:p/>
-    <w:commentRangeEnd w:id="116"/>
+    <w:commentRangeEnd w:id="120"/>
     <w:p>
       <w:pPr>
         <w:ind w:left="0" w:firstLine="0"/>
@@ -11144,14 +11350,14 @@
           <w:rFonts w:ascii="NimbusRomNo9L" w:eastAsia="Times New Roman" w:hAnsi="NimbusRomNo9L"/>
           <w:color w:val="auto"/>
         </w:rPr>
-        <w:commentReference w:id="116"/>
+        <w:commentReference w:id="120"/>
       </w:r>
     </w:p>
     <w:p>
       <w:pPr>
         <w:pStyle w:val="Heading2"/>
       </w:pPr>
-      <w:bookmarkStart w:id="118" w:name="_Toc100409151"/>
+      <w:bookmarkStart w:id="122" w:name="_Toc100409151"/>
       <w:r>
         <w:lastRenderedPageBreak/>
         <w:t>7.4</w:t>
@@ -11159,7 +11365,7 @@
       <w:r>
         <w:t xml:space="preserve"> Time Taken</w:t>
       </w:r>
-      <w:bookmarkEnd w:id="118"/>
+      <w:bookmarkEnd w:id="122"/>
     </w:p>
     <w:p>
       <w:r>
@@ -11176,14 +11382,14 @@
       <w:pPr>
         <w:pStyle w:val="Heading3"/>
       </w:pPr>
-      <w:bookmarkStart w:id="119" w:name="_Toc100409152"/>
+      <w:bookmarkStart w:id="123" w:name="_Toc100409152"/>
       <w:r>
         <w:t>7.4.1</w:t>
       </w:r>
       <w:r>
         <w:t xml:space="preserve"> Acknowledgement Algorithm</w:t>
       </w:r>
-      <w:bookmarkEnd w:id="119"/>
+      <w:bookmarkEnd w:id="123"/>
     </w:p>
     <w:p>
       <w:r>
@@ -11223,14 +11429,14 @@
       <w:r>
         <w:t xml:space="preserve"> </w:t>
       </w:r>
-      <w:bookmarkStart w:id="120" w:name="_Toc100409153"/>
+      <w:bookmarkStart w:id="124" w:name="_Toc100409153"/>
       <w:r>
         <w:t>7.4.1</w:t>
       </w:r>
       <w:r>
         <w:t xml:space="preserve"> Check Random</w:t>
       </w:r>
-      <w:bookmarkEnd w:id="120"/>
+      <w:bookmarkEnd w:id="124"/>
     </w:p>
     <w:p>
       <w:r>
@@ -11266,14 +11472,14 @@
       <w:pPr>
         <w:pStyle w:val="Heading3"/>
       </w:pPr>
-      <w:bookmarkStart w:id="121" w:name="_Toc100409154"/>
+      <w:bookmarkStart w:id="125" w:name="_Toc100409154"/>
       <w:r>
         <w:t>7.4.2</w:t>
       </w:r>
       <w:r>
         <w:t xml:space="preserve"> Check Neighbours</w:t>
       </w:r>
-      <w:bookmarkEnd w:id="121"/>
+      <w:bookmarkEnd w:id="125"/>
     </w:p>
     <w:p>
       <w:r>
@@ -11297,14 +11503,14 @@
       <w:pPr>
         <w:pStyle w:val="Heading2"/>
       </w:pPr>
-      <w:bookmarkStart w:id="122" w:name="_Toc100409155"/>
+      <w:bookmarkStart w:id="126" w:name="_Toc100409155"/>
       <w:r>
         <w:t>7.5</w:t>
       </w:r>
       <w:r>
         <w:t xml:space="preserve"> Authentication</w:t>
       </w:r>
-      <w:bookmarkEnd w:id="122"/>
+      <w:bookmarkEnd w:id="126"/>
     </w:p>
     <w:p>
       <w:r>
@@ -11357,18 +11563,18 @@
       <w:pPr>
         <w:pStyle w:val="Heading2"/>
       </w:pPr>
-      <w:bookmarkStart w:id="123" w:name="_Toc100409156"/>
+      <w:bookmarkStart w:id="127" w:name="_Toc100409156"/>
       <w:r>
         <w:t>7.6</w:t>
       </w:r>
       <w:r>
         <w:t xml:space="preserve"> </w:t>
       </w:r>
-      <w:commentRangeStart w:id="124"/>
+      <w:commentRangeStart w:id="128"/>
       <w:r>
         <w:t>Summary</w:t>
       </w:r>
-      <w:commentRangeEnd w:id="124"/>
+      <w:commentRangeEnd w:id="128"/>
       <w:r>
         <w:rPr>
           <w:rStyle w:val="CommentReference"/>
@@ -11376,26 +11582,26 @@
           <w:b w:val="0"/>
           <w:color w:val="auto"/>
         </w:rPr>
-        <w:commentReference w:id="124"/>
-      </w:r>
-      <w:bookmarkEnd w:id="123"/>
+        <w:commentReference w:id="128"/>
+      </w:r>
+      <w:bookmarkEnd w:id="127"/>
     </w:p>
     <w:p>
       <w:r>
         <w:t xml:space="preserve">In terms of message size and frequency the acknowledgment algorithm clearly outperforms the other two algorithms. However, the check neighbours and check random algorithms allow for significant optimisations. The number of attempts for the acknowledgement algorithm was larger than expected </w:t>
       </w:r>
-      <w:commentRangeStart w:id="125"/>
+      <w:commentRangeStart w:id="129"/>
       <w:r>
         <w:t>however, not to the point that this would make the algorithm infeasible</w:t>
       </w:r>
-      <w:commentRangeEnd w:id="125"/>
+      <w:commentRangeEnd w:id="129"/>
       <w:r>
         <w:rPr>
           <w:rStyle w:val="CommentReference"/>
           <w:rFonts w:ascii="NimbusRomNo9L" w:eastAsia="Times New Roman" w:hAnsi="NimbusRomNo9L"/>
           <w:color w:val="auto"/>
         </w:rPr>
-        <w:commentReference w:id="125"/>
+        <w:commentReference w:id="129"/>
       </w:r>
       <w:r>
         <w:t xml:space="preserve">. The check random and check </w:t>
@@ -11429,7 +11635,7 @@
       <w:r>
         <w:t>Unlike the other two algorithms, the acknowledgement algorithm aims to prevent errors occurring rather than retrospectively correcting errors. It was noted during the implementation of the acknowledgement algorithm that if an error did occur the algorithm had no way of correcting it and the error grew exponentially with each subsequent change to the node list.</w:t>
       </w:r>
-      <w:commentRangeStart w:id="126"/>
+      <w:commentRangeStart w:id="130"/>
       <w:r>
         <w:t xml:space="preserve"> An operating system should be robust and able to handle any error. A hardware or software failure or a bug in a related system could cause an error in the node list. </w:t>
       </w:r>
@@ -11444,14 +11650,14 @@
       <w:r>
         <w:t xml:space="preserve"> or check neighbours would be more robust to this kind of error.</w:t>
       </w:r>
-      <w:commentRangeEnd w:id="126"/>
+      <w:commentRangeEnd w:id="130"/>
       <w:r>
         <w:rPr>
           <w:rStyle w:val="CommentReference"/>
           <w:rFonts w:ascii="NimbusRomNo9L" w:eastAsia="Times New Roman" w:hAnsi="NimbusRomNo9L"/>
           <w:color w:val="auto"/>
         </w:rPr>
-        <w:commentReference w:id="126"/>
+        <w:commentReference w:id="130"/>
       </w:r>
     </w:p>
     <w:p/>
@@ -11492,11 +11698,11 @@
       <w:pPr>
         <w:pStyle w:val="Heading1"/>
       </w:pPr>
-      <w:bookmarkStart w:id="127" w:name="_Toc100409157"/>
+      <w:bookmarkStart w:id="131" w:name="_Toc100409157"/>
       <w:r>
         <w:t>Popcorn Implementation</w:t>
       </w:r>
-      <w:bookmarkEnd w:id="127"/>
+      <w:bookmarkEnd w:id="131"/>
     </w:p>
     <w:p/>
     <w:p>
@@ -11596,18 +11802,18 @@
       <w:r>
         <w:t>#</w:t>
       </w:r>
-      <w:commentRangeStart w:id="128"/>
+      <w:commentRangeStart w:id="132"/>
       <w:r>
         <w:t>TODO: copy the token value then release the semaphore, this speeds up the message handling as the calculating of the checksum and running of the algorithm will take longer</w:t>
       </w:r>
-      <w:commentRangeEnd w:id="128"/>
+      <w:commentRangeEnd w:id="132"/>
       <w:r>
         <w:rPr>
           <w:rStyle w:val="CommentReference"/>
           <w:rFonts w:ascii="NimbusRomNo9L" w:eastAsia="Times New Roman" w:hAnsi="NimbusRomNo9L"/>
           <w:color w:val="auto"/>
         </w:rPr>
-        <w:commentReference w:id="128"/>
+        <w:commentReference w:id="132"/>
       </w:r>
     </w:p>
     <w:p/>
@@ -11664,7 +11870,7 @@
       <w:r>
         <w:t>16-</w:t>
       </w:r>
-      <w:commentRangeStart w:id="129"/>
+      <w:commentRangeStart w:id="133"/>
       <w:r>
         <w:t>byte</w:t>
       </w:r>
@@ -11686,14 +11892,14 @@
       <w:r>
         <w:t xml:space="preserve"> This means that any differences are almost guaranteed to be detected. The number of bytes used can be reduced in future to </w:t>
       </w:r>
-      <w:commentRangeEnd w:id="129"/>
+      <w:commentRangeEnd w:id="133"/>
       <w:r>
         <w:rPr>
           <w:rStyle w:val="CommentReference"/>
           <w:rFonts w:ascii="NimbusRomNo9L" w:eastAsia="Times New Roman" w:hAnsi="NimbusRomNo9L"/>
           <w:color w:val="auto"/>
         </w:rPr>
-        <w:commentReference w:id="129"/>
+        <w:commentReference w:id="133"/>
       </w:r>
       <w:r>
         <w:t xml:space="preserve">improve </w:t>
@@ -11718,6 +11924,263 @@
       </w:r>
       <w:r>
         <w:t xml:space="preserve"> </w:t>
+      </w:r>
+    </w:p>
+    <w:p/>
+    <w:p>
+      <w:r>
+        <w:t xml:space="preserve">In order to periodically check the </w:t>
+      </w:r>
+      <w:proofErr w:type="gramStart"/>
+      <w:r>
+        <w:t>network</w:t>
+      </w:r>
+      <w:proofErr w:type="gramEnd"/>
+      <w:r>
+        <w:t xml:space="preserve"> the function to run a preliminary check needed to be repeatedly called. At first a kernel timer was used. Within the Linux kernel a timer can be used to call on a function after a specified amount of time. The timer can continuously rerun itself resulting in order to run a check a set time period apart. This was implemented however, timers run in what it known as an atomic context. This means that </w:t>
+      </w:r>
+      <w:r>
+        <w:t>kernel cannot sleep or wait. Since sending a message through Popcorn involves the use of semaphores where you are required to wait until the semaphore is released the timer would cause the system to crash when run.</w:t>
+      </w:r>
+    </w:p>
+    <w:p/>
+    <w:p>
+      <w:r>
+        <w:t xml:space="preserve">This was replaced </w:t>
+      </w:r>
+      <w:r>
+        <w:t xml:space="preserve">with </w:t>
+      </w:r>
+      <w:commentRangeStart w:id="134"/>
+      <w:r>
+        <w:t xml:space="preserve">a kernel thread </w:t>
+      </w:r>
+      <w:commentRangeEnd w:id="134"/>
+      <w:r>
+        <w:rPr>
+          <w:rStyle w:val="CommentReference"/>
+          <w:rFonts w:ascii="NimbusRomNo9L" w:eastAsia="Times New Roman" w:hAnsi="NimbusRomNo9L"/>
+          <w:color w:val="auto"/>
+        </w:rPr>
+        <w:commentReference w:id="134"/>
+      </w:r>
+      <w:r>
+        <w:t xml:space="preserve">which looped infinitely sleeping for a set </w:t>
+      </w:r>
+      <w:proofErr w:type="gramStart"/>
+      <w:r>
+        <w:t>period of time</w:t>
+      </w:r>
+      <w:proofErr w:type="gramEnd"/>
+      <w:r>
+        <w:t xml:space="preserve"> between each preliminary check.</w:t>
+      </w:r>
+      <w:r>
+        <w:t xml:space="preserve"> </w:t>
+      </w:r>
+      <w:r>
+        <w:t xml:space="preserve">If the prelim check </w:t>
+      </w:r>
+      <w:proofErr w:type="gramStart"/>
+      <w:r>
+        <w:t>fails</w:t>
+      </w:r>
+      <w:proofErr w:type="gramEnd"/>
+      <w:r>
+        <w:t xml:space="preserve"> then it runs a full check of the node list</w:t>
+      </w:r>
+      <w:r>
+        <w:t>.</w:t>
+      </w:r>
+    </w:p>
+    <w:p/>
+    <w:p>
+      <w:r>
+        <w:t xml:space="preserve">The thread was placed in the messaging layer a long with a lock that </w:t>
+      </w:r>
+      <w:proofErr w:type="gramStart"/>
+      <w:r>
+        <w:t>is able to</w:t>
+      </w:r>
+      <w:proofErr w:type="gramEnd"/>
+      <w:r>
+        <w:t xml:space="preserve"> prevent changes to the node list. The kernel thread will only run checks when this lock is not engaged. This means if the user knows changes will not occur in the node </w:t>
+      </w:r>
+      <w:proofErr w:type="gramStart"/>
+      <w:r>
+        <w:t>list</w:t>
+      </w:r>
+      <w:proofErr w:type="gramEnd"/>
+      <w:r>
+        <w:t xml:space="preserve"> then they can send the command</w:t>
+      </w:r>
+      <w:r>
+        <w:t xml:space="preserve"> </w:t>
+      </w:r>
+      <w:r>
+        <w:rPr>
+          <w:rStyle w:val="QuoteChar"/>
+        </w:rPr>
+        <w:t>lock</w:t>
+      </w:r>
+      <w:r>
+        <w:t xml:space="preserve"> to the </w:t>
+      </w:r>
+      <w:r>
+        <w:rPr>
+          <w:rStyle w:val="QuoteChar"/>
+        </w:rPr>
+        <w:t>/proc/</w:t>
+      </w:r>
+      <w:proofErr w:type="spellStart"/>
+      <w:r>
+        <w:rPr>
+          <w:rStyle w:val="QuoteChar"/>
+        </w:rPr>
+        <w:t>popcorn_nodes</w:t>
+      </w:r>
+      <w:proofErr w:type="spellEnd"/>
+      <w:r>
+        <w:t xml:space="preserve"> file and period checks of the node list will stop. This allows the system to conserve resources when the user knows changes will not occur. The node list can be unlocked for changes by sending </w:t>
+      </w:r>
+      <w:r>
+        <w:rPr>
+          <w:rStyle w:val="QuoteChar"/>
+        </w:rPr>
+        <w:t>unlock</w:t>
+      </w:r>
+      <w:r>
+        <w:t xml:space="preserve"> to the proc file.</w:t>
+      </w:r>
+    </w:p>
+    <w:p/>
+    <w:p>
+      <w:r>
+        <w:t>Running checks too frequently would result in reduced performance in Popcorn applications whereas running checks too infrequently will result in risking the node list becom</w:t>
+      </w:r>
+      <w:r>
+        <w:t>ing</w:t>
+      </w:r>
+      <w:r>
+        <w:t xml:space="preserve"> inconsistent. The system was designed so that with each change to the node list, or failed preliminary check the time was recorded in a value called </w:t>
+      </w:r>
+      <w:proofErr w:type="spellStart"/>
+      <w:r>
+        <w:rPr>
+          <w:rStyle w:val="QuoteChar"/>
+        </w:rPr>
+        <w:t>time_</w:t>
+      </w:r>
+      <w:r>
+        <w:rPr>
+          <w:rStyle w:val="QuoteChar"/>
+        </w:rPr>
+        <w:t>of</w:t>
+      </w:r>
+      <w:r>
+        <w:rPr>
+          <w:rStyle w:val="QuoteChar"/>
+        </w:rPr>
+        <w:t>_last_change</w:t>
+      </w:r>
+      <w:proofErr w:type="spellEnd"/>
+      <w:r>
+        <w:t>.</w:t>
+      </w:r>
+    </w:p>
+    <w:p/>
+    <w:p>
+      <w:r>
+        <w:lastRenderedPageBreak/>
+        <w:t xml:space="preserve">The number of seconds until the next check is calculated as </w:t>
+      </w:r>
+      <m:oMath>
+        <m:sSup>
+          <m:sSupPr>
+            <m:ctrlPr>
+              <w:rPr>
+                <w:rFonts w:ascii="Cambria Math" w:hAnsi="Cambria Math"/>
+                <w:i/>
+              </w:rPr>
+            </m:ctrlPr>
+          </m:sSupPr>
+          <m:e>
+            <m:r>
+              <w:rPr>
+                <w:rFonts w:ascii="Cambria Math" w:hAnsi="Cambria Math"/>
+              </w:rPr>
+              <m:t>2</m:t>
+            </m:r>
+          </m:e>
+          <m:sup>
+            <m:r>
+              <w:rPr>
+                <w:rFonts w:ascii="Cambria Math" w:hAnsi="Cambria Math"/>
+              </w:rPr>
+              <m:t>minutes elapsed</m:t>
+            </m:r>
+          </m:sup>
+        </m:sSup>
+      </m:oMath>
+      <w:r>
+        <w:t>, with a minimum value of 2 seconds and a maximum of 5 minutes.</w:t>
+      </w:r>
+      <w:r>
+        <w:t xml:space="preserve"> </w:t>
+      </w:r>
+      <w:r>
+        <w:t>The use of an exponential</w:t>
+      </w:r>
+      <w:r>
+        <w:t xml:space="preserve"> means that the time between checks will be frequent close to when a change last occurred. </w:t>
+      </w:r>
+      <w:r>
+        <w:t>Thus,</w:t>
+      </w:r>
+      <w:r>
+        <w:t xml:space="preserve"> increasing the chances of detecting a mistake but increasing the time </w:t>
+      </w:r>
+      <w:r>
+        <w:t xml:space="preserve">lowering the overhead caused by the system the longer the time since the change was made. </w:t>
+      </w:r>
+      <w:r>
+        <w:t xml:space="preserve">Should a node list receive a check and find that </w:t>
+      </w:r>
+      <w:r>
+        <w:t>they</w:t>
+      </w:r>
+      <w:r>
+        <w:t xml:space="preserve"> must update their node list that will trigger them to check their neighbours. As a </w:t>
+      </w:r>
+      <w:proofErr w:type="gramStart"/>
+      <w:r>
+        <w:t>result</w:t>
+      </w:r>
+      <w:proofErr w:type="gramEnd"/>
+      <w:r>
+        <w:t xml:space="preserve"> the system is able to quickly detect and resolve differences in node lists with </w:t>
+      </w:r>
+      <w:r>
+        <w:t>minimal overhead.</w:t>
+      </w:r>
+      <w:r>
+        <w:t xml:space="preserve"> </w:t>
+      </w:r>
+      <w:r>
+        <w:t xml:space="preserve">Work has been done to minimise the impact that a check has on the system however, it could be future work to be able to adjust the frequency of checks based on the activity of a node so </w:t>
+      </w:r>
+      <w:commentRangeStart w:id="135"/>
+      <w:r>
+        <w:t xml:space="preserve">that nodes that are idle are able to take the strain of maintaining the node list’s consistency. </w:t>
+      </w:r>
+      <w:commentRangeEnd w:id="135"/>
+      <w:r>
+        <w:rPr>
+          <w:rStyle w:val="CommentReference"/>
+          <w:rFonts w:ascii="NimbusRomNo9L" w:eastAsia="Times New Roman" w:hAnsi="NimbusRomNo9L"/>
+          <w:color w:val="auto"/>
+        </w:rPr>
+        <w:commentReference w:id="135"/>
       </w:r>
     </w:p>
     <w:p/>
@@ -11726,12 +12189,12 @@
       <w:pPr>
         <w:pStyle w:val="Heading2"/>
       </w:pPr>
-      <w:bookmarkStart w:id="130" w:name="_Toc100409158"/>
-      <w:commentRangeStart w:id="131"/>
+      <w:bookmarkStart w:id="136" w:name="_Toc100409158"/>
+      <w:commentRangeStart w:id="137"/>
       <w:r>
         <w:t>X</w:t>
       </w:r>
-      <w:commentRangeEnd w:id="131"/>
+      <w:commentRangeEnd w:id="137"/>
       <w:r>
         <w:rPr>
           <w:rStyle w:val="CommentReference"/>
@@ -11739,7 +12202,7 @@
           <w:b w:val="0"/>
           <w:color w:val="auto"/>
         </w:rPr>
-        <w:commentReference w:id="131"/>
+        <w:commentReference w:id="137"/>
       </w:r>
       <w:r>
         <w:t>.</w:t>
@@ -11750,7 +12213,7 @@
       <w:r>
         <w:t xml:space="preserve"> Evaluation</w:t>
       </w:r>
-      <w:bookmarkEnd w:id="130"/>
+      <w:bookmarkEnd w:id="136"/>
     </w:p>
     <w:p>
       <w:r>
@@ -11779,18 +12242,18 @@
       <w:r>
         <w:t xml:space="preserve"> that when sent along with an integer value to the </w:t>
       </w:r>
-      <w:commentRangeStart w:id="132"/>
+      <w:commentRangeStart w:id="138"/>
       <w:r>
         <w:t>input proc file for the messaging layer</w:t>
       </w:r>
-      <w:commentRangeEnd w:id="132"/>
+      <w:commentRangeEnd w:id="138"/>
       <w:r>
         <w:rPr>
           <w:rStyle w:val="CommentReference"/>
           <w:rFonts w:ascii="NimbusRomNo9L" w:eastAsia="Times New Roman" w:hAnsi="NimbusRomNo9L"/>
           <w:color w:val="auto"/>
         </w:rPr>
-        <w:commentReference w:id="132"/>
+        <w:commentReference w:id="138"/>
       </w:r>
       <w:r>
         <w:t xml:space="preserve"> triggers the adding of a node without running the joining protocol. This means that the nodes are connected but do forward the details of the new node </w:t>
@@ -11804,6 +12267,7 @@
       <w:r>
         <w:t xml:space="preserve">Another command called </w:t>
       </w:r>
+      <w:proofErr w:type="spellStart"/>
       <w:r>
         <w:rPr>
           <w:rStyle w:val="QuoteChar"/>
@@ -11811,79 +12275,120 @@
         <w:t>check</w:t>
       </w:r>
       <w:r>
-        <w:t xml:space="preserve"> was created that would trigger the correction algorithm.</w:t>
-      </w:r>
-    </w:p>
-    <w:p/>
-    <w:p>
-      <w:commentRangeStart w:id="133"/>
-      <w:r>
-        <w:t>Since neighbours frequently send messages to each other, an optimisation of the system would be place low latency devices near each other (i.e., devices that are physically closer). This means optimisation between the node list would also make the check neighbours algorithm more efficient.</w:t>
-      </w:r>
-      <w:commentRangeEnd w:id="133"/>
+        <w:rPr>
+          <w:rStyle w:val="QuoteChar"/>
+        </w:rPr>
+        <w:t>_</w:t>
+      </w:r>
+      <w:commentRangeStart w:id="139"/>
+      <w:r>
+        <w:rPr>
+          <w:rStyle w:val="QuoteChar"/>
+        </w:rPr>
+        <w:t>full</w:t>
+      </w:r>
+      <w:commentRangeEnd w:id="139"/>
+      <w:proofErr w:type="spellEnd"/>
       <w:r>
         <w:rPr>
           <w:rStyle w:val="CommentReference"/>
           <w:rFonts w:ascii="NimbusRomNo9L" w:eastAsia="Times New Roman" w:hAnsi="NimbusRomNo9L"/>
           <w:color w:val="auto"/>
         </w:rPr>
-        <w:commentReference w:id="133"/>
+        <w:commentReference w:id="139"/>
+      </w:r>
+      <w:r>
+        <w:t xml:space="preserve"> was created that would trigger the correction algorithm.</w:t>
       </w:r>
     </w:p>
     <w:p/>
     <w:p>
-      <w:r>
-        <w:t>Testing was done by connecting a series of virtual machines. The</w:t>
-      </w:r>
-      <w:r>
-        <w:t xml:space="preserve"> algorithm was able to detect and initiate a connection between the nodes and therefore repair the node list when an error occurred.</w:t>
-      </w:r>
-      <w:r>
-        <w:t xml:space="preserve"> This shows that the algorithm worked correctly. </w:t>
-      </w:r>
-    </w:p>
-    <w:p/>
-    <w:p>
-      <w:r>
-        <w:t xml:space="preserve">It is critical that this new system does not introduce significant overheads to the Popcorn system. In order to test </w:t>
-      </w:r>
-      <w:r>
-        <w:t>this,</w:t>
-      </w:r>
-      <w:r>
-        <w:t xml:space="preserve"> </w:t>
-      </w:r>
-      <w:r>
-        <w:t>we ran an experiment where we repeatedly migrate</w:t>
-      </w:r>
-      <w:r>
-        <w:t xml:space="preserve"> a process</w:t>
-      </w:r>
-      <w:r>
-        <w:t xml:space="preserve"> between two nodes</w:t>
-      </w:r>
-      <w:r>
-        <w:t xml:space="preserve">. In order to measure the time taken we did this several thousand times per trial. The results showed that the new implementation resulted in only a 0.32% increase in time taken to run the experiment. This shows </w:t>
-      </w:r>
-      <w:r>
-        <w:lastRenderedPageBreak/>
-        <w:t xml:space="preserve">that there </w:t>
-      </w:r>
-      <w:commentRangeStart w:id="134"/>
-      <w:r>
-        <w:t xml:space="preserve">was </w:t>
-      </w:r>
-      <w:r>
-        <w:t xml:space="preserve">not any significant decrease </w:t>
-      </w:r>
-      <w:commentRangeEnd w:id="134"/>
+      <w:commentRangeStart w:id="140"/>
+      <w:r>
+        <w:t>Since neighbours frequently send messages to each other, an optimisation of the system would be place low latency devices near each other (i.e., devices that are physically closer). This means optimisation between the node list would also make the check neighbours algorithm more efficient.</w:t>
+      </w:r>
+      <w:commentRangeEnd w:id="140"/>
       <w:r>
         <w:rPr>
           <w:rStyle w:val="CommentReference"/>
           <w:rFonts w:ascii="NimbusRomNo9L" w:eastAsia="Times New Roman" w:hAnsi="NimbusRomNo9L"/>
           <w:color w:val="auto"/>
         </w:rPr>
-        <w:commentReference w:id="134"/>
+        <w:commentReference w:id="140"/>
+      </w:r>
+    </w:p>
+    <w:p/>
+    <w:p>
+      <w:r>
+        <w:t>Testing was done by connecting a series of virtual machines. The</w:t>
+      </w:r>
+      <w:r>
+        <w:t xml:space="preserve"> algorithm was able to detect and initiate a connection between the nodes and therefore repair the node list when an error occurred.</w:t>
+      </w:r>
+      <w:r>
+        <w:t xml:space="preserve"> This shows that the algorithm worked correctly. </w:t>
+      </w:r>
+    </w:p>
+    <w:p/>
+    <w:p>
+      <w:r>
+        <w:t xml:space="preserve">0.11 </w:t>
+      </w:r>
+      <w:commentRangeStart w:id="141"/>
+      <w:r>
+        <w:t>seconds to send a full check with two nodes</w:t>
+      </w:r>
+      <w:r>
+        <w:t xml:space="preserve">. </w:t>
+      </w:r>
+      <w:commentRangeEnd w:id="141"/>
+      <w:r>
+        <w:rPr>
+          <w:rStyle w:val="CommentReference"/>
+          <w:rFonts w:ascii="NimbusRomNo9L" w:eastAsia="Times New Roman" w:hAnsi="NimbusRomNo9L"/>
+          <w:color w:val="auto"/>
+        </w:rPr>
+        <w:commentReference w:id="141"/>
+      </w:r>
+    </w:p>
+    <w:p/>
+    <w:p>
+      <w:r>
+        <w:t xml:space="preserve">It is critical that this new system does not introduce significant overheads to the Popcorn system. In order to test </w:t>
+      </w:r>
+      <w:r>
+        <w:t>this,</w:t>
+      </w:r>
+      <w:r>
+        <w:t xml:space="preserve"> </w:t>
+      </w:r>
+      <w:r>
+        <w:t>we ran an experiment where we repeatedly migrate</w:t>
+      </w:r>
+      <w:r>
+        <w:t xml:space="preserve"> a process</w:t>
+      </w:r>
+      <w:r>
+        <w:t xml:space="preserve"> between two nodes</w:t>
+      </w:r>
+      <w:r>
+        <w:t xml:space="preserve">. In order to measure the time taken we did this several thousand times per trial. The results showed that the new implementation resulted in only a 0.32% increase in time taken to run the experiment. This shows that there </w:t>
+      </w:r>
+      <w:commentRangeStart w:id="142"/>
+      <w:r>
+        <w:t xml:space="preserve">was </w:t>
+      </w:r>
+      <w:r>
+        <w:t xml:space="preserve">not any significant decrease </w:t>
+      </w:r>
+      <w:commentRangeEnd w:id="142"/>
+      <w:r>
+        <w:rPr>
+          <w:rStyle w:val="CommentReference"/>
+          <w:rFonts w:ascii="NimbusRomNo9L" w:eastAsia="Times New Roman" w:hAnsi="NimbusRomNo9L"/>
+          <w:color w:val="auto"/>
+        </w:rPr>
+        <w:commentReference w:id="142"/>
       </w:r>
       <w:r>
         <w:t>in performance introduced by this new system.</w:t>
@@ -11915,12 +12420,12 @@
       <w:pPr>
         <w:pStyle w:val="Heading1"/>
       </w:pPr>
-      <w:bookmarkStart w:id="135" w:name="_Toc100409159"/>
-      <w:commentRangeStart w:id="136"/>
+      <w:bookmarkStart w:id="143" w:name="_Toc100409159"/>
+      <w:commentRangeStart w:id="144"/>
       <w:r>
         <w:t>Conclusion</w:t>
       </w:r>
-      <w:commentRangeEnd w:id="136"/>
+      <w:commentRangeEnd w:id="144"/>
       <w:r>
         <w:rPr>
           <w:rStyle w:val="CommentReference"/>
@@ -11928,9 +12433,9 @@
           <w:b w:val="0"/>
           <w:color w:val="auto"/>
         </w:rPr>
-        <w:commentReference w:id="136"/>
-      </w:r>
-      <w:bookmarkEnd w:id="135"/>
+        <w:commentReference w:id="144"/>
+      </w:r>
+      <w:bookmarkEnd w:id="143"/>
     </w:p>
     <w:p/>
     <w:p>
@@ -11952,18 +12457,18 @@
       <w:r>
         <w:t xml:space="preserve">. </w:t>
       </w:r>
-      <w:commentRangeStart w:id="137"/>
+      <w:commentRangeStart w:id="145"/>
       <w:r>
         <w:t xml:space="preserve">Optimisations were made in order to reduce the size of messages sent by the algorithm. </w:t>
       </w:r>
-      <w:commentRangeEnd w:id="137"/>
+      <w:commentRangeEnd w:id="145"/>
       <w:r>
         <w:rPr>
           <w:rStyle w:val="CommentReference"/>
           <w:rFonts w:ascii="NimbusRomNo9L" w:eastAsia="Times New Roman" w:hAnsi="NimbusRomNo9L"/>
           <w:color w:val="auto"/>
         </w:rPr>
-        <w:commentReference w:id="137"/>
+        <w:commentReference w:id="145"/>
       </w:r>
       <w:r>
         <w:t>The system was tested by connecting a single node to the network and running a check. This check then detects the differences in the node lists and the nodes with missing connections establish connections with each other.</w:t>
@@ -12000,7 +12505,7 @@
       <w:r>
         <w:t xml:space="preserve"> project. </w:t>
       </w:r>
-      <w:commentRangeStart w:id="138"/>
+      <w:commentRangeStart w:id="146"/>
       <w:r>
         <w:t>Implementing the algorithm in Python before implementing within the kernel made for considerably easier development this year</w:t>
       </w:r>
@@ -12019,14 +12524,14 @@
       <w:r>
         <w:t>.</w:t>
       </w:r>
-      <w:commentRangeEnd w:id="138"/>
+      <w:commentRangeEnd w:id="146"/>
       <w:r>
         <w:rPr>
           <w:rStyle w:val="CommentReference"/>
           <w:rFonts w:ascii="NimbusRomNo9L" w:eastAsia="Times New Roman" w:hAnsi="NimbusRomNo9L"/>
           <w:color w:val="auto"/>
         </w:rPr>
-        <w:commentReference w:id="138"/>
+        <w:commentReference w:id="146"/>
       </w:r>
     </w:p>
     <w:p/>
@@ -12067,8 +12572,8 @@
       </w:pPr>
     </w:p>
     <w:p/>
-    <w:bookmarkStart w:id="139" w:name="_Toc100409160" w:displacedByCustomXml="next"/>
-    <w:bookmarkStart w:id="140" w:name="_Toc69305469" w:displacedByCustomXml="next"/>
+    <w:bookmarkStart w:id="147" w:name="_Toc100409160" w:displacedByCustomXml="next"/>
+    <w:bookmarkStart w:id="148" w:name="_Toc69305469" w:displacedByCustomXml="next"/>
     <w:sdt>
       <w:sdtPr>
         <w:rPr>
@@ -12085,8 +12590,8 @@
       </w:sdtPr>
       <w:sdtEndPr/>
       <w:sdtContent>
-        <w:commentRangeStart w:id="141" w:displacedByCustomXml="prev"/>
-        <w:commentRangeStart w:id="142" w:displacedByCustomXml="prev"/>
+        <w:commentRangeStart w:id="149" w:displacedByCustomXml="prev"/>
+        <w:commentRangeStart w:id="150" w:displacedByCustomXml="prev"/>
         <w:p>
           <w:pPr>
             <w:pStyle w:val="Heading1"/>
@@ -12094,8 +12599,8 @@
           <w:r>
             <w:t>Bibliography</w:t>
           </w:r>
-          <w:bookmarkEnd w:id="140"/>
-          <w:commentRangeEnd w:id="142"/>
+          <w:bookmarkEnd w:id="148"/>
+          <w:commentRangeEnd w:id="150"/>
           <w:r>
             <w:rPr>
               <w:rStyle w:val="CommentReference"/>
@@ -12103,9 +12608,9 @@
               <w:b w:val="0"/>
               <w:color w:val="auto"/>
             </w:rPr>
-            <w:commentReference w:id="142"/>
+            <w:commentReference w:id="150"/>
           </w:r>
-          <w:commentRangeEnd w:id="141"/>
+          <w:commentRangeEnd w:id="149"/>
           <w:r>
             <w:rPr>
               <w:rStyle w:val="CommentReference"/>
@@ -12113,9 +12618,9 @@
               <w:b w:val="0"/>
               <w:color w:val="auto"/>
             </w:rPr>
-            <w:commentReference w:id="141"/>
+            <w:commentReference w:id="149"/>
           </w:r>
-          <w:bookmarkEnd w:id="139"/>
+          <w:bookmarkEnd w:id="147"/>
         </w:p>
         <w:sdt>
           <w:sdtPr>
@@ -12605,7 +13110,6 @@
                       <w:pStyle w:val="Bibliography"/>
                     </w:pPr>
                     <w:r>
-                      <w:lastRenderedPageBreak/>
                       <w:t xml:space="preserve">[10] </w:t>
                     </w:r>
                   </w:p>
@@ -13996,7 +14500,7 @@
       </w:r>
     </w:p>
   </w:comment>
-  <w:comment w:id="32" w:author="Andreas R" w:date="2022-04-09T15:22:00Z" w:initials="AR">
+  <w:comment w:id="32" w:author="Andreas R" w:date="2022-04-12T11:21:00Z" w:initials="AR">
     <w:p>
       <w:pPr>
         <w:pStyle w:val="CommentText"/>
@@ -14008,7 +14512,7 @@
         <w:annotationRef/>
       </w:r>
       <w:r>
-        <w:t>Remove? Doesn’t make sense?</w:t>
+        <w:t>Make sense?</w:t>
       </w:r>
     </w:p>
   </w:comment>
@@ -14084,7 +14588,7 @@
       </w:r>
     </w:p>
   </w:comment>
-  <w:comment w:id="42" w:author="Andreas R" w:date="2022-04-09T16:54:00Z" w:initials="AR">
+  <w:comment w:id="41" w:author="Andreas R" w:date="2022-04-12T11:22:00Z" w:initials="AR">
     <w:p>
       <w:pPr>
         <w:pStyle w:val="CommentText"/>
@@ -14096,11 +14600,19 @@
         <w:annotationRef/>
       </w:r>
       <w:r>
-        <w:t>Summarise differences with Popcorn</w:t>
+        <w:t xml:space="preserve">Marius asks what is it built on instead? </w:t>
+      </w:r>
+      <w:proofErr w:type="gramStart"/>
+      <w:r>
+        <w:t>However</w:t>
+      </w:r>
+      <w:proofErr w:type="gramEnd"/>
+      <w:r>
+        <w:t xml:space="preserve"> it’s mostly from scratch but hard to convey as it will not be totally from scratch.</w:t>
       </w:r>
     </w:p>
   </w:comment>
-  <w:comment w:id="44" w:author="Andreas R" w:date="2022-04-09T16:54:00Z" w:initials="AR">
+  <w:comment w:id="43" w:author="Andreas R" w:date="2022-04-09T16:54:00Z" w:initials="AR">
     <w:p>
       <w:pPr>
         <w:pStyle w:val="CommentText"/>
@@ -14116,7 +14628,7 @@
       </w:r>
     </w:p>
   </w:comment>
-  <w:comment w:id="46" w:author="Andreas R" w:date="2022-04-09T16:56:00Z" w:initials="AR">
+  <w:comment w:id="45" w:author="Andreas R" w:date="2022-04-09T16:54:00Z" w:initials="AR">
     <w:p>
       <w:pPr>
         <w:pStyle w:val="CommentText"/>
@@ -14128,11 +14640,11 @@
         <w:annotationRef/>
       </w:r>
       <w:r>
-        <w:t>This is very different, need to clear up</w:t>
+        <w:t>Summarise differences with Popcorn</w:t>
       </w:r>
     </w:p>
   </w:comment>
-  <w:comment w:id="48" w:author="Andreas R" w:date="2022-04-09T16:58:00Z" w:initials="AR">
+  <w:comment w:id="47" w:author="Andreas R" w:date="2022-04-09T16:56:00Z" w:initials="AR">
     <w:p>
       <w:pPr>
         <w:pStyle w:val="CommentText"/>
@@ -14144,19 +14656,11 @@
         <w:annotationRef/>
       </w:r>
       <w:r>
-        <w:t xml:space="preserve">Not </w:t>
-      </w:r>
-      <w:proofErr w:type="gramStart"/>
-      <w:r>
-        <w:t>really relevant</w:t>
-      </w:r>
-      <w:proofErr w:type="gramEnd"/>
-      <w:r>
-        <w:t xml:space="preserve"> to provide different insights here</w:t>
+        <w:t>This is very different, need to clear up</w:t>
       </w:r>
     </w:p>
   </w:comment>
-  <w:comment w:id="50" w:author="Andreas R" w:date="2022-04-09T17:07:00Z" w:initials="AR">
+  <w:comment w:id="49" w:author="Andreas R" w:date="2022-04-09T16:58:00Z" w:initials="AR">
     <w:p>
       <w:pPr>
         <w:pStyle w:val="CommentText"/>
@@ -14168,19 +14672,19 @@
         <w:annotationRef/>
       </w:r>
       <w:r>
-        <w:t xml:space="preserve">Do I need to explain these terms? Understanding is that </w:t>
-      </w:r>
-      <w:proofErr w:type="spellStart"/>
-      <w:r>
-        <w:t>kerrighed</w:t>
-      </w:r>
-      <w:proofErr w:type="spellEnd"/>
-      <w:r>
-        <w:t xml:space="preserve"> is not a multi-kernel?</w:t>
+        <w:t xml:space="preserve">Not </w:t>
+      </w:r>
+      <w:proofErr w:type="gramStart"/>
+      <w:r>
+        <w:t>really relevant</w:t>
+      </w:r>
+      <w:proofErr w:type="gramEnd"/>
+      <w:r>
+        <w:t xml:space="preserve"> to provide different insights here</w:t>
       </w:r>
     </w:p>
   </w:comment>
-  <w:comment w:id="51" w:author="Andreas R" w:date="2022-04-09T17:06:00Z" w:initials="AR">
+  <w:comment w:id="51" w:author="Andreas R" w:date="2022-04-09T17:07:00Z" w:initials="AR">
     <w:p>
       <w:pPr>
         <w:pStyle w:val="CommentText"/>
@@ -14192,11 +14696,19 @@
         <w:annotationRef/>
       </w:r>
       <w:r>
-        <w:t>Not relevant to explain what the differences are?</w:t>
+        <w:t xml:space="preserve">Do I need to explain these terms? Understanding is that </w:t>
+      </w:r>
+      <w:proofErr w:type="spellStart"/>
+      <w:r>
+        <w:t>kerrighed</w:t>
+      </w:r>
+      <w:proofErr w:type="spellEnd"/>
+      <w:r>
+        <w:t xml:space="preserve"> is not a multi-kernel?</w:t>
       </w:r>
     </w:p>
   </w:comment>
-  <w:comment w:id="53" w:author="Andreas R" w:date="2022-04-02T13:31:00Z" w:initials="AR">
+  <w:comment w:id="52" w:author="Andreas R" w:date="2022-04-09T17:06:00Z" w:initials="AR">
     <w:p>
       <w:pPr>
         <w:pStyle w:val="CommentText"/>
@@ -14208,14 +14720,11 @@
         <w:annotationRef/>
       </w:r>
       <w:r>
-        <w:t>Add P2P networks</w:t>
-      </w:r>
-      <w:r>
-        <w:t>??</w:t>
+        <w:t>Not relevant to explain what the differences are?</w:t>
       </w:r>
     </w:p>
   </w:comment>
-  <w:comment w:id="54" w:author="Andreas R" w:date="2022-03-29T11:13:00Z" w:initials="AR">
+  <w:comment w:id="54" w:author="Andreas R" w:date="2022-04-02T13:31:00Z" w:initials="AR">
     <w:p>
       <w:pPr>
         <w:pStyle w:val="CommentText"/>
@@ -14227,11 +14736,14 @@
         <w:annotationRef/>
       </w:r>
       <w:r>
-        <w:t>Add state machine replication</w:t>
+        <w:t>Add P2P networks</w:t>
+      </w:r>
+      <w:r>
+        <w:t>??</w:t>
       </w:r>
     </w:p>
   </w:comment>
-  <w:comment w:id="57" w:author="Andreas R" w:date="2022-03-21T09:45:00Z" w:initials="AR">
+  <w:comment w:id="55" w:author="Andreas R" w:date="2022-03-29T11:13:00Z" w:initials="AR">
     <w:p>
       <w:pPr>
         <w:pStyle w:val="CommentText"/>
@@ -14243,11 +14755,11 @@
         <w:annotationRef/>
       </w:r>
       <w:r>
-        <w:t>Define this above</w:t>
+        <w:t>Add state machine replication</w:t>
       </w:r>
     </w:p>
   </w:comment>
-  <w:comment w:id="58" w:author="Andreas R" w:date="2022-03-29T13:47:00Z" w:initials="AR">
+  <w:comment w:id="58" w:author="Andreas R" w:date="2022-03-21T09:45:00Z" w:initials="AR">
     <w:p>
       <w:pPr>
         <w:pStyle w:val="CommentText"/>
@@ -14259,11 +14771,11 @@
         <w:annotationRef/>
       </w:r>
       <w:r>
-        <w:t>Need to add more to this – why is it not good enough for Popcorn</w:t>
+        <w:t>Define this above</w:t>
       </w:r>
     </w:p>
   </w:comment>
-  <w:comment w:id="59" w:author="Andreas R" w:date="2022-04-02T16:44:00Z" w:initials="AR">
+  <w:comment w:id="60" w:author="Andreas R" w:date="2022-03-29T13:47:00Z" w:initials="AR">
     <w:p>
       <w:pPr>
         <w:pStyle w:val="CommentText"/>
@@ -14275,11 +14787,11 @@
         <w:annotationRef/>
       </w:r>
       <w:r>
-        <w:t>Need to reword this</w:t>
+        <w:t>Need to add more to this – why is it not good enough for Popcorn</w:t>
       </w:r>
     </w:p>
   </w:comment>
-  <w:comment w:id="61" w:author="Andreas R" w:date="2022-04-02T17:11:00Z" w:initials="AR">
+  <w:comment w:id="61" w:author="Andreas R" w:date="2022-04-02T16:44:00Z" w:initials="AR">
     <w:p>
       <w:pPr>
         <w:pStyle w:val="CommentText"/>
@@ -14291,14 +14803,14 @@
         <w:annotationRef/>
       </w:r>
       <w:r>
-        <w:t>Double check algorithm is correct</w:t>
+        <w:t>Need to reword this</w:t>
       </w:r>
     </w:p>
   </w:comment>
-  <w:comment w:id="62" w:author="Andreas R" w:date="2022-03-20T20:32:00Z" w:initials="AR">
+  <w:comment w:id="59" w:author="Andreas R" w:date="2022-04-12T11:26:00Z" w:initials="AR">
     <w:p>
       <w:pPr>
-        <w:pStyle w:val="CommentText"/>
+        <w:pStyle w:val="Default"/>
       </w:pPr>
       <w:r>
         <w:rPr>
@@ -14307,7 +14819,7 @@
         <w:annotationRef/>
       </w:r>
       <w:r>
-        <w:t>Useful if there are some nodes that aren’t honest</w:t>
+        <w:t xml:space="preserve">Marius didn’t understand this: </w:t>
       </w:r>
     </w:p>
     <w:p>
@@ -14315,7 +14827,42 @@
         <w:pStyle w:val="CommentText"/>
       </w:pPr>
       <w:r>
-        <w:t>Takes several iterations before it converges</w:t>
+        <w:rPr>
+          <w:rFonts w:eastAsia="Arial Unicode MS" w:cs="Arial Unicode MS"/>
+        </w:rPr>
+        <w:t>Does it have something to do with nodes continuing to build the hierarchy when they don’t realise that they’re building on something invalid?</w:t>
+      </w:r>
+    </w:p>
+  </w:comment>
+  <w:comment w:id="63" w:author="Andreas R" w:date="2022-04-02T17:11:00Z" w:initials="AR">
+    <w:p>
+      <w:pPr>
+        <w:pStyle w:val="CommentText"/>
+      </w:pPr>
+      <w:r>
+        <w:rPr>
+          <w:rStyle w:val="CommentReference"/>
+        </w:rPr>
+        <w:annotationRef/>
+      </w:r>
+      <w:r>
+        <w:t>Double check algorithm is correct</w:t>
+      </w:r>
+    </w:p>
+  </w:comment>
+  <w:comment w:id="64" w:author="Andreas R" w:date="2022-03-20T20:32:00Z" w:initials="AR">
+    <w:p>
+      <w:pPr>
+        <w:pStyle w:val="CommentText"/>
+      </w:pPr>
+      <w:r>
+        <w:rPr>
+          <w:rStyle w:val="CommentReference"/>
+        </w:rPr>
+        <w:annotationRef/>
+      </w:r>
+      <w:r>
+        <w:t>Useful if there are some nodes that aren’t honest</w:t>
       </w:r>
     </w:p>
     <w:p>
@@ -14323,16 +14870,24 @@
         <w:pStyle w:val="CommentText"/>
       </w:pPr>
       <w:r>
-        <w:t>Wo</w:t>
+        <w:t>Takes several iterations before it converges</w:t>
       </w:r>
     </w:p>
-  </w:comment>
-  <w:comment w:id="65" w:author="Andreas R" w:date="2022-03-21T10:32:00Z" w:initials="AR">
     <w:p>
       <w:pPr>
         <w:pStyle w:val="CommentText"/>
       </w:pPr>
       <w:r>
+        <w:t>Wo</w:t>
+      </w:r>
+    </w:p>
+  </w:comment>
+  <w:comment w:id="67" w:author="Andreas R" w:date="2022-03-21T10:32:00Z" w:initials="AR">
+    <w:p>
+      <w:pPr>
+        <w:pStyle w:val="CommentText"/>
+      </w:pPr>
+      <w:r>
         <w:rPr>
           <w:rStyle w:val="CommentReference"/>
         </w:rPr>
@@ -14351,7 +14906,7 @@
       </w:r>
     </w:p>
   </w:comment>
-  <w:comment w:id="69" w:author="Andreas R" w:date="2022-02-06T13:08:00Z" w:initials="AR">
+  <w:comment w:id="71" w:author="Andreas R" w:date="2022-02-06T13:08:00Z" w:initials="AR">
     <w:p>
       <w:pPr>
         <w:pStyle w:val="CommentText"/>
@@ -14367,7 +14922,7 @@
       </w:r>
     </w:p>
   </w:comment>
-  <w:comment w:id="70" w:author="Andreas R" w:date="2022-04-09T18:03:00Z" w:initials="AR">
+  <w:comment w:id="72" w:author="Andreas R" w:date="2022-04-09T18:03:00Z" w:initials="AR">
     <w:p>
       <w:pPr>
         <w:pStyle w:val="CommentText"/>
@@ -14412,7 +14967,7 @@
       </w:r>
     </w:p>
   </w:comment>
-  <w:comment w:id="72" w:author="Andreas R" w:date="2022-04-09T18:07:00Z" w:initials="AR">
+  <w:comment w:id="74" w:author="Andreas R" w:date="2022-04-09T18:07:00Z" w:initials="AR">
     <w:p>
       <w:pPr>
         <w:pStyle w:val="CommentText"/>
@@ -14428,7 +14983,7 @@
       </w:r>
     </w:p>
   </w:comment>
-  <w:comment w:id="74" w:author="Andreas R" w:date="2022-04-03T12:51:00Z" w:initials="AR">
+  <w:comment w:id="76" w:author="Andreas R" w:date="2022-04-03T12:51:00Z" w:initials="AR">
     <w:p>
       <w:pPr>
         <w:pStyle w:val="CommentText"/>
@@ -14444,7 +14999,7 @@
       </w:r>
     </w:p>
   </w:comment>
-  <w:comment w:id="75" w:author="Andreas R" w:date="2022-04-03T13:33:00Z" w:initials="AR">
+  <w:comment w:id="77" w:author="Andreas R" w:date="2022-04-10T10:00:00Z" w:initials="AR">
     <w:p>
       <w:pPr>
         <w:pStyle w:val="CommentText"/>
@@ -14456,11 +15011,11 @@
         <w:annotationRef/>
       </w:r>
       <w:r>
-        <w:t>Make graphic to describe this</w:t>
+        <w:t>Having set of nodes with the same key might not be wise but then again Popcorn is trusted between all nodes</w:t>
       </w:r>
     </w:p>
   </w:comment>
-  <w:comment w:id="76" w:author="Andreas R" w:date="2022-04-03T16:11:00Z" w:initials="AR">
+  <w:comment w:id="78" w:author="Andreas R" w:date="2022-04-10T10:03:00Z" w:initials="AR">
     <w:p>
       <w:pPr>
         <w:pStyle w:val="CommentText"/>
@@ -14472,11 +15027,11 @@
         <w:annotationRef/>
       </w:r>
       <w:r>
-        <w:t>Want to stress that it’s important to know that the kernel should be upgraded before introducing encryption</w:t>
+        <w:t>Reword</w:t>
       </w:r>
     </w:p>
   </w:comment>
-  <w:comment w:id="78" w:author="Andreas R" w:date="2022-04-07T12:23:00Z" w:initials="AR">
+  <w:comment w:id="79" w:author="Andreas R" w:date="2022-04-03T16:11:00Z" w:initials="AR">
     <w:p>
       <w:pPr>
         <w:pStyle w:val="CommentText"/>
@@ -14488,19 +15043,11 @@
         <w:annotationRef/>
       </w:r>
       <w:r>
-        <w:t xml:space="preserve">More differences? If aren’t more </w:t>
-      </w:r>
-      <w:proofErr w:type="spellStart"/>
-      <w:r>
-        <w:t>then</w:t>
-      </w:r>
-      <w:proofErr w:type="spellEnd"/>
-      <w:r>
-        <w:t xml:space="preserve"> chance sentence structure</w:t>
+        <w:t>Want to stress that it’s important to know that the kernel should be upgraded before introducing encryption</w:t>
       </w:r>
     </w:p>
   </w:comment>
-  <w:comment w:id="79" w:author="Andreas R" w:date="2022-04-07T12:29:00Z" w:initials="AR">
+  <w:comment w:id="81" w:author="Andreas R" w:date="2022-04-07T12:23:00Z" w:initials="AR">
     <w:p>
       <w:pPr>
         <w:pStyle w:val="CommentText"/>
@@ -14512,11 +15059,19 @@
         <w:annotationRef/>
       </w:r>
       <w:r>
-        <w:t>Make clearer</w:t>
+        <w:t xml:space="preserve">More differences? If aren’t more </w:t>
+      </w:r>
+      <w:proofErr w:type="spellStart"/>
+      <w:r>
+        <w:t>then</w:t>
+      </w:r>
+      <w:proofErr w:type="spellEnd"/>
+      <w:r>
+        <w:t xml:space="preserve"> chance sentence structure</w:t>
       </w:r>
     </w:p>
   </w:comment>
-  <w:comment w:id="80" w:author="Andreas R" w:date="2022-04-07T12:29:00Z" w:initials="AR">
+  <w:comment w:id="82" w:author="Andreas R" w:date="2022-04-07T12:29:00Z" w:initials="AR">
     <w:p>
       <w:pPr>
         <w:pStyle w:val="CommentText"/>
@@ -14528,11 +15083,11 @@
         <w:annotationRef/>
       </w:r>
       <w:r>
-        <w:t>Make diagram?</w:t>
+        <w:t>Make clearer</w:t>
       </w:r>
     </w:p>
   </w:comment>
-  <w:comment w:id="82" w:author="Andreas R" w:date="2022-04-09T21:20:00Z" w:initials="AR">
+  <w:comment w:id="83" w:author="Andreas R" w:date="2022-04-07T12:29:00Z" w:initials="AR">
     <w:p>
       <w:pPr>
         <w:pStyle w:val="CommentText"/>
@@ -14544,11 +15099,11 @@
         <w:annotationRef/>
       </w:r>
       <w:r>
-        <w:t>Reviewing – this chapter is how far I got before</w:t>
+        <w:t>Make diagram?</w:t>
       </w:r>
     </w:p>
   </w:comment>
-  <w:comment w:id="85" w:author="Andreas R" w:date="2022-02-22T11:47:00Z" w:initials="AR">
+  <w:comment w:id="85" w:author="Andreas R" w:date="2022-04-09T21:20:00Z" w:initials="AR">
     <w:p>
       <w:pPr>
         <w:pStyle w:val="CommentText"/>
@@ -14560,11 +15115,11 @@
         <w:annotationRef/>
       </w:r>
       <w:r>
-        <w:t>Make diagram for this</w:t>
+        <w:t>Reviewing – this chapter is how far I got before</w:t>
       </w:r>
     </w:p>
   </w:comment>
-  <w:comment w:id="86" w:author="Andreas R" w:date="2022-04-03T16:15:00Z" w:initials="AR">
+  <w:comment w:id="88" w:author="Andreas R" w:date="2022-02-22T11:47:00Z" w:initials="AR">
     <w:p>
       <w:pPr>
         <w:pStyle w:val="CommentText"/>
@@ -14576,11 +15131,27 @@
         <w:annotationRef/>
       </w:r>
       <w:r>
-        <w:t>Diagram would more clearly explain this</w:t>
+        <w:t>Make diagram for this</w:t>
       </w:r>
     </w:p>
   </w:comment>
-  <w:comment w:id="87" w:author="Andreas R" w:date="2022-04-03T16:17:00Z" w:initials="AR">
+  <w:comment w:id="89" w:author="Andreas R" w:date="2022-04-03T16:15:00Z" w:initials="AR">
+    <w:p>
+      <w:pPr>
+        <w:pStyle w:val="CommentText"/>
+      </w:pPr>
+      <w:r>
+        <w:rPr>
+          <w:rStyle w:val="CommentReference"/>
+        </w:rPr>
+        <w:annotationRef/>
+      </w:r>
+      <w:r>
+        <w:t>Diagram would more clearly explain this</w:t>
+      </w:r>
+    </w:p>
+  </w:comment>
+  <w:comment w:id="90" w:author="Andreas R" w:date="2022-04-03T16:17:00Z" w:initials="AR">
     <w:p>
       <w:pPr>
         <w:pStyle w:val="CommentText"/>
@@ -14609,7 +15180,7 @@
       </w:r>
     </w:p>
   </w:comment>
-  <w:comment w:id="89" w:author="Andreas R" w:date="2022-04-03T16:38:00Z" w:initials="AR">
+  <w:comment w:id="92" w:author="Andreas R" w:date="2022-04-03T16:38:00Z" w:initials="AR">
     <w:p>
       <w:pPr>
         <w:pStyle w:val="CommentText"/>
@@ -14633,7 +15204,7 @@
       </w:r>
     </w:p>
   </w:comment>
-  <w:comment w:id="91" w:author="Andreas R" w:date="2022-03-28T12:13:00Z" w:initials="AR">
+  <w:comment w:id="94" w:author="Andreas R" w:date="2022-04-10T14:07:00Z" w:initials="AR">
     <w:p>
       <w:pPr>
         <w:pStyle w:val="CommentText"/>
@@ -14645,14 +15216,43 @@
         <w:annotationRef/>
       </w:r>
       <w:r>
-        <w:t>Intro to topics, make sure consistent</w:t>
-      </w:r>
-      <w:r>
-        <w:t>, check order and all things discussed</w:t>
+        <w:t xml:space="preserve">Need to justify better. Choose these higher values to test robustness but also because having a lower </w:t>
+      </w:r>
+      <w:proofErr w:type="spellStart"/>
+      <w:r>
+        <w:t>droprate</w:t>
+      </w:r>
+      <w:proofErr w:type="spellEnd"/>
+      <w:r>
+        <w:t xml:space="preserve"> would require a significant amount of memory and time running the consistency check. </w:t>
+      </w:r>
+      <w:proofErr w:type="gramStart"/>
+      <w:r>
+        <w:t>So</w:t>
+      </w:r>
+      <w:proofErr w:type="gramEnd"/>
+      <w:r>
+        <w:t xml:space="preserve"> we lowered the number of nodes to 100 and increased the </w:t>
+      </w:r>
+      <w:proofErr w:type="spellStart"/>
+      <w:r>
+        <w:t>droprate</w:t>
+      </w:r>
+      <w:proofErr w:type="spellEnd"/>
+      <w:r>
+        <w:t xml:space="preserve">. Any algorithm able to cope with these high drop rates will be able to cope with low </w:t>
+      </w:r>
+      <w:proofErr w:type="spellStart"/>
+      <w:r>
+        <w:t>droprate</w:t>
+      </w:r>
+      <w:proofErr w:type="spellEnd"/>
+      <w:r>
+        <w:t xml:space="preserve"> large networks – show this?</w:t>
       </w:r>
     </w:p>
   </w:comment>
-  <w:comment w:id="99" w:author="Andreas R" w:date="2022-03-28T14:16:00Z" w:initials="AR">
+  <w:comment w:id="95" w:author="Andreas R" w:date="2022-03-28T12:13:00Z" w:initials="AR">
     <w:p>
       <w:pPr>
         <w:pStyle w:val="CommentText"/>
@@ -14664,11 +15264,14 @@
         <w:annotationRef/>
       </w:r>
       <w:r>
-        <w:t>Need a LOT more insights here</w:t>
+        <w:t>Intro to topics, make sure consistent</w:t>
+      </w:r>
+      <w:r>
+        <w:t>, check order and all things discussed</w:t>
       </w:r>
     </w:p>
   </w:comment>
-  <w:comment w:id="101" w:author="Andreas R" w:date="2022-03-28T14:00:00Z" w:initials="AR">
+  <w:comment w:id="103" w:author="Andreas R" w:date="2022-03-28T14:16:00Z" w:initials="AR">
     <w:p>
       <w:pPr>
         <w:pStyle w:val="CommentText"/>
@@ -14680,11 +15283,11 @@
         <w:annotationRef/>
       </w:r>
       <w:r>
-        <w:t xml:space="preserve">Check that this is acceptable? </w:t>
+        <w:t>Need a LOT more insights here</w:t>
       </w:r>
     </w:p>
   </w:comment>
-  <w:comment w:id="103" w:author="Andreas R" w:date="2022-03-28T14:02:00Z" w:initials="AR">
+  <w:comment w:id="105" w:author="Andreas R" w:date="2022-03-28T14:00:00Z" w:initials="AR">
     <w:p>
       <w:pPr>
         <w:pStyle w:val="CommentText"/>
@@ -14696,11 +15299,11 @@
         <w:annotationRef/>
       </w:r>
       <w:r>
-        <w:t>Check log scale</w:t>
+        <w:t xml:space="preserve">Check that this is acceptable? </w:t>
       </w:r>
     </w:p>
   </w:comment>
-  <w:comment w:id="105" w:author="Andreas R" w:date="2022-04-04T09:48:00Z" w:initials="AR">
+  <w:comment w:id="107" w:author="Andreas R" w:date="2022-03-28T14:02:00Z" w:initials="AR">
     <w:p>
       <w:pPr>
         <w:pStyle w:val="CommentText"/>
@@ -14711,17 +15314,12 @@
         </w:rPr>
         <w:annotationRef/>
       </w:r>
-      <w:proofErr w:type="spellStart"/>
-      <w:r>
-        <w:t>Maximim</w:t>
-      </w:r>
-      <w:proofErr w:type="spellEnd"/>
-      <w:r>
-        <w:t xml:space="preserve"> is slightly worse than for check neighbours, may need to explain that this is not indicative of check neighbours being better as the graph clearly shows it isn’t</w:t>
+      <w:r>
+        <w:t>Check log scale</w:t>
       </w:r>
     </w:p>
   </w:comment>
-  <w:comment w:id="109" w:author="Andreas R" w:date="2022-03-28T14:49:00Z" w:initials="AR">
+  <w:comment w:id="109" w:author="Andreas R" w:date="2022-04-04T09:48:00Z" w:initials="AR">
     <w:p>
       <w:pPr>
         <w:pStyle w:val="CommentText"/>
@@ -14732,12 +15330,17 @@
         </w:rPr>
         <w:annotationRef/>
       </w:r>
-      <w:r>
-        <w:t xml:space="preserve">Can’t really see the numbers for some values however they are all below two which is what’s important so no need to plot logarithmically </w:t>
+      <w:proofErr w:type="spellStart"/>
+      <w:r>
+        <w:t>Maximim</w:t>
+      </w:r>
+      <w:proofErr w:type="spellEnd"/>
+      <w:r>
+        <w:t xml:space="preserve"> is slightly worse than for check neighbours, may need to explain that this is not indicative of check neighbours being better as the graph clearly shows it isn’t</w:t>
       </w:r>
     </w:p>
   </w:comment>
-  <w:comment w:id="111" w:author="Andreas R" w:date="2022-03-28T14:53:00Z" w:initials="AR">
+  <w:comment w:id="113" w:author="Andreas R" w:date="2022-03-28T14:49:00Z" w:initials="AR">
     <w:p>
       <w:pPr>
         <w:pStyle w:val="CommentText"/>
@@ -14749,11 +15352,27 @@
         <w:annotationRef/>
       </w:r>
       <w:r>
-        <w:t>These graphs are shown together for ease of comparison</w:t>
+        <w:t xml:space="preserve">Can’t really see the numbers for some values however they are all below two which is what’s important so no need to plot logarithmically </w:t>
       </w:r>
     </w:p>
   </w:comment>
-  <w:comment w:id="113" w:author="Andreas R" w:date="2022-04-02T17:52:00Z" w:initials="AR">
+  <w:comment w:id="115" w:author="Andreas R" w:date="2022-03-28T14:53:00Z" w:initials="AR">
+    <w:p>
+      <w:pPr>
+        <w:pStyle w:val="CommentText"/>
+      </w:pPr>
+      <w:r>
+        <w:rPr>
+          <w:rStyle w:val="CommentReference"/>
+        </w:rPr>
+        <w:annotationRef/>
+      </w:r>
+      <w:r>
+        <w:t>These graphs are shown together for ease of comparison</w:t>
+      </w:r>
+    </w:p>
+  </w:comment>
+  <w:comment w:id="117" w:author="Andreas R" w:date="2022-04-02T17:52:00Z" w:initials="AR">
     <w:p>
       <w:pPr>
         <w:pStyle w:val="CommentText"/>
@@ -14795,7 +15414,7 @@
       </w:r>
     </w:p>
   </w:comment>
-  <w:comment w:id="117" w:author="Andreas R" w:date="2022-04-03T16:42:00Z" w:initials="AR">
+  <w:comment w:id="121" w:author="Andreas R" w:date="2022-04-03T16:42:00Z" w:initials="AR">
     <w:p>
       <w:pPr>
         <w:pStyle w:val="CommentText"/>
@@ -14811,7 +15430,7 @@
       </w:r>
     </w:p>
   </w:comment>
-  <w:comment w:id="116" w:author="Andreas R" w:date="2022-04-04T10:07:00Z" w:initials="AR">
+  <w:comment w:id="120" w:author="Andreas R" w:date="2022-04-04T10:07:00Z" w:initials="AR">
     <w:p>
       <w:pPr>
         <w:pStyle w:val="CommentText"/>
@@ -14827,7 +15446,7 @@
       </w:r>
     </w:p>
   </w:comment>
-  <w:comment w:id="124" w:author="Andreas R" w:date="2022-04-03T14:17:00Z" w:initials="AR">
+  <w:comment w:id="128" w:author="Andreas R" w:date="2022-04-03T14:17:00Z" w:initials="AR">
     <w:p>
       <w:pPr>
         <w:pStyle w:val="CommentText"/>
@@ -14848,7 +15467,7 @@
       <w:proofErr w:type="spellEnd"/>
     </w:p>
   </w:comment>
-  <w:comment w:id="125" w:author="Andreas R" w:date="2022-04-04T10:37:00Z" w:initials="AR">
+  <w:comment w:id="129" w:author="Andreas R" w:date="2022-04-04T10:37:00Z" w:initials="AR">
     <w:p>
       <w:pPr>
         <w:pStyle w:val="CommentText"/>
@@ -14864,7 +15483,7 @@
       </w:r>
     </w:p>
   </w:comment>
-  <w:comment w:id="126" w:author="Andreas R" w:date="2022-04-04T11:05:00Z" w:initials="AR">
+  <w:comment w:id="130" w:author="Andreas R" w:date="2022-04-04T11:05:00Z" w:initials="AR">
     <w:p>
       <w:pPr>
         <w:pStyle w:val="CommentText"/>
@@ -14880,7 +15499,7 @@
       </w:r>
     </w:p>
   </w:comment>
-  <w:comment w:id="128" w:author="Andreas R" w:date="2022-04-07T12:13:00Z" w:initials="AR">
+  <w:comment w:id="132" w:author="Andreas R" w:date="2022-04-07T12:13:00Z" w:initials="AR">
     <w:p>
       <w:pPr>
         <w:pStyle w:val="CommentText"/>
@@ -14896,7 +15515,7 @@
       </w:r>
     </w:p>
   </w:comment>
-  <w:comment w:id="129" w:author="Andreas R" w:date="2022-04-06T18:48:00Z" w:initials="AR">
+  <w:comment w:id="133" w:author="Andreas R" w:date="2022-04-06T18:48:00Z" w:initials="AR">
     <w:p>
       <w:pPr>
         <w:pStyle w:val="CommentText"/>
@@ -14923,7 +15542,7 @@
       </w:r>
     </w:p>
   </w:comment>
-  <w:comment w:id="131" w:author="Andreas R" w:date="2022-04-09T13:17:00Z" w:initials="AR">
+  <w:comment w:id="134" w:author="Andreas R" w:date="2022-04-12T10:42:00Z" w:initials="AR">
     <w:p>
       <w:pPr>
         <w:pStyle w:val="CommentText"/>
@@ -14935,11 +15554,11 @@
         <w:annotationRef/>
       </w:r>
       <w:r>
-        <w:t>Add section number</w:t>
+        <w:t>Add this to conclusion, abstract and intro</w:t>
       </w:r>
     </w:p>
   </w:comment>
-  <w:comment w:id="132" w:author="Andreas R" w:date="2022-04-04T15:02:00Z" w:initials="AR">
+  <w:comment w:id="135" w:author="Andreas R" w:date="2022-04-12T11:10:00Z" w:initials="AR">
     <w:p>
       <w:pPr>
         <w:pStyle w:val="CommentText"/>
@@ -14951,11 +15570,11 @@
         <w:annotationRef/>
       </w:r>
       <w:r>
-        <w:t>I should explain this in the background as was covered last year</w:t>
+        <w:t>Make sense?</w:t>
       </w:r>
     </w:p>
   </w:comment>
-  <w:comment w:id="133" w:author="Andreas R" w:date="2022-03-28T12:04:00Z" w:initials="AR">
+  <w:comment w:id="137" w:author="Andreas R" w:date="2022-04-09T13:17:00Z" w:initials="AR">
     <w:p>
       <w:pPr>
         <w:pStyle w:val="CommentText"/>
@@ -14967,16 +15586,11 @@
         <w:annotationRef/>
       </w:r>
       <w:r>
-        <w:t xml:space="preserve">Not needed, feels out of </w:t>
-      </w:r>
-      <w:proofErr w:type="gramStart"/>
-      <w:r>
-        <w:t>place?</w:t>
-      </w:r>
-      <w:proofErr w:type="gramEnd"/>
+        <w:t>Add section number</w:t>
+      </w:r>
     </w:p>
   </w:comment>
-  <w:comment w:id="134" w:author="Andreas R" w:date="2022-04-09T21:36:00Z" w:initials="AR">
+  <w:comment w:id="138" w:author="Andreas R" w:date="2022-04-04T15:02:00Z" w:initials="AR">
     <w:p>
       <w:pPr>
         <w:pStyle w:val="CommentText"/>
@@ -14988,11 +15602,11 @@
         <w:annotationRef/>
       </w:r>
       <w:r>
-        <w:t>How can I show/say this is within the margin for error?</w:t>
+        <w:t>I should explain this in the background as was covered last year</w:t>
       </w:r>
     </w:p>
   </w:comment>
-  <w:comment w:id="136" w:author="Andreas R" w:date="2022-04-02T16:00:00Z" w:initials="AR">
+  <w:comment w:id="139" w:author="Andreas R" w:date="2022-04-10T14:32:00Z" w:initials="AR">
     <w:p>
       <w:pPr>
         <w:pStyle w:val="CommentText"/>
@@ -15004,11 +15618,11 @@
         <w:annotationRef/>
       </w:r>
       <w:r>
-        <w:t>Check page numbers are correct and carry on from previous section</w:t>
+        <w:t>What about check prelim</w:t>
       </w:r>
     </w:p>
   </w:comment>
-  <w:comment w:id="137" w:author="Andreas R" w:date="2022-04-04T17:29:00Z" w:initials="AR">
+  <w:comment w:id="140" w:author="Andreas R" w:date="2022-03-28T12:04:00Z" w:initials="AR">
     <w:p>
       <w:pPr>
         <w:pStyle w:val="CommentText"/>
@@ -15020,11 +15634,80 @@
         <w:annotationRef/>
       </w:r>
       <w:r>
-        <w:t>Remove this if it cannot be done in time</w:t>
-      </w:r>
+        <w:t xml:space="preserve">Not needed, feels out of </w:t>
+      </w:r>
+      <w:proofErr w:type="gramStart"/>
+      <w:r>
+        <w:t>place?</w:t>
+      </w:r>
+      <w:proofErr w:type="gramEnd"/>
     </w:p>
   </w:comment>
-  <w:comment w:id="138" w:author="Andreas R" w:date="2022-04-04T17:55:00Z" w:initials="AR">
+  <w:comment w:id="141" w:author="Andreas R" w:date="2022-04-10T13:15:00Z" w:initials="AR">
+    <w:p>
+      <w:pPr>
+        <w:pStyle w:val="CommentText"/>
+      </w:pPr>
+      <w:r>
+        <w:rPr>
+          <w:rStyle w:val="CommentReference"/>
+        </w:rPr>
+        <w:annotationRef/>
+      </w:r>
+      <w:r>
+        <w:t>Explain this more</w:t>
+      </w:r>
+    </w:p>
+  </w:comment>
+  <w:comment w:id="142" w:author="Andreas R" w:date="2022-04-09T21:36:00Z" w:initials="AR">
+    <w:p>
+      <w:pPr>
+        <w:pStyle w:val="CommentText"/>
+      </w:pPr>
+      <w:r>
+        <w:rPr>
+          <w:rStyle w:val="CommentReference"/>
+        </w:rPr>
+        <w:annotationRef/>
+      </w:r>
+      <w:r>
+        <w:t>How can I show/say this is within the margin for error?</w:t>
+      </w:r>
+    </w:p>
+  </w:comment>
+  <w:comment w:id="144" w:author="Andreas R" w:date="2022-04-02T16:00:00Z" w:initials="AR">
+    <w:p>
+      <w:pPr>
+        <w:pStyle w:val="CommentText"/>
+      </w:pPr>
+      <w:r>
+        <w:rPr>
+          <w:rStyle w:val="CommentReference"/>
+        </w:rPr>
+        <w:annotationRef/>
+      </w:r>
+      <w:r>
+        <w:t>Check page numbers are correct and carry on from previous section</w:t>
+      </w:r>
+    </w:p>
+  </w:comment>
+  <w:comment w:id="145" w:author="Andreas R" w:date="2022-04-04T17:29:00Z" w:initials="AR">
+    <w:p>
+      <w:pPr>
+        <w:pStyle w:val="CommentText"/>
+      </w:pPr>
+      <w:r>
+        <w:rPr>
+          <w:rStyle w:val="CommentReference"/>
+        </w:rPr>
+        <w:annotationRef/>
+      </w:r>
+      <w:r>
+        <w:t>Remove this if it cannot be done in time</w:t>
+      </w:r>
+    </w:p>
+  </w:comment>
+  <w:comment w:id="146" w:author="Andreas R" w:date="2022-04-04T17:55:00Z" w:initials="AR">
     <w:p>
       <w:pPr>
         <w:pStyle w:val="CommentText"/>
@@ -15110,7 +15793,7 @@
       </w:r>
     </w:p>
   </w:comment>
-  <w:comment w:id="142" w:author="Andreas R" w:date="2021-10-19T14:53:00Z" w:initials="AR">
+  <w:comment w:id="150" w:author="Andreas R" w:date="2021-10-19T14:53:00Z" w:initials="AR">
     <w:p>
       <w:pPr>
         <w:pStyle w:val="CommentText"/>
@@ -15126,7 +15809,7 @@
       </w:r>
     </w:p>
   </w:comment>
-  <w:comment w:id="141" w:author="Andreas R" w:date="2021-10-19T14:53:00Z" w:initials="AR">
+  <w:comment w:id="149" w:author="Andreas R" w:date="2021-10-19T14:53:00Z" w:initials="AR">
     <w:p>
       <w:pPr>
         <w:pStyle w:val="CommentText"/>
@@ -15199,11 +15882,12 @@
   <w15:commentEx w15:paraId="34B88A77" w15:done="0"/>
   <w15:commentEx w15:paraId="2D91726D" w15:done="0"/>
   <w15:commentEx w15:paraId="70C6C17F" w15:done="0"/>
-  <w15:commentEx w15:paraId="757910A8" w15:done="0"/>
+  <w15:commentEx w15:paraId="297E561F" w15:done="0"/>
   <w15:commentEx w15:paraId="3000123A" w15:done="0"/>
   <w15:commentEx w15:paraId="0DC80CF8" w15:done="0"/>
   <w15:commentEx w15:paraId="30451AB7" w15:done="0"/>
   <w15:commentEx w15:paraId="4EA64E06" w15:done="0"/>
+  <w15:commentEx w15:paraId="2975643B" w15:done="0"/>
   <w15:commentEx w15:paraId="5C05F546" w15:done="0"/>
   <w15:commentEx w15:paraId="5FE29225" w15:done="0"/>
   <w15:commentEx w15:paraId="7FDE2F5A" w15:done="0"/>
@@ -15215,6 +15899,7 @@
   <w15:commentEx w15:paraId="1546F323" w15:done="0"/>
   <w15:commentEx w15:paraId="51C1BE7F" w15:done="0"/>
   <w15:commentEx w15:paraId="1D51F08C" w15:done="0"/>
+  <w15:commentEx w15:paraId="4B0E77BB" w15:done="0"/>
   <w15:commentEx w15:paraId="15A2A984" w15:done="0"/>
   <w15:commentEx w15:paraId="1D01DFDD" w15:done="0"/>
   <w15:commentEx w15:paraId="2A691A2C" w15:done="0"/>
@@ -15222,7 +15907,8 @@
   <w15:commentEx w15:paraId="057D4927" w15:done="0"/>
   <w15:commentEx w15:paraId="118E7AB0" w15:done="0"/>
   <w15:commentEx w15:paraId="640240A0" w15:done="0"/>
-  <w15:commentEx w15:paraId="789F8C24" w15:done="0"/>
+  <w15:commentEx w15:paraId="072F6BD1" w15:done="0"/>
+  <w15:commentEx w15:paraId="7F8832D3" w15:done="0"/>
   <w15:commentEx w15:paraId="4005983D" w15:done="0"/>
   <w15:commentEx w15:paraId="7848FB7D" w15:done="0"/>
   <w15:commentEx w15:paraId="292DE52C" w15:done="0"/>
@@ -15232,6 +15918,7 @@
   <w15:commentEx w15:paraId="6EE841C2" w15:done="0"/>
   <w15:commentEx w15:paraId="72B02BFE" w15:done="0"/>
   <w15:commentEx w15:paraId="580ED32D" w15:done="0"/>
+  <w15:commentEx w15:paraId="184D1A27" w15:done="0"/>
   <w15:commentEx w15:paraId="11FB9994" w15:done="0"/>
   <w15:commentEx w15:paraId="548A9201" w15:done="0"/>
   <w15:commentEx w15:paraId="15DE4E2A" w15:done="0"/>
@@ -15247,9 +15934,13 @@
   <w15:commentEx w15:paraId="196A03D7" w15:done="0"/>
   <w15:commentEx w15:paraId="65326E63" w15:done="0"/>
   <w15:commentEx w15:paraId="1D9C5BFB" w15:done="0"/>
+  <w15:commentEx w15:paraId="70DBEB2B" w15:done="0"/>
+  <w15:commentEx w15:paraId="20BFB3C3" w15:done="0"/>
   <w15:commentEx w15:paraId="352907CF" w15:done="0"/>
   <w15:commentEx w15:paraId="42DA7535" w15:done="0"/>
+  <w15:commentEx w15:paraId="40D6D0B8" w15:done="0"/>
   <w15:commentEx w15:paraId="71D62AFB" w15:done="0"/>
+  <w15:commentEx w15:paraId="6645AF44" w15:done="0"/>
   <w15:commentEx w15:paraId="55416050" w15:done="0"/>
   <w15:commentEx w15:paraId="6A38B2FE" w15:done="0"/>
   <w15:commentEx w15:paraId="194AEBB3" w15:done="0"/>
@@ -15279,11 +15970,12 @@
   <w16cex:commentExtensible w16cex:durableId="25EDA63E" w16cex:dateUtc="2022-03-29T14:37:00Z"/>
   <w16cex:commentExtensible w16cex:durableId="25FC0DC4" w16cex:dateUtc="2022-04-09T12:51:00Z"/>
   <w16cex:commentExtensible w16cex:durableId="25F2D1D1" w16cex:dateUtc="2022-04-02T12:44:00Z"/>
-  <w16cex:commentExtensible w16cex:durableId="25FC232E" w16cex:dateUtc="2022-04-09T14:22:00Z"/>
+  <w16cex:commentExtensible w16cex:durableId="25FFDF46" w16cex:dateUtc="2022-04-12T10:21:00Z"/>
   <w16cex:commentExtensible w16cex:durableId="25F2B22A" w16cex:dateUtc="2022-04-02T10:29:00Z"/>
   <w16cex:commentExtensible w16cex:durableId="25F2B3C7" w16cex:dateUtc="2022-04-02T10:36:00Z"/>
   <w16cex:commentExtensible w16cex:durableId="25FC3682" w16cex:dateUtc="2022-04-09T15:44:00Z"/>
   <w16cex:commentExtensible w16cex:durableId="25EDA255" w16cex:dateUtc="2022-03-29T14:20:00Z"/>
+  <w16cex:commentExtensible w16cex:durableId="25FFDF90" w16cex:dateUtc="2022-04-12T10:22:00Z"/>
   <w16cex:commentExtensible w16cex:durableId="25FC38CF" w16cex:dateUtc="2022-04-09T15:54:00Z"/>
   <w16cex:commentExtensible w16cex:durableId="25FC38DE" w16cex:dateUtc="2022-04-09T15:54:00Z"/>
   <w16cex:commentExtensible w16cex:durableId="25FC394C" w16cex:dateUtc="2022-04-09T15:56:00Z"/>
@@ -15295,6 +15987,7 @@
   <w16cex:commentExtensible w16cex:durableId="25E2C7A3" w16cex:dateUtc="2022-03-21T09:45:00Z"/>
   <w16cex:commentExtensible w16cex:durableId="25ED8C75" w16cex:dateUtc="2022-03-29T12:47:00Z"/>
   <w16cex:commentExtensible w16cex:durableId="25F2FBEF" w16cex:dateUtc="2022-04-02T15:44:00Z"/>
+  <w16cex:commentExtensible w16cex:durableId="25FFE07A" w16cex:dateUtc="2022-04-12T10:26:00Z"/>
   <w16cex:commentExtensible w16cex:durableId="25F30225" w16cex:dateUtc="2022-04-02T16:11:00Z"/>
   <w16cex:commentExtensible w16cex:durableId="25E20DEB" w16cex:dateUtc="2022-03-20T20:32:00Z"/>
   <w16cex:commentExtensible w16cex:durableId="25E2D2C2" w16cex:dateUtc="2022-03-21T10:32:00Z"/>
@@ -15302,7 +15995,8 @@
   <w16cex:commentExtensible w16cex:durableId="25FC4900" w16cex:dateUtc="2022-04-09T17:03:00Z"/>
   <w16cex:commentExtensible w16cex:durableId="25FC49E1" w16cex:dateUtc="2022-04-09T17:07:00Z"/>
   <w16cex:commentExtensible w16cex:durableId="25F416EA" w16cex:dateUtc="2022-04-03T11:51:00Z"/>
-  <w16cex:commentExtensible w16cex:durableId="25F420C0" w16cex:dateUtc="2022-04-03T12:33:00Z"/>
+  <w16cex:commentExtensible w16cex:durableId="25FD2954" w16cex:dateUtc="2022-04-10T09:00:00Z"/>
+  <w16cex:commentExtensible w16cex:durableId="25FD29E0" w16cex:dateUtc="2022-04-10T09:03:00Z"/>
   <w16cex:commentExtensible w16cex:durableId="25F445A0" w16cex:dateUtc="2022-04-03T15:11:00Z"/>
   <w16cex:commentExtensible w16cex:durableId="25F95645" w16cex:dateUtc="2022-04-07T11:23:00Z"/>
   <w16cex:commentExtensible w16cex:durableId="25F957B4" w16cex:dateUtc="2022-04-07T11:29:00Z"/>
@@ -15312,6 +16006,7 @@
   <w16cex:commentExtensible w16cex:durableId="25F446AC" w16cex:dateUtc="2022-04-03T15:15:00Z"/>
   <w16cex:commentExtensible w16cex:durableId="25F44736" w16cex:dateUtc="2022-04-03T15:17:00Z"/>
   <w16cex:commentExtensible w16cex:durableId="25F44C16" w16cex:dateUtc="2022-04-03T15:38:00Z"/>
+  <w16cex:commentExtensible w16cex:durableId="25FD633E" w16cex:dateUtc="2022-04-10T13:07:00Z"/>
   <w16cex:commentExtensible w16cex:durableId="25EC24FE" w16cex:dateUtc="2022-03-28T11:13:00Z"/>
   <w16cex:commentExtensible w16cex:durableId="25EC41D4" w16cex:dateUtc="2022-03-28T13:16:00Z"/>
   <w16cex:commentExtensible w16cex:durableId="25EC3DF7" w16cex:dateUtc="2022-03-28T13:00:00Z"/>
@@ -15327,9 +16022,13 @@
   <w16cex:commentExtensible w16cex:durableId="25F54F5D" w16cex:dateUtc="2022-04-04T10:05:00Z"/>
   <w16cex:commentExtensible w16cex:durableId="25F95403" w16cex:dateUtc="2022-04-07T11:13:00Z"/>
   <w16cex:commentExtensible w16cex:durableId="25F85F0F" w16cex:dateUtc="2022-04-06T17:48:00Z"/>
+  <w16cex:commentExtensible w16cex:durableId="25FFD62F" w16cex:dateUtc="2022-04-12T09:42:00Z"/>
+  <w16cex:commentExtensible w16cex:durableId="25FFDCA8" w16cex:dateUtc="2022-04-12T10:10:00Z"/>
   <w16cex:commentExtensible w16cex:durableId="25FC05E1" w16cex:dateUtc="2022-04-09T12:17:00Z"/>
   <w16cex:commentExtensible w16cex:durableId="25F58714" w16cex:dateUtc="2022-04-04T14:02:00Z"/>
+  <w16cex:commentExtensible w16cex:durableId="25FD691A" w16cex:dateUtc="2022-04-10T13:32:00Z"/>
   <w16cex:commentExtensible w16cex:durableId="25EC22D0" w16cex:dateUtc="2022-03-28T11:04:00Z"/>
+  <w16cex:commentExtensible w16cex:durableId="25FD5707" w16cex:dateUtc="2022-04-10T12:15:00Z"/>
   <w16cex:commentExtensible w16cex:durableId="25FC7AD4" w16cex:dateUtc="2022-04-09T20:36:00Z"/>
   <w16cex:commentExtensible w16cex:durableId="25F2F1B2" w16cex:dateUtc="2022-04-02T15:00:00Z"/>
   <w16cex:commentExtensible w16cex:durableId="25F5A981" w16cex:dateUtc="2022-04-04T16:29:00Z"/>
@@ -15359,11 +16058,12 @@
   <w16cid:commentId w16cid:paraId="34B88A77" w16cid:durableId="25EDA63E"/>
   <w16cid:commentId w16cid:paraId="2D91726D" w16cid:durableId="25FC0DC4"/>
   <w16cid:commentId w16cid:paraId="70C6C17F" w16cid:durableId="25F2D1D1"/>
-  <w16cid:commentId w16cid:paraId="757910A8" w16cid:durableId="25FC232E"/>
+  <w16cid:commentId w16cid:paraId="297E561F" w16cid:durableId="25FFDF46"/>
   <w16cid:commentId w16cid:paraId="3000123A" w16cid:durableId="25F2B22A"/>
   <w16cid:commentId w16cid:paraId="0DC80CF8" w16cid:durableId="25F2B3C7"/>
   <w16cid:commentId w16cid:paraId="30451AB7" w16cid:durableId="25FC3682"/>
   <w16cid:commentId w16cid:paraId="4EA64E06" w16cid:durableId="25EDA255"/>
+  <w16cid:commentId w16cid:paraId="2975643B" w16cid:durableId="25FFDF90"/>
   <w16cid:commentId w16cid:paraId="5C05F546" w16cid:durableId="25FC38CF"/>
   <w16cid:commentId w16cid:paraId="5FE29225" w16cid:durableId="25FC38DE"/>
   <w16cid:commentId w16cid:paraId="7FDE2F5A" w16cid:durableId="25FC394C"/>
@@ -15375,6 +16075,7 @@
   <w16cid:commentId w16cid:paraId="1546F323" w16cid:durableId="25E2C7A3"/>
   <w16cid:commentId w16cid:paraId="51C1BE7F" w16cid:durableId="25ED8C75"/>
   <w16cid:commentId w16cid:paraId="1D51F08C" w16cid:durableId="25F2FBEF"/>
+  <w16cid:commentId w16cid:paraId="4B0E77BB" w16cid:durableId="25FFE07A"/>
   <w16cid:commentId w16cid:paraId="15A2A984" w16cid:durableId="25F30225"/>
   <w16cid:commentId w16cid:paraId="1D01DFDD" w16cid:durableId="25E20DEB"/>
   <w16cid:commentId w16cid:paraId="2A691A2C" w16cid:durableId="25E2D2C2"/>
@@ -15382,7 +16083,8 @@
   <w16cid:commentId w16cid:paraId="057D4927" w16cid:durableId="25FC4900"/>
   <w16cid:commentId w16cid:paraId="118E7AB0" w16cid:durableId="25FC49E1"/>
   <w16cid:commentId w16cid:paraId="640240A0" w16cid:durableId="25F416EA"/>
-  <w16cid:commentId w16cid:paraId="789F8C24" w16cid:durableId="25F420C0"/>
+  <w16cid:commentId w16cid:paraId="072F6BD1" w16cid:durableId="25FD2954"/>
+  <w16cid:commentId w16cid:paraId="7F8832D3" w16cid:durableId="25FD29E0"/>
   <w16cid:commentId w16cid:paraId="4005983D" w16cid:durableId="25F445A0"/>
   <w16cid:commentId w16cid:paraId="7848FB7D" w16cid:durableId="25F95645"/>
   <w16cid:commentId w16cid:paraId="292DE52C" w16cid:durableId="25F957B4"/>
@@ -15392,6 +16094,7 @@
   <w16cid:commentId w16cid:paraId="6EE841C2" w16cid:durableId="25F446AC"/>
   <w16cid:commentId w16cid:paraId="72B02BFE" w16cid:durableId="25F44736"/>
   <w16cid:commentId w16cid:paraId="580ED32D" w16cid:durableId="25F44C16"/>
+  <w16cid:commentId w16cid:paraId="184D1A27" w16cid:durableId="25FD633E"/>
   <w16cid:commentId w16cid:paraId="11FB9994" w16cid:durableId="25EC24FE"/>
   <w16cid:commentId w16cid:paraId="548A9201" w16cid:durableId="25EC41D4"/>
   <w16cid:commentId w16cid:paraId="15DE4E2A" w16cid:durableId="25EC3DF7"/>
@@ -15407,9 +16110,13 @@
   <w16cid:commentId w16cid:paraId="196A03D7" w16cid:durableId="25F54F5D"/>
   <w16cid:commentId w16cid:paraId="65326E63" w16cid:durableId="25F95403"/>
   <w16cid:commentId w16cid:paraId="1D9C5BFB" w16cid:durableId="25F85F0F"/>
+  <w16cid:commentId w16cid:paraId="70DBEB2B" w16cid:durableId="25FFD62F"/>
+  <w16cid:commentId w16cid:paraId="20BFB3C3" w16cid:durableId="25FFDCA8"/>
   <w16cid:commentId w16cid:paraId="352907CF" w16cid:durableId="25FC05E1"/>
   <w16cid:commentId w16cid:paraId="42DA7535" w16cid:durableId="25F58714"/>
+  <w16cid:commentId w16cid:paraId="40D6D0B8" w16cid:durableId="25FD691A"/>
   <w16cid:commentId w16cid:paraId="71D62AFB" w16cid:durableId="25EC22D0"/>
+  <w16cid:commentId w16cid:paraId="6645AF44" w16cid:durableId="25FD5707"/>
   <w16cid:commentId w16cid:paraId="55416050" w16cid:durableId="25FC7AD4"/>
   <w16cid:commentId w16cid:paraId="6A38B2FE" w16cid:durableId="25F2F1B2"/>
   <w16cid:commentId w16cid:paraId="194AEBB3" w16cid:durableId="25F5A981"/>

</xml_diff>